<commit_message>
start program in documentation
</commit_message>
<xml_diff>
--- a/Dokumentáció/Dokumentáció.docx
+++ b/Dokumentáció/Dokumentáció.docx
@@ -81,7 +81,27 @@
           <w:lang w:eastAsia="hu-HU"/>
         </w:rPr>
         <w:tab/>
-        <w:t>Kokas Márk, Körmendi Dávid Ákos, Muth Márk József</w:t>
+        <w:t xml:space="preserve">Kokas Márk, Körmendi Dávid Ákos, </w:t>
+      </w:r>
+      <w:proofErr w:type="spellStart"/>
+      <w:r>
+        <w:rPr>
+          <w:rFonts w:ascii="Times New Roman" w:eastAsia="Times New Roman" w:hAnsi="Times New Roman" w:cs="Times New Roman"/>
+          <w:sz w:val="24"/>
+          <w:szCs w:val="20"/>
+          <w:lang w:eastAsia="hu-HU"/>
+        </w:rPr>
+        <w:t>Muth</w:t>
+      </w:r>
+      <w:proofErr w:type="spellEnd"/>
+      <w:r>
+        <w:rPr>
+          <w:rFonts w:ascii="Times New Roman" w:eastAsia="Times New Roman" w:hAnsi="Times New Roman" w:cs="Times New Roman"/>
+          <w:sz w:val="24"/>
+          <w:szCs w:val="20"/>
+          <w:lang w:eastAsia="hu-HU"/>
+        </w:rPr>
+        <w:t xml:space="preserve"> Márk József</w:t>
       </w:r>
     </w:p>
     <w:p>
@@ -1101,6 +1121,7 @@
           <w:lang w:eastAsia="hu-HU"/>
         </w:rPr>
       </w:pPr>
+      <w:proofErr w:type="spellStart"/>
       <w:r>
         <w:rPr>
           <w:rFonts w:ascii="Times New Roman" w:eastAsia="Times New Roman" w:hAnsi="Times New Roman" w:cs="Times New Roman"/>
@@ -1126,7 +1147,17 @@
           <w:szCs w:val="20"/>
           <w:lang w:eastAsia="hu-HU"/>
         </w:rPr>
-        <w:t>h Márk József</w:t>
+        <w:t>h</w:t>
+      </w:r>
+      <w:proofErr w:type="spellEnd"/>
+      <w:r>
+        <w:rPr>
+          <w:rFonts w:ascii="Times New Roman" w:eastAsia="Times New Roman" w:hAnsi="Times New Roman" w:cs="Times New Roman"/>
+          <w:sz w:val="24"/>
+          <w:szCs w:val="20"/>
+          <w:lang w:eastAsia="hu-HU"/>
+        </w:rPr>
+        <w:t xml:space="preserve"> Márk József</w:t>
       </w:r>
     </w:p>
     <w:p>
@@ -1473,12 +1504,21 @@
           <w:sz w:val="24"/>
         </w:rPr>
       </w:pPr>
-      <w:r>
-        <w:rPr>
-          <w:rFonts w:ascii="Times New Roman" w:hAnsi="Times New Roman" w:cs="Times New Roman"/>
-          <w:sz w:val="24"/>
-        </w:rPr>
-        <w:t>Muth Márk József</w:t>
+      <w:proofErr w:type="spellStart"/>
+      <w:r>
+        <w:rPr>
+          <w:rFonts w:ascii="Times New Roman" w:hAnsi="Times New Roman" w:cs="Times New Roman"/>
+          <w:sz w:val="24"/>
+        </w:rPr>
+        <w:t>Muth</w:t>
+      </w:r>
+      <w:proofErr w:type="spellEnd"/>
+      <w:r>
+        <w:rPr>
+          <w:rFonts w:ascii="Times New Roman" w:hAnsi="Times New Roman" w:cs="Times New Roman"/>
+          <w:sz w:val="24"/>
+        </w:rPr>
+        <w:t xml:space="preserve"> Márk József</w:t>
       </w:r>
     </w:p>
     <w:sdt>
@@ -1522,6 +1562,8 @@
           <w:r>
             <w:t>Tartalom</w:t>
           </w:r>
+          <w:bookmarkStart w:id="1" w:name="_GoBack"/>
+          <w:bookmarkEnd w:id="1"/>
         </w:p>
         <w:p>
           <w:pPr>
@@ -1551,7 +1593,7 @@
             </w:rPr>
             <w:fldChar w:fldCharType="separate"/>
           </w:r>
-          <w:hyperlink w:anchor="_Toc164076521" w:history="1">
+          <w:hyperlink w:anchor="_Toc164079238" w:history="1">
             <w:r>
               <w:rPr>
                 <w:rStyle w:val="Hiperhivatkozs"/>
@@ -1594,7 +1636,7 @@
                 <w:noProof/>
                 <w:webHidden/>
               </w:rPr>
-              <w:instrText xml:space="preserve"> PAGEREF _Toc164076521 \h </w:instrText>
+              <w:instrText xml:space="preserve"> PAGEREF _Toc164079238 \h </w:instrText>
             </w:r>
             <w:r>
               <w:rPr>
@@ -1639,7 +1681,7 @@
               <w:lang w:eastAsia="hu-HU"/>
             </w:rPr>
           </w:pPr>
-          <w:hyperlink w:anchor="_Toc164076522" w:history="1">
+          <w:hyperlink w:anchor="_Toc164079239" w:history="1">
             <w:r>
               <w:rPr>
                 <w:rStyle w:val="Hiperhivatkozs"/>
@@ -1682,7 +1724,7 @@
                 <w:noProof/>
                 <w:webHidden/>
               </w:rPr>
-              <w:instrText xml:space="preserve"> PAGEREF _Toc164076522 \h </w:instrText>
+              <w:instrText xml:space="preserve"> PAGEREF _Toc164079239 \h </w:instrText>
             </w:r>
             <w:r>
               <w:rPr>
@@ -1727,7 +1769,7 @@
               <w:lang w:eastAsia="hu-HU"/>
             </w:rPr>
           </w:pPr>
-          <w:hyperlink w:anchor="_Toc164076523" w:history="1">
+          <w:hyperlink w:anchor="_Toc164079240" w:history="1">
             <w:r>
               <w:rPr>
                 <w:rStyle w:val="Hiperhivatkozs"/>
@@ -1770,7 +1812,7 @@
                 <w:noProof/>
                 <w:webHidden/>
               </w:rPr>
-              <w:instrText xml:space="preserve"> PAGEREF _Toc164076523 \h </w:instrText>
+              <w:instrText xml:space="preserve"> PAGEREF _Toc164079240 \h </w:instrText>
             </w:r>
             <w:r>
               <w:rPr>
@@ -1815,7 +1857,7 @@
               <w:lang w:eastAsia="hu-HU"/>
             </w:rPr>
           </w:pPr>
-          <w:hyperlink w:anchor="_Toc164076524" w:history="1">
+          <w:hyperlink w:anchor="_Toc164079241" w:history="1">
             <w:r>
               <w:rPr>
                 <w:rStyle w:val="Hiperhivatkozs"/>
@@ -1858,7 +1900,7 @@
                 <w:noProof/>
                 <w:webHidden/>
               </w:rPr>
-              <w:instrText xml:space="preserve"> PAGEREF _Toc164076524 \h </w:instrText>
+              <w:instrText xml:space="preserve"> PAGEREF _Toc164079241 \h </w:instrText>
             </w:r>
             <w:r>
               <w:rPr>
@@ -1903,7 +1945,7 @@
               <w:lang w:eastAsia="hu-HU"/>
             </w:rPr>
           </w:pPr>
-          <w:hyperlink w:anchor="_Toc164076525" w:history="1">
+          <w:hyperlink w:anchor="_Toc164079242" w:history="1">
             <w:r>
               <w:rPr>
                 <w:rStyle w:val="Hiperhivatkozs"/>
@@ -1946,7 +1988,7 @@
                 <w:noProof/>
                 <w:webHidden/>
               </w:rPr>
-              <w:instrText xml:space="preserve"> PAGEREF _Toc164076525 \h </w:instrText>
+              <w:instrText xml:space="preserve"> PAGEREF _Toc164079242 \h </w:instrText>
             </w:r>
             <w:r>
               <w:rPr>
@@ -1987,7 +2029,7 @@
               <w:lang w:eastAsia="hu-HU"/>
             </w:rPr>
           </w:pPr>
-          <w:hyperlink w:anchor="_Toc164076526" w:history="1">
+          <w:hyperlink w:anchor="_Toc164079243" w:history="1">
             <w:r>
               <w:rPr>
                 <w:rStyle w:val="Hiperhivatkozs"/>
@@ -2030,7 +2072,7 @@
                 <w:noProof/>
                 <w:webHidden/>
               </w:rPr>
-              <w:instrText xml:space="preserve"> PAGEREF _Toc164076526 \h </w:instrText>
+              <w:instrText xml:space="preserve"> PAGEREF _Toc164079243 \h </w:instrText>
             </w:r>
             <w:r>
               <w:rPr>
@@ -2075,7 +2117,7 @@
               <w:lang w:eastAsia="hu-HU"/>
             </w:rPr>
           </w:pPr>
-          <w:hyperlink w:anchor="_Toc164076527" w:history="1">
+          <w:hyperlink w:anchor="_Toc164079244" w:history="1">
             <w:r>
               <w:rPr>
                 <w:rStyle w:val="Hiperhivatkozs"/>
@@ -2118,7 +2160,7 @@
                 <w:noProof/>
                 <w:webHidden/>
               </w:rPr>
-              <w:instrText xml:space="preserve"> PAGEREF _Toc164076527 \h </w:instrText>
+              <w:instrText xml:space="preserve"> PAGEREF _Toc164079244 \h </w:instrText>
             </w:r>
             <w:r>
               <w:rPr>
@@ -2163,7 +2205,7 @@
               <w:lang w:eastAsia="hu-HU"/>
             </w:rPr>
           </w:pPr>
-          <w:hyperlink w:anchor="_Toc164076528" w:history="1">
+          <w:hyperlink w:anchor="_Toc164079245" w:history="1">
             <w:r>
               <w:rPr>
                 <w:rStyle w:val="Hiperhivatkozs"/>
@@ -2206,7 +2248,7 @@
                 <w:noProof/>
                 <w:webHidden/>
               </w:rPr>
-              <w:instrText xml:space="preserve"> PAGEREF _Toc164076528 \h </w:instrText>
+              <w:instrText xml:space="preserve"> PAGEREF _Toc164079245 \h </w:instrText>
             </w:r>
             <w:r>
               <w:rPr>
@@ -2251,7 +2293,7 @@
               <w:lang w:eastAsia="hu-HU"/>
             </w:rPr>
           </w:pPr>
-          <w:hyperlink w:anchor="_Toc164076529" w:history="1">
+          <w:hyperlink w:anchor="_Toc164079246" w:history="1">
             <w:r>
               <w:rPr>
                 <w:rStyle w:val="Hiperhivatkozs"/>
@@ -2294,7 +2336,7 @@
                 <w:noProof/>
                 <w:webHidden/>
               </w:rPr>
-              <w:instrText xml:space="preserve"> PAGEREF _Toc164076529 \h </w:instrText>
+              <w:instrText xml:space="preserve"> PAGEREF _Toc164079246 \h </w:instrText>
             </w:r>
             <w:r>
               <w:rPr>
@@ -2339,7 +2381,7 @@
               <w:lang w:eastAsia="hu-HU"/>
             </w:rPr>
           </w:pPr>
-          <w:hyperlink w:anchor="_Toc164076530" w:history="1">
+          <w:hyperlink w:anchor="_Toc164079247" w:history="1">
             <w:r>
               <w:rPr>
                 <w:rStyle w:val="Hiperhivatkozs"/>
@@ -2382,7 +2424,7 @@
                 <w:noProof/>
                 <w:webHidden/>
               </w:rPr>
-              <w:instrText xml:space="preserve"> PAGEREF _Toc164076530 \h </w:instrText>
+              <w:instrText xml:space="preserve"> PAGEREF _Toc164079247 \h </w:instrText>
             </w:r>
             <w:r>
               <w:rPr>
@@ -2427,7 +2469,7 @@
               <w:lang w:eastAsia="hu-HU"/>
             </w:rPr>
           </w:pPr>
-          <w:hyperlink w:anchor="_Toc164076531" w:history="1">
+          <w:hyperlink w:anchor="_Toc164079248" w:history="1">
             <w:r>
               <w:rPr>
                 <w:rStyle w:val="Hiperhivatkozs"/>
@@ -2470,7 +2512,7 @@
                 <w:noProof/>
                 <w:webHidden/>
               </w:rPr>
-              <w:instrText xml:space="preserve"> PAGEREF _Toc164076531 \h </w:instrText>
+              <w:instrText xml:space="preserve"> PAGEREF _Toc164079248 \h </w:instrText>
             </w:r>
             <w:r>
               <w:rPr>
@@ -2515,7 +2557,7 @@
               <w:lang w:eastAsia="hu-HU"/>
             </w:rPr>
           </w:pPr>
-          <w:hyperlink w:anchor="_Toc164076532" w:history="1">
+          <w:hyperlink w:anchor="_Toc164079249" w:history="1">
             <w:r>
               <w:rPr>
                 <w:rStyle w:val="Hiperhivatkozs"/>
@@ -2558,7 +2600,7 @@
                 <w:noProof/>
                 <w:webHidden/>
               </w:rPr>
-              <w:instrText xml:space="preserve"> PAGEREF _Toc164076532 \h </w:instrText>
+              <w:instrText xml:space="preserve"> PAGEREF _Toc164079249 \h </w:instrText>
             </w:r>
             <w:r>
               <w:rPr>
@@ -2603,7 +2645,7 @@
               <w:lang w:eastAsia="hu-HU"/>
             </w:rPr>
           </w:pPr>
-          <w:hyperlink w:anchor="_Toc164076533" w:history="1">
+          <w:hyperlink w:anchor="_Toc164079250" w:history="1">
             <w:r>
               <w:rPr>
                 <w:rStyle w:val="Hiperhivatkozs"/>
@@ -2646,7 +2688,7 @@
                 <w:noProof/>
                 <w:webHidden/>
               </w:rPr>
-              <w:instrText xml:space="preserve"> PAGEREF _Toc164076533 \h </w:instrText>
+              <w:instrText xml:space="preserve"> PAGEREF _Toc164079250 \h </w:instrText>
             </w:r>
             <w:r>
               <w:rPr>
@@ -2691,7 +2733,7 @@
               <w:lang w:eastAsia="hu-HU"/>
             </w:rPr>
           </w:pPr>
-          <w:hyperlink w:anchor="_Toc164076534" w:history="1">
+          <w:hyperlink w:anchor="_Toc164079251" w:history="1">
             <w:r>
               <w:rPr>
                 <w:rStyle w:val="Hiperhivatkozs"/>
@@ -2734,7 +2776,7 @@
                 <w:noProof/>
                 <w:webHidden/>
               </w:rPr>
-              <w:instrText xml:space="preserve"> PAGEREF _Toc164076534 \h </w:instrText>
+              <w:instrText xml:space="preserve"> PAGEREF _Toc164079251 \h </w:instrText>
             </w:r>
             <w:r>
               <w:rPr>
@@ -2779,7 +2821,7 @@
               <w:lang w:eastAsia="hu-HU"/>
             </w:rPr>
           </w:pPr>
-          <w:hyperlink w:anchor="_Toc164076535" w:history="1">
+          <w:hyperlink w:anchor="_Toc164079252" w:history="1">
             <w:r>
               <w:rPr>
                 <w:rStyle w:val="Hiperhivatkozs"/>
@@ -2822,7 +2864,7 @@
                 <w:noProof/>
                 <w:webHidden/>
               </w:rPr>
-              <w:instrText xml:space="preserve"> PAGEREF _Toc164076535 \h </w:instrText>
+              <w:instrText xml:space="preserve"> PAGEREF _Toc164079252 \h </w:instrText>
             </w:r>
             <w:r>
               <w:rPr>
@@ -2867,7 +2909,7 @@
               <w:lang w:eastAsia="hu-HU"/>
             </w:rPr>
           </w:pPr>
-          <w:hyperlink w:anchor="_Toc164076536" w:history="1">
+          <w:hyperlink w:anchor="_Toc164079253" w:history="1">
             <w:r>
               <w:rPr>
                 <w:rStyle w:val="Hiperhivatkozs"/>
@@ -2910,7 +2952,7 @@
                 <w:noProof/>
                 <w:webHidden/>
               </w:rPr>
-              <w:instrText xml:space="preserve"> PAGEREF _Toc164076536 \h </w:instrText>
+              <w:instrText xml:space="preserve"> PAGEREF _Toc164079253 \h </w:instrText>
             </w:r>
             <w:r>
               <w:rPr>
@@ -2955,7 +2997,7 @@
               <w:lang w:eastAsia="hu-HU"/>
             </w:rPr>
           </w:pPr>
-          <w:hyperlink w:anchor="_Toc164076537" w:history="1">
+          <w:hyperlink w:anchor="_Toc164079254" w:history="1">
             <w:r>
               <w:rPr>
                 <w:rStyle w:val="Hiperhivatkozs"/>
@@ -2998,7 +3040,7 @@
                 <w:noProof/>
                 <w:webHidden/>
               </w:rPr>
-              <w:instrText xml:space="preserve"> PAGEREF _Toc164076537 \h </w:instrText>
+              <w:instrText xml:space="preserve"> PAGEREF _Toc164079254 \h </w:instrText>
             </w:r>
             <w:r>
               <w:rPr>
@@ -3043,7 +3085,7 @@
               <w:lang w:eastAsia="hu-HU"/>
             </w:rPr>
           </w:pPr>
-          <w:hyperlink w:anchor="_Toc164076538" w:history="1">
+          <w:hyperlink w:anchor="_Toc164079255" w:history="1">
             <w:r>
               <w:rPr>
                 <w:rStyle w:val="Hiperhivatkozs"/>
@@ -3086,7 +3128,7 @@
                 <w:noProof/>
                 <w:webHidden/>
               </w:rPr>
-              <w:instrText xml:space="preserve"> PAGEREF _Toc164076538 \h </w:instrText>
+              <w:instrText xml:space="preserve"> PAGEREF _Toc164079255 \h </w:instrText>
             </w:r>
             <w:r>
               <w:rPr>
@@ -3131,7 +3173,7 @@
               <w:lang w:eastAsia="hu-HU"/>
             </w:rPr>
           </w:pPr>
-          <w:hyperlink w:anchor="_Toc164076539" w:history="1">
+          <w:hyperlink w:anchor="_Toc164079256" w:history="1">
             <w:r>
               <w:rPr>
                 <w:rStyle w:val="Hiperhivatkozs"/>
@@ -3174,7 +3216,7 @@
                 <w:noProof/>
                 <w:webHidden/>
               </w:rPr>
-              <w:instrText xml:space="preserve"> PAGEREF _Toc164076539 \h </w:instrText>
+              <w:instrText xml:space="preserve"> PAGEREF _Toc164079256 \h </w:instrText>
             </w:r>
             <w:r>
               <w:rPr>
@@ -3219,7 +3261,7 @@
               <w:lang w:eastAsia="hu-HU"/>
             </w:rPr>
           </w:pPr>
-          <w:hyperlink w:anchor="_Toc164076540" w:history="1">
+          <w:hyperlink w:anchor="_Toc164079257" w:history="1">
             <w:r>
               <w:rPr>
                 <w:rStyle w:val="Hiperhivatkozs"/>
@@ -3262,7 +3304,7 @@
                 <w:noProof/>
                 <w:webHidden/>
               </w:rPr>
-              <w:instrText xml:space="preserve"> PAGEREF _Toc164076540 \h </w:instrText>
+              <w:instrText xml:space="preserve"> PAGEREF _Toc164079257 \h </w:instrText>
             </w:r>
             <w:r>
               <w:rPr>
@@ -3307,7 +3349,7 @@
               <w:lang w:eastAsia="hu-HU"/>
             </w:rPr>
           </w:pPr>
-          <w:hyperlink w:anchor="_Toc164076541" w:history="1">
+          <w:hyperlink w:anchor="_Toc164079258" w:history="1">
             <w:r>
               <w:rPr>
                 <w:rStyle w:val="Hiperhivatkozs"/>
@@ -3350,7 +3392,7 @@
                 <w:noProof/>
                 <w:webHidden/>
               </w:rPr>
-              <w:instrText xml:space="preserve"> PAGEREF _Toc164076541 \h </w:instrText>
+              <w:instrText xml:space="preserve"> PAGEREF _Toc164079258 \h </w:instrText>
             </w:r>
             <w:r>
               <w:rPr>
@@ -3395,7 +3437,7 @@
               <w:lang w:eastAsia="hu-HU"/>
             </w:rPr>
           </w:pPr>
-          <w:hyperlink w:anchor="_Toc164076542" w:history="1">
+          <w:hyperlink w:anchor="_Toc164079259" w:history="1">
             <w:r>
               <w:rPr>
                 <w:rStyle w:val="Hiperhivatkozs"/>
@@ -3438,7 +3480,7 @@
                 <w:noProof/>
                 <w:webHidden/>
               </w:rPr>
-              <w:instrText xml:space="preserve"> PAGEREF _Toc164076542 \h </w:instrText>
+              <w:instrText xml:space="preserve"> PAGEREF _Toc164079259 \h </w:instrText>
             </w:r>
             <w:r>
               <w:rPr>
@@ -3483,7 +3525,7 @@
               <w:lang w:eastAsia="hu-HU"/>
             </w:rPr>
           </w:pPr>
-          <w:hyperlink w:anchor="_Toc164076543" w:history="1">
+          <w:hyperlink w:anchor="_Toc164079260" w:history="1">
             <w:r>
               <w:rPr>
                 <w:rStyle w:val="Hiperhivatkozs"/>
@@ -3526,7 +3568,7 @@
                 <w:noProof/>
                 <w:webHidden/>
               </w:rPr>
-              <w:instrText xml:space="preserve"> PAGEREF _Toc164076543 \h </w:instrText>
+              <w:instrText xml:space="preserve"> PAGEREF _Toc164079260 \h </w:instrText>
             </w:r>
             <w:r>
               <w:rPr>
@@ -3571,7 +3613,7 @@
               <w:lang w:eastAsia="hu-HU"/>
             </w:rPr>
           </w:pPr>
-          <w:hyperlink w:anchor="_Toc164076544" w:history="1">
+          <w:hyperlink w:anchor="_Toc164079261" w:history="1">
             <w:r>
               <w:rPr>
                 <w:rStyle w:val="Hiperhivatkozs"/>
@@ -3614,7 +3656,7 @@
                 <w:noProof/>
                 <w:webHidden/>
               </w:rPr>
-              <w:instrText xml:space="preserve"> PAGEREF _Toc164076544 \h </w:instrText>
+              <w:instrText xml:space="preserve"> PAGEREF _Toc164079261 \h </w:instrText>
             </w:r>
             <w:r>
               <w:rPr>
@@ -3659,7 +3701,7 @@
               <w:lang w:eastAsia="hu-HU"/>
             </w:rPr>
           </w:pPr>
-          <w:hyperlink w:anchor="_Toc164076545" w:history="1">
+          <w:hyperlink w:anchor="_Toc164079262" w:history="1">
             <w:r>
               <w:rPr>
                 <w:rStyle w:val="Hiperhivatkozs"/>
@@ -3702,7 +3744,7 @@
                 <w:noProof/>
                 <w:webHidden/>
               </w:rPr>
-              <w:instrText xml:space="preserve"> PAGEREF _Toc164076545 \h </w:instrText>
+              <w:instrText xml:space="preserve"> PAGEREF _Toc164079262 \h </w:instrText>
             </w:r>
             <w:r>
               <w:rPr>
@@ -3747,7 +3789,7 @@
               <w:lang w:eastAsia="hu-HU"/>
             </w:rPr>
           </w:pPr>
-          <w:hyperlink w:anchor="_Toc164076546" w:history="1">
+          <w:hyperlink w:anchor="_Toc164079263" w:history="1">
             <w:r>
               <w:rPr>
                 <w:rStyle w:val="Hiperhivatkozs"/>
@@ -3790,7 +3832,7 @@
                 <w:noProof/>
                 <w:webHidden/>
               </w:rPr>
-              <w:instrText xml:space="preserve"> PAGEREF _Toc164076546 \h </w:instrText>
+              <w:instrText xml:space="preserve"> PAGEREF _Toc164079263 \h </w:instrText>
             </w:r>
             <w:r>
               <w:rPr>
@@ -3835,7 +3877,7 @@
               <w:lang w:eastAsia="hu-HU"/>
             </w:rPr>
           </w:pPr>
-          <w:hyperlink w:anchor="_Toc164076547" w:history="1">
+          <w:hyperlink w:anchor="_Toc164079264" w:history="1">
             <w:r>
               <w:rPr>
                 <w:rStyle w:val="Hiperhivatkozs"/>
@@ -3878,7 +3920,7 @@
                 <w:noProof/>
                 <w:webHidden/>
               </w:rPr>
-              <w:instrText xml:space="preserve"> PAGEREF _Toc164076547 \h </w:instrText>
+              <w:instrText xml:space="preserve"> PAGEREF _Toc164079264 \h </w:instrText>
             </w:r>
             <w:r>
               <w:rPr>
@@ -3923,7 +3965,7 @@
               <w:lang w:eastAsia="hu-HU"/>
             </w:rPr>
           </w:pPr>
-          <w:hyperlink w:anchor="_Toc164076548" w:history="1">
+          <w:hyperlink w:anchor="_Toc164079265" w:history="1">
             <w:r>
               <w:rPr>
                 <w:rStyle w:val="Hiperhivatkozs"/>
@@ -3966,7 +4008,7 @@
                 <w:noProof/>
                 <w:webHidden/>
               </w:rPr>
-              <w:instrText xml:space="preserve"> PAGEREF _Toc164076548 \h </w:instrText>
+              <w:instrText xml:space="preserve"> PAGEREF _Toc164079265 \h </w:instrText>
             </w:r>
             <w:r>
               <w:rPr>
@@ -4011,7 +4053,7 @@
               <w:lang w:eastAsia="hu-HU"/>
             </w:rPr>
           </w:pPr>
-          <w:hyperlink w:anchor="_Toc164076549" w:history="1">
+          <w:hyperlink w:anchor="_Toc164079266" w:history="1">
             <w:r>
               <w:rPr>
                 <w:rStyle w:val="Hiperhivatkozs"/>
@@ -4054,7 +4096,7 @@
                 <w:noProof/>
                 <w:webHidden/>
               </w:rPr>
-              <w:instrText xml:space="preserve"> PAGEREF _Toc164076549 \h </w:instrText>
+              <w:instrText xml:space="preserve"> PAGEREF _Toc164079266 \h </w:instrText>
             </w:r>
             <w:r>
               <w:rPr>
@@ -4099,7 +4141,7 @@
               <w:lang w:eastAsia="hu-HU"/>
             </w:rPr>
           </w:pPr>
-          <w:hyperlink w:anchor="_Toc164076550" w:history="1">
+          <w:hyperlink w:anchor="_Toc164079267" w:history="1">
             <w:r>
               <w:rPr>
                 <w:rStyle w:val="Hiperhivatkozs"/>
@@ -4142,7 +4184,7 @@
                 <w:noProof/>
                 <w:webHidden/>
               </w:rPr>
-              <w:instrText xml:space="preserve"> PAGEREF _Toc164076550 \h </w:instrText>
+              <w:instrText xml:space="preserve"> PAGEREF _Toc164079267 \h </w:instrText>
             </w:r>
             <w:r>
               <w:rPr>
@@ -4187,7 +4229,7 @@
               <w:lang w:eastAsia="hu-HU"/>
             </w:rPr>
           </w:pPr>
-          <w:hyperlink w:anchor="_Toc164076551" w:history="1">
+          <w:hyperlink w:anchor="_Toc164079268" w:history="1">
             <w:r>
               <w:rPr>
                 <w:rStyle w:val="Hiperhivatkozs"/>
@@ -4230,7 +4272,7 @@
                 <w:noProof/>
                 <w:webHidden/>
               </w:rPr>
-              <w:instrText xml:space="preserve"> PAGEREF _Toc164076551 \h </w:instrText>
+              <w:instrText xml:space="preserve"> PAGEREF _Toc164079268 \h </w:instrText>
             </w:r>
             <w:r>
               <w:rPr>
@@ -4271,7 +4313,7 @@
               <w:lang w:eastAsia="hu-HU"/>
             </w:rPr>
           </w:pPr>
-          <w:hyperlink w:anchor="_Toc164076552" w:history="1">
+          <w:hyperlink w:anchor="_Toc164079269" w:history="1">
             <w:r>
               <w:rPr>
                 <w:rStyle w:val="Hiperhivatkozs"/>
@@ -4314,7 +4356,7 @@
                 <w:noProof/>
                 <w:webHidden/>
               </w:rPr>
-              <w:instrText xml:space="preserve"> PAGEREF _Toc164076552 \h </w:instrText>
+              <w:instrText xml:space="preserve"> PAGEREF _Toc164079269 \h </w:instrText>
             </w:r>
             <w:r>
               <w:rPr>
@@ -4359,7 +4401,7 @@
               <w:lang w:eastAsia="hu-HU"/>
             </w:rPr>
           </w:pPr>
-          <w:hyperlink w:anchor="_Toc164076553" w:history="1">
+          <w:hyperlink w:anchor="_Toc164079270" w:history="1">
             <w:r>
               <w:rPr>
                 <w:rStyle w:val="Hiperhivatkozs"/>
@@ -4402,7 +4444,7 @@
                 <w:noProof/>
                 <w:webHidden/>
               </w:rPr>
-              <w:instrText xml:space="preserve"> PAGEREF _Toc164076553 \h </w:instrText>
+              <w:instrText xml:space="preserve"> PAGEREF _Toc164079270 \h </w:instrText>
             </w:r>
             <w:r>
               <w:rPr>
@@ -4447,7 +4489,7 @@
               <w:lang w:eastAsia="hu-HU"/>
             </w:rPr>
           </w:pPr>
-          <w:hyperlink w:anchor="_Toc164076554" w:history="1">
+          <w:hyperlink w:anchor="_Toc164079271" w:history="1">
             <w:r>
               <w:rPr>
                 <w:rStyle w:val="Hiperhivatkozs"/>
@@ -4490,7 +4532,7 @@
                 <w:noProof/>
                 <w:webHidden/>
               </w:rPr>
-              <w:instrText xml:space="preserve"> PAGEREF _Toc164076554 \h </w:instrText>
+              <w:instrText xml:space="preserve"> PAGEREF _Toc164079271 \h </w:instrText>
             </w:r>
             <w:r>
               <w:rPr>
@@ -4531,7 +4573,7 @@
               <w:lang w:eastAsia="hu-HU"/>
             </w:rPr>
           </w:pPr>
-          <w:hyperlink w:anchor="_Toc164076555" w:history="1">
+          <w:hyperlink w:anchor="_Toc164079272" w:history="1">
             <w:r>
               <w:rPr>
                 <w:rStyle w:val="Hiperhivatkozs"/>
@@ -4574,7 +4616,7 @@
                 <w:noProof/>
                 <w:webHidden/>
               </w:rPr>
-              <w:instrText xml:space="preserve"> PAGEREF _Toc164076555 \h </w:instrText>
+              <w:instrText xml:space="preserve"> PAGEREF _Toc164079272 \h </w:instrText>
             </w:r>
             <w:r>
               <w:rPr>
@@ -4619,7 +4661,7 @@
               <w:lang w:eastAsia="hu-HU"/>
             </w:rPr>
           </w:pPr>
-          <w:hyperlink w:anchor="_Toc164076556" w:history="1">
+          <w:hyperlink w:anchor="_Toc164079273" w:history="1">
             <w:r>
               <w:rPr>
                 <w:rStyle w:val="Hiperhivatkozs"/>
@@ -4664,7 +4706,7 @@
                 <w:noProof/>
                 <w:webHidden/>
               </w:rPr>
-              <w:instrText xml:space="preserve"> PAGEREF _Toc164076556 \h </w:instrText>
+              <w:instrText xml:space="preserve"> PAGEREF _Toc164079273 \h </w:instrText>
             </w:r>
             <w:r>
               <w:rPr>
@@ -4709,7 +4751,7 @@
               <w:lang w:eastAsia="hu-HU"/>
             </w:rPr>
           </w:pPr>
-          <w:hyperlink w:anchor="_Toc164076557" w:history="1">
+          <w:hyperlink w:anchor="_Toc164079274" w:history="1">
             <w:r>
               <w:rPr>
                 <w:rStyle w:val="Hiperhivatkozs"/>
@@ -4754,7 +4796,7 @@
                 <w:noProof/>
                 <w:webHidden/>
               </w:rPr>
-              <w:instrText xml:space="preserve"> PAGEREF _Toc164076557 \h </w:instrText>
+              <w:instrText xml:space="preserve"> PAGEREF _Toc164079274 \h </w:instrText>
             </w:r>
             <w:r>
               <w:rPr>
@@ -4799,7 +4841,7 @@
               <w:lang w:eastAsia="hu-HU"/>
             </w:rPr>
           </w:pPr>
-          <w:hyperlink w:anchor="_Toc164076558" w:history="1">
+          <w:hyperlink w:anchor="_Toc164079275" w:history="1">
             <w:r>
               <w:rPr>
                 <w:rStyle w:val="Hiperhivatkozs"/>
@@ -4844,7 +4886,7 @@
                 <w:noProof/>
                 <w:webHidden/>
               </w:rPr>
-              <w:instrText xml:space="preserve"> PAGEREF _Toc164076558 \h </w:instrText>
+              <w:instrText xml:space="preserve"> PAGEREF _Toc164079275 \h </w:instrText>
             </w:r>
             <w:r>
               <w:rPr>
@@ -4889,7 +4931,7 @@
               <w:lang w:eastAsia="hu-HU"/>
             </w:rPr>
           </w:pPr>
-          <w:hyperlink w:anchor="_Toc164076559" w:history="1">
+          <w:hyperlink w:anchor="_Toc164079276" w:history="1">
             <w:r>
               <w:rPr>
                 <w:rStyle w:val="Hiperhivatkozs"/>
@@ -4934,7 +4976,7 @@
                 <w:noProof/>
                 <w:webHidden/>
               </w:rPr>
-              <w:instrText xml:space="preserve"> PAGEREF _Toc164076559 \h </w:instrText>
+              <w:instrText xml:space="preserve"> PAGEREF _Toc164079276 \h </w:instrText>
             </w:r>
             <w:r>
               <w:rPr>
@@ -4979,7 +5021,7 @@
               <w:lang w:eastAsia="hu-HU"/>
             </w:rPr>
           </w:pPr>
-          <w:hyperlink w:anchor="_Toc164076560" w:history="1">
+          <w:hyperlink w:anchor="_Toc164079277" w:history="1">
             <w:r>
               <w:rPr>
                 <w:rStyle w:val="Hiperhivatkozs"/>
@@ -5024,7 +5066,7 @@
                 <w:noProof/>
                 <w:webHidden/>
               </w:rPr>
-              <w:instrText xml:space="preserve"> PAGEREF _Toc164076560 \h </w:instrText>
+              <w:instrText xml:space="preserve"> PAGEREF _Toc164079277 \h </w:instrText>
             </w:r>
             <w:r>
               <w:rPr>
@@ -5069,7 +5111,7 @@
               <w:lang w:eastAsia="hu-HU"/>
             </w:rPr>
           </w:pPr>
-          <w:hyperlink w:anchor="_Toc164076561" w:history="1">
+          <w:hyperlink w:anchor="_Toc164079278" w:history="1">
             <w:r>
               <w:rPr>
                 <w:rStyle w:val="Hiperhivatkozs"/>
@@ -5114,7 +5156,7 @@
                 <w:noProof/>
                 <w:webHidden/>
               </w:rPr>
-              <w:instrText xml:space="preserve"> PAGEREF _Toc164076561 \h </w:instrText>
+              <w:instrText xml:space="preserve"> PAGEREF _Toc164079278 \h </w:instrText>
             </w:r>
             <w:r>
               <w:rPr>
@@ -5159,7 +5201,7 @@
               <w:lang w:eastAsia="hu-HU"/>
             </w:rPr>
           </w:pPr>
-          <w:hyperlink w:anchor="_Toc164076562" w:history="1">
+          <w:hyperlink w:anchor="_Toc164079279" w:history="1">
             <w:r>
               <w:rPr>
                 <w:rStyle w:val="Hiperhivatkozs"/>
@@ -5204,7 +5246,7 @@
                 <w:noProof/>
                 <w:webHidden/>
               </w:rPr>
-              <w:instrText xml:space="preserve"> PAGEREF _Toc164076562 \h </w:instrText>
+              <w:instrText xml:space="preserve"> PAGEREF _Toc164079279 \h </w:instrText>
             </w:r>
             <w:r>
               <w:rPr>
@@ -5249,7 +5291,7 @@
               <w:lang w:eastAsia="hu-HU"/>
             </w:rPr>
           </w:pPr>
-          <w:hyperlink w:anchor="_Toc164076563" w:history="1">
+          <w:hyperlink w:anchor="_Toc164079280" w:history="1">
             <w:r>
               <w:rPr>
                 <w:rStyle w:val="Hiperhivatkozs"/>
@@ -5294,7 +5336,7 @@
                 <w:noProof/>
                 <w:webHidden/>
               </w:rPr>
-              <w:instrText xml:space="preserve"> PAGEREF _Toc164076563 \h </w:instrText>
+              <w:instrText xml:space="preserve"> PAGEREF _Toc164079280 \h </w:instrText>
             </w:r>
             <w:r>
               <w:rPr>
@@ -5339,7 +5381,7 @@
               <w:lang w:eastAsia="hu-HU"/>
             </w:rPr>
           </w:pPr>
-          <w:hyperlink w:anchor="_Toc164076564" w:history="1">
+          <w:hyperlink w:anchor="_Toc164079281" w:history="1">
             <w:r>
               <w:rPr>
                 <w:rStyle w:val="Hiperhivatkozs"/>
@@ -5384,7 +5426,7 @@
                 <w:noProof/>
                 <w:webHidden/>
               </w:rPr>
-              <w:instrText xml:space="preserve"> PAGEREF _Toc164076564 \h </w:instrText>
+              <w:instrText xml:space="preserve"> PAGEREF _Toc164079281 \h </w:instrText>
             </w:r>
             <w:r>
               <w:rPr>
@@ -5429,7 +5471,7 @@
               <w:lang w:eastAsia="hu-HU"/>
             </w:rPr>
           </w:pPr>
-          <w:hyperlink w:anchor="_Toc164076565" w:history="1">
+          <w:hyperlink w:anchor="_Toc164079282" w:history="1">
             <w:r>
               <w:rPr>
                 <w:rStyle w:val="Hiperhivatkozs"/>
@@ -5474,7 +5516,7 @@
                 <w:noProof/>
                 <w:webHidden/>
               </w:rPr>
-              <w:instrText xml:space="preserve"> PAGEREF _Toc164076565 \h </w:instrText>
+              <w:instrText xml:space="preserve"> PAGEREF _Toc164079282 \h </w:instrText>
             </w:r>
             <w:r>
               <w:rPr>
@@ -5515,7 +5557,7 @@
               <w:lang w:eastAsia="hu-HU"/>
             </w:rPr>
           </w:pPr>
-          <w:hyperlink w:anchor="_Toc164076566" w:history="1">
+          <w:hyperlink w:anchor="_Toc164079283" w:history="1">
             <w:r>
               <w:rPr>
                 <w:rStyle w:val="Hiperhivatkozs"/>
@@ -5558,7 +5600,7 @@
                 <w:noProof/>
                 <w:webHidden/>
               </w:rPr>
-              <w:instrText xml:space="preserve"> PAGEREF _Toc164076566 \h </w:instrText>
+              <w:instrText xml:space="preserve"> PAGEREF _Toc164079283 \h </w:instrText>
             </w:r>
             <w:r>
               <w:rPr>
@@ -5603,7 +5645,7 @@
               <w:lang w:eastAsia="hu-HU"/>
             </w:rPr>
           </w:pPr>
-          <w:hyperlink w:anchor="_Toc164076567" w:history="1">
+          <w:hyperlink w:anchor="_Toc164079284" w:history="1">
             <w:r>
               <w:rPr>
                 <w:rStyle w:val="Hiperhivatkozs"/>
@@ -5648,7 +5690,7 @@
                 <w:noProof/>
                 <w:webHidden/>
               </w:rPr>
-              <w:instrText xml:space="preserve"> PAGEREF _Toc164076567 \h </w:instrText>
+              <w:instrText xml:space="preserve"> PAGEREF _Toc164079284 \h </w:instrText>
             </w:r>
             <w:r>
               <w:rPr>
@@ -5693,7 +5735,7 @@
               <w:lang w:eastAsia="hu-HU"/>
             </w:rPr>
           </w:pPr>
-          <w:hyperlink w:anchor="_Toc164076568" w:history="1">
+          <w:hyperlink w:anchor="_Toc164079285" w:history="1">
             <w:r>
               <w:rPr>
                 <w:rStyle w:val="Hiperhivatkozs"/>
@@ -5738,7 +5780,7 @@
                 <w:noProof/>
                 <w:webHidden/>
               </w:rPr>
-              <w:instrText xml:space="preserve"> PAGEREF _Toc164076568 \h </w:instrText>
+              <w:instrText xml:space="preserve"> PAGEREF _Toc164079285 \h </w:instrText>
             </w:r>
             <w:r>
               <w:rPr>
@@ -5783,7 +5825,7 @@
               <w:lang w:eastAsia="hu-HU"/>
             </w:rPr>
           </w:pPr>
-          <w:hyperlink w:anchor="_Toc164076569" w:history="1">
+          <w:hyperlink w:anchor="_Toc164079286" w:history="1">
             <w:r>
               <w:rPr>
                 <w:rStyle w:val="Hiperhivatkozs"/>
@@ -5828,7 +5870,7 @@
                 <w:noProof/>
                 <w:webHidden/>
               </w:rPr>
-              <w:instrText xml:space="preserve"> PAGEREF _Toc164076569 \h </w:instrText>
+              <w:instrText xml:space="preserve"> PAGEREF _Toc164079286 \h </w:instrText>
             </w:r>
             <w:r>
               <w:rPr>
@@ -5873,7 +5915,7 @@
               <w:lang w:eastAsia="hu-HU"/>
             </w:rPr>
           </w:pPr>
-          <w:hyperlink w:anchor="_Toc164076570" w:history="1">
+          <w:hyperlink w:anchor="_Toc164079287" w:history="1">
             <w:r>
               <w:rPr>
                 <w:rStyle w:val="Hiperhivatkozs"/>
@@ -5918,7 +5960,7 @@
                 <w:noProof/>
                 <w:webHidden/>
               </w:rPr>
-              <w:instrText xml:space="preserve"> PAGEREF _Toc164076570 \h </w:instrText>
+              <w:instrText xml:space="preserve"> PAGEREF _Toc164079287 \h </w:instrText>
             </w:r>
             <w:r>
               <w:rPr>
@@ -5963,7 +6005,7 @@
               <w:lang w:eastAsia="hu-HU"/>
             </w:rPr>
           </w:pPr>
-          <w:hyperlink w:anchor="_Toc164076571" w:history="1">
+          <w:hyperlink w:anchor="_Toc164079288" w:history="1">
             <w:r>
               <w:rPr>
                 <w:rStyle w:val="Hiperhivatkozs"/>
@@ -6008,7 +6050,7 @@
                 <w:noProof/>
                 <w:webHidden/>
               </w:rPr>
-              <w:instrText xml:space="preserve"> PAGEREF _Toc164076571 \h </w:instrText>
+              <w:instrText xml:space="preserve"> PAGEREF _Toc164079288 \h </w:instrText>
             </w:r>
             <w:r>
               <w:rPr>
@@ -6053,7 +6095,7 @@
               <w:lang w:eastAsia="hu-HU"/>
             </w:rPr>
           </w:pPr>
-          <w:hyperlink w:anchor="_Toc164076572" w:history="1">
+          <w:hyperlink w:anchor="_Toc164079289" w:history="1">
             <w:r>
               <w:rPr>
                 <w:rStyle w:val="Hiperhivatkozs"/>
@@ -6098,7 +6140,7 @@
                 <w:noProof/>
                 <w:webHidden/>
               </w:rPr>
-              <w:instrText xml:space="preserve"> PAGEREF _Toc164076572 \h </w:instrText>
+              <w:instrText xml:space="preserve"> PAGEREF _Toc164079289 \h </w:instrText>
             </w:r>
             <w:r>
               <w:rPr>
@@ -6143,7 +6185,7 @@
               <w:lang w:eastAsia="hu-HU"/>
             </w:rPr>
           </w:pPr>
-          <w:hyperlink w:anchor="_Toc164076573" w:history="1">
+          <w:hyperlink w:anchor="_Toc164079290" w:history="1">
             <w:r>
               <w:rPr>
                 <w:rStyle w:val="Hiperhivatkozs"/>
@@ -6188,7 +6230,7 @@
                 <w:noProof/>
                 <w:webHidden/>
               </w:rPr>
-              <w:instrText xml:space="preserve"> PAGEREF _Toc164076573 \h </w:instrText>
+              <w:instrText xml:space="preserve"> PAGEREF _Toc164079290 \h </w:instrText>
             </w:r>
             <w:r>
               <w:rPr>
@@ -6209,6 +6251,90 @@
                 <w:webHidden/>
               </w:rPr>
               <w:t>36</w:t>
+            </w:r>
+            <w:r>
+              <w:rPr>
+                <w:noProof/>
+                <w:webHidden/>
+              </w:rPr>
+              <w:fldChar w:fldCharType="end"/>
+            </w:r>
+          </w:hyperlink>
+        </w:p>
+        <w:p>
+          <w:pPr>
+            <w:pStyle w:val="TJ1"/>
+            <w:rPr>
+              <w:rFonts w:asciiTheme="minorHAnsi" w:eastAsiaTheme="minorEastAsia" w:hAnsiTheme="minorHAnsi"/>
+              <w:noProof/>
+              <w:sz w:val="22"/>
+              <w:lang w:eastAsia="hu-HU"/>
+            </w:rPr>
+          </w:pPr>
+          <w:hyperlink w:anchor="_Toc164079291" w:history="1">
+            <w:r>
+              <w:rPr>
+                <w:rStyle w:val="Hiperhivatkozs"/>
+                <w:noProof/>
+              </w:rPr>
+              <w:t>6.</w:t>
+            </w:r>
+            <w:r>
+              <w:rPr>
+                <w:rFonts w:asciiTheme="minorHAnsi" w:eastAsiaTheme="minorEastAsia" w:hAnsiTheme="minorHAnsi"/>
+                <w:noProof/>
+                <w:sz w:val="22"/>
+                <w:lang w:eastAsia="hu-HU"/>
+              </w:rPr>
+              <w:tab/>
+            </w:r>
+            <w:r>
+              <w:rPr>
+                <w:rStyle w:val="Hiperhivatkozs"/>
+                <w:noProof/>
+              </w:rPr>
+              <w:t>Fejlesztői futtatás</w:t>
+            </w:r>
+            <w:r>
+              <w:rPr>
+                <w:noProof/>
+                <w:webHidden/>
+              </w:rPr>
+              <w:tab/>
+            </w:r>
+            <w:r>
+              <w:rPr>
+                <w:noProof/>
+                <w:webHidden/>
+              </w:rPr>
+              <w:fldChar w:fldCharType="begin"/>
+            </w:r>
+            <w:r>
+              <w:rPr>
+                <w:noProof/>
+                <w:webHidden/>
+              </w:rPr>
+              <w:instrText xml:space="preserve"> PAGEREF _Toc164079291 \h </w:instrText>
+            </w:r>
+            <w:r>
+              <w:rPr>
+                <w:noProof/>
+                <w:webHidden/>
+              </w:rPr>
+            </w:r>
+            <w:r>
+              <w:rPr>
+                <w:noProof/>
+                <w:webHidden/>
+              </w:rPr>
+              <w:fldChar w:fldCharType="separate"/>
+            </w:r>
+            <w:r>
+              <w:rPr>
+                <w:noProof/>
+                <w:webHidden/>
+              </w:rPr>
+              <w:t>37</w:t>
             </w:r>
             <w:r>
               <w:rPr>
@@ -6244,7 +6370,7 @@
           <w:rFonts w:ascii="Times New Roman" w:hAnsi="Times New Roman" w:cs="Times New Roman"/>
         </w:rPr>
       </w:pPr>
-      <w:bookmarkStart w:id="1" w:name="_Toc160448726"/>
+      <w:bookmarkStart w:id="2" w:name="_Toc160448726"/>
       <w:r>
         <w:rPr>
           <w:rFonts w:ascii="Times New Roman" w:hAnsi="Times New Roman" w:cs="Times New Roman"/>
@@ -6272,20 +6398,20 @@
       <w:pPr>
         <w:pStyle w:val="Cmsor1"/>
       </w:pPr>
-      <w:bookmarkStart w:id="2" w:name="_Toc160448728"/>
-      <w:bookmarkStart w:id="3" w:name="_Toc164076521"/>
-      <w:bookmarkEnd w:id="1"/>
+      <w:bookmarkStart w:id="3" w:name="_Toc160448728"/>
+      <w:bookmarkStart w:id="4" w:name="_Toc164079238"/>
+      <w:bookmarkEnd w:id="2"/>
       <w:r>
         <w:lastRenderedPageBreak/>
         <w:t>Bevezetés</w:t>
       </w:r>
-      <w:bookmarkEnd w:id="3"/>
+      <w:bookmarkEnd w:id="4"/>
     </w:p>
     <w:p>
       <w:pPr>
         <w:pStyle w:val="Cmsor2"/>
       </w:pPr>
-      <w:bookmarkStart w:id="4" w:name="_Toc164076522"/>
+      <w:bookmarkStart w:id="5" w:name="_Toc164079239"/>
       <w:r>
         <w:rPr>
           <w:rStyle w:val="Cmsor2Char"/>
@@ -6293,7 +6419,7 @@
         </w:rPr>
         <w:t>A probléma és a megoldás</w:t>
       </w:r>
-      <w:bookmarkEnd w:id="4"/>
+      <w:bookmarkEnd w:id="5"/>
     </w:p>
     <w:p>
       <w:pPr>
@@ -6356,14 +6482,14 @@
         <w:pStyle w:val="Cmsor2"/>
         <w:jc w:val="both"/>
       </w:pPr>
-      <w:bookmarkStart w:id="5" w:name="_Toc164076523"/>
+      <w:bookmarkStart w:id="6" w:name="_Toc164079240"/>
       <w:r>
         <w:t>Ötletelési fázis</w:t>
       </w:r>
       <w:r>
         <w:t xml:space="preserve"> és a választás</w:t>
       </w:r>
-      <w:bookmarkEnd w:id="5"/>
+      <w:bookmarkEnd w:id="6"/>
     </w:p>
     <w:p>
       <w:pPr>
@@ -6404,11 +6530,11 @@
       <w:pPr>
         <w:pStyle w:val="Cmsor2"/>
       </w:pPr>
-      <w:bookmarkStart w:id="6" w:name="_Toc164076524"/>
+      <w:bookmarkStart w:id="7" w:name="_Toc164079241"/>
       <w:r>
         <w:t>A jövő</w:t>
       </w:r>
-      <w:bookmarkEnd w:id="6"/>
+      <w:bookmarkEnd w:id="7"/>
     </w:p>
     <w:p>
       <w:pPr>
@@ -6502,12 +6628,12 @@
       <w:pPr>
         <w:pStyle w:val="Cmsor2"/>
       </w:pPr>
-      <w:bookmarkStart w:id="7" w:name="_Toc164076525"/>
+      <w:bookmarkStart w:id="8" w:name="_Toc164079242"/>
       <w:r>
         <w:lastRenderedPageBreak/>
         <w:t>A közös munka</w:t>
       </w:r>
-      <w:bookmarkEnd w:id="7"/>
+      <w:bookmarkEnd w:id="8"/>
     </w:p>
     <w:p>
       <w:pPr>
@@ -6594,7 +6720,23 @@
           <w:rFonts w:ascii="Times New Roman" w:hAnsi="Times New Roman" w:cs="Times New Roman"/>
           <w:sz w:val="24"/>
         </w:rPr>
-        <w:t xml:space="preserve">en külön dolgozunk. Kokas Márk volt a frontend fejlesztő, Körmendi Dávid és Muth Márk pedig közösen a backend és adatbázis feladatokat látták el. A verziókövetésre a GitHubot használtuk, amely jelentősen megkönnyítette a csapatmunka folyamatát. </w:t>
+        <w:t xml:space="preserve">en külön dolgozunk. Kokas Márk volt a frontend fejlesztő, Körmendi Dávid és </w:t>
+      </w:r>
+      <w:proofErr w:type="spellStart"/>
+      <w:r>
+        <w:rPr>
+          <w:rFonts w:ascii="Times New Roman" w:hAnsi="Times New Roman" w:cs="Times New Roman"/>
+          <w:sz w:val="24"/>
+        </w:rPr>
+        <w:t>Muth</w:t>
+      </w:r>
+      <w:proofErr w:type="spellEnd"/>
+      <w:r>
+        <w:rPr>
+          <w:rFonts w:ascii="Times New Roman" w:hAnsi="Times New Roman" w:cs="Times New Roman"/>
+          <w:sz w:val="24"/>
+        </w:rPr>
+        <w:t xml:space="preserve"> Márk pedig közösen a backend és adatbázis feladatokat látták el. A verziókövetésre a GitHubot használtuk, amely jelentősen megkönnyítette a csapatmunka folyamatát. </w:t>
       </w:r>
       <w:r>
         <w:rPr>
@@ -6957,23 +7099,23 @@
         <w:pStyle w:val="Cmsor1"/>
         <w:jc w:val="both"/>
       </w:pPr>
-      <w:bookmarkStart w:id="8" w:name="_Toc164076526"/>
-      <w:bookmarkEnd w:id="2"/>
+      <w:bookmarkStart w:id="9" w:name="_Toc164079243"/>
+      <w:bookmarkEnd w:id="3"/>
       <w:r>
         <w:t>A program</w:t>
       </w:r>
-      <w:bookmarkEnd w:id="8"/>
+      <w:bookmarkEnd w:id="9"/>
     </w:p>
     <w:p>
       <w:pPr>
         <w:pStyle w:val="Cmsor2"/>
         <w:jc w:val="both"/>
       </w:pPr>
-      <w:bookmarkStart w:id="9" w:name="_Toc164076527"/>
+      <w:bookmarkStart w:id="10" w:name="_Toc164079244"/>
       <w:r>
         <w:t>Technikai részletek</w:t>
       </w:r>
-      <w:bookmarkEnd w:id="9"/>
+      <w:bookmarkEnd w:id="10"/>
     </w:p>
     <w:p>
       <w:pPr>
@@ -7212,11 +7354,11 @@
       <w:pPr>
         <w:pStyle w:val="Cmsor2"/>
       </w:pPr>
-      <w:bookmarkStart w:id="10" w:name="_Toc164076528"/>
+      <w:bookmarkStart w:id="11" w:name="_Toc164079245"/>
       <w:r>
         <w:t>Az adatbázis felépítése</w:t>
       </w:r>
-      <w:bookmarkEnd w:id="10"/>
+      <w:bookmarkEnd w:id="11"/>
     </w:p>
     <w:p>
       <w:pPr>
@@ -7268,22 +7410,21 @@
       <w:pPr>
         <w:pStyle w:val="Cmsor3"/>
       </w:pPr>
-      <w:bookmarkStart w:id="11" w:name="_Toc164076529"/>
+      <w:bookmarkStart w:id="12" w:name="_Toc164079246"/>
       <w:r>
         <w:t>Táblák</w:t>
       </w:r>
-      <w:bookmarkEnd w:id="11"/>
-    </w:p>
-    <w:p>
-      <w:pPr>
-        <w:spacing w:line="360" w:lineRule="auto"/>
-        <w:jc w:val="both"/>
-        <w:rPr>
-          <w:rFonts w:ascii="Times New Roman" w:hAnsi="Times New Roman" w:cs="Times New Roman"/>
-          <w:sz w:val="24"/>
-        </w:rPr>
-      </w:pPr>
-      <w:proofErr w:type="spellStart"/>
+      <w:bookmarkEnd w:id="12"/>
+    </w:p>
+    <w:p>
+      <w:pPr>
+        <w:spacing w:line="360" w:lineRule="auto"/>
+        <w:jc w:val="both"/>
+        <w:rPr>
+          <w:rFonts w:ascii="Times New Roman" w:hAnsi="Times New Roman" w:cs="Times New Roman"/>
+          <w:sz w:val="24"/>
+        </w:rPr>
+      </w:pPr>
       <w:r>
         <w:rPr>
           <w:rFonts w:ascii="Times New Roman" w:hAnsi="Times New Roman" w:cs="Times New Roman"/>
@@ -7292,7 +7433,6 @@
         </w:rPr>
         <w:t>user</w:t>
       </w:r>
-      <w:proofErr w:type="spellEnd"/>
       <w:r>
         <w:rPr>
           <w:rFonts w:ascii="Times New Roman" w:hAnsi="Times New Roman" w:cs="Times New Roman"/>
@@ -7544,23 +7684,7 @@
           <w:rFonts w:ascii="Times New Roman" w:hAnsi="Times New Roman" w:cs="Times New Roman"/>
           <w:sz w:val="24"/>
         </w:rPr>
-        <w:t xml:space="preserve"> majd sózott </w:t>
-      </w:r>
-      <w:proofErr w:type="spellStart"/>
-      <w:r>
-        <w:rPr>
-          <w:rFonts w:ascii="Times New Roman" w:hAnsi="Times New Roman" w:cs="Times New Roman"/>
-          <w:sz w:val="24"/>
-        </w:rPr>
-        <w:t>jelszava</w:t>
-      </w:r>
-      <w:proofErr w:type="spellEnd"/>
-      <w:r>
-        <w:rPr>
-          <w:rFonts w:ascii="Times New Roman" w:hAnsi="Times New Roman" w:cs="Times New Roman"/>
-          <w:sz w:val="24"/>
-        </w:rPr>
-        <w:t xml:space="preserve"> kerül.</w:t>
+        <w:t xml:space="preserve"> majd sózott jelszava kerül.</w:t>
       </w:r>
     </w:p>
     <w:p>
@@ -7806,23 +7930,13 @@
           <w:sz w:val="24"/>
         </w:rPr>
       </w:pPr>
-      <w:proofErr w:type="spellStart"/>
       <w:r>
         <w:rPr>
           <w:rFonts w:ascii="Times New Roman" w:hAnsi="Times New Roman" w:cs="Times New Roman"/>
           <w:b/>
           <w:sz w:val="24"/>
         </w:rPr>
-        <w:t>calendar</w:t>
-      </w:r>
-      <w:proofErr w:type="spellEnd"/>
-      <w:r>
-        <w:rPr>
-          <w:rFonts w:ascii="Times New Roman" w:hAnsi="Times New Roman" w:cs="Times New Roman"/>
-          <w:b/>
-          <w:sz w:val="24"/>
-        </w:rPr>
-        <w:t xml:space="preserve"> </w:t>
+        <w:t xml:space="preserve">calendar </w:t>
       </w:r>
       <w:r>
         <w:rPr>
@@ -8313,7 +8427,6 @@
           <w:sz w:val="24"/>
         </w:rPr>
       </w:pPr>
-      <w:proofErr w:type="spellStart"/>
       <w:r>
         <w:rPr>
           <w:rFonts w:ascii="Times New Roman" w:hAnsi="Times New Roman" w:cs="Times New Roman"/>
@@ -8322,7 +8435,6 @@
         </w:rPr>
         <w:t>calendar_workout</w:t>
       </w:r>
-      <w:proofErr w:type="spellEnd"/>
       <w:r>
         <w:rPr>
           <w:rFonts w:ascii="Times New Roman" w:hAnsi="Times New Roman" w:cs="Times New Roman"/>
@@ -8959,21 +9071,21 @@
       <w:pPr>
         <w:pStyle w:val="Cmsor2"/>
       </w:pPr>
-      <w:bookmarkStart w:id="12" w:name="_Toc164076530"/>
+      <w:bookmarkStart w:id="13" w:name="_Toc164079247"/>
       <w:r>
         <w:t>Az adatbázistól a megjelenítésig</w:t>
       </w:r>
-      <w:bookmarkEnd w:id="12"/>
+      <w:bookmarkEnd w:id="13"/>
     </w:p>
     <w:p>
       <w:pPr>
         <w:pStyle w:val="Cmsor3"/>
       </w:pPr>
-      <w:bookmarkStart w:id="13" w:name="_Toc164076531"/>
+      <w:bookmarkStart w:id="14" w:name="_Toc164079248"/>
       <w:r>
         <w:t>Inicializálás</w:t>
       </w:r>
-      <w:bookmarkEnd w:id="13"/>
+      <w:bookmarkEnd w:id="14"/>
     </w:p>
     <w:p>
       <w:pPr>
@@ -9302,11 +9414,11 @@
       <w:pPr>
         <w:pStyle w:val="Cmsor3"/>
       </w:pPr>
-      <w:bookmarkStart w:id="14" w:name="_Toc164076532"/>
+      <w:bookmarkStart w:id="15" w:name="_Toc164079249"/>
       <w:r>
         <w:t>Kérés feldolgozása</w:t>
       </w:r>
-      <w:bookmarkEnd w:id="14"/>
+      <w:bookmarkEnd w:id="15"/>
     </w:p>
     <w:p>
       <w:pPr>
@@ -9385,7 +9497,6 @@
         </w:rPr>
         <w:t xml:space="preserve">, a kérés átadásra kerül egy </w:t>
       </w:r>
-      <w:proofErr w:type="spellStart"/>
       <w:r>
         <w:rPr>
           <w:rFonts w:ascii="Times New Roman" w:hAnsi="Times New Roman" w:cs="Times New Roman"/>
@@ -9394,7 +9505,6 @@
         </w:rPr>
         <w:t>User</w:t>
       </w:r>
-      <w:proofErr w:type="spellEnd"/>
       <w:r>
         <w:rPr>
           <w:rFonts w:ascii="Times New Roman" w:hAnsi="Times New Roman" w:cs="Times New Roman"/>
@@ -9438,16 +9548,11 @@
       <w:pPr>
         <w:pStyle w:val="Cmsor3"/>
       </w:pPr>
-      <w:bookmarkStart w:id="15" w:name="_Toc164076533"/>
-      <w:proofErr w:type="spellStart"/>
-      <w:r>
-        <w:t>User</w:t>
-      </w:r>
-      <w:proofErr w:type="spellEnd"/>
-      <w:r>
-        <w:t xml:space="preserve"> osztály</w:t>
-      </w:r>
-      <w:bookmarkEnd w:id="15"/>
+      <w:bookmarkStart w:id="16" w:name="_Toc164079250"/>
+      <w:r>
+        <w:t>User osztály</w:t>
+      </w:r>
+      <w:bookmarkEnd w:id="16"/>
     </w:p>
     <w:p>
       <w:pPr>
@@ -9518,35 +9623,19 @@
           <w:rFonts w:ascii="Times New Roman" w:hAnsi="Times New Roman" w:cs="Times New Roman"/>
           <w:sz w:val="24"/>
         </w:rPr>
-        <w:t xml:space="preserve">Minden kéréshez egy </w:t>
-      </w:r>
-      <w:proofErr w:type="spellStart"/>
-      <w:r>
-        <w:rPr>
-          <w:rFonts w:ascii="Times New Roman" w:hAnsi="Times New Roman" w:cs="Times New Roman"/>
-          <w:sz w:val="24"/>
-        </w:rPr>
-        <w:t>User</w:t>
-      </w:r>
-      <w:proofErr w:type="spellEnd"/>
-      <w:r>
-        <w:rPr>
-          <w:rFonts w:ascii="Times New Roman" w:hAnsi="Times New Roman" w:cs="Times New Roman"/>
-          <w:sz w:val="24"/>
-        </w:rPr>
-        <w:t xml:space="preserve"> objektum tartozik. Ez többek között eltárolja a kérést küldő felhasználó azonosítóját és jogosultságait (amennyiben be van jelentkezve). Minden kérés-specifikus adatbázis műveletet ez az objektum indít, feldolgoz, és ad vissza a szervernek válaszra kész formában.</w:t>
+        <w:t>Minden kéréshez egy User objektum tartozik. Ez többek között eltárolja a kérést küldő felhasználó azonosítóját és jogosultságait (amennyiben be van jelentkezve). Minden kérés-specifikus adatbázis műveletet ez az objektum indít, feldolgoz, és ad vissza a szervernek válaszra kész formában.</w:t>
       </w:r>
     </w:p>
     <w:p>
       <w:pPr>
         <w:pStyle w:val="Cmsor3"/>
       </w:pPr>
-      <w:bookmarkStart w:id="16" w:name="_Toc164076534"/>
+      <w:bookmarkStart w:id="17" w:name="_Toc164079251"/>
       <w:r>
         <w:lastRenderedPageBreak/>
         <w:t>Kéréskezelő függvények</w:t>
       </w:r>
-      <w:bookmarkEnd w:id="16"/>
+      <w:bookmarkEnd w:id="17"/>
     </w:p>
     <w:p>
       <w:pPr>
@@ -9615,34 +9704,18 @@
           <w:rFonts w:ascii="Times New Roman" w:hAnsi="Times New Roman" w:cs="Times New Roman"/>
           <w:sz w:val="24"/>
         </w:rPr>
-        <w:t xml:space="preserve">A kéréskezelő függvényeknek három feladata van. Előszőr is, naplózza a Bejövő kérés útvonalát. Ezután meghívja a </w:t>
-      </w:r>
-      <w:proofErr w:type="spellStart"/>
-      <w:r>
-        <w:rPr>
-          <w:rFonts w:ascii="Times New Roman" w:hAnsi="Times New Roman" w:cs="Times New Roman"/>
-          <w:sz w:val="24"/>
-        </w:rPr>
-        <w:t>User</w:t>
-      </w:r>
-      <w:proofErr w:type="spellEnd"/>
-      <w:r>
-        <w:rPr>
-          <w:rFonts w:ascii="Times New Roman" w:hAnsi="Times New Roman" w:cs="Times New Roman"/>
-          <w:sz w:val="24"/>
-        </w:rPr>
-        <w:t xml:space="preserve"> objektum megfelelő függvényét. Végül a függvény visszatérési értékéből visszaküldi a felhasználó felé a kérésre a választ, vagy éppen a megfelelő hibakódot és leírást.</w:t>
+        <w:t>A kéréskezelő függvényeknek három feladata van. Előszőr is, naplózza a Bejövő kérés útvonalát. Ezután meghívja a User objektum megfelelő függvényét. Végül a függvény visszatérési értékéből visszaküldi a felhasználó felé a kérésre a választ, vagy éppen a megfelelő hibakódot és leírást.</w:t>
       </w:r>
     </w:p>
     <w:p>
       <w:pPr>
         <w:pStyle w:val="Cmsor3"/>
       </w:pPr>
-      <w:bookmarkStart w:id="17" w:name="_Toc164076535"/>
+      <w:bookmarkStart w:id="18" w:name="_Toc164079252"/>
       <w:r>
         <w:t>Naplózó függvény</w:t>
       </w:r>
-      <w:bookmarkEnd w:id="17"/>
+      <w:bookmarkEnd w:id="18"/>
     </w:p>
     <w:p>
       <w:pPr>
@@ -9805,85 +9878,123 @@
       <w:pPr>
         <w:pStyle w:val="Cmsor2"/>
       </w:pPr>
-      <w:bookmarkStart w:id="18" w:name="_Toc164076536"/>
+      <w:bookmarkStart w:id="19" w:name="_Toc164079253"/>
       <w:r>
         <w:t>Hitelesítés, biztonság</w:t>
       </w:r>
-      <w:bookmarkEnd w:id="18"/>
+      <w:bookmarkEnd w:id="19"/>
     </w:p>
     <w:p>
       <w:pPr>
         <w:pStyle w:val="Cmsor3"/>
       </w:pPr>
-      <w:bookmarkStart w:id="19" w:name="_Toc164076537"/>
+      <w:bookmarkStart w:id="20" w:name="_Toc164079254"/>
       <w:r>
         <w:t>Technológia</w:t>
       </w:r>
-      <w:bookmarkEnd w:id="19"/>
-    </w:p>
-    <w:p>
-      <w:pPr>
-        <w:spacing w:line="360" w:lineRule="auto"/>
-        <w:jc w:val="both"/>
-        <w:rPr>
-          <w:rFonts w:ascii="Times New Roman" w:hAnsi="Times New Roman" w:cs="Times New Roman"/>
-          <w:sz w:val="24"/>
-        </w:rPr>
-      </w:pPr>
-      <w:r>
-        <w:rPr>
-          <w:rFonts w:ascii="Times New Roman" w:hAnsi="Times New Roman" w:cs="Times New Roman"/>
-          <w:sz w:val="24"/>
-        </w:rPr>
-        <w:t xml:space="preserve">Az oldalon történő bejelentkezéshez, majd a felhasználó azonosításához egyedi </w:t>
-      </w:r>
-      <w:proofErr w:type="spellStart"/>
-      <w:r>
-        <w:rPr>
-          <w:rFonts w:ascii="Times New Roman" w:hAnsi="Times New Roman" w:cs="Times New Roman"/>
-          <w:sz w:val="24"/>
-        </w:rPr>
-        <w:t>készítésű</w:t>
-      </w:r>
-      <w:proofErr w:type="spellEnd"/>
-      <w:r>
-        <w:rPr>
-          <w:rFonts w:ascii="Times New Roman" w:hAnsi="Times New Roman" w:cs="Times New Roman"/>
+      <w:bookmarkEnd w:id="20"/>
+    </w:p>
+    <w:p>
+      <w:pPr>
+        <w:spacing w:line="360" w:lineRule="auto"/>
+        <w:jc w:val="both"/>
+        <w:rPr>
+          <w:rFonts w:ascii="Times New Roman" w:hAnsi="Times New Roman" w:cs="Times New Roman"/>
+          <w:sz w:val="24"/>
+        </w:rPr>
+      </w:pPr>
+      <w:r>
+        <w:rPr>
+          <w:rFonts w:ascii="Times New Roman" w:hAnsi="Times New Roman" w:cs="Times New Roman"/>
+          <w:sz w:val="24"/>
+        </w:rPr>
+        <w:t xml:space="preserve">Az oldalon történő bejelentkezéshez, majd a felhasználó azonosításához egyedi készítésű </w:t>
+      </w:r>
+      <w:proofErr w:type="spellStart"/>
+      <w:r>
+        <w:rPr>
+          <w:rFonts w:ascii="Times New Roman" w:hAnsi="Times New Roman" w:cs="Times New Roman"/>
+          <w:sz w:val="24"/>
+        </w:rPr>
+        <w:t>tokent</w:t>
+      </w:r>
+      <w:proofErr w:type="spellEnd"/>
+      <w:r>
+        <w:rPr>
+          <w:rFonts w:ascii="Times New Roman" w:hAnsi="Times New Roman" w:cs="Times New Roman"/>
+          <w:sz w:val="24"/>
+        </w:rPr>
+        <w:t xml:space="preserve"> használunk. Egy felhasználóhoz egyszerre egy web- és egy mobil felületről történő hitelesítéshez használt </w:t>
+      </w:r>
+      <w:proofErr w:type="spellStart"/>
+      <w:r>
+        <w:rPr>
+          <w:rFonts w:ascii="Times New Roman" w:hAnsi="Times New Roman" w:cs="Times New Roman"/>
+          <w:sz w:val="24"/>
+        </w:rPr>
+        <w:t>token</w:t>
+      </w:r>
+      <w:proofErr w:type="spellEnd"/>
+      <w:r>
+        <w:rPr>
+          <w:rFonts w:ascii="Times New Roman" w:hAnsi="Times New Roman" w:cs="Times New Roman"/>
+          <w:sz w:val="24"/>
+        </w:rPr>
+        <w:t xml:space="preserve"> tartozhat, ezeket az adatbázis </w:t>
+      </w:r>
+      <w:r>
+        <w:rPr>
+          <w:rFonts w:ascii="Times New Roman" w:hAnsi="Times New Roman" w:cs="Times New Roman"/>
+          <w:i/>
+          <w:sz w:val="24"/>
+        </w:rPr>
+        <w:t>login</w:t>
+      </w:r>
+      <w:r>
+        <w:rPr>
+          <w:rFonts w:ascii="Times New Roman" w:hAnsi="Times New Roman" w:cs="Times New Roman"/>
+          <w:sz w:val="24"/>
+        </w:rPr>
+        <w:t xml:space="preserve"> táblájában tároljuk. Ennek működési elve egyszerű: bejelentkezéskor a bejelentkezési adatok ellenőrzése után töröljük a jelenleg eltárolt </w:t>
+      </w:r>
+      <w:proofErr w:type="spellStart"/>
+      <w:r>
+        <w:rPr>
+          <w:rFonts w:ascii="Times New Roman" w:hAnsi="Times New Roman" w:cs="Times New Roman"/>
+          <w:sz w:val="24"/>
+        </w:rPr>
+        <w:t>tokenjét</w:t>
+      </w:r>
+      <w:proofErr w:type="spellEnd"/>
+      <w:r>
+        <w:rPr>
+          <w:rFonts w:ascii="Times New Roman" w:hAnsi="Times New Roman" w:cs="Times New Roman"/>
+          <w:sz w:val="24"/>
+        </w:rPr>
+        <w:t xml:space="preserve">, ha létezik ilyen. Ezután eltárolunk egy frissen, véletlenszerűen generált, 64 karakter hosszúságú </w:t>
+      </w:r>
+      <w:r>
+        <w:rPr>
+          <w:rFonts w:ascii="Times New Roman" w:hAnsi="Times New Roman" w:cs="Times New Roman"/>
+          <w:i/>
+          <w:sz w:val="24"/>
+        </w:rPr>
+        <w:t>BASE64</w:t>
+      </w:r>
+      <w:r>
+        <w:rPr>
+          <w:rFonts w:ascii="Times New Roman" w:hAnsi="Times New Roman" w:cs="Times New Roman"/>
+          <w:i/>
           <w:sz w:val="24"/>
         </w:rPr>
         <w:t xml:space="preserve"> </w:t>
       </w:r>
-      <w:proofErr w:type="spellStart"/>
-      <w:r>
-        <w:rPr>
-          <w:rFonts w:ascii="Times New Roman" w:hAnsi="Times New Roman" w:cs="Times New Roman"/>
-          <w:sz w:val="24"/>
-        </w:rPr>
-        <w:t>tokent</w:t>
-      </w:r>
-      <w:proofErr w:type="spellEnd"/>
-      <w:r>
-        <w:rPr>
-          <w:rFonts w:ascii="Times New Roman" w:hAnsi="Times New Roman" w:cs="Times New Roman"/>
-          <w:sz w:val="24"/>
-        </w:rPr>
-        <w:t xml:space="preserve"> használunk. Egy felhasználóhoz egyszerre egy web- és egy mobil felületről történő hitelesítéshez használt </w:t>
-      </w:r>
-      <w:proofErr w:type="spellStart"/>
-      <w:r>
-        <w:rPr>
-          <w:rFonts w:ascii="Times New Roman" w:hAnsi="Times New Roman" w:cs="Times New Roman"/>
-          <w:sz w:val="24"/>
-        </w:rPr>
-        <w:t>token</w:t>
-      </w:r>
-      <w:proofErr w:type="spellEnd"/>
-      <w:r>
-        <w:rPr>
-          <w:rFonts w:ascii="Times New Roman" w:hAnsi="Times New Roman" w:cs="Times New Roman"/>
-          <w:sz w:val="24"/>
-        </w:rPr>
-        <w:t xml:space="preserve"> tartozhat, ezeket az adatbázis </w:t>
+      <w:r>
+        <w:rPr>
+          <w:rFonts w:ascii="Times New Roman" w:hAnsi="Times New Roman" w:cs="Times New Roman"/>
+          <w:sz w:val="24"/>
+        </w:rPr>
+        <w:t xml:space="preserve">karakterláncot. Ezt visszaküldjük a felhasználónak, és a továbbiakban ezt kell a kérés fejlécébe csatolnia önmaga hitelesítésére, az </w:t>
       </w:r>
       <w:r>
         <w:rPr>
@@ -9891,69 +10002,15 @@
           <w:i/>
           <w:sz w:val="24"/>
         </w:rPr>
-        <w:t>login</w:t>
-      </w:r>
-      <w:r>
-        <w:rPr>
-          <w:rFonts w:ascii="Times New Roman" w:hAnsi="Times New Roman" w:cs="Times New Roman"/>
-          <w:sz w:val="24"/>
-        </w:rPr>
-        <w:t xml:space="preserve"> táblájában tároljuk. Ennek működési elve egyszerű: bejelentkezéskor a bejelentkezési adatok ellenőrzése után töröljük a jelenleg eltárolt </w:t>
-      </w:r>
-      <w:proofErr w:type="spellStart"/>
-      <w:r>
-        <w:rPr>
-          <w:rFonts w:ascii="Times New Roman" w:hAnsi="Times New Roman" w:cs="Times New Roman"/>
-          <w:sz w:val="24"/>
-        </w:rPr>
-        <w:t>tokenjét</w:t>
-      </w:r>
-      <w:proofErr w:type="spellEnd"/>
-      <w:r>
-        <w:rPr>
-          <w:rFonts w:ascii="Times New Roman" w:hAnsi="Times New Roman" w:cs="Times New Roman"/>
-          <w:sz w:val="24"/>
-        </w:rPr>
-        <w:t xml:space="preserve">, ha létezik ilyen. Ezután eltárolunk egy frissen, véletlenszerűen generált, 64 karakter hosszúságú </w:t>
-      </w:r>
+        <w:t>X-</w:t>
+      </w:r>
+      <w:proofErr w:type="spellStart"/>
       <w:r>
         <w:rPr>
           <w:rFonts w:ascii="Times New Roman" w:hAnsi="Times New Roman" w:cs="Times New Roman"/>
           <w:i/>
           <w:sz w:val="24"/>
         </w:rPr>
-        <w:t>BASE64</w:t>
-      </w:r>
-      <w:r>
-        <w:rPr>
-          <w:rFonts w:ascii="Times New Roman" w:hAnsi="Times New Roman" w:cs="Times New Roman"/>
-          <w:i/>
-          <w:sz w:val="24"/>
-        </w:rPr>
-        <w:t xml:space="preserve"> </w:t>
-      </w:r>
-      <w:r>
-        <w:rPr>
-          <w:rFonts w:ascii="Times New Roman" w:hAnsi="Times New Roman" w:cs="Times New Roman"/>
-          <w:sz w:val="24"/>
-        </w:rPr>
-        <w:t xml:space="preserve">karakterláncot. Ezt visszaküldjük a felhasználónak, és a továbbiakban ezt kell a kérés fejlécébe csatolnia önmaga hitelesítésére, az </w:t>
-      </w:r>
-      <w:r>
-        <w:rPr>
-          <w:rFonts w:ascii="Times New Roman" w:hAnsi="Times New Roman" w:cs="Times New Roman"/>
-          <w:i/>
-          <w:sz w:val="24"/>
-        </w:rPr>
-        <w:t>X-</w:t>
-      </w:r>
-      <w:proofErr w:type="spellStart"/>
-      <w:r>
-        <w:rPr>
-          <w:rFonts w:ascii="Times New Roman" w:hAnsi="Times New Roman" w:cs="Times New Roman"/>
-          <w:i/>
-          <w:sz w:val="24"/>
-        </w:rPr>
         <w:t>Token</w:t>
       </w:r>
       <w:proofErr w:type="spellEnd"/>
@@ -9969,44 +10026,28 @@
       <w:pPr>
         <w:pStyle w:val="Cmsor3"/>
       </w:pPr>
-      <w:bookmarkStart w:id="20" w:name="_Toc164076538"/>
+      <w:bookmarkStart w:id="21" w:name="_Toc164079255"/>
       <w:r>
         <w:lastRenderedPageBreak/>
         <w:t>Jelszavak</w:t>
       </w:r>
-      <w:bookmarkEnd w:id="20"/>
-    </w:p>
-    <w:p>
-      <w:pPr>
-        <w:spacing w:line="360" w:lineRule="auto"/>
-        <w:jc w:val="both"/>
-        <w:rPr>
-          <w:rFonts w:ascii="Times New Roman" w:hAnsi="Times New Roman" w:cs="Times New Roman"/>
-          <w:sz w:val="24"/>
-        </w:rPr>
-      </w:pPr>
-      <w:r>
-        <w:rPr>
-          <w:rFonts w:ascii="Times New Roman" w:hAnsi="Times New Roman" w:cs="Times New Roman"/>
-          <w:sz w:val="24"/>
-        </w:rPr>
-        <w:t xml:space="preserve">Sikeres regisztráció vagy jelszó visszaállítás után a felhasználó </w:t>
-      </w:r>
-      <w:proofErr w:type="spellStart"/>
-      <w:r>
-        <w:rPr>
-          <w:rFonts w:ascii="Times New Roman" w:hAnsi="Times New Roman" w:cs="Times New Roman"/>
-          <w:sz w:val="24"/>
-        </w:rPr>
-        <w:t>jelszava</w:t>
-      </w:r>
-      <w:proofErr w:type="spellEnd"/>
-      <w:r>
-        <w:rPr>
-          <w:rFonts w:ascii="Times New Roman" w:hAnsi="Times New Roman" w:cs="Times New Roman"/>
-          <w:sz w:val="24"/>
-        </w:rPr>
-        <w:t xml:space="preserve"> titkosításon esik át. Erre a </w:t>
+      <w:bookmarkEnd w:id="21"/>
+    </w:p>
+    <w:p>
+      <w:pPr>
+        <w:spacing w:line="360" w:lineRule="auto"/>
+        <w:jc w:val="both"/>
+        <w:rPr>
+          <w:rFonts w:ascii="Times New Roman" w:hAnsi="Times New Roman" w:cs="Times New Roman"/>
+          <w:sz w:val="24"/>
+        </w:rPr>
+      </w:pPr>
+      <w:r>
+        <w:rPr>
+          <w:rFonts w:ascii="Times New Roman" w:hAnsi="Times New Roman" w:cs="Times New Roman"/>
+          <w:sz w:val="24"/>
+        </w:rPr>
+        <w:t xml:space="preserve">Sikeres regisztráció vagy jelszó visszaállítás után a felhasználó jelszava titkosításon esik át. Erre a </w:t>
       </w:r>
       <w:proofErr w:type="spellStart"/>
       <w:r>
@@ -10041,22 +10082,260 @@
         </w:rPr>
         <w:t xml:space="preserve"> használjuk, és 10 lépésben sózunk. Ennek előnye, hogy a kapott karakterlánc nem visszafordítható egyszerű szöveggé, viszont a szöveges jelszót ismerve bejelentkezéskor vizsgálható az egyezésük. Ezt a titkosított karakterláncot a </w:t>
       </w:r>
-      <w:proofErr w:type="spellStart"/>
       <w:r>
         <w:rPr>
           <w:rFonts w:ascii="Times New Roman" w:hAnsi="Times New Roman" w:cs="Times New Roman"/>
           <w:i/>
           <w:sz w:val="24"/>
         </w:rPr>
-        <w:t>user</w:t>
-      </w:r>
-      <w:proofErr w:type="spellEnd"/>
+        <w:t xml:space="preserve">user </w:t>
+      </w:r>
+      <w:r>
+        <w:rPr>
+          <w:rFonts w:ascii="Times New Roman" w:hAnsi="Times New Roman" w:cs="Times New Roman"/>
+          <w:sz w:val="24"/>
+        </w:rPr>
+        <w:t xml:space="preserve">tábla </w:t>
+      </w:r>
+      <w:proofErr w:type="spellStart"/>
       <w:r>
         <w:rPr>
           <w:rFonts w:ascii="Times New Roman" w:hAnsi="Times New Roman" w:cs="Times New Roman"/>
           <w:i/>
           <w:sz w:val="24"/>
         </w:rPr>
+        <w:t>password</w:t>
+      </w:r>
+      <w:proofErr w:type="spellEnd"/>
+      <w:r>
+        <w:rPr>
+          <w:rFonts w:ascii="Times New Roman" w:hAnsi="Times New Roman" w:cs="Times New Roman"/>
+          <w:sz w:val="24"/>
+        </w:rPr>
+        <w:t xml:space="preserve"> mezőjében tároljuk.</w:t>
+      </w:r>
+    </w:p>
+    <w:p>
+      <w:pPr>
+        <w:pStyle w:val="Cmsor3"/>
+      </w:pPr>
+      <w:bookmarkStart w:id="22" w:name="_Toc164079256"/>
+      <w:r>
+        <w:t>Jogosultságok</w:t>
+      </w:r>
+      <w:bookmarkEnd w:id="22"/>
+    </w:p>
+    <w:p>
+      <w:pPr>
+        <w:spacing w:line="360" w:lineRule="auto"/>
+        <w:jc w:val="both"/>
+        <w:rPr>
+          <w:rFonts w:ascii="Times New Roman" w:hAnsi="Times New Roman" w:cs="Times New Roman"/>
+          <w:sz w:val="24"/>
+        </w:rPr>
+      </w:pPr>
+      <w:r>
+        <w:rPr>
+          <w:rFonts w:ascii="Times New Roman" w:hAnsi="Times New Roman" w:cs="Times New Roman"/>
+          <w:sz w:val="24"/>
+        </w:rPr>
+        <w:t xml:space="preserve">A programban két jogosultsági szint található: felhasználó és </w:t>
+      </w:r>
+      <w:proofErr w:type="spellStart"/>
+      <w:r>
+        <w:rPr>
+          <w:rFonts w:ascii="Times New Roman" w:hAnsi="Times New Roman" w:cs="Times New Roman"/>
+          <w:sz w:val="24"/>
+        </w:rPr>
+        <w:t>admin</w:t>
+      </w:r>
+      <w:proofErr w:type="spellEnd"/>
+      <w:r>
+        <w:rPr>
+          <w:rFonts w:ascii="Times New Roman" w:hAnsi="Times New Roman" w:cs="Times New Roman"/>
+          <w:sz w:val="24"/>
+        </w:rPr>
+        <w:t xml:space="preserve">. Felhasználói jogosultságot bejelentkezés után kap a felhasználó. Ezzel az oldal funkcióit teljes egészében tudja használni, de értelemszerűen az </w:t>
+      </w:r>
+      <w:proofErr w:type="spellStart"/>
+      <w:r>
+        <w:rPr>
+          <w:rFonts w:ascii="Times New Roman" w:hAnsi="Times New Roman" w:cs="Times New Roman"/>
+          <w:sz w:val="24"/>
+        </w:rPr>
+        <w:t>admin</w:t>
+      </w:r>
+      <w:proofErr w:type="spellEnd"/>
+      <w:r>
+        <w:rPr>
+          <w:rFonts w:ascii="Times New Roman" w:hAnsi="Times New Roman" w:cs="Times New Roman"/>
+          <w:sz w:val="24"/>
+        </w:rPr>
+        <w:t xml:space="preserve"> oldalt nem használhatja, így csak a saját felhasználói adatait érheti el. Ezzel ellentétben </w:t>
+      </w:r>
+      <w:proofErr w:type="spellStart"/>
+      <w:r>
+        <w:rPr>
+          <w:rFonts w:ascii="Times New Roman" w:hAnsi="Times New Roman" w:cs="Times New Roman"/>
+          <w:sz w:val="24"/>
+        </w:rPr>
+        <w:t>admin</w:t>
+      </w:r>
+      <w:proofErr w:type="spellEnd"/>
+      <w:r>
+        <w:rPr>
+          <w:rFonts w:ascii="Times New Roman" w:hAnsi="Times New Roman" w:cs="Times New Roman"/>
+          <w:sz w:val="24"/>
+        </w:rPr>
+        <w:t xml:space="preserve"> jogosultságot csak úgy kaphat valaki, ha a </w:t>
+      </w:r>
+      <w:r>
+        <w:rPr>
+          <w:rFonts w:ascii="Times New Roman" w:hAnsi="Times New Roman" w:cs="Times New Roman"/>
+          <w:i/>
+          <w:sz w:val="24"/>
+        </w:rPr>
+        <w:t xml:space="preserve">user </w:t>
+      </w:r>
+      <w:r>
+        <w:rPr>
+          <w:rFonts w:ascii="Times New Roman" w:hAnsi="Times New Roman" w:cs="Times New Roman"/>
+          <w:sz w:val="24"/>
+        </w:rPr>
+        <w:t xml:space="preserve">tába </w:t>
+      </w:r>
+      <w:proofErr w:type="spellStart"/>
+      <w:r>
+        <w:rPr>
+          <w:rFonts w:ascii="Times New Roman" w:hAnsi="Times New Roman" w:cs="Times New Roman"/>
+          <w:i/>
+          <w:sz w:val="24"/>
+        </w:rPr>
+        <w:t>is_admin</w:t>
+      </w:r>
+      <w:proofErr w:type="spellEnd"/>
+      <w:r>
+        <w:rPr>
+          <w:rFonts w:ascii="Times New Roman" w:hAnsi="Times New Roman" w:cs="Times New Roman"/>
+          <w:sz w:val="24"/>
+        </w:rPr>
+        <w:t xml:space="preserve"> mezőjébe 1-es érték tartozik hozzá. Ezt az </w:t>
+      </w:r>
+      <w:proofErr w:type="spellStart"/>
+      <w:r>
+        <w:rPr>
+          <w:rFonts w:ascii="Times New Roman" w:hAnsi="Times New Roman" w:cs="Times New Roman"/>
+          <w:sz w:val="24"/>
+        </w:rPr>
+        <w:t>admin</w:t>
+      </w:r>
+      <w:proofErr w:type="spellEnd"/>
+      <w:r>
+        <w:rPr>
+          <w:rFonts w:ascii="Times New Roman" w:hAnsi="Times New Roman" w:cs="Times New Roman"/>
+          <w:sz w:val="24"/>
+        </w:rPr>
+        <w:t xml:space="preserve"> oldalról lehet megtenni. Az </w:t>
+      </w:r>
+      <w:proofErr w:type="spellStart"/>
+      <w:r>
+        <w:rPr>
+          <w:rFonts w:ascii="Times New Roman" w:hAnsi="Times New Roman" w:cs="Times New Roman"/>
+          <w:sz w:val="24"/>
+        </w:rPr>
+        <w:t>admin</w:t>
+      </w:r>
+      <w:proofErr w:type="spellEnd"/>
+      <w:r>
+        <w:rPr>
+          <w:rFonts w:ascii="Times New Roman" w:hAnsi="Times New Roman" w:cs="Times New Roman"/>
+          <w:sz w:val="24"/>
+        </w:rPr>
+        <w:t xml:space="preserve"> felhasználók is ugyanúgy használhatják a programot, de ők rendelkeznek az </w:t>
+      </w:r>
+      <w:proofErr w:type="spellStart"/>
+      <w:r>
+        <w:rPr>
+          <w:rFonts w:ascii="Times New Roman" w:hAnsi="Times New Roman" w:cs="Times New Roman"/>
+          <w:sz w:val="24"/>
+        </w:rPr>
+        <w:t>admin</w:t>
+      </w:r>
+      <w:proofErr w:type="spellEnd"/>
+      <w:r>
+        <w:rPr>
+          <w:rFonts w:ascii="Times New Roman" w:hAnsi="Times New Roman" w:cs="Times New Roman"/>
+          <w:sz w:val="24"/>
+        </w:rPr>
+        <w:t xml:space="preserve"> oldal menüponttal is.</w:t>
+      </w:r>
+    </w:p>
+    <w:p>
+      <w:pPr>
+        <w:pStyle w:val="Cmsor2"/>
+      </w:pPr>
+      <w:bookmarkStart w:id="23" w:name="_Toc164079257"/>
+      <w:r>
+        <w:t>API dokumentáció</w:t>
+      </w:r>
+      <w:bookmarkEnd w:id="23"/>
+    </w:p>
+    <w:p>
+      <w:pPr>
+        <w:spacing w:line="360" w:lineRule="auto"/>
+        <w:jc w:val="both"/>
+        <w:rPr>
+          <w:rFonts w:ascii="Times New Roman" w:hAnsi="Times New Roman" w:cs="Times New Roman"/>
+          <w:sz w:val="24"/>
+        </w:rPr>
+      </w:pPr>
+      <w:r>
+        <w:rPr>
+          <w:rFonts w:ascii="Times New Roman" w:hAnsi="Times New Roman" w:cs="Times New Roman"/>
+          <w:sz w:val="24"/>
+        </w:rPr>
+        <w:t xml:space="preserve">Az API hívások (a bejelentkezés és regisztrálás funkciókon kívül), </w:t>
+      </w:r>
+      <w:proofErr w:type="spellStart"/>
+      <w:r>
+        <w:rPr>
+          <w:rFonts w:ascii="Times New Roman" w:hAnsi="Times New Roman" w:cs="Times New Roman"/>
+          <w:sz w:val="24"/>
+        </w:rPr>
+        <w:t>tokent</w:t>
+      </w:r>
+      <w:proofErr w:type="spellEnd"/>
+      <w:r>
+        <w:rPr>
+          <w:rFonts w:ascii="Times New Roman" w:hAnsi="Times New Roman" w:cs="Times New Roman"/>
+          <w:sz w:val="24"/>
+        </w:rPr>
+        <w:t xml:space="preserve"> használnak a felhasználó hitelesítésre. Ennek megadása a hívás fejlécében, az </w:t>
+      </w:r>
+      <w:r>
+        <w:rPr>
+          <w:rFonts w:ascii="Times New Roman" w:hAnsi="Times New Roman" w:cs="Times New Roman"/>
+          <w:i/>
+          <w:sz w:val="24"/>
+        </w:rPr>
+        <w:t>X-</w:t>
+      </w:r>
+      <w:proofErr w:type="spellStart"/>
+      <w:r>
+        <w:rPr>
+          <w:rFonts w:ascii="Times New Roman" w:hAnsi="Times New Roman" w:cs="Times New Roman"/>
+          <w:i/>
+          <w:sz w:val="24"/>
+        </w:rPr>
+        <w:t>Token</w:t>
+      </w:r>
+      <w:proofErr w:type="spellEnd"/>
+      <w:r>
+        <w:rPr>
+          <w:rFonts w:ascii="Times New Roman" w:hAnsi="Times New Roman" w:cs="Times New Roman"/>
+          <w:i/>
+          <w:sz w:val="24"/>
+        </w:rPr>
         <w:t xml:space="preserve"> </w:t>
       </w:r>
       <w:r>
@@ -10064,402 +10343,126 @@
           <w:rFonts w:ascii="Times New Roman" w:hAnsi="Times New Roman" w:cs="Times New Roman"/>
           <w:sz w:val="24"/>
         </w:rPr>
-        <w:t xml:space="preserve">tábla </w:t>
-      </w:r>
-      <w:proofErr w:type="spellStart"/>
-      <w:r>
-        <w:rPr>
-          <w:rFonts w:ascii="Times New Roman" w:hAnsi="Times New Roman" w:cs="Times New Roman"/>
-          <w:i/>
-          <w:sz w:val="24"/>
-        </w:rPr>
-        <w:t>password</w:t>
-      </w:r>
-      <w:proofErr w:type="spellEnd"/>
-      <w:r>
-        <w:rPr>
-          <w:rFonts w:ascii="Times New Roman" w:hAnsi="Times New Roman" w:cs="Times New Roman"/>
-          <w:sz w:val="24"/>
-        </w:rPr>
-        <w:t xml:space="preserve"> mezőjében tároljuk.</w:t>
+        <w:t>mezőben történik. Ez a hívások leírásában nem fog megjelenni.</w:t>
+      </w:r>
+      <w:r>
+        <w:rPr>
+          <w:rFonts w:ascii="Times New Roman" w:hAnsi="Times New Roman" w:cs="Times New Roman"/>
+          <w:sz w:val="24"/>
+        </w:rPr>
+        <w:t xml:space="preserve"> </w:t>
+      </w:r>
+      <w:r>
+        <w:rPr>
+          <w:rFonts w:ascii="Times New Roman" w:hAnsi="Times New Roman" w:cs="Times New Roman"/>
+          <w:sz w:val="24"/>
+        </w:rPr>
+        <w:t xml:space="preserve">Az előbb említett (bejelentkezés és regisztráció) funkciók kivételével, minden híváshoz jogosultság szükséges. Ezeknek két szintje van, user és </w:t>
+      </w:r>
+      <w:proofErr w:type="spellStart"/>
+      <w:r>
+        <w:rPr>
+          <w:rFonts w:ascii="Times New Roman" w:hAnsi="Times New Roman" w:cs="Times New Roman"/>
+          <w:sz w:val="24"/>
+        </w:rPr>
+        <w:t>admin</w:t>
+      </w:r>
+      <w:proofErr w:type="spellEnd"/>
+      <w:r>
+        <w:rPr>
+          <w:rFonts w:ascii="Times New Roman" w:hAnsi="Times New Roman" w:cs="Times New Roman"/>
+          <w:sz w:val="24"/>
+        </w:rPr>
+        <w:t xml:space="preserve">. Az </w:t>
+      </w:r>
+      <w:proofErr w:type="spellStart"/>
+      <w:r>
+        <w:rPr>
+          <w:rFonts w:ascii="Times New Roman" w:hAnsi="Times New Roman" w:cs="Times New Roman"/>
+          <w:sz w:val="24"/>
+        </w:rPr>
+        <w:t>admin</w:t>
+      </w:r>
+      <w:proofErr w:type="spellEnd"/>
+      <w:r>
+        <w:rPr>
+          <w:rFonts w:ascii="Times New Roman" w:hAnsi="Times New Roman" w:cs="Times New Roman"/>
+          <w:sz w:val="24"/>
+        </w:rPr>
+        <w:t xml:space="preserve"> felhasználók mindkét szinttel rendelkeznek. A hívások </w:t>
+      </w:r>
+      <w:proofErr w:type="spellStart"/>
+      <w:r>
+        <w:rPr>
+          <w:rFonts w:ascii="Times New Roman" w:hAnsi="Times New Roman" w:cs="Times New Roman"/>
+          <w:sz w:val="24"/>
+        </w:rPr>
+        <w:t>leirásában</w:t>
+      </w:r>
+      <w:proofErr w:type="spellEnd"/>
+      <w:r>
+        <w:rPr>
+          <w:rFonts w:ascii="Times New Roman" w:hAnsi="Times New Roman" w:cs="Times New Roman"/>
+          <w:sz w:val="24"/>
+        </w:rPr>
+        <w:t xml:space="preserve"> a minimális jogosultság kerül csak feltüntetésre.</w:t>
+      </w:r>
+      <w:r>
+        <w:rPr>
+          <w:rFonts w:ascii="Times New Roman" w:hAnsi="Times New Roman" w:cs="Times New Roman"/>
+          <w:sz w:val="24"/>
+        </w:rPr>
+        <w:t xml:space="preserve"> </w:t>
+      </w:r>
+      <w:r>
+        <w:rPr>
+          <w:rFonts w:ascii="Times New Roman" w:hAnsi="Times New Roman" w:cs="Times New Roman"/>
+          <w:sz w:val="24"/>
+        </w:rPr>
+        <w:t xml:space="preserve">Minden hívás visszatér egy </w:t>
+      </w:r>
+      <w:proofErr w:type="spellStart"/>
+      <w:r>
+        <w:rPr>
+          <w:rFonts w:ascii="Times New Roman" w:hAnsi="Times New Roman" w:cs="Times New Roman"/>
+          <w:sz w:val="24"/>
+        </w:rPr>
+        <w:t>boolean</w:t>
+      </w:r>
+      <w:proofErr w:type="spellEnd"/>
+      <w:r>
+        <w:rPr>
+          <w:rFonts w:ascii="Times New Roman" w:hAnsi="Times New Roman" w:cs="Times New Roman"/>
+          <w:sz w:val="24"/>
+        </w:rPr>
+        <w:t xml:space="preserve"> </w:t>
+      </w:r>
+      <w:proofErr w:type="spellStart"/>
+      <w:r>
+        <w:rPr>
+          <w:rFonts w:ascii="Times New Roman" w:hAnsi="Times New Roman" w:cs="Times New Roman"/>
+          <w:sz w:val="24"/>
+        </w:rPr>
+        <w:t>success</w:t>
+      </w:r>
+      <w:proofErr w:type="spellEnd"/>
+      <w:r>
+        <w:rPr>
+          <w:rFonts w:ascii="Times New Roman" w:hAnsi="Times New Roman" w:cs="Times New Roman"/>
+          <w:sz w:val="24"/>
+        </w:rPr>
+        <w:t xml:space="preserve"> paraméterrel. Értéke a funkció végrehajtásának sikerességétől függ. Ez sem lesz a továbbiakban feltűntetve.</w:t>
       </w:r>
     </w:p>
     <w:p>
       <w:pPr>
         <w:pStyle w:val="Cmsor3"/>
       </w:pPr>
-      <w:bookmarkStart w:id="21" w:name="_Toc164076539"/>
-      <w:r>
-        <w:t>Jogosultságok</w:t>
-      </w:r>
-      <w:bookmarkEnd w:id="21"/>
-    </w:p>
-    <w:p>
-      <w:pPr>
-        <w:spacing w:line="360" w:lineRule="auto"/>
-        <w:jc w:val="both"/>
-        <w:rPr>
-          <w:rFonts w:ascii="Times New Roman" w:hAnsi="Times New Roman" w:cs="Times New Roman"/>
-          <w:sz w:val="24"/>
-        </w:rPr>
-      </w:pPr>
-      <w:r>
-        <w:rPr>
-          <w:rFonts w:ascii="Times New Roman" w:hAnsi="Times New Roman" w:cs="Times New Roman"/>
-          <w:sz w:val="24"/>
-        </w:rPr>
-        <w:t xml:space="preserve">A programban két jogosultsági szint található: felhasználó és </w:t>
-      </w:r>
-      <w:proofErr w:type="spellStart"/>
-      <w:r>
-        <w:rPr>
-          <w:rFonts w:ascii="Times New Roman" w:hAnsi="Times New Roman" w:cs="Times New Roman"/>
-          <w:sz w:val="24"/>
-        </w:rPr>
-        <w:t>admin</w:t>
-      </w:r>
-      <w:proofErr w:type="spellEnd"/>
-      <w:r>
-        <w:rPr>
-          <w:rFonts w:ascii="Times New Roman" w:hAnsi="Times New Roman" w:cs="Times New Roman"/>
-          <w:sz w:val="24"/>
-        </w:rPr>
-        <w:t xml:space="preserve">. Felhasználói jogosultságot bejelentkezés után kap a felhasználó. Ezzel az oldal funkcióit teljes egészében tudja használni, de értelemszerűen az </w:t>
-      </w:r>
-      <w:proofErr w:type="spellStart"/>
-      <w:r>
-        <w:rPr>
-          <w:rFonts w:ascii="Times New Roman" w:hAnsi="Times New Roman" w:cs="Times New Roman"/>
-          <w:sz w:val="24"/>
-        </w:rPr>
-        <w:t>admin</w:t>
-      </w:r>
-      <w:proofErr w:type="spellEnd"/>
-      <w:r>
-        <w:rPr>
-          <w:rFonts w:ascii="Times New Roman" w:hAnsi="Times New Roman" w:cs="Times New Roman"/>
-          <w:sz w:val="24"/>
-        </w:rPr>
-        <w:t xml:space="preserve"> oldalt nem használhatja, így csak a saját felhasználói adatait érheti el. Ezzel ellentétben </w:t>
-      </w:r>
-      <w:proofErr w:type="spellStart"/>
-      <w:r>
-        <w:rPr>
-          <w:rFonts w:ascii="Times New Roman" w:hAnsi="Times New Roman" w:cs="Times New Roman"/>
-          <w:sz w:val="24"/>
-        </w:rPr>
-        <w:t>admin</w:t>
-      </w:r>
-      <w:proofErr w:type="spellEnd"/>
-      <w:r>
-        <w:rPr>
-          <w:rFonts w:ascii="Times New Roman" w:hAnsi="Times New Roman" w:cs="Times New Roman"/>
-          <w:sz w:val="24"/>
-        </w:rPr>
-        <w:t xml:space="preserve"> jogosultságot csak úgy kaphat valaki, ha a </w:t>
-      </w:r>
-      <w:proofErr w:type="spellStart"/>
-      <w:r>
-        <w:rPr>
-          <w:rFonts w:ascii="Times New Roman" w:hAnsi="Times New Roman" w:cs="Times New Roman"/>
-          <w:i/>
-          <w:sz w:val="24"/>
-        </w:rPr>
-        <w:t>user</w:t>
-      </w:r>
-      <w:proofErr w:type="spellEnd"/>
-      <w:r>
-        <w:rPr>
-          <w:rFonts w:ascii="Times New Roman" w:hAnsi="Times New Roman" w:cs="Times New Roman"/>
-          <w:i/>
-          <w:sz w:val="24"/>
-        </w:rPr>
-        <w:t xml:space="preserve"> </w:t>
-      </w:r>
-      <w:r>
-        <w:rPr>
-          <w:rFonts w:ascii="Times New Roman" w:hAnsi="Times New Roman" w:cs="Times New Roman"/>
-          <w:sz w:val="24"/>
-        </w:rPr>
-        <w:t xml:space="preserve">tába </w:t>
-      </w:r>
-      <w:proofErr w:type="spellStart"/>
-      <w:r>
-        <w:rPr>
-          <w:rFonts w:ascii="Times New Roman" w:hAnsi="Times New Roman" w:cs="Times New Roman"/>
-          <w:i/>
-          <w:sz w:val="24"/>
-        </w:rPr>
-        <w:t>is_admin</w:t>
-      </w:r>
-      <w:proofErr w:type="spellEnd"/>
-      <w:r>
-        <w:rPr>
-          <w:rFonts w:ascii="Times New Roman" w:hAnsi="Times New Roman" w:cs="Times New Roman"/>
-          <w:sz w:val="24"/>
-        </w:rPr>
-        <w:t xml:space="preserve"> mezőjébe 1-es érték tartozik hozzá. Ezt az </w:t>
-      </w:r>
-      <w:proofErr w:type="spellStart"/>
-      <w:r>
-        <w:rPr>
-          <w:rFonts w:ascii="Times New Roman" w:hAnsi="Times New Roman" w:cs="Times New Roman"/>
-          <w:sz w:val="24"/>
-        </w:rPr>
-        <w:t>admin</w:t>
-      </w:r>
-      <w:proofErr w:type="spellEnd"/>
-      <w:r>
-        <w:rPr>
-          <w:rFonts w:ascii="Times New Roman" w:hAnsi="Times New Roman" w:cs="Times New Roman"/>
-          <w:sz w:val="24"/>
-        </w:rPr>
-        <w:t xml:space="preserve"> oldalról lehet megtenni. Az </w:t>
-      </w:r>
-      <w:proofErr w:type="spellStart"/>
-      <w:r>
-        <w:rPr>
-          <w:rFonts w:ascii="Times New Roman" w:hAnsi="Times New Roman" w:cs="Times New Roman"/>
-          <w:sz w:val="24"/>
-        </w:rPr>
-        <w:t>admin</w:t>
-      </w:r>
-      <w:proofErr w:type="spellEnd"/>
-      <w:r>
-        <w:rPr>
-          <w:rFonts w:ascii="Times New Roman" w:hAnsi="Times New Roman" w:cs="Times New Roman"/>
-          <w:sz w:val="24"/>
-        </w:rPr>
-        <w:t xml:space="preserve"> felhasználók is ugyanúgy használhatják a programot, de ők rendelkeznek az </w:t>
-      </w:r>
-      <w:proofErr w:type="spellStart"/>
-      <w:r>
-        <w:rPr>
-          <w:rFonts w:ascii="Times New Roman" w:hAnsi="Times New Roman" w:cs="Times New Roman"/>
-          <w:sz w:val="24"/>
-        </w:rPr>
-        <w:t>admin</w:t>
-      </w:r>
-      <w:proofErr w:type="spellEnd"/>
-      <w:r>
-        <w:rPr>
-          <w:rFonts w:ascii="Times New Roman" w:hAnsi="Times New Roman" w:cs="Times New Roman"/>
-          <w:sz w:val="24"/>
-        </w:rPr>
-        <w:t xml:space="preserve"> oldal menüponttal is.</w:t>
-      </w:r>
-    </w:p>
-    <w:p>
-      <w:pPr>
-        <w:pStyle w:val="Cmsor2"/>
-      </w:pPr>
-      <w:bookmarkStart w:id="22" w:name="_Toc164076540"/>
-      <w:r>
-        <w:t>API dokumentáció</w:t>
-      </w:r>
-      <w:bookmarkEnd w:id="22"/>
-    </w:p>
-    <w:p>
-      <w:pPr>
-        <w:spacing w:line="360" w:lineRule="auto"/>
-        <w:jc w:val="both"/>
-        <w:rPr>
-          <w:rFonts w:ascii="Times New Roman" w:hAnsi="Times New Roman" w:cs="Times New Roman"/>
-          <w:sz w:val="24"/>
-        </w:rPr>
-      </w:pPr>
-      <w:r>
-        <w:rPr>
-          <w:rFonts w:ascii="Times New Roman" w:hAnsi="Times New Roman" w:cs="Times New Roman"/>
-          <w:sz w:val="24"/>
-        </w:rPr>
-        <w:t xml:space="preserve">Az API hívások (a bejelentkezés és regisztrálás funkciókon kívül), </w:t>
-      </w:r>
-      <w:proofErr w:type="spellStart"/>
-      <w:r>
-        <w:rPr>
-          <w:rFonts w:ascii="Times New Roman" w:hAnsi="Times New Roman" w:cs="Times New Roman"/>
-          <w:sz w:val="24"/>
-        </w:rPr>
-        <w:t>tokent</w:t>
-      </w:r>
-      <w:proofErr w:type="spellEnd"/>
-      <w:r>
-        <w:rPr>
-          <w:rFonts w:ascii="Times New Roman" w:hAnsi="Times New Roman" w:cs="Times New Roman"/>
-          <w:sz w:val="24"/>
-        </w:rPr>
-        <w:t xml:space="preserve"> használnak a felhasználó hitelesítésre. Ennek megadása a hívás fejlécében, az </w:t>
-      </w:r>
-      <w:r>
-        <w:rPr>
-          <w:rFonts w:ascii="Times New Roman" w:hAnsi="Times New Roman" w:cs="Times New Roman"/>
-          <w:i/>
-          <w:sz w:val="24"/>
-        </w:rPr>
-        <w:t>X-</w:t>
-      </w:r>
-      <w:proofErr w:type="spellStart"/>
-      <w:r>
-        <w:rPr>
-          <w:rFonts w:ascii="Times New Roman" w:hAnsi="Times New Roman" w:cs="Times New Roman"/>
-          <w:i/>
-          <w:sz w:val="24"/>
-        </w:rPr>
-        <w:t>Token</w:t>
-      </w:r>
-      <w:proofErr w:type="spellEnd"/>
-      <w:r>
-        <w:rPr>
-          <w:rFonts w:ascii="Times New Roman" w:hAnsi="Times New Roman" w:cs="Times New Roman"/>
-          <w:i/>
-          <w:sz w:val="24"/>
-        </w:rPr>
-        <w:t xml:space="preserve"> </w:t>
-      </w:r>
-      <w:r>
-        <w:rPr>
-          <w:rFonts w:ascii="Times New Roman" w:hAnsi="Times New Roman" w:cs="Times New Roman"/>
-          <w:sz w:val="24"/>
-        </w:rPr>
-        <w:t>mezőben történik. Ez a hívások leírásában nem fog megjelenni.</w:t>
-      </w:r>
-      <w:r>
-        <w:rPr>
-          <w:rFonts w:ascii="Times New Roman" w:hAnsi="Times New Roman" w:cs="Times New Roman"/>
-          <w:sz w:val="24"/>
-        </w:rPr>
-        <w:t xml:space="preserve"> </w:t>
-      </w:r>
-      <w:r>
-        <w:rPr>
-          <w:rFonts w:ascii="Times New Roman" w:hAnsi="Times New Roman" w:cs="Times New Roman"/>
-          <w:sz w:val="24"/>
-        </w:rPr>
-        <w:t xml:space="preserve">Az előbb említett (bejelentkezés és regisztráció) funkciók kivételével, minden híváshoz jogosultság szükséges. Ezeknek két szintje van, </w:t>
-      </w:r>
-      <w:proofErr w:type="spellStart"/>
-      <w:r>
-        <w:rPr>
-          <w:rFonts w:ascii="Times New Roman" w:hAnsi="Times New Roman" w:cs="Times New Roman"/>
-          <w:sz w:val="24"/>
-        </w:rPr>
-        <w:t>user</w:t>
-      </w:r>
-      <w:proofErr w:type="spellEnd"/>
-      <w:r>
-        <w:rPr>
-          <w:rFonts w:ascii="Times New Roman" w:hAnsi="Times New Roman" w:cs="Times New Roman"/>
-          <w:sz w:val="24"/>
-        </w:rPr>
-        <w:t xml:space="preserve"> és </w:t>
-      </w:r>
-      <w:proofErr w:type="spellStart"/>
-      <w:r>
-        <w:rPr>
-          <w:rFonts w:ascii="Times New Roman" w:hAnsi="Times New Roman" w:cs="Times New Roman"/>
-          <w:sz w:val="24"/>
-        </w:rPr>
-        <w:t>admin</w:t>
-      </w:r>
-      <w:proofErr w:type="spellEnd"/>
-      <w:r>
-        <w:rPr>
-          <w:rFonts w:ascii="Times New Roman" w:hAnsi="Times New Roman" w:cs="Times New Roman"/>
-          <w:sz w:val="24"/>
-        </w:rPr>
-        <w:t xml:space="preserve">. Az </w:t>
-      </w:r>
-      <w:proofErr w:type="spellStart"/>
-      <w:r>
-        <w:rPr>
-          <w:rFonts w:ascii="Times New Roman" w:hAnsi="Times New Roman" w:cs="Times New Roman"/>
-          <w:sz w:val="24"/>
-        </w:rPr>
-        <w:t>admin</w:t>
-      </w:r>
-      <w:proofErr w:type="spellEnd"/>
-      <w:r>
-        <w:rPr>
-          <w:rFonts w:ascii="Times New Roman" w:hAnsi="Times New Roman" w:cs="Times New Roman"/>
-          <w:sz w:val="24"/>
-        </w:rPr>
-        <w:t xml:space="preserve"> felhasználók mindkét szinttel rendelkeznek. A hívások </w:t>
-      </w:r>
-      <w:proofErr w:type="spellStart"/>
-      <w:r>
-        <w:rPr>
-          <w:rFonts w:ascii="Times New Roman" w:hAnsi="Times New Roman" w:cs="Times New Roman"/>
-          <w:sz w:val="24"/>
-        </w:rPr>
-        <w:t>leirásában</w:t>
-      </w:r>
-      <w:proofErr w:type="spellEnd"/>
-      <w:r>
-        <w:rPr>
-          <w:rFonts w:ascii="Times New Roman" w:hAnsi="Times New Roman" w:cs="Times New Roman"/>
-          <w:sz w:val="24"/>
-        </w:rPr>
-        <w:t xml:space="preserve"> a minimális jogosultság kerül csak feltüntetésre.</w:t>
-      </w:r>
-      <w:r>
-        <w:rPr>
-          <w:rFonts w:ascii="Times New Roman" w:hAnsi="Times New Roman" w:cs="Times New Roman"/>
-          <w:sz w:val="24"/>
-        </w:rPr>
-        <w:t xml:space="preserve"> </w:t>
-      </w:r>
-      <w:r>
-        <w:rPr>
-          <w:rFonts w:ascii="Times New Roman" w:hAnsi="Times New Roman" w:cs="Times New Roman"/>
-          <w:sz w:val="24"/>
-        </w:rPr>
-        <w:t xml:space="preserve">Minden hívás visszatér egy </w:t>
-      </w:r>
-      <w:proofErr w:type="spellStart"/>
-      <w:r>
-        <w:rPr>
-          <w:rFonts w:ascii="Times New Roman" w:hAnsi="Times New Roman" w:cs="Times New Roman"/>
-          <w:sz w:val="24"/>
-        </w:rPr>
-        <w:t>boolean</w:t>
-      </w:r>
-      <w:proofErr w:type="spellEnd"/>
-      <w:r>
-        <w:rPr>
-          <w:rFonts w:ascii="Times New Roman" w:hAnsi="Times New Roman" w:cs="Times New Roman"/>
-          <w:sz w:val="24"/>
-        </w:rPr>
-        <w:t xml:space="preserve"> </w:t>
-      </w:r>
-      <w:proofErr w:type="spellStart"/>
-      <w:r>
-        <w:rPr>
-          <w:rFonts w:ascii="Times New Roman" w:hAnsi="Times New Roman" w:cs="Times New Roman"/>
-          <w:sz w:val="24"/>
-        </w:rPr>
-        <w:t>success</w:t>
-      </w:r>
-      <w:proofErr w:type="spellEnd"/>
-      <w:r>
-        <w:rPr>
-          <w:rFonts w:ascii="Times New Roman" w:hAnsi="Times New Roman" w:cs="Times New Roman"/>
-          <w:sz w:val="24"/>
-        </w:rPr>
-        <w:t xml:space="preserve"> paraméterrel. Értéke a funkció végrehajtásának sikerességétől függ. Ez sem lesz a továbbiakban feltűntetve.</w:t>
-      </w:r>
-    </w:p>
-    <w:p>
-      <w:pPr>
-        <w:pStyle w:val="Cmsor3"/>
-      </w:pPr>
-      <w:bookmarkStart w:id="23" w:name="_Toc164076541"/>
-      <w:proofErr w:type="spellStart"/>
+      <w:bookmarkStart w:id="24" w:name="_Toc164079258"/>
       <w:r>
         <w:t>User</w:t>
       </w:r>
-      <w:bookmarkEnd w:id="23"/>
-      <w:proofErr w:type="spellEnd"/>
+      <w:bookmarkEnd w:id="24"/>
     </w:p>
     <w:p>
       <w:pPr>
@@ -10572,17 +10575,8 @@
           <w:rFonts w:ascii="Times New Roman" w:hAnsi="Times New Roman" w:cs="Times New Roman"/>
           <w:sz w:val="24"/>
         </w:rPr>
-        <w:t>/</w:t>
-      </w:r>
-      <w:proofErr w:type="spellStart"/>
-      <w:r>
-        <w:rPr>
-          <w:rFonts w:ascii="Times New Roman" w:hAnsi="Times New Roman" w:cs="Times New Roman"/>
-          <w:sz w:val="24"/>
-        </w:rPr>
-        <w:t>user</w:t>
-      </w:r>
-      <w:proofErr w:type="spellEnd"/>
+        <w:t>/user</w:t>
+      </w:r>
     </w:p>
     <w:p>
       <w:pPr>
@@ -10627,17 +10621,8 @@
           <w:rFonts w:ascii="Times New Roman" w:hAnsi="Times New Roman" w:cs="Times New Roman"/>
           <w:sz w:val="24"/>
         </w:rPr>
-        <w:t xml:space="preserve">Jogosultság: </w:t>
-      </w:r>
-      <w:proofErr w:type="spellStart"/>
-      <w:r>
-        <w:rPr>
-          <w:rFonts w:ascii="Times New Roman" w:hAnsi="Times New Roman" w:cs="Times New Roman"/>
-          <w:sz w:val="24"/>
-        </w:rPr>
-        <w:t>user</w:t>
-      </w:r>
-      <w:proofErr w:type="spellEnd"/>
+        <w:t>Jogosultság: user</w:t>
+      </w:r>
     </w:p>
     <w:p>
       <w:pPr>
@@ -10796,23 +10781,7 @@
           <w:rFonts w:ascii="Times New Roman" w:hAnsi="Times New Roman" w:cs="Times New Roman"/>
           <w:sz w:val="24"/>
         </w:rPr>
-        <w:t>/</w:t>
-      </w:r>
-      <w:proofErr w:type="spellStart"/>
-      <w:r>
-        <w:rPr>
-          <w:rFonts w:ascii="Times New Roman" w:hAnsi="Times New Roman" w:cs="Times New Roman"/>
-          <w:sz w:val="24"/>
-        </w:rPr>
-        <w:t>user</w:t>
-      </w:r>
-      <w:proofErr w:type="spellEnd"/>
-      <w:r>
-        <w:rPr>
-          <w:rFonts w:ascii="Times New Roman" w:hAnsi="Times New Roman" w:cs="Times New Roman"/>
-          <w:sz w:val="24"/>
-        </w:rPr>
-        <w:t>/</w:t>
+        <w:t>/user/</w:t>
       </w:r>
       <w:proofErr w:type="spellStart"/>
       <w:r>
@@ -10865,17 +10834,8 @@
           <w:rFonts w:ascii="Times New Roman" w:hAnsi="Times New Roman" w:cs="Times New Roman"/>
           <w:sz w:val="24"/>
         </w:rPr>
-        <w:t xml:space="preserve">Jogosultság: </w:t>
-      </w:r>
-      <w:proofErr w:type="spellStart"/>
-      <w:r>
-        <w:rPr>
-          <w:rFonts w:ascii="Times New Roman" w:hAnsi="Times New Roman" w:cs="Times New Roman"/>
-          <w:sz w:val="24"/>
-        </w:rPr>
-        <w:t>user</w:t>
-      </w:r>
-      <w:proofErr w:type="spellEnd"/>
+        <w:t>Jogosultság: user</w:t>
+      </w:r>
     </w:p>
     <w:p>
       <w:pPr>
@@ -11330,13 +11290,13 @@
       <w:pPr>
         <w:pStyle w:val="Cmsor3"/>
       </w:pPr>
-      <w:bookmarkStart w:id="24" w:name="_Toc164076542"/>
+      <w:bookmarkStart w:id="25" w:name="_Toc164079259"/>
       <w:proofErr w:type="spellStart"/>
       <w:r>
         <w:lastRenderedPageBreak/>
         <w:t>Diet</w:t>
       </w:r>
-      <w:bookmarkEnd w:id="24"/>
+      <w:bookmarkEnd w:id="25"/>
       <w:proofErr w:type="spellEnd"/>
     </w:p>
     <w:p>
@@ -11502,17 +11462,8 @@
           <w:rFonts w:ascii="Times New Roman" w:hAnsi="Times New Roman" w:cs="Times New Roman"/>
           <w:sz w:val="24"/>
         </w:rPr>
-        <w:t xml:space="preserve">Jogosultság: </w:t>
-      </w:r>
-      <w:proofErr w:type="spellStart"/>
-      <w:r>
-        <w:rPr>
-          <w:rFonts w:ascii="Times New Roman" w:hAnsi="Times New Roman" w:cs="Times New Roman"/>
-          <w:sz w:val="24"/>
-        </w:rPr>
-        <w:t>user</w:t>
-      </w:r>
-      <w:proofErr w:type="spellEnd"/>
+        <w:t>Jogosultság: user</w:t>
+      </w:r>
     </w:p>
     <w:p>
       <w:pPr>
@@ -11901,17 +11852,8 @@
           <w:rFonts w:ascii="Times New Roman" w:hAnsi="Times New Roman" w:cs="Times New Roman"/>
           <w:sz w:val="24"/>
         </w:rPr>
-        <w:t xml:space="preserve">Jogosultság: </w:t>
-      </w:r>
-      <w:proofErr w:type="spellStart"/>
-      <w:r>
-        <w:rPr>
-          <w:rFonts w:ascii="Times New Roman" w:hAnsi="Times New Roman" w:cs="Times New Roman"/>
-          <w:sz w:val="24"/>
-        </w:rPr>
-        <w:t>user</w:t>
-      </w:r>
-      <w:proofErr w:type="spellEnd"/>
+        <w:t>Jogosultság: user</w:t>
+      </w:r>
     </w:p>
     <w:p>
       <w:pPr>
@@ -11974,13 +11916,13 @@
       <w:pPr>
         <w:pStyle w:val="Cmsor3"/>
       </w:pPr>
-      <w:bookmarkStart w:id="25" w:name="_Toc164076543"/>
+      <w:bookmarkStart w:id="26" w:name="_Toc164079260"/>
       <w:proofErr w:type="spellStart"/>
       <w:r>
         <w:lastRenderedPageBreak/>
         <w:t>Exercises</w:t>
       </w:r>
-      <w:bookmarkEnd w:id="25"/>
+      <w:bookmarkEnd w:id="26"/>
       <w:proofErr w:type="spellEnd"/>
     </w:p>
     <w:p>
@@ -12145,17 +12087,8 @@
           <w:rFonts w:ascii="Times New Roman" w:hAnsi="Times New Roman" w:cs="Times New Roman"/>
           <w:sz w:val="24"/>
         </w:rPr>
-        <w:t xml:space="preserve">Jogosultság: </w:t>
-      </w:r>
-      <w:proofErr w:type="spellStart"/>
-      <w:r>
-        <w:rPr>
-          <w:rFonts w:ascii="Times New Roman" w:hAnsi="Times New Roman" w:cs="Times New Roman"/>
-          <w:sz w:val="24"/>
-        </w:rPr>
-        <w:t>user</w:t>
-      </w:r>
-      <w:proofErr w:type="spellEnd"/>
+        <w:t>Jogosultság: user</w:t>
+      </w:r>
     </w:p>
     <w:p>
       <w:pPr>
@@ -12214,12 +12147,12 @@
       <w:pPr>
         <w:pStyle w:val="Cmsor3"/>
       </w:pPr>
-      <w:bookmarkStart w:id="26" w:name="_Toc164076544"/>
+      <w:bookmarkStart w:id="27" w:name="_Toc164079261"/>
       <w:proofErr w:type="spellStart"/>
       <w:r>
         <w:t>Templates</w:t>
       </w:r>
-      <w:bookmarkEnd w:id="26"/>
+      <w:bookmarkEnd w:id="27"/>
       <w:proofErr w:type="spellEnd"/>
     </w:p>
     <w:p>
@@ -12386,17 +12319,8 @@
           <w:rFonts w:ascii="Times New Roman" w:hAnsi="Times New Roman" w:cs="Times New Roman"/>
           <w:sz w:val="24"/>
         </w:rPr>
-        <w:t xml:space="preserve">Jogosultság: </w:t>
-      </w:r>
-      <w:proofErr w:type="spellStart"/>
-      <w:r>
-        <w:rPr>
-          <w:rFonts w:ascii="Times New Roman" w:hAnsi="Times New Roman" w:cs="Times New Roman"/>
-          <w:sz w:val="24"/>
-        </w:rPr>
-        <w:t>user</w:t>
-      </w:r>
-      <w:proofErr w:type="spellEnd"/>
+        <w:t>Jogosultság: user</w:t>
+      </w:r>
     </w:p>
     <w:p>
       <w:pPr>
@@ -12719,17 +12643,8 @@
           <w:rFonts w:ascii="Times New Roman" w:hAnsi="Times New Roman" w:cs="Times New Roman"/>
           <w:sz w:val="24"/>
         </w:rPr>
-        <w:t xml:space="preserve">Jogosultság: </w:t>
-      </w:r>
-      <w:proofErr w:type="spellStart"/>
-      <w:r>
-        <w:rPr>
-          <w:rFonts w:ascii="Times New Roman" w:hAnsi="Times New Roman" w:cs="Times New Roman"/>
-          <w:sz w:val="24"/>
-        </w:rPr>
-        <w:t>user</w:t>
-      </w:r>
-      <w:proofErr w:type="spellEnd"/>
+        <w:t>Jogosultság: user</w:t>
+      </w:r>
     </w:p>
     <w:p>
       <w:pPr>
@@ -12899,17 +12814,8 @@
           <w:rFonts w:ascii="Times New Roman" w:hAnsi="Times New Roman" w:cs="Times New Roman"/>
           <w:sz w:val="24"/>
         </w:rPr>
-        <w:t xml:space="preserve">Jogosultság: </w:t>
-      </w:r>
-      <w:proofErr w:type="spellStart"/>
-      <w:r>
-        <w:rPr>
-          <w:rFonts w:ascii="Times New Roman" w:hAnsi="Times New Roman" w:cs="Times New Roman"/>
-          <w:sz w:val="24"/>
-        </w:rPr>
-        <w:t>user</w:t>
-      </w:r>
-      <w:proofErr w:type="spellEnd"/>
+        <w:t>Jogosultság: user</w:t>
+      </w:r>
     </w:p>
     <w:p>
       <w:pPr>
@@ -12959,12 +12865,12 @@
       <w:pPr>
         <w:pStyle w:val="Cmsor3"/>
       </w:pPr>
-      <w:bookmarkStart w:id="27" w:name="_Toc164076545"/>
+      <w:bookmarkStart w:id="28" w:name="_Toc164079262"/>
       <w:proofErr w:type="spellStart"/>
       <w:r>
         <w:t>Workouts</w:t>
       </w:r>
-      <w:bookmarkEnd w:id="27"/>
+      <w:bookmarkEnd w:id="28"/>
       <w:proofErr w:type="spellEnd"/>
     </w:p>
     <w:p>
@@ -13147,17 +13053,8 @@
           <w:rFonts w:ascii="Times New Roman" w:hAnsi="Times New Roman" w:cs="Times New Roman"/>
           <w:sz w:val="24"/>
         </w:rPr>
-        <w:t xml:space="preserve">Jogosultság: </w:t>
-      </w:r>
-      <w:proofErr w:type="spellStart"/>
-      <w:r>
-        <w:rPr>
-          <w:rFonts w:ascii="Times New Roman" w:hAnsi="Times New Roman" w:cs="Times New Roman"/>
-          <w:sz w:val="24"/>
-        </w:rPr>
-        <w:t>user</w:t>
-      </w:r>
-      <w:proofErr w:type="spellEnd"/>
+        <w:t>Jogosultság: user</w:t>
+      </w:r>
     </w:p>
     <w:p>
       <w:pPr>
@@ -13354,17 +13251,8 @@
           <w:rFonts w:ascii="Times New Roman" w:hAnsi="Times New Roman" w:cs="Times New Roman"/>
           <w:sz w:val="24"/>
         </w:rPr>
-        <w:t xml:space="preserve">Jogosultság: </w:t>
-      </w:r>
-      <w:proofErr w:type="spellStart"/>
-      <w:r>
-        <w:rPr>
-          <w:rFonts w:ascii="Times New Roman" w:hAnsi="Times New Roman" w:cs="Times New Roman"/>
-          <w:sz w:val="24"/>
-        </w:rPr>
-        <w:t>user</w:t>
-      </w:r>
-      <w:proofErr w:type="spellEnd"/>
+        <w:t>Jogosultság: user</w:t>
+      </w:r>
     </w:p>
     <w:p>
       <w:pPr>
@@ -13611,17 +13499,8 @@
           <w:rFonts w:ascii="Times New Roman" w:hAnsi="Times New Roman" w:cs="Times New Roman"/>
           <w:sz w:val="24"/>
         </w:rPr>
-        <w:t xml:space="preserve">Jogosultság: </w:t>
-      </w:r>
-      <w:proofErr w:type="spellStart"/>
-      <w:r>
-        <w:rPr>
-          <w:rFonts w:ascii="Times New Roman" w:hAnsi="Times New Roman" w:cs="Times New Roman"/>
-          <w:sz w:val="24"/>
-        </w:rPr>
-        <w:t>user</w:t>
-      </w:r>
-      <w:proofErr w:type="spellEnd"/>
+        <w:t>Jogosultság: user</w:t>
+      </w:r>
     </w:p>
     <w:p>
       <w:pPr>
@@ -14033,17 +13912,8 @@
           <w:rFonts w:ascii="Times New Roman" w:hAnsi="Times New Roman" w:cs="Times New Roman"/>
           <w:sz w:val="24"/>
         </w:rPr>
-        <w:t xml:space="preserve">Jogosultság: </w:t>
-      </w:r>
-      <w:proofErr w:type="spellStart"/>
-      <w:r>
-        <w:rPr>
-          <w:rFonts w:ascii="Times New Roman" w:hAnsi="Times New Roman" w:cs="Times New Roman"/>
-          <w:sz w:val="24"/>
-        </w:rPr>
-        <w:t>user</w:t>
-      </w:r>
-      <w:proofErr w:type="spellEnd"/>
+        <w:t>Jogosultság: user</w:t>
+      </w:r>
     </w:p>
     <w:p>
       <w:pPr>
@@ -14286,17 +14156,8 @@
           <w:rFonts w:ascii="Times New Roman" w:hAnsi="Times New Roman" w:cs="Times New Roman"/>
           <w:sz w:val="24"/>
         </w:rPr>
-        <w:t xml:space="preserve">Jogosultság: </w:t>
-      </w:r>
-      <w:proofErr w:type="spellStart"/>
-      <w:r>
-        <w:rPr>
-          <w:rFonts w:ascii="Times New Roman" w:hAnsi="Times New Roman" w:cs="Times New Roman"/>
-          <w:sz w:val="24"/>
-        </w:rPr>
-        <w:t>user</w:t>
-      </w:r>
-      <w:proofErr w:type="spellEnd"/>
+        <w:t>Jogosultság: user</w:t>
+      </w:r>
     </w:p>
     <w:p>
       <w:pPr>
@@ -14346,7 +14207,7 @@
       <w:pPr>
         <w:pStyle w:val="Cmsor3"/>
       </w:pPr>
-      <w:bookmarkStart w:id="28" w:name="_Toc164076546"/>
+      <w:bookmarkStart w:id="29" w:name="_Toc164079263"/>
       <w:proofErr w:type="spellStart"/>
       <w:r>
         <w:t>Password</w:t>
@@ -14359,7 +14220,7 @@
       <w:r>
         <w:t>reset</w:t>
       </w:r>
-      <w:bookmarkEnd w:id="28"/>
+      <w:bookmarkEnd w:id="29"/>
       <w:proofErr w:type="spellEnd"/>
     </w:p>
     <w:p>
@@ -15018,12 +14879,12 @@
       <w:pPr>
         <w:pStyle w:val="Cmsor3"/>
       </w:pPr>
-      <w:bookmarkStart w:id="29" w:name="_Toc164076547"/>
+      <w:bookmarkStart w:id="30" w:name="_Toc164079264"/>
       <w:proofErr w:type="spellStart"/>
       <w:r>
         <w:t>Admin</w:t>
       </w:r>
-      <w:bookmarkEnd w:id="29"/>
+      <w:bookmarkEnd w:id="30"/>
       <w:proofErr w:type="spellEnd"/>
     </w:p>
     <w:p>
@@ -16150,24 +16011,24 @@
       <w:pPr>
         <w:pStyle w:val="Cmsor2"/>
       </w:pPr>
-      <w:bookmarkStart w:id="30" w:name="_Toc164076548"/>
+      <w:bookmarkStart w:id="31" w:name="_Toc164079265"/>
       <w:r>
         <w:lastRenderedPageBreak/>
         <w:t>Frontend dokumentáció</w:t>
       </w:r>
-      <w:bookmarkEnd w:id="30"/>
+      <w:bookmarkEnd w:id="31"/>
     </w:p>
     <w:p>
       <w:pPr>
         <w:pStyle w:val="Cmsor3"/>
       </w:pPr>
-      <w:bookmarkStart w:id="31" w:name="_izz448ceznpm" w:colFirst="0" w:colLast="0"/>
-      <w:bookmarkStart w:id="32" w:name="_Toc164076549"/>
-      <w:bookmarkEnd w:id="31"/>
+      <w:bookmarkStart w:id="32" w:name="_izz448ceznpm" w:colFirst="0" w:colLast="0"/>
+      <w:bookmarkStart w:id="33" w:name="_Toc164079266"/>
+      <w:bookmarkEnd w:id="32"/>
       <w:r>
         <w:t>Technológia választás</w:t>
       </w:r>
-      <w:bookmarkEnd w:id="32"/>
+      <w:bookmarkEnd w:id="33"/>
     </w:p>
     <w:p>
       <w:pPr>
@@ -16232,7 +16093,6 @@
         </w:rPr>
         <w:t>UI(</w:t>
       </w:r>
-      <w:proofErr w:type="spellStart"/>
       <w:proofErr w:type="gramEnd"/>
       <w:r>
         <w:rPr>
@@ -16240,69 +16100,42 @@
           <w:sz w:val="24"/>
           <w:szCs w:val="24"/>
         </w:rPr>
-        <w:t>User</w:t>
-      </w:r>
-      <w:proofErr w:type="spellEnd"/>
+        <w:t xml:space="preserve">User </w:t>
+      </w:r>
+      <w:proofErr w:type="spellStart"/>
       <w:r>
         <w:rPr>
           <w:rFonts w:ascii="Times New Roman" w:hAnsi="Times New Roman" w:cs="Times New Roman"/>
           <w:sz w:val="24"/>
           <w:szCs w:val="24"/>
         </w:rPr>
-        <w:t xml:space="preserve"> </w:t>
-      </w:r>
-      <w:proofErr w:type="spellStart"/>
+        <w:t>Interface</w:t>
+      </w:r>
+      <w:proofErr w:type="spellEnd"/>
       <w:r>
         <w:rPr>
           <w:rFonts w:ascii="Times New Roman" w:hAnsi="Times New Roman" w:cs="Times New Roman"/>
           <w:sz w:val="24"/>
           <w:szCs w:val="24"/>
         </w:rPr>
-        <w:t>Interface</w:t>
-      </w:r>
-      <w:proofErr w:type="spellEnd"/>
+        <w:t xml:space="preserve">) és UX(User </w:t>
+      </w:r>
+      <w:proofErr w:type="spellStart"/>
       <w:r>
         <w:rPr>
           <w:rFonts w:ascii="Times New Roman" w:hAnsi="Times New Roman" w:cs="Times New Roman"/>
           <w:sz w:val="24"/>
           <w:szCs w:val="24"/>
         </w:rPr>
-        <w:t>) és UX(</w:t>
-      </w:r>
-      <w:proofErr w:type="spellStart"/>
+        <w:t>Experience</w:t>
+      </w:r>
+      <w:proofErr w:type="spellEnd"/>
       <w:r>
         <w:rPr>
           <w:rFonts w:ascii="Times New Roman" w:hAnsi="Times New Roman" w:cs="Times New Roman"/>
           <w:sz w:val="24"/>
           <w:szCs w:val="24"/>
         </w:rPr>
-        <w:t>User</w:t>
-      </w:r>
-      <w:proofErr w:type="spellEnd"/>
-      <w:r>
-        <w:rPr>
-          <w:rFonts w:ascii="Times New Roman" w:hAnsi="Times New Roman" w:cs="Times New Roman"/>
-          <w:sz w:val="24"/>
-          <w:szCs w:val="24"/>
-        </w:rPr>
-        <w:t xml:space="preserve"> </w:t>
-      </w:r>
-      <w:proofErr w:type="spellStart"/>
-      <w:r>
-        <w:rPr>
-          <w:rFonts w:ascii="Times New Roman" w:hAnsi="Times New Roman" w:cs="Times New Roman"/>
-          <w:sz w:val="24"/>
-          <w:szCs w:val="24"/>
-        </w:rPr>
-        <w:t>Experience</w:t>
-      </w:r>
-      <w:proofErr w:type="spellEnd"/>
-      <w:r>
-        <w:rPr>
-          <w:rFonts w:ascii="Times New Roman" w:hAnsi="Times New Roman" w:cs="Times New Roman"/>
-          <w:sz w:val="24"/>
-          <w:szCs w:val="24"/>
-        </w:rPr>
         <w:t xml:space="preserve">) fejlesztését. </w:t>
       </w:r>
     </w:p>
@@ -16310,15 +16143,15 @@
       <w:pPr>
         <w:pStyle w:val="Cmsor3"/>
       </w:pPr>
-      <w:bookmarkStart w:id="33" w:name="_7oe9vvdtphoi" w:colFirst="0" w:colLast="0"/>
-      <w:bookmarkStart w:id="34" w:name="_x7s8f8vjbskx" w:colFirst="0" w:colLast="0"/>
-      <w:bookmarkStart w:id="35" w:name="_Toc164076550"/>
-      <w:bookmarkEnd w:id="33"/>
+      <w:bookmarkStart w:id="34" w:name="_7oe9vvdtphoi" w:colFirst="0" w:colLast="0"/>
+      <w:bookmarkStart w:id="35" w:name="_x7s8f8vjbskx" w:colFirst="0" w:colLast="0"/>
+      <w:bookmarkStart w:id="36" w:name="_Toc164079267"/>
       <w:bookmarkEnd w:id="34"/>
+      <w:bookmarkEnd w:id="35"/>
       <w:r>
         <w:t>Korai tervezetek</w:t>
       </w:r>
-      <w:bookmarkEnd w:id="35"/>
+      <w:bookmarkEnd w:id="36"/>
     </w:p>
     <w:p>
       <w:pPr>
@@ -16465,14 +16298,14 @@
       <w:pPr>
         <w:pStyle w:val="Cmsor3"/>
       </w:pPr>
-      <w:bookmarkStart w:id="36" w:name="_vj06owlbh56b" w:colFirst="0" w:colLast="0"/>
-      <w:bookmarkStart w:id="37" w:name="_Toc164076551"/>
-      <w:bookmarkEnd w:id="36"/>
+      <w:bookmarkStart w:id="37" w:name="_vj06owlbh56b" w:colFirst="0" w:colLast="0"/>
+      <w:bookmarkStart w:id="38" w:name="_Toc164079268"/>
+      <w:bookmarkEnd w:id="37"/>
       <w:r>
         <w:lastRenderedPageBreak/>
         <w:t>Korai verziók</w:t>
       </w:r>
-      <w:bookmarkEnd w:id="37"/>
+      <w:bookmarkEnd w:id="38"/>
     </w:p>
     <w:p>
       <w:pPr>
@@ -16791,18 +16624,18 @@
       <w:pPr>
         <w:pStyle w:val="Cmsor1"/>
       </w:pPr>
-      <w:bookmarkStart w:id="38" w:name="_Toc164076552"/>
+      <w:bookmarkStart w:id="39" w:name="_Toc164079269"/>
       <w:r>
         <w:lastRenderedPageBreak/>
         <w:t>Tesztek</w:t>
       </w:r>
-      <w:bookmarkEnd w:id="38"/>
+      <w:bookmarkEnd w:id="39"/>
     </w:p>
     <w:p>
       <w:pPr>
         <w:pStyle w:val="Cmsor2"/>
       </w:pPr>
-      <w:bookmarkStart w:id="39" w:name="_Toc164076553"/>
+      <w:bookmarkStart w:id="40" w:name="_Toc164079270"/>
       <w:r>
         <w:rPr>
           <w:noProof/>
@@ -16861,7 +16694,7 @@
       <w:r>
         <w:t>Backend tesztek</w:t>
       </w:r>
-      <w:bookmarkEnd w:id="39"/>
+      <w:bookmarkEnd w:id="40"/>
     </w:p>
     <w:p>
       <w:pPr>
@@ -16886,11 +16719,11 @@
       <w:pPr>
         <w:pStyle w:val="Cmsor2"/>
       </w:pPr>
-      <w:bookmarkStart w:id="40" w:name="_Toc164076554"/>
+      <w:bookmarkStart w:id="41" w:name="_Toc164079271"/>
       <w:r>
         <w:t>Frontend tesztek</w:t>
       </w:r>
-      <w:bookmarkEnd w:id="40"/>
+      <w:bookmarkEnd w:id="41"/>
     </w:p>
     <w:p>
       <w:pPr>
@@ -17018,12 +16851,12 @@
       <w:pPr>
         <w:pStyle w:val="Cmsor1"/>
       </w:pPr>
-      <w:bookmarkStart w:id="41" w:name="_Toc164076555"/>
+      <w:bookmarkStart w:id="42" w:name="_Toc164079272"/>
       <w:r>
         <w:lastRenderedPageBreak/>
         <w:t>UI és UX Felépítése</w:t>
       </w:r>
-      <w:bookmarkEnd w:id="41"/>
+      <w:bookmarkEnd w:id="42"/>
     </w:p>
     <w:p>
       <w:pPr>
@@ -17032,16 +16865,16 @@
           <w:rFonts w:cs="Times New Roman"/>
         </w:rPr>
       </w:pPr>
-      <w:bookmarkStart w:id="42" w:name="_mbvz3rq8jfjt" w:colFirst="0" w:colLast="0"/>
-      <w:bookmarkStart w:id="43" w:name="_Toc164076556"/>
-      <w:bookmarkEnd w:id="42"/>
+      <w:bookmarkStart w:id="43" w:name="_mbvz3rq8jfjt" w:colFirst="0" w:colLast="0"/>
+      <w:bookmarkStart w:id="44" w:name="_Toc164079273"/>
+      <w:bookmarkEnd w:id="43"/>
       <w:r>
         <w:rPr>
           <w:rFonts w:cs="Times New Roman"/>
         </w:rPr>
         <w:t>Bejelentkezés és Regisztrálás</w:t>
       </w:r>
-      <w:bookmarkEnd w:id="43"/>
+      <w:bookmarkEnd w:id="44"/>
     </w:p>
     <w:p>
       <w:pPr>
@@ -17156,16 +16989,16 @@
           <w:rFonts w:cs="Times New Roman"/>
         </w:rPr>
       </w:pPr>
-      <w:bookmarkStart w:id="44" w:name="_lwx9v917a9to" w:colFirst="0" w:colLast="0"/>
-      <w:bookmarkStart w:id="45" w:name="_Toc164076557"/>
-      <w:bookmarkEnd w:id="44"/>
+      <w:bookmarkStart w:id="45" w:name="_lwx9v917a9to" w:colFirst="0" w:colLast="0"/>
+      <w:bookmarkStart w:id="46" w:name="_Toc164079274"/>
+      <w:bookmarkEnd w:id="45"/>
       <w:r>
         <w:rPr>
           <w:rFonts w:cs="Times New Roman"/>
         </w:rPr>
         <w:t>Főoldal</w:t>
       </w:r>
-      <w:bookmarkEnd w:id="45"/>
+      <w:bookmarkEnd w:id="46"/>
     </w:p>
     <w:p>
       <w:pPr>
@@ -18009,16 +17842,16 @@
           <w:rFonts w:cs="Times New Roman"/>
         </w:rPr>
       </w:pPr>
-      <w:bookmarkStart w:id="46" w:name="_5aogn3qcsjug" w:colFirst="0" w:colLast="0"/>
-      <w:bookmarkStart w:id="47" w:name="_Toc164076558"/>
-      <w:bookmarkEnd w:id="46"/>
+      <w:bookmarkStart w:id="47" w:name="_5aogn3qcsjug" w:colFirst="0" w:colLast="0"/>
+      <w:bookmarkStart w:id="48" w:name="_Toc164079275"/>
+      <w:bookmarkEnd w:id="47"/>
       <w:r>
         <w:rPr>
           <w:rFonts w:cs="Times New Roman"/>
         </w:rPr>
         <w:t>Edzésterv</w:t>
       </w:r>
-      <w:bookmarkEnd w:id="47"/>
+      <w:bookmarkEnd w:id="48"/>
     </w:p>
     <w:p>
       <w:pPr>
@@ -18238,16 +18071,16 @@
           <w:rFonts w:cs="Times New Roman"/>
         </w:rPr>
       </w:pPr>
-      <w:bookmarkStart w:id="48" w:name="_tf5obc1cmo2i" w:colFirst="0" w:colLast="0"/>
-      <w:bookmarkStart w:id="49" w:name="_Toc164076559"/>
-      <w:bookmarkEnd w:id="48"/>
+      <w:bookmarkStart w:id="49" w:name="_tf5obc1cmo2i" w:colFirst="0" w:colLast="0"/>
+      <w:bookmarkStart w:id="50" w:name="_Toc164079276"/>
+      <w:bookmarkEnd w:id="49"/>
       <w:r>
         <w:rPr>
           <w:rFonts w:cs="Times New Roman"/>
         </w:rPr>
         <w:t>Edzés Létrehozás</w:t>
       </w:r>
-      <w:bookmarkEnd w:id="49"/>
+      <w:bookmarkEnd w:id="50"/>
     </w:p>
     <w:p>
       <w:pPr>
@@ -18544,16 +18377,16 @@
           <w:rFonts w:cs="Times New Roman"/>
         </w:rPr>
       </w:pPr>
-      <w:bookmarkStart w:id="50" w:name="_wxrr7frfbh70" w:colFirst="0" w:colLast="0"/>
-      <w:bookmarkStart w:id="51" w:name="_Toc164076560"/>
-      <w:bookmarkEnd w:id="50"/>
+      <w:bookmarkStart w:id="51" w:name="_wxrr7frfbh70" w:colFirst="0" w:colLast="0"/>
+      <w:bookmarkStart w:id="52" w:name="_Toc164079277"/>
+      <w:bookmarkEnd w:id="51"/>
       <w:r>
         <w:rPr>
           <w:rFonts w:cs="Times New Roman"/>
         </w:rPr>
         <w:t>Gyakorlatok</w:t>
       </w:r>
-      <w:bookmarkEnd w:id="51"/>
+      <w:bookmarkEnd w:id="52"/>
     </w:p>
     <w:p>
       <w:pPr>
@@ -18642,10 +18475,10 @@
         </w:rPr>
         <w:t>A felhasználónak itt is a test ábrán egy izomcsoportra kattintva van lehetősége kilistázni a gyakorlatokat. A gyakorlatokat kurzorával kijelölve tekintheti meg a segítő animációt és a gyakorlat által edzett további izomcsoportokat</w:t>
       </w:r>
-      <w:bookmarkStart w:id="52" w:name="_pbeuvr70zqzw" w:colFirst="0" w:colLast="0"/>
-      <w:bookmarkStart w:id="53" w:name="_o4e874aa70n8" w:colFirst="0" w:colLast="0"/>
-      <w:bookmarkEnd w:id="52"/>
+      <w:bookmarkStart w:id="53" w:name="_pbeuvr70zqzw" w:colFirst="0" w:colLast="0"/>
+      <w:bookmarkStart w:id="54" w:name="_o4e874aa70n8" w:colFirst="0" w:colLast="0"/>
       <w:bookmarkEnd w:id="53"/>
+      <w:bookmarkEnd w:id="54"/>
     </w:p>
     <w:p>
       <w:pPr>
@@ -18654,16 +18487,16 @@
           <w:rFonts w:cs="Times New Roman"/>
         </w:rPr>
       </w:pPr>
-      <w:bookmarkStart w:id="54" w:name="_c22k6pe10su3" w:colFirst="0" w:colLast="0"/>
-      <w:bookmarkStart w:id="55" w:name="_Toc164076561"/>
-      <w:bookmarkEnd w:id="54"/>
+      <w:bookmarkStart w:id="55" w:name="_c22k6pe10su3" w:colFirst="0" w:colLast="0"/>
+      <w:bookmarkStart w:id="56" w:name="_Toc164079278"/>
+      <w:bookmarkEnd w:id="55"/>
       <w:r>
         <w:rPr>
           <w:rFonts w:cs="Times New Roman"/>
         </w:rPr>
         <w:t>Étkezés</w:t>
       </w:r>
-      <w:bookmarkEnd w:id="55"/>
+      <w:bookmarkEnd w:id="56"/>
     </w:p>
     <w:p>
       <w:pPr>
@@ -18853,8 +18686,8 @@
         </w:rPr>
         <w:t>A felhasználó előző napok elfogyasztott ételeink értékeit is megtekintheti, ez elősegíti egy egészséges étrend tervezéséhez.</w:t>
       </w:r>
-      <w:bookmarkStart w:id="56" w:name="_b1ou47kt3wr4" w:colFirst="0" w:colLast="0"/>
-      <w:bookmarkEnd w:id="56"/>
+      <w:bookmarkStart w:id="57" w:name="_b1ou47kt3wr4" w:colFirst="0" w:colLast="0"/>
+      <w:bookmarkEnd w:id="57"/>
     </w:p>
     <w:p>
       <w:pPr>
@@ -18874,14 +18707,14 @@
           <w:rFonts w:cs="Times New Roman"/>
         </w:rPr>
       </w:pPr>
-      <w:bookmarkStart w:id="57" w:name="_Toc164076562"/>
+      <w:bookmarkStart w:id="58" w:name="_Toc164079279"/>
       <w:r>
         <w:rPr>
           <w:rFonts w:cs="Times New Roman"/>
         </w:rPr>
         <w:t>Mentett edzéseim</w:t>
       </w:r>
-      <w:bookmarkEnd w:id="57"/>
+      <w:bookmarkEnd w:id="58"/>
     </w:p>
     <w:p>
       <w:pPr>
@@ -19030,9 +18863,9 @@
           <w:rFonts w:cs="Times New Roman"/>
         </w:rPr>
       </w:pPr>
-      <w:bookmarkStart w:id="58" w:name="_oqfgne6iwex" w:colFirst="0" w:colLast="0"/>
-      <w:bookmarkStart w:id="59" w:name="_Toc164076563"/>
-      <w:bookmarkEnd w:id="58"/>
+      <w:bookmarkStart w:id="59" w:name="_oqfgne6iwex" w:colFirst="0" w:colLast="0"/>
+      <w:bookmarkStart w:id="60" w:name="_Toc164079280"/>
+      <w:bookmarkEnd w:id="59"/>
       <w:r>
         <w:rPr>
           <w:rFonts w:cs="Times New Roman"/>
@@ -19040,7 +18873,7 @@
         <w:lastRenderedPageBreak/>
         <w:t>Fiók Beállítások</w:t>
       </w:r>
-      <w:bookmarkEnd w:id="59"/>
+      <w:bookmarkEnd w:id="60"/>
     </w:p>
     <w:p>
       <w:pPr>
@@ -19306,16 +19139,16 @@
           <w:rFonts w:cs="Times New Roman"/>
         </w:rPr>
       </w:pPr>
-      <w:bookmarkStart w:id="60" w:name="_iq2q6sszn7g9" w:colFirst="0" w:colLast="0"/>
-      <w:bookmarkStart w:id="61" w:name="_Toc164076564"/>
-      <w:bookmarkEnd w:id="60"/>
+      <w:bookmarkStart w:id="61" w:name="_iq2q6sszn7g9" w:colFirst="0" w:colLast="0"/>
+      <w:bookmarkStart w:id="62" w:name="_Toc164079281"/>
+      <w:bookmarkEnd w:id="61"/>
       <w:r>
         <w:rPr>
           <w:rFonts w:cs="Times New Roman"/>
         </w:rPr>
         <w:t>Edzés</w:t>
       </w:r>
-      <w:bookmarkEnd w:id="61"/>
+      <w:bookmarkEnd w:id="62"/>
     </w:p>
     <w:p>
       <w:pPr>
@@ -19393,9 +19226,9 @@
           <w:rFonts w:cs="Times New Roman"/>
         </w:rPr>
       </w:pPr>
-      <w:bookmarkStart w:id="62" w:name="_bom7ti4oe9qu" w:colFirst="0" w:colLast="0"/>
-      <w:bookmarkStart w:id="63" w:name="_Toc164076565"/>
-      <w:bookmarkEnd w:id="62"/>
+      <w:bookmarkStart w:id="63" w:name="_bom7ti4oe9qu" w:colFirst="0" w:colLast="0"/>
+      <w:bookmarkStart w:id="64" w:name="_Toc164079282"/>
+      <w:bookmarkEnd w:id="63"/>
       <w:r>
         <w:rPr>
           <w:rFonts w:cs="Times New Roman"/>
@@ -19416,7 +19249,7 @@
         </w:rPr>
         <w:t>)</w:t>
       </w:r>
-      <w:bookmarkEnd w:id="63"/>
+      <w:bookmarkEnd w:id="64"/>
     </w:p>
     <w:p>
       <w:pPr>
@@ -19625,11 +19458,11 @@
       <w:pPr>
         <w:pStyle w:val="Cmsor1"/>
       </w:pPr>
-      <w:bookmarkStart w:id="64" w:name="_Toc164076566"/>
+      <w:bookmarkStart w:id="65" w:name="_Toc164079283"/>
       <w:r>
         <w:t>Mobil alkalmazás</w:t>
       </w:r>
-      <w:bookmarkEnd w:id="64"/>
+      <w:bookmarkEnd w:id="65"/>
     </w:p>
     <w:p>
       <w:pPr>
@@ -19638,16 +19471,16 @@
           <w:rFonts w:cs="Times New Roman"/>
         </w:rPr>
       </w:pPr>
-      <w:bookmarkStart w:id="65" w:name="_3we4yqkdzqd2" w:colFirst="0" w:colLast="0"/>
-      <w:bookmarkStart w:id="66" w:name="_Toc164076567"/>
-      <w:bookmarkEnd w:id="65"/>
+      <w:bookmarkStart w:id="66" w:name="_3we4yqkdzqd2" w:colFirst="0" w:colLast="0"/>
+      <w:bookmarkStart w:id="67" w:name="_Toc164079284"/>
+      <w:bookmarkEnd w:id="66"/>
       <w:r>
         <w:rPr>
           <w:rFonts w:cs="Times New Roman"/>
         </w:rPr>
         <w:t>Miért van rá szükség?</w:t>
       </w:r>
-      <w:bookmarkEnd w:id="66"/>
+      <w:bookmarkEnd w:id="67"/>
     </w:p>
     <w:p>
       <w:pPr>
@@ -19712,16 +19545,16 @@
           <w:rFonts w:cs="Times New Roman"/>
         </w:rPr>
       </w:pPr>
-      <w:bookmarkStart w:id="67" w:name="_gaskwylbnlln" w:colFirst="0" w:colLast="0"/>
-      <w:bookmarkStart w:id="68" w:name="_Toc164076568"/>
-      <w:bookmarkEnd w:id="67"/>
+      <w:bookmarkStart w:id="68" w:name="_gaskwylbnlln" w:colFirst="0" w:colLast="0"/>
+      <w:bookmarkStart w:id="69" w:name="_Toc164079285"/>
+      <w:bookmarkEnd w:id="68"/>
       <w:r>
         <w:rPr>
           <w:rFonts w:cs="Times New Roman"/>
         </w:rPr>
         <w:t>Technológia választás</w:t>
       </w:r>
-      <w:bookmarkEnd w:id="68"/>
+      <w:bookmarkEnd w:id="69"/>
     </w:p>
     <w:p>
       <w:pPr>
@@ -19786,9 +19619,9 @@
           <w:rFonts w:cs="Times New Roman"/>
         </w:rPr>
       </w:pPr>
-      <w:bookmarkStart w:id="69" w:name="_jhcpfhkezkqx" w:colFirst="0" w:colLast="0"/>
-      <w:bookmarkStart w:id="70" w:name="_Toc164076569"/>
-      <w:bookmarkEnd w:id="69"/>
+      <w:bookmarkStart w:id="70" w:name="_jhcpfhkezkqx" w:colFirst="0" w:colLast="0"/>
+      <w:bookmarkStart w:id="71" w:name="_Toc164079286"/>
+      <w:bookmarkEnd w:id="70"/>
       <w:r>
         <w:rPr>
           <w:rFonts w:cs="Times New Roman"/>
@@ -19796,7 +19629,7 @@
         <w:lastRenderedPageBreak/>
         <w:t>Főoldal</w:t>
       </w:r>
-      <w:bookmarkEnd w:id="70"/>
+      <w:bookmarkEnd w:id="71"/>
     </w:p>
     <w:p>
       <w:pPr>
@@ -20138,9 +19971,9 @@
           <w:rFonts w:cs="Times New Roman"/>
         </w:rPr>
       </w:pPr>
-      <w:bookmarkStart w:id="71" w:name="_rsn2loe4kh2o" w:colFirst="0" w:colLast="0"/>
-      <w:bookmarkStart w:id="72" w:name="_Toc164076570"/>
-      <w:bookmarkEnd w:id="71"/>
+      <w:bookmarkStart w:id="72" w:name="_rsn2loe4kh2o" w:colFirst="0" w:colLast="0"/>
+      <w:bookmarkStart w:id="73" w:name="_Toc164079287"/>
+      <w:bookmarkEnd w:id="72"/>
       <w:r>
         <w:rPr>
           <w:rFonts w:cs="Times New Roman"/>
@@ -20148,7 +19981,7 @@
         <w:lastRenderedPageBreak/>
         <w:t>Étkezés</w:t>
       </w:r>
-      <w:bookmarkEnd w:id="72"/>
+      <w:bookmarkEnd w:id="73"/>
     </w:p>
     <w:p>
       <w:pPr>
@@ -20290,16 +20123,16 @@
           <w:rFonts w:cs="Times New Roman"/>
         </w:rPr>
       </w:pPr>
-      <w:bookmarkStart w:id="73" w:name="_wsonog71db4t" w:colFirst="0" w:colLast="0"/>
-      <w:bookmarkStart w:id="74" w:name="_Toc164076571"/>
-      <w:bookmarkEnd w:id="73"/>
+      <w:bookmarkStart w:id="74" w:name="_wsonog71db4t" w:colFirst="0" w:colLast="0"/>
+      <w:bookmarkStart w:id="75" w:name="_Toc164079288"/>
+      <w:bookmarkEnd w:id="74"/>
       <w:r>
         <w:rPr>
           <w:rFonts w:cs="Times New Roman"/>
         </w:rPr>
         <w:t>Naptár</w:t>
       </w:r>
-      <w:bookmarkEnd w:id="74"/>
+      <w:bookmarkEnd w:id="75"/>
     </w:p>
     <w:p>
       <w:pPr>
@@ -20599,16 +20432,16 @@
           <w:rFonts w:cs="Times New Roman"/>
         </w:rPr>
       </w:pPr>
-      <w:bookmarkStart w:id="75" w:name="_u0ylavl4ypu2" w:colFirst="0" w:colLast="0"/>
-      <w:bookmarkStart w:id="76" w:name="_Toc164076572"/>
-      <w:bookmarkEnd w:id="75"/>
+      <w:bookmarkStart w:id="76" w:name="_u0ylavl4ypu2" w:colFirst="0" w:colLast="0"/>
+      <w:bookmarkStart w:id="77" w:name="_Toc164079289"/>
+      <w:bookmarkEnd w:id="76"/>
       <w:r>
         <w:rPr>
           <w:rFonts w:cs="Times New Roman"/>
         </w:rPr>
         <w:t>Beállítások</w:t>
       </w:r>
-      <w:bookmarkEnd w:id="76"/>
+      <w:bookmarkEnd w:id="77"/>
     </w:p>
     <w:p>
       <w:pPr>
@@ -20648,9 +20481,9 @@
           <w:rFonts w:cs="Times New Roman"/>
         </w:rPr>
       </w:pPr>
-      <w:bookmarkStart w:id="77" w:name="_seb6oxkz341c" w:colFirst="0" w:colLast="0"/>
-      <w:bookmarkStart w:id="78" w:name="_Toc164076573"/>
-      <w:bookmarkEnd w:id="77"/>
+      <w:bookmarkStart w:id="78" w:name="_seb6oxkz341c" w:colFirst="0" w:colLast="0"/>
+      <w:bookmarkStart w:id="79" w:name="_Toc164079290"/>
+      <w:bookmarkEnd w:id="78"/>
       <w:r>
         <w:rPr>
           <w:rFonts w:cs="Times New Roman"/>
@@ -20757,7 +20590,7 @@
           </wp:anchor>
         </w:drawing>
       </w:r>
-      <w:bookmarkEnd w:id="78"/>
+      <w:bookmarkEnd w:id="79"/>
     </w:p>
     <w:p>
       <w:pPr>
@@ -21020,6 +20853,368 @@
     </w:p>
     <w:p>
       <w:pPr>
+        <w:pStyle w:val="Cmsor1"/>
+      </w:pPr>
+      <w:bookmarkStart w:id="80" w:name="_Toc164079291"/>
+      <w:r>
+        <w:t>Fejlesztői futtatás</w:t>
+      </w:r>
+      <w:bookmarkEnd w:id="80"/>
+    </w:p>
+    <w:p>
+      <w:pPr>
+        <w:rPr>
+          <w:rFonts w:ascii="Times New Roman" w:hAnsi="Times New Roman" w:cs="Times New Roman"/>
+          <w:sz w:val="24"/>
+        </w:rPr>
+      </w:pPr>
+      <w:r>
+        <w:rPr>
+          <w:rFonts w:ascii="Times New Roman" w:hAnsi="Times New Roman" w:cs="Times New Roman"/>
+          <w:sz w:val="24"/>
+        </w:rPr>
+        <w:t>A program futtatásához a következő parancsokat kell kiadni a megfelelő helyen:</w:t>
+      </w:r>
+    </w:p>
+    <w:p>
+      <w:pPr>
+        <w:rPr>
+          <w:rStyle w:val="downloadsection849a6"/>
+          <w:rFonts w:ascii="Helvetica" w:hAnsi="Helvetica"/>
+          <w:sz w:val="21"/>
+          <w:szCs w:val="21"/>
+          <w:bdr w:val="none" w:sz="0" w:space="0" w:color="auto" w:frame="1"/>
+        </w:rPr>
+      </w:pPr>
+      <w:r>
+        <w:rPr>
+          <w:rFonts w:ascii="Times New Roman" w:hAnsi="Times New Roman" w:cs="Times New Roman"/>
+          <w:sz w:val="24"/>
+        </w:rPr>
+        <w:t xml:space="preserve">Az adatbázis létrehozásához a </w:t>
+      </w:r>
+      <w:proofErr w:type="spellStart"/>
+      <w:r>
+        <w:rPr>
+          <w:rStyle w:val="downloadsection849a6"/>
+          <w:rFonts w:ascii="Helvetica" w:hAnsi="Helvetica"/>
+          <w:i/>
+          <w:sz w:val="21"/>
+          <w:szCs w:val="21"/>
+          <w:bdr w:val="none" w:sz="0" w:space="0" w:color="auto" w:frame="1"/>
+        </w:rPr>
+        <w:t>flexify_final.sql</w:t>
+      </w:r>
+      <w:proofErr w:type="spellEnd"/>
+      <w:r>
+        <w:rPr>
+          <w:rStyle w:val="downloadsection849a6"/>
+          <w:rFonts w:ascii="Helvetica" w:hAnsi="Helvetica"/>
+          <w:i/>
+          <w:sz w:val="21"/>
+          <w:szCs w:val="21"/>
+          <w:bdr w:val="none" w:sz="0" w:space="0" w:color="auto" w:frame="1"/>
+        </w:rPr>
+        <w:t xml:space="preserve"> </w:t>
+      </w:r>
+      <w:r>
+        <w:rPr>
+          <w:rStyle w:val="downloadsection849a6"/>
+          <w:rFonts w:ascii="Helvetica" w:hAnsi="Helvetica"/>
+          <w:sz w:val="21"/>
+          <w:szCs w:val="21"/>
+          <w:bdr w:val="none" w:sz="0" w:space="0" w:color="auto" w:frame="1"/>
+        </w:rPr>
+        <w:t xml:space="preserve">fájlt kell importálnunk a </w:t>
+      </w:r>
+      <w:proofErr w:type="spellStart"/>
+      <w:r>
+        <w:rPr>
+          <w:rStyle w:val="downloadsection849a6"/>
+          <w:rFonts w:ascii="Helvetica" w:hAnsi="Helvetica"/>
+          <w:sz w:val="21"/>
+          <w:szCs w:val="21"/>
+          <w:bdr w:val="none" w:sz="0" w:space="0" w:color="auto" w:frame="1"/>
+        </w:rPr>
+        <w:t>MySQL</w:t>
+      </w:r>
+      <w:proofErr w:type="spellEnd"/>
+      <w:r>
+        <w:rPr>
+          <w:rStyle w:val="downloadsection849a6"/>
+          <w:rFonts w:ascii="Helvetica" w:hAnsi="Helvetica"/>
+          <w:sz w:val="21"/>
+          <w:szCs w:val="21"/>
+          <w:bdr w:val="none" w:sz="0" w:space="0" w:color="auto" w:frame="1"/>
+        </w:rPr>
+        <w:t xml:space="preserve"> szerverünkre. Ezt bármilyen erre alkalmas eszközzel megtehetjük. Mi a </w:t>
+      </w:r>
+      <w:proofErr w:type="spellStart"/>
+      <w:r>
+        <w:rPr>
+          <w:rStyle w:val="downloadsection849a6"/>
+          <w:rFonts w:ascii="Helvetica" w:hAnsi="Helvetica"/>
+          <w:sz w:val="21"/>
+          <w:szCs w:val="21"/>
+          <w:bdr w:val="none" w:sz="0" w:space="0" w:color="auto" w:frame="1"/>
+        </w:rPr>
+        <w:t>phpMyAdmin</w:t>
+      </w:r>
+      <w:proofErr w:type="spellEnd"/>
+      <w:r>
+        <w:rPr>
+          <w:rStyle w:val="downloadsection849a6"/>
+          <w:rFonts w:ascii="Helvetica" w:hAnsi="Helvetica"/>
+          <w:sz w:val="21"/>
+          <w:szCs w:val="21"/>
+          <w:bdr w:val="none" w:sz="0" w:space="0" w:color="auto" w:frame="1"/>
+        </w:rPr>
+        <w:t xml:space="preserve"> importálás funkcióját vettük igénybe. Ezután a </w:t>
+      </w:r>
+      <w:proofErr w:type="spellStart"/>
+      <w:r>
+        <w:rPr>
+          <w:rStyle w:val="downloadsection849a6"/>
+          <w:rFonts w:ascii="Helvetica" w:hAnsi="Helvetica"/>
+          <w:i/>
+          <w:sz w:val="21"/>
+          <w:szCs w:val="21"/>
+          <w:bdr w:val="none" w:sz="0" w:space="0" w:color="auto" w:frame="1"/>
+        </w:rPr>
+        <w:t>flexify</w:t>
+      </w:r>
+      <w:proofErr w:type="spellEnd"/>
+      <w:r>
+        <w:rPr>
+          <w:rStyle w:val="downloadsection849a6"/>
+          <w:rFonts w:ascii="Helvetica" w:hAnsi="Helvetica"/>
+          <w:i/>
+          <w:sz w:val="21"/>
+          <w:szCs w:val="21"/>
+          <w:bdr w:val="none" w:sz="0" w:space="0" w:color="auto" w:frame="1"/>
+        </w:rPr>
+        <w:t>/server</w:t>
+      </w:r>
+      <w:proofErr w:type="gramStart"/>
+      <w:r>
+        <w:rPr>
+          <w:rStyle w:val="downloadsection849a6"/>
+          <w:rFonts w:ascii="Helvetica" w:hAnsi="Helvetica"/>
+          <w:i/>
+          <w:sz w:val="21"/>
+          <w:szCs w:val="21"/>
+          <w:bdr w:val="none" w:sz="0" w:space="0" w:color="auto" w:frame="1"/>
+        </w:rPr>
+        <w:t>/.</w:t>
+      </w:r>
+      <w:proofErr w:type="spellStart"/>
+      <w:r>
+        <w:rPr>
+          <w:rStyle w:val="downloadsection849a6"/>
+          <w:rFonts w:ascii="Helvetica" w:hAnsi="Helvetica"/>
+          <w:i/>
+          <w:sz w:val="21"/>
+          <w:szCs w:val="21"/>
+          <w:bdr w:val="none" w:sz="0" w:space="0" w:color="auto" w:frame="1"/>
+        </w:rPr>
+        <w:t>env</w:t>
+      </w:r>
+      <w:proofErr w:type="spellEnd"/>
+      <w:proofErr w:type="gramEnd"/>
+      <w:r>
+        <w:rPr>
+          <w:rStyle w:val="downloadsection849a6"/>
+          <w:rFonts w:ascii="Helvetica" w:hAnsi="Helvetica"/>
+          <w:i/>
+          <w:sz w:val="21"/>
+          <w:szCs w:val="21"/>
+          <w:bdr w:val="none" w:sz="0" w:space="0" w:color="auto" w:frame="1"/>
+        </w:rPr>
+        <w:t xml:space="preserve"> </w:t>
+      </w:r>
+      <w:r>
+        <w:rPr>
+          <w:rStyle w:val="downloadsection849a6"/>
+          <w:rFonts w:ascii="Helvetica" w:hAnsi="Helvetica"/>
+          <w:sz w:val="21"/>
+          <w:szCs w:val="21"/>
+          <w:bdr w:val="none" w:sz="0" w:space="0" w:color="auto" w:frame="1"/>
+        </w:rPr>
+        <w:t>fájlban át kell írnunk az alábbi mezőket a megfelelő értékekre:</w:t>
+      </w:r>
+    </w:p>
+    <w:p>
+      <w:pPr>
+        <w:jc w:val="center"/>
+        <w:rPr>
+          <w:rFonts w:ascii="Times New Roman" w:hAnsi="Times New Roman" w:cs="Times New Roman"/>
+          <w:sz w:val="24"/>
+        </w:rPr>
+      </w:pPr>
+      <w:r>
+        <w:rPr>
+          <w:rFonts w:ascii="Times New Roman" w:hAnsi="Times New Roman" w:cs="Times New Roman"/>
+          <w:sz w:val="24"/>
+        </w:rPr>
+        <w:drawing>
+          <wp:inline distT="0" distB="0" distL="0" distR="0" wp14:anchorId="0D958E88" wp14:editId="3D89A051">
+            <wp:extent cx="3686689" cy="1057423"/>
+            <wp:effectExtent l="0" t="0" r="0" b="9525"/>
+            <wp:docPr id="21" name="Kép 21"/>
+            <wp:cNvGraphicFramePr>
+              <a:graphicFrameLocks xmlns:a="http://schemas.openxmlformats.org/drawingml/2006/main" noChangeAspect="1"/>
+            </wp:cNvGraphicFramePr>
+            <a:graphic xmlns:a="http://schemas.openxmlformats.org/drawingml/2006/main">
+              <a:graphicData uri="http://schemas.openxmlformats.org/drawingml/2006/picture">
+                <pic:pic xmlns:pic="http://schemas.openxmlformats.org/drawingml/2006/picture">
+                  <pic:nvPicPr>
+                    <pic:cNvPr id="1" name=""/>
+                    <pic:cNvPicPr/>
+                  </pic:nvPicPr>
+                  <pic:blipFill>
+                    <a:blip r:embed="rId68"/>
+                    <a:stretch>
+                      <a:fillRect/>
+                    </a:stretch>
+                  </pic:blipFill>
+                  <pic:spPr>
+                    <a:xfrm>
+                      <a:off x="0" y="0"/>
+                      <a:ext cx="3686689" cy="1057423"/>
+                    </a:xfrm>
+                    <a:prstGeom prst="rect">
+                      <a:avLst/>
+                    </a:prstGeom>
+                  </pic:spPr>
+                </pic:pic>
+              </a:graphicData>
+            </a:graphic>
+          </wp:inline>
+        </w:drawing>
+      </w:r>
+    </w:p>
+    <w:p>
+      <w:pPr>
+        <w:rPr>
+          <w:rFonts w:ascii="Times New Roman" w:hAnsi="Times New Roman" w:cs="Times New Roman"/>
+          <w:sz w:val="24"/>
+        </w:rPr>
+      </w:pPr>
+      <w:r>
+        <w:rPr>
+          <w:rFonts w:ascii="Times New Roman" w:hAnsi="Times New Roman" w:cs="Times New Roman"/>
+          <w:sz w:val="24"/>
+        </w:rPr>
+        <w:t xml:space="preserve">A konfigurálás után a következő parancsokat kiadva indíthatjuk el a szervert (feltételezve, hogy a parancssorunk a projekt fő mappájára mutat): </w:t>
+      </w:r>
+      <w:r>
+        <w:rPr>
+          <w:rFonts w:ascii="Courier New" w:hAnsi="Courier New" w:cs="Courier New"/>
+          <w:sz w:val="24"/>
+          <w:highlight w:val="darkGray"/>
+        </w:rPr>
+        <w:t>cd server</w:t>
+      </w:r>
+      <w:r>
+        <w:rPr>
+          <w:rFonts w:ascii="Times New Roman" w:hAnsi="Times New Roman" w:cs="Times New Roman"/>
+          <w:sz w:val="24"/>
+        </w:rPr>
+        <w:t>,</w:t>
+      </w:r>
+      <w:r>
+        <w:rPr>
+          <w:rFonts w:ascii="Courier New" w:hAnsi="Courier New" w:cs="Courier New"/>
+          <w:sz w:val="24"/>
+        </w:rPr>
+        <w:t xml:space="preserve"> </w:t>
+      </w:r>
+      <w:proofErr w:type="spellStart"/>
+      <w:r>
+        <w:rPr>
+          <w:rFonts w:ascii="Courier New" w:hAnsi="Courier New" w:cs="Courier New"/>
+          <w:sz w:val="24"/>
+          <w:highlight w:val="darkGray"/>
+        </w:rPr>
+        <w:t>node</w:t>
+      </w:r>
+      <w:proofErr w:type="spellEnd"/>
+      <w:r>
+        <w:rPr>
+          <w:rFonts w:ascii="Courier New" w:hAnsi="Courier New" w:cs="Courier New"/>
+          <w:sz w:val="24"/>
+          <w:highlight w:val="darkGray"/>
+        </w:rPr>
+        <w:t xml:space="preserve"> server_final.js</w:t>
+      </w:r>
+      <w:r>
+        <w:rPr>
+          <w:rFonts w:ascii="Times New Roman" w:hAnsi="Times New Roman" w:cs="Times New Roman"/>
+          <w:sz w:val="24"/>
+        </w:rPr>
+        <w:t>.</w:t>
+      </w:r>
+      <w:r>
+        <w:rPr>
+          <w:rFonts w:ascii="Times New Roman" w:hAnsi="Times New Roman" w:cs="Times New Roman"/>
+          <w:sz w:val="24"/>
+        </w:rPr>
+        <w:t xml:space="preserve"> Ezen parancsok kiadása után a szerver a konzolon fog minket értesíteni a sikeres indulásról, és az adatbázishoz való sikeres csatlakozásról.</w:t>
+      </w:r>
+    </w:p>
+    <w:p>
+      <w:pPr>
+        <w:rPr>
+          <w:rFonts w:ascii="Courier New" w:hAnsi="Courier New" w:cs="Courier New"/>
+          <w:sz w:val="24"/>
+        </w:rPr>
+      </w:pPr>
+      <w:r>
+        <w:rPr>
+          <w:rFonts w:ascii="Times New Roman" w:hAnsi="Times New Roman" w:cs="Times New Roman"/>
+          <w:sz w:val="24"/>
+        </w:rPr>
+        <w:t xml:space="preserve">Ezután már csak a frontend elindítása maradt. Indítsunk egy újabb konzolablakot, és navigáljunk a projekt fő mappájába. Ezután el tudjuk indítani a következő paranccsal: </w:t>
+      </w:r>
+      <w:proofErr w:type="spellStart"/>
+      <w:r>
+        <w:rPr>
+          <w:rFonts w:ascii="Courier New" w:hAnsi="Courier New" w:cs="Courier New"/>
+          <w:sz w:val="24"/>
+          <w:highlight w:val="darkGray"/>
+        </w:rPr>
+        <w:t>npm</w:t>
+      </w:r>
+      <w:proofErr w:type="spellEnd"/>
+      <w:r>
+        <w:rPr>
+          <w:rFonts w:ascii="Courier New" w:hAnsi="Courier New" w:cs="Courier New"/>
+          <w:sz w:val="24"/>
+          <w:highlight w:val="darkGray"/>
+        </w:rPr>
+        <w:t xml:space="preserve"> </w:t>
+      </w:r>
+      <w:proofErr w:type="spellStart"/>
+      <w:r>
+        <w:rPr>
+          <w:rFonts w:ascii="Courier New" w:hAnsi="Courier New" w:cs="Courier New"/>
+          <w:sz w:val="24"/>
+          <w:highlight w:val="darkGray"/>
+        </w:rPr>
+        <w:t>run</w:t>
+      </w:r>
+      <w:proofErr w:type="spellEnd"/>
+      <w:r>
+        <w:rPr>
+          <w:rFonts w:ascii="Courier New" w:hAnsi="Courier New" w:cs="Courier New"/>
+          <w:sz w:val="24"/>
+          <w:highlight w:val="darkGray"/>
+        </w:rPr>
+        <w:t xml:space="preserve"> start</w:t>
+      </w:r>
+    </w:p>
+    <w:p>
+      <w:pPr>
         <w:rPr>
           <w:rFonts w:ascii="Times New Roman" w:hAnsi="Times New Roman" w:cs="Times New Roman"/>
           <w:sz w:val="24"/>
@@ -21089,7 +21284,7 @@
         </w:rPr>
         <w:t xml:space="preserve"> - </w:t>
       </w:r>
-      <w:hyperlink r:id="rId68" w:history="1">
+      <w:hyperlink r:id="rId69" w:history="1">
         <w:r>
           <w:rPr>
             <w:rStyle w:val="Hiperhivatkozs"/>
@@ -21171,7 +21366,7 @@
         </w:rPr>
         <w:t xml:space="preserve"> </w:t>
       </w:r>
-      <w:hyperlink r:id="rId69" w:history="1">
+      <w:hyperlink r:id="rId70" w:history="1">
         <w:r>
           <w:rPr>
             <w:rStyle w:val="Hiperhivatkozs"/>
@@ -21227,7 +21422,7 @@
         </w:rPr>
         <w:t xml:space="preserve"> - Mi az és mire jó a Node.js? - </w:t>
       </w:r>
-      <w:hyperlink r:id="rId70" w:history="1">
+      <w:hyperlink r:id="rId71" w:history="1">
         <w:r>
           <w:rPr>
             <w:rStyle w:val="Hiperhivatkozs"/>
@@ -21301,7 +21496,7 @@
         </w:rPr>
         <w:t xml:space="preserve">? - </w:t>
       </w:r>
-      <w:hyperlink r:id="rId71" w:history="1">
+      <w:hyperlink r:id="rId72" w:history="1">
         <w:r>
           <w:rPr>
             <w:rStyle w:val="Hiperhivatkozs"/>
@@ -21383,7 +21578,7 @@
         </w:rPr>
         <w:t xml:space="preserve"> API - </w:t>
       </w:r>
-      <w:hyperlink r:id="rId72" w:history="1">
+      <w:hyperlink r:id="rId73" w:history="1">
         <w:r>
           <w:rPr>
             <w:rStyle w:val="Hiperhivatkozs"/>
@@ -21410,12 +21605,10 @@
         </w:rPr>
         <w:t>- 2024.04.15</w:t>
       </w:r>
-      <w:bookmarkStart w:id="79" w:name="_GoBack"/>
-      <w:bookmarkEnd w:id="79"/>
     </w:p>
     <w:sectPr>
-      <w:headerReference w:type="default" r:id="rId73"/>
-      <w:headerReference w:type="first" r:id="rId74"/>
+      <w:headerReference w:type="default" r:id="rId74"/>
+      <w:headerReference w:type="first" r:id="rId75"/>
       <w:pgSz w:w="11906" w:h="16838"/>
       <w:pgMar w:top="1417" w:right="1417" w:bottom="1417" w:left="1417" w:header="708" w:footer="708" w:gutter="0"/>
       <w:cols w:space="708"/>
@@ -24313,6 +24506,7 @@
     <w:lsdException w:name="HTML Sample" w:semiHidden="1" w:unhideWhenUsed="1"/>
     <w:lsdException w:name="HTML Typewriter" w:semiHidden="1" w:unhideWhenUsed="1"/>
     <w:lsdException w:name="HTML Variable" w:semiHidden="1" w:unhideWhenUsed="1"/>
+    <w:lsdException w:name="Normal Table" w:semiHidden="1" w:unhideWhenUsed="1"/>
     <w:lsdException w:name="annotation subject" w:semiHidden="1" w:unhideWhenUsed="1"/>
     <w:lsdException w:name="No List" w:semiHidden="1" w:unhideWhenUsed="1"/>
     <w:lsdException w:name="Outline List 1" w:semiHidden="1" w:unhideWhenUsed="1"/>
@@ -24356,8 +24550,10 @@
     <w:lsdException w:name="Table Elegant" w:semiHidden="1" w:unhideWhenUsed="1"/>
     <w:lsdException w:name="Table Professional" w:semiHidden="1" w:unhideWhenUsed="1"/>
     <w:lsdException w:name="Table Subtle 1" w:semiHidden="1" w:unhideWhenUsed="1"/>
+    <w:lsdException w:name="Table Subtle 2" w:semiHidden="1" w:unhideWhenUsed="1"/>
     <w:lsdException w:name="Table Web 1" w:semiHidden="1" w:unhideWhenUsed="1"/>
     <w:lsdException w:name="Table Web 2" w:semiHidden="1" w:unhideWhenUsed="1"/>
+    <w:lsdException w:name="Table Web 3" w:semiHidden="1" w:unhideWhenUsed="1"/>
     <w:lsdException w:name="Balloon Text" w:semiHidden="1" w:unhideWhenUsed="1"/>
     <w:lsdException w:name="Table Grid" w:uiPriority="0"/>
     <w:lsdException w:name="Table Theme" w:semiHidden="1" w:unhideWhenUsed="1"/>
@@ -25200,6 +25396,11 @@
       <w:shd w:val="clear" w:color="auto" w:fill="E1DFDD"/>
     </w:rPr>
   </w:style>
+  <w:style w:type="character" w:customStyle="1" w:styleId="downloadsection849a6">
+    <w:name w:val="downloadsection__849a6"/>
+    <w:basedOn w:val="Bekezdsalapbettpusa"/>
+    <w:rsid w:val="00866CD0"/>
+  </w:style>
 </w:styles>
 </file>
 
@@ -25503,7 +25704,7 @@
 </file>
 
 <file path=customXml/itemProps1.xml><?xml version="1.0" encoding="utf-8"?>
-<ds:datastoreItem xmlns:ds="http://schemas.openxmlformats.org/officeDocument/2006/customXml" ds:itemID="{12CD928A-D7C7-4840-9371-AA068BE33B2F}">
+<ds:datastoreItem xmlns:ds="http://schemas.openxmlformats.org/officeDocument/2006/customXml" ds:itemID="{2A63F0DC-1278-410A-9574-486A48D15CAC}">
   <ds:schemaRefs>
     <ds:schemaRef ds:uri="http://schemas.openxmlformats.org/officeDocument/2006/bibliography"/>
   </ds:schemaRefs>

</xml_diff>

<commit_message>
extended and formatted end of documentation
</commit_message>
<xml_diff>
--- a/Dokumentáció/Dokumentáció.docx
+++ b/Dokumentáció/Dokumentáció.docx
@@ -1,6 +1,6 @@
 
 <file path=word/document.xml><?xml version="1.0" encoding="utf-8"?>
-<w:document xmlns:wpc="http://schemas.microsoft.com/office/word/2010/wordprocessingCanvas" xmlns:cx="http://schemas.microsoft.com/office/drawing/2014/chartex" xmlns:cx1="http://schemas.microsoft.com/office/drawing/2015/9/8/chartex" xmlns:cx2="http://schemas.microsoft.com/office/drawing/2015/10/21/chartex" xmlns:cx3="http://schemas.microsoft.com/office/drawing/2016/5/9/chartex" xmlns:cx4="http://schemas.microsoft.com/office/drawing/2016/5/10/chartex" xmlns:cx5="http://schemas.microsoft.com/office/drawing/2016/5/11/chartex" xmlns:cx6="http://schemas.microsoft.com/office/drawing/2016/5/12/chartex" xmlns:cx7="http://schemas.microsoft.com/office/drawing/2016/5/13/chartex" xmlns:cx8="http://schemas.microsoft.com/office/drawing/2016/5/14/chartex" xmlns:mc="http://schemas.openxmlformats.org/markup-compatibility/2006" xmlns:aink="http://schemas.microsoft.com/office/drawing/2016/ink" xmlns:am3d="http://schemas.microsoft.com/office/drawing/2017/model3d" xmlns:o="urn:schemas-microsoft-com:office:office" xmlns:r="http://schemas.openxmlformats.org/officeDocument/2006/relationships" xmlns:m="http://schemas.openxmlformats.org/officeDocument/2006/math" xmlns:v="urn:schemas-microsoft-com:vml" xmlns:wp14="http://schemas.microsoft.com/office/word/2010/wordprocessingDrawing" xmlns:wp="http://schemas.openxmlformats.org/drawingml/2006/wordprocessingDrawing" xmlns:w10="urn:schemas-microsoft-com:office:word" xmlns:w="http://schemas.openxmlformats.org/wordprocessingml/2006/main" xmlns:w14="http://schemas.microsoft.com/office/word/2010/wordml" xmlns:w15="http://schemas.microsoft.com/office/word/2012/wordml" xmlns:w16cid="http://schemas.microsoft.com/office/word/2016/wordml/cid" xmlns:w16se="http://schemas.microsoft.com/office/word/2015/wordml/symex" xmlns:wpg="http://schemas.microsoft.com/office/word/2010/wordprocessingGroup" xmlns:wpi="http://schemas.microsoft.com/office/word/2010/wordprocessingInk" xmlns:wne="http://schemas.microsoft.com/office/word/2006/wordml" xmlns:wps="http://schemas.microsoft.com/office/word/2010/wordprocessingShape" mc:Ignorable="w14 w15 w16se w16cid wp14">
+<w:document xmlns:wpc="http://schemas.microsoft.com/office/word/2010/wordprocessingCanvas" xmlns:cx="http://schemas.microsoft.com/office/drawing/2014/chartex" xmlns:cx1="http://schemas.microsoft.com/office/drawing/2015/9/8/chartex" xmlns:mc="http://schemas.openxmlformats.org/markup-compatibility/2006" xmlns:o="urn:schemas-microsoft-com:office:office" xmlns:r="http://schemas.openxmlformats.org/officeDocument/2006/relationships" xmlns:m="http://schemas.openxmlformats.org/officeDocument/2006/math" xmlns:v="urn:schemas-microsoft-com:vml" xmlns:wp14="http://schemas.microsoft.com/office/word/2010/wordprocessingDrawing" xmlns:wp="http://schemas.openxmlformats.org/drawingml/2006/wordprocessingDrawing" xmlns:w10="urn:schemas-microsoft-com:office:word" xmlns:w="http://schemas.openxmlformats.org/wordprocessingml/2006/main" xmlns:w14="http://schemas.microsoft.com/office/word/2010/wordml" xmlns:w15="http://schemas.microsoft.com/office/word/2012/wordml" xmlns:w16se="http://schemas.microsoft.com/office/word/2015/wordml/symex" xmlns:wpg="http://schemas.microsoft.com/office/word/2010/wordprocessingGroup" xmlns:wpi="http://schemas.microsoft.com/office/word/2010/wordprocessingInk" xmlns:wne="http://schemas.microsoft.com/office/word/2006/wordml" xmlns:wps="http://schemas.microsoft.com/office/word/2010/wordprocessingShape" mc:Ignorable="w14 w15 w16se wp14">
   <w:body>
     <w:p>
       <w:pPr>
@@ -1562,8 +1562,6 @@
           <w:r>
             <w:t>Tartalom</w:t>
           </w:r>
-          <w:bookmarkStart w:id="1" w:name="_GoBack"/>
-          <w:bookmarkEnd w:id="1"/>
         </w:p>
         <w:p>
           <w:pPr>
@@ -6370,7 +6368,7 @@
           <w:rFonts w:ascii="Times New Roman" w:hAnsi="Times New Roman" w:cs="Times New Roman"/>
         </w:rPr>
       </w:pPr>
-      <w:bookmarkStart w:id="2" w:name="_Toc160448726"/>
+      <w:bookmarkStart w:id="1" w:name="_Toc160448726"/>
       <w:r>
         <w:rPr>
           <w:rFonts w:ascii="Times New Roman" w:hAnsi="Times New Roman" w:cs="Times New Roman"/>
@@ -6398,20 +6396,20 @@
       <w:pPr>
         <w:pStyle w:val="Cmsor1"/>
       </w:pPr>
+      <w:bookmarkStart w:id="2" w:name="_Toc164079238"/>
       <w:bookmarkStart w:id="3" w:name="_Toc160448728"/>
-      <w:bookmarkStart w:id="4" w:name="_Toc164079238"/>
-      <w:bookmarkEnd w:id="2"/>
+      <w:bookmarkEnd w:id="1"/>
       <w:r>
         <w:lastRenderedPageBreak/>
         <w:t>Bevezetés</w:t>
       </w:r>
-      <w:bookmarkEnd w:id="4"/>
+      <w:bookmarkEnd w:id="2"/>
     </w:p>
     <w:p>
       <w:pPr>
         <w:pStyle w:val="Cmsor2"/>
       </w:pPr>
-      <w:bookmarkStart w:id="5" w:name="_Toc164079239"/>
+      <w:bookmarkStart w:id="4" w:name="_Toc164079239"/>
       <w:r>
         <w:rPr>
           <w:rStyle w:val="Cmsor2Char"/>
@@ -6419,6 +6417,76 @@
         </w:rPr>
         <w:t>A probléma és a megoldás</w:t>
       </w:r>
+      <w:bookmarkEnd w:id="4"/>
+    </w:p>
+    <w:p>
+      <w:pPr>
+        <w:spacing w:line="360" w:lineRule="auto"/>
+        <w:jc w:val="both"/>
+        <w:rPr>
+          <w:rFonts w:ascii="Times New Roman" w:hAnsi="Times New Roman" w:cs="Times New Roman"/>
+          <w:sz w:val="24"/>
+          <w:szCs w:val="24"/>
+        </w:rPr>
+      </w:pPr>
+      <w:r>
+        <w:rPr>
+          <w:rFonts w:ascii="Times New Roman" w:hAnsi="Times New Roman" w:cs="Times New Roman"/>
+          <w:sz w:val="24"/>
+          <w:szCs w:val="24"/>
+        </w:rPr>
+        <w:t xml:space="preserve">A </w:t>
+      </w:r>
+      <w:proofErr w:type="spellStart"/>
+      <w:r>
+        <w:rPr>
+          <w:rFonts w:ascii="Times New Roman" w:hAnsi="Times New Roman" w:cs="Times New Roman"/>
+          <w:sz w:val="24"/>
+          <w:szCs w:val="24"/>
+        </w:rPr>
+        <w:t>Flexify</w:t>
+      </w:r>
+      <w:proofErr w:type="spellEnd"/>
+      <w:r>
+        <w:rPr>
+          <w:rFonts w:ascii="Times New Roman" w:hAnsi="Times New Roman" w:cs="Times New Roman"/>
+          <w:sz w:val="24"/>
+          <w:szCs w:val="24"/>
+        </w:rPr>
+        <w:t xml:space="preserve"> egy online edzéstervező-, és követő webalkalmazás.</w:t>
+      </w:r>
+    </w:p>
+    <w:p>
+      <w:pPr>
+        <w:spacing w:line="360" w:lineRule="auto"/>
+        <w:jc w:val="both"/>
+        <w:rPr>
+          <w:rFonts w:ascii="Times New Roman" w:hAnsi="Times New Roman" w:cs="Times New Roman"/>
+          <w:sz w:val="24"/>
+          <w:szCs w:val="24"/>
+        </w:rPr>
+      </w:pPr>
+      <w:r>
+        <w:rPr>
+          <w:rFonts w:ascii="Times New Roman" w:hAnsi="Times New Roman" w:cs="Times New Roman"/>
+          <w:sz w:val="24"/>
+          <w:szCs w:val="24"/>
+        </w:rPr>
+        <w:t xml:space="preserve">Az elmúlt években egyre nagyobb teret nyert az edzés, a testépítés és az ehhez hasonló tevékenységek az emberek mindennapjaiban. Számos pozitív hatása van a szervezetre, és komoly szinteket is el lehet benne érni kellő idő befektetésével és elhatározással. Azonban ehhez szükséges nyomon követni a fejlődésünket és elért eredményeinket, hogy a lehető legproduktívabbak lehessünk. Programunk ezeket a szempontokat szem előtt tartva nyújt segítséget egyaránt kezdők és középhaladók számára is. </w:t>
+      </w:r>
+    </w:p>
+    <w:p>
+      <w:pPr>
+        <w:pStyle w:val="Cmsor2"/>
+        <w:jc w:val="both"/>
+      </w:pPr>
+      <w:bookmarkStart w:id="5" w:name="_Toc164079240"/>
+      <w:r>
+        <w:t>Ötletelési fázis</w:t>
+      </w:r>
+      <w:r>
+        <w:t xml:space="preserve"> és a választás</w:t>
+      </w:r>
       <w:bookmarkEnd w:id="5"/>
     </w:p>
     <w:p>
@@ -6437,57 +6505,32 @@
           <w:sz w:val="24"/>
           <w:szCs w:val="24"/>
         </w:rPr>
-        <w:t xml:space="preserve">A </w:t>
-      </w:r>
-      <w:proofErr w:type="spellStart"/>
+        <w:t>Programunk kitalálásakor több, egymástól teljesen független témát is feszegettünk, mire végül eljutottunk a végső döntéshez. Mérlegeltük a témákban rejlő lehetőségeket, a megvalósítás egyszerűségét</w:t>
+      </w:r>
       <w:r>
         <w:rPr>
           <w:rFonts w:ascii="Times New Roman" w:hAnsi="Times New Roman" w:cs="Times New Roman"/>
           <w:sz w:val="24"/>
           <w:szCs w:val="24"/>
         </w:rPr>
-        <w:t>Flexify</w:t>
-      </w:r>
-      <w:proofErr w:type="spellEnd"/>
+        <w:t xml:space="preserve"> és a személyes preferenciáinkat. Ezek alapján jutottunk el a végtermékhez, amely egy hozzánk közel álló témát feszeget</w:t>
+      </w:r>
       <w:r>
         <w:rPr>
           <w:rFonts w:ascii="Times New Roman" w:hAnsi="Times New Roman" w:cs="Times New Roman"/>
           <w:sz w:val="24"/>
           <w:szCs w:val="24"/>
         </w:rPr>
-        <w:t xml:space="preserve"> egy online edzéstervező-, és követő webalkalmazás.</w:t>
-      </w:r>
-    </w:p>
-    <w:p>
-      <w:pPr>
-        <w:spacing w:line="360" w:lineRule="auto"/>
-        <w:jc w:val="both"/>
-        <w:rPr>
-          <w:rFonts w:ascii="Times New Roman" w:hAnsi="Times New Roman" w:cs="Times New Roman"/>
-          <w:sz w:val="24"/>
-          <w:szCs w:val="24"/>
-        </w:rPr>
-      </w:pPr>
-      <w:r>
-        <w:rPr>
-          <w:rFonts w:ascii="Times New Roman" w:hAnsi="Times New Roman" w:cs="Times New Roman"/>
-          <w:sz w:val="24"/>
-          <w:szCs w:val="24"/>
-        </w:rPr>
-        <w:t xml:space="preserve">Az elmúlt években egyre nagyobb teret nyert az edzés, a testépítés és az ehhez hasonló tevékenységek az emberek mindennapjaiban. Számos pozitív hatása van a szervezetre, és komoly szinteket is el lehet benne érni kellő idő befektetésével és elhatározással. Azonban ehhez szükséges nyomon követni a fejlődésünket és elért eredményeinket, hogy a lehető legproduktívabbak lehessünk. Programunk ezeket a szempontokat szem előtt tartva nyújt segítséget egyaránt kezdők és középhaladók számára is. </w:t>
+        <w:t>, az edzést. Fontos volt számunkra, hogy egy felhasználóbarát, de emellett hasznos funkciókkal ellátott alkalmazást hozzunk létre, amely megkönnyíti az emberek számára a testépítés folyamatát.</w:t>
       </w:r>
     </w:p>
     <w:p>
       <w:pPr>
         <w:pStyle w:val="Cmsor2"/>
-        <w:jc w:val="both"/>
-      </w:pPr>
-      <w:bookmarkStart w:id="6" w:name="_Toc164079240"/>
-      <w:r>
-        <w:t>Ötletelési fázis</w:t>
-      </w:r>
-      <w:r>
-        <w:t xml:space="preserve"> és a választás</w:t>
+      </w:pPr>
+      <w:bookmarkStart w:id="6" w:name="_Toc164079241"/>
+      <w:r>
+        <w:t>A jövő</w:t>
       </w:r>
       <w:bookmarkEnd w:id="6"/>
     </w:p>
@@ -6498,142 +6541,97 @@
         <w:rPr>
           <w:rFonts w:ascii="Times New Roman" w:hAnsi="Times New Roman" w:cs="Times New Roman"/>
           <w:sz w:val="24"/>
-          <w:szCs w:val="24"/>
-        </w:rPr>
-      </w:pPr>
-      <w:r>
-        <w:rPr>
-          <w:rFonts w:ascii="Times New Roman" w:hAnsi="Times New Roman" w:cs="Times New Roman"/>
-          <w:sz w:val="24"/>
-          <w:szCs w:val="24"/>
-        </w:rPr>
-        <w:t>Programunk kitalálásakor több, egymástól teljesen független témát is feszegettünk, mire végül eljutottunk a végső döntéshez. Mérlegeltük a témákban rejlő lehetőségeket, a megvalósítás egyszerűségét</w:t>
-      </w:r>
-      <w:r>
-        <w:rPr>
-          <w:rFonts w:ascii="Times New Roman" w:hAnsi="Times New Roman" w:cs="Times New Roman"/>
-          <w:sz w:val="24"/>
-          <w:szCs w:val="24"/>
-        </w:rPr>
-        <w:t xml:space="preserve"> és a személyes preferenciáinkat. Ezek alapján jutottunk el a végtermékhez, amely egy hozzánk közel álló témát feszeget</w:t>
-      </w:r>
-      <w:r>
-        <w:rPr>
-          <w:rFonts w:ascii="Times New Roman" w:hAnsi="Times New Roman" w:cs="Times New Roman"/>
-          <w:sz w:val="24"/>
-          <w:szCs w:val="24"/>
-        </w:rPr>
-        <w:t>, az edzést. Fontos volt számunkra, hogy egy felhasználóbarát, de emellett hasznos funkciókkal ellátott alkalmazást hozzunk létre, amely megkönnyíti az emberek számára a testépítés folyamatát.</w:t>
+        </w:rPr>
+      </w:pPr>
+      <w:r>
+        <w:rPr>
+          <w:rFonts w:ascii="Times New Roman" w:hAnsi="Times New Roman" w:cs="Times New Roman"/>
+          <w:sz w:val="24"/>
+        </w:rPr>
+        <w:t>Miután megegyeztünk az ötletben, azonnal nekiláttunk a munkának. Rengeteg ötletünk volt, amit meg akartunk valósítani,</w:t>
+      </w:r>
+      <w:r>
+        <w:rPr>
+          <w:rFonts w:ascii="Times New Roman" w:hAnsi="Times New Roman" w:cs="Times New Roman"/>
+          <w:sz w:val="24"/>
+        </w:rPr>
+        <w:t xml:space="preserve"> és ahogy haladtunk előre a fejlesztésben ezek egyre csak szaporodni kezdtek</w:t>
+      </w:r>
+      <w:r>
+        <w:rPr>
+          <w:rFonts w:ascii="Times New Roman" w:hAnsi="Times New Roman" w:cs="Times New Roman"/>
+          <w:sz w:val="24"/>
+        </w:rPr>
+        <w:t xml:space="preserve">. </w:t>
+      </w:r>
+      <w:r>
+        <w:rPr>
+          <w:rFonts w:ascii="Times New Roman" w:hAnsi="Times New Roman" w:cs="Times New Roman"/>
+          <w:sz w:val="24"/>
+        </w:rPr>
+        <w:t xml:space="preserve">Emiatt </w:t>
+      </w:r>
+      <w:r>
+        <w:rPr>
+          <w:rFonts w:ascii="Times New Roman" w:hAnsi="Times New Roman" w:cs="Times New Roman"/>
+          <w:sz w:val="24"/>
+        </w:rPr>
+        <w:t>rengeteg lehetőség rejlik a további fejlesztésekre</w:t>
+      </w:r>
+      <w:r>
+        <w:rPr>
+          <w:rFonts w:ascii="Times New Roman" w:hAnsi="Times New Roman" w:cs="Times New Roman"/>
+          <w:sz w:val="24"/>
+        </w:rPr>
+        <w:t xml:space="preserve"> is</w:t>
+      </w:r>
+      <w:r>
+        <w:rPr>
+          <w:rFonts w:ascii="Times New Roman" w:hAnsi="Times New Roman" w:cs="Times New Roman"/>
+          <w:sz w:val="24"/>
+        </w:rPr>
+        <w:t xml:space="preserve">. Ilyen funkció például a különböző okoseszközökkel való összekapcsolás lehetősége, amely tovább könnyíti az edzések követhetőségét és további statisztikákat tud nyújtani, például az edzés közbeni pulzus stb. Egy másik fejlődési lehetőség egy szociális részleg bevezetése, ahol a felhasználók tudnak egymással kapcsolatba lépni, edzéseket egyeztetni a naptárban vagy akár egy megírt edzéstervet átadni a </w:t>
+      </w:r>
+      <w:r>
+        <w:rPr>
+          <w:rFonts w:ascii="Times New Roman" w:hAnsi="Times New Roman" w:cs="Times New Roman"/>
+          <w:sz w:val="24"/>
+        </w:rPr>
+        <w:t>másiknak.</w:t>
+      </w:r>
+      <w:r>
+        <w:rPr>
+          <w:rFonts w:ascii="Times New Roman" w:hAnsi="Times New Roman" w:cs="Times New Roman"/>
+          <w:sz w:val="24"/>
+        </w:rPr>
+        <w:t xml:space="preserve"> </w:t>
+      </w:r>
+    </w:p>
+    <w:p>
+      <w:pPr>
+        <w:rPr>
+          <w:rFonts w:ascii="Times New Roman" w:hAnsi="Times New Roman" w:cs="Times New Roman"/>
+          <w:sz w:val="24"/>
+        </w:rPr>
+      </w:pPr>
+      <w:r>
+        <w:rPr>
+          <w:rFonts w:ascii="Times New Roman" w:hAnsi="Times New Roman" w:cs="Times New Roman"/>
+          <w:sz w:val="24"/>
+        </w:rPr>
+        <w:br w:type="page"/>
       </w:r>
     </w:p>
     <w:p>
       <w:pPr>
         <w:pStyle w:val="Cmsor2"/>
       </w:pPr>
-      <w:bookmarkStart w:id="7" w:name="_Toc164079241"/>
-      <w:r>
-        <w:t>A jövő</w:t>
-      </w:r>
-      <w:bookmarkEnd w:id="7"/>
-    </w:p>
-    <w:p>
-      <w:pPr>
-        <w:spacing w:line="360" w:lineRule="auto"/>
-        <w:jc w:val="both"/>
-        <w:rPr>
-          <w:rFonts w:ascii="Times New Roman" w:hAnsi="Times New Roman" w:cs="Times New Roman"/>
-          <w:sz w:val="24"/>
-        </w:rPr>
-      </w:pPr>
-      <w:r>
-        <w:rPr>
-          <w:rFonts w:ascii="Times New Roman" w:hAnsi="Times New Roman" w:cs="Times New Roman"/>
-          <w:sz w:val="24"/>
-        </w:rPr>
-        <w:t>Miután megegyeztünk az ötletben, azonnal nekiláttunk a munkának. Rengeteg ötletünk volt, amit meg akartunk valósítani,</w:t>
-      </w:r>
-      <w:r>
-        <w:rPr>
-          <w:rFonts w:ascii="Times New Roman" w:hAnsi="Times New Roman" w:cs="Times New Roman"/>
-          <w:sz w:val="24"/>
-        </w:rPr>
-        <w:t xml:space="preserve"> és ahogy haladtunk előre a fejlesztésben ezek egyre csak szaporodni kezdtek</w:t>
-      </w:r>
-      <w:r>
-        <w:rPr>
-          <w:rFonts w:ascii="Times New Roman" w:hAnsi="Times New Roman" w:cs="Times New Roman"/>
-          <w:sz w:val="24"/>
-        </w:rPr>
-        <w:t xml:space="preserve">. </w:t>
-      </w:r>
-      <w:r>
-        <w:rPr>
-          <w:rFonts w:ascii="Times New Roman" w:hAnsi="Times New Roman" w:cs="Times New Roman"/>
-          <w:sz w:val="24"/>
-        </w:rPr>
-        <w:t xml:space="preserve">Emiatt </w:t>
-      </w:r>
-      <w:r>
-        <w:rPr>
-          <w:rFonts w:ascii="Times New Roman" w:hAnsi="Times New Roman" w:cs="Times New Roman"/>
-          <w:sz w:val="24"/>
-        </w:rPr>
-        <w:t>rengeteg lehetőség rejlik a további fejlesztésekre</w:t>
-      </w:r>
-      <w:r>
-        <w:rPr>
-          <w:rFonts w:ascii="Times New Roman" w:hAnsi="Times New Roman" w:cs="Times New Roman"/>
-          <w:sz w:val="24"/>
-        </w:rPr>
-        <w:t xml:space="preserve"> is</w:t>
-      </w:r>
-      <w:r>
-        <w:rPr>
-          <w:rFonts w:ascii="Times New Roman" w:hAnsi="Times New Roman" w:cs="Times New Roman"/>
-          <w:sz w:val="24"/>
-        </w:rPr>
-        <w:t xml:space="preserve">. Ilyen funkció például a különböző okoseszközökkel való összekapcsolás lehetősége, amely tovább könnyíti az edzések követhetőségét és további statisztikákat tud nyújtani, például az edzés közbeni pulzus stb. Egy másik fejlődési lehetőség egy szociális részleg bevezetése, ahol a felhasználók tudnak egymással kapcsolatba lépni, edzéseket egyeztetni a naptárban vagy akár egy megírt edzéstervet átadni a </w:t>
-      </w:r>
-      <w:r>
-        <w:rPr>
-          <w:rFonts w:ascii="Times New Roman" w:hAnsi="Times New Roman" w:cs="Times New Roman"/>
-          <w:sz w:val="24"/>
-        </w:rPr>
-        <w:t>másiknak.</w:t>
-      </w:r>
-      <w:r>
-        <w:rPr>
-          <w:rFonts w:ascii="Times New Roman" w:hAnsi="Times New Roman" w:cs="Times New Roman"/>
-          <w:sz w:val="24"/>
-        </w:rPr>
-        <w:t xml:space="preserve"> </w:t>
-      </w:r>
-    </w:p>
-    <w:p>
-      <w:pPr>
-        <w:rPr>
-          <w:rFonts w:ascii="Times New Roman" w:hAnsi="Times New Roman" w:cs="Times New Roman"/>
-          <w:sz w:val="24"/>
-        </w:rPr>
-      </w:pPr>
-      <w:r>
-        <w:rPr>
-          <w:rFonts w:ascii="Times New Roman" w:hAnsi="Times New Roman" w:cs="Times New Roman"/>
-          <w:sz w:val="24"/>
-        </w:rPr>
-        <w:br w:type="page"/>
-      </w:r>
-    </w:p>
-    <w:p>
-      <w:pPr>
-        <w:pStyle w:val="Cmsor2"/>
-      </w:pPr>
-      <w:bookmarkStart w:id="8" w:name="_Toc164079242"/>
+      <w:bookmarkStart w:id="7" w:name="_Toc164079242"/>
       <w:r>
         <w:lastRenderedPageBreak/>
         <w:t>A közös munka</w:t>
       </w:r>
-      <w:bookmarkEnd w:id="8"/>
+      <w:bookmarkEnd w:id="7"/>
     </w:p>
     <w:p>
       <w:pPr>
@@ -6743,7 +6741,23 @@
           <w:rFonts w:ascii="Times New Roman" w:hAnsi="Times New Roman" w:cs="Times New Roman"/>
           <w:sz w:val="24"/>
         </w:rPr>
-        <w:t xml:space="preserve">A GitHub </w:t>
+        <w:t xml:space="preserve">A </w:t>
+      </w:r>
+      <w:proofErr w:type="spellStart"/>
+      <w:r>
+        <w:rPr>
+          <w:rFonts w:ascii="Times New Roman" w:hAnsi="Times New Roman" w:cs="Times New Roman"/>
+          <w:sz w:val="24"/>
+        </w:rPr>
+        <w:t>GitHub</w:t>
+      </w:r>
+      <w:proofErr w:type="spellEnd"/>
+      <w:r>
+        <w:rPr>
+          <w:rFonts w:ascii="Times New Roman" w:hAnsi="Times New Roman" w:cs="Times New Roman"/>
+          <w:sz w:val="24"/>
+        </w:rPr>
+        <w:t xml:space="preserve"> </w:t>
       </w:r>
       <w:r>
         <w:rPr>
@@ -7099,23 +7113,23 @@
         <w:pStyle w:val="Cmsor1"/>
         <w:jc w:val="both"/>
       </w:pPr>
-      <w:bookmarkStart w:id="9" w:name="_Toc164079243"/>
+      <w:bookmarkStart w:id="8" w:name="_Toc164079243"/>
       <w:bookmarkEnd w:id="3"/>
       <w:r>
         <w:t>A program</w:t>
       </w:r>
+      <w:bookmarkEnd w:id="8"/>
+    </w:p>
+    <w:p>
+      <w:pPr>
+        <w:pStyle w:val="Cmsor2"/>
+        <w:jc w:val="both"/>
+      </w:pPr>
+      <w:bookmarkStart w:id="9" w:name="_Toc164079244"/>
+      <w:r>
+        <w:t>Technikai részletek</w:t>
+      </w:r>
       <w:bookmarkEnd w:id="9"/>
-    </w:p>
-    <w:p>
-      <w:pPr>
-        <w:pStyle w:val="Cmsor2"/>
-        <w:jc w:val="both"/>
-      </w:pPr>
-      <w:bookmarkStart w:id="10" w:name="_Toc164079244"/>
-      <w:r>
-        <w:t>Technikai részletek</w:t>
-      </w:r>
-      <w:bookmarkEnd w:id="10"/>
     </w:p>
     <w:p>
       <w:pPr>
@@ -7354,11 +7368,11 @@
       <w:pPr>
         <w:pStyle w:val="Cmsor2"/>
       </w:pPr>
-      <w:bookmarkStart w:id="11" w:name="_Toc164079245"/>
+      <w:bookmarkStart w:id="10" w:name="_Toc164079245"/>
       <w:r>
         <w:t>Az adatbázis felépítése</w:t>
       </w:r>
-      <w:bookmarkEnd w:id="11"/>
+      <w:bookmarkEnd w:id="10"/>
     </w:p>
     <w:p>
       <w:pPr>
@@ -7410,11 +7424,11 @@
       <w:pPr>
         <w:pStyle w:val="Cmsor3"/>
       </w:pPr>
-      <w:bookmarkStart w:id="12" w:name="_Toc164079246"/>
+      <w:bookmarkStart w:id="11" w:name="_Toc164079246"/>
       <w:r>
         <w:t>Táblák</w:t>
       </w:r>
-      <w:bookmarkEnd w:id="12"/>
+      <w:bookmarkEnd w:id="11"/>
     </w:p>
     <w:p>
       <w:pPr>
@@ -9071,21 +9085,21 @@
       <w:pPr>
         <w:pStyle w:val="Cmsor2"/>
       </w:pPr>
-      <w:bookmarkStart w:id="13" w:name="_Toc164079247"/>
+      <w:bookmarkStart w:id="12" w:name="_Toc164079247"/>
       <w:r>
         <w:t>Az adatbázistól a megjelenítésig</w:t>
       </w:r>
+      <w:bookmarkEnd w:id="12"/>
+    </w:p>
+    <w:p>
+      <w:pPr>
+        <w:pStyle w:val="Cmsor3"/>
+      </w:pPr>
+      <w:bookmarkStart w:id="13" w:name="_Toc164079248"/>
+      <w:r>
+        <w:t>Inicializálás</w:t>
+      </w:r>
       <w:bookmarkEnd w:id="13"/>
-    </w:p>
-    <w:p>
-      <w:pPr>
-        <w:pStyle w:val="Cmsor3"/>
-      </w:pPr>
-      <w:bookmarkStart w:id="14" w:name="_Toc164079248"/>
-      <w:r>
-        <w:t>Inicializálás</w:t>
-      </w:r>
-      <w:bookmarkEnd w:id="14"/>
     </w:p>
     <w:p>
       <w:pPr>
@@ -9414,11 +9428,11 @@
       <w:pPr>
         <w:pStyle w:val="Cmsor3"/>
       </w:pPr>
-      <w:bookmarkStart w:id="15" w:name="_Toc164079249"/>
+      <w:bookmarkStart w:id="14" w:name="_Toc164079249"/>
       <w:r>
         <w:t>Kérés feldolgozása</w:t>
       </w:r>
-      <w:bookmarkEnd w:id="15"/>
+      <w:bookmarkEnd w:id="14"/>
     </w:p>
     <w:p>
       <w:pPr>
@@ -9548,11 +9562,11 @@
       <w:pPr>
         <w:pStyle w:val="Cmsor3"/>
       </w:pPr>
-      <w:bookmarkStart w:id="16" w:name="_Toc164079250"/>
+      <w:bookmarkStart w:id="15" w:name="_Toc164079250"/>
       <w:r>
         <w:t>User osztály</w:t>
       </w:r>
-      <w:bookmarkEnd w:id="16"/>
+      <w:bookmarkEnd w:id="15"/>
     </w:p>
     <w:p>
       <w:pPr>
@@ -9630,12 +9644,12 @@
       <w:pPr>
         <w:pStyle w:val="Cmsor3"/>
       </w:pPr>
-      <w:bookmarkStart w:id="17" w:name="_Toc164079251"/>
+      <w:bookmarkStart w:id="16" w:name="_Toc164079251"/>
       <w:r>
         <w:lastRenderedPageBreak/>
         <w:t>Kéréskezelő függvények</w:t>
       </w:r>
-      <w:bookmarkEnd w:id="17"/>
+      <w:bookmarkEnd w:id="16"/>
     </w:p>
     <w:p>
       <w:pPr>
@@ -9711,11 +9725,11 @@
       <w:pPr>
         <w:pStyle w:val="Cmsor3"/>
       </w:pPr>
-      <w:bookmarkStart w:id="18" w:name="_Toc164079252"/>
+      <w:bookmarkStart w:id="17" w:name="_Toc164079252"/>
       <w:r>
         <w:t>Naplózó függvény</w:t>
       </w:r>
-      <w:bookmarkEnd w:id="18"/>
+      <w:bookmarkEnd w:id="17"/>
     </w:p>
     <w:p>
       <w:pPr>
@@ -9784,15 +9798,7 @@
           <w:rFonts w:ascii="Times New Roman" w:hAnsi="Times New Roman" w:cs="Times New Roman"/>
           <w:sz w:val="24"/>
         </w:rPr>
-        <w:t xml:space="preserve">A naplózáshoz egy saját, primitív függvényt használunk. A függvény meghívásakor beállítunk egy szintet, -1-től 4-ig. Amennyiben </w:t>
-      </w:r>
-      <w:proofErr w:type="gramStart"/>
-      <w:r>
-        <w:rPr>
-          <w:rFonts w:ascii="Times New Roman" w:hAnsi="Times New Roman" w:cs="Times New Roman"/>
-          <w:sz w:val="24"/>
-        </w:rPr>
-        <w:t xml:space="preserve">a </w:t>
+        <w:t xml:space="preserve">A naplózáshoz egy saját, primitív függvényt használunk. A függvény meghívásakor beállítunk egy szintet, -1-től 4-ig. Amennyiben a </w:t>
       </w:r>
       <w:r>
         <w:rPr>
@@ -9812,7 +9818,6 @@
         <w:t>env</w:t>
       </w:r>
       <w:proofErr w:type="spellEnd"/>
-      <w:proofErr w:type="gramEnd"/>
       <w:r>
         <w:rPr>
           <w:rFonts w:ascii="Times New Roman" w:hAnsi="Times New Roman" w:cs="Times New Roman"/>
@@ -9878,159 +9883,261 @@
       <w:pPr>
         <w:pStyle w:val="Cmsor2"/>
       </w:pPr>
-      <w:bookmarkStart w:id="19" w:name="_Toc164079253"/>
+      <w:bookmarkStart w:id="18" w:name="_Toc164079253"/>
       <w:r>
         <w:t>Hitelesítés, biztonság</w:t>
       </w:r>
+      <w:bookmarkEnd w:id="18"/>
+    </w:p>
+    <w:p>
+      <w:pPr>
+        <w:pStyle w:val="Cmsor3"/>
+      </w:pPr>
+      <w:bookmarkStart w:id="19" w:name="_Toc164079254"/>
+      <w:r>
+        <w:t>Technológia</w:t>
+      </w:r>
       <w:bookmarkEnd w:id="19"/>
     </w:p>
     <w:p>
       <w:pPr>
+        <w:spacing w:line="360" w:lineRule="auto"/>
+        <w:jc w:val="both"/>
+        <w:rPr>
+          <w:rFonts w:ascii="Times New Roman" w:hAnsi="Times New Roman" w:cs="Times New Roman"/>
+          <w:sz w:val="24"/>
+        </w:rPr>
+      </w:pPr>
+      <w:r>
+        <w:rPr>
+          <w:rFonts w:ascii="Times New Roman" w:hAnsi="Times New Roman" w:cs="Times New Roman"/>
+          <w:sz w:val="24"/>
+        </w:rPr>
+        <w:t xml:space="preserve">Az oldalon történő bejelentkezéshez, majd a felhasználó azonosításához egyedi készítésű </w:t>
+      </w:r>
+      <w:proofErr w:type="spellStart"/>
+      <w:r>
+        <w:rPr>
+          <w:rFonts w:ascii="Times New Roman" w:hAnsi="Times New Roman" w:cs="Times New Roman"/>
+          <w:sz w:val="24"/>
+        </w:rPr>
+        <w:t>tokent</w:t>
+      </w:r>
+      <w:proofErr w:type="spellEnd"/>
+      <w:r>
+        <w:rPr>
+          <w:rFonts w:ascii="Times New Roman" w:hAnsi="Times New Roman" w:cs="Times New Roman"/>
+          <w:sz w:val="24"/>
+        </w:rPr>
+        <w:t xml:space="preserve"> használunk. Egy felhasználóhoz egyszerre egy web- és egy mobil felületről történő hitelesítéshez használt </w:t>
+      </w:r>
+      <w:proofErr w:type="spellStart"/>
+      <w:r>
+        <w:rPr>
+          <w:rFonts w:ascii="Times New Roman" w:hAnsi="Times New Roman" w:cs="Times New Roman"/>
+          <w:sz w:val="24"/>
+        </w:rPr>
+        <w:t>token</w:t>
+      </w:r>
+      <w:proofErr w:type="spellEnd"/>
+      <w:r>
+        <w:rPr>
+          <w:rFonts w:ascii="Times New Roman" w:hAnsi="Times New Roman" w:cs="Times New Roman"/>
+          <w:sz w:val="24"/>
+        </w:rPr>
+        <w:t xml:space="preserve"> tartozhat, ezeket az adatbázis </w:t>
+      </w:r>
+      <w:r>
+        <w:rPr>
+          <w:rFonts w:ascii="Times New Roman" w:hAnsi="Times New Roman" w:cs="Times New Roman"/>
+          <w:i/>
+          <w:sz w:val="24"/>
+        </w:rPr>
+        <w:t>login</w:t>
+      </w:r>
+      <w:r>
+        <w:rPr>
+          <w:rFonts w:ascii="Times New Roman" w:hAnsi="Times New Roman" w:cs="Times New Roman"/>
+          <w:sz w:val="24"/>
+        </w:rPr>
+        <w:t xml:space="preserve"> táblájában tároljuk. Ennek működési elve egyszerű: bejelentkezéskor a bejelentkezési adatok ellenőrzése után töröljük a jelenleg eltárolt </w:t>
+      </w:r>
+      <w:proofErr w:type="spellStart"/>
+      <w:r>
+        <w:rPr>
+          <w:rFonts w:ascii="Times New Roman" w:hAnsi="Times New Roman" w:cs="Times New Roman"/>
+          <w:sz w:val="24"/>
+        </w:rPr>
+        <w:t>tokenjét</w:t>
+      </w:r>
+      <w:proofErr w:type="spellEnd"/>
+      <w:r>
+        <w:rPr>
+          <w:rFonts w:ascii="Times New Roman" w:hAnsi="Times New Roman" w:cs="Times New Roman"/>
+          <w:sz w:val="24"/>
+        </w:rPr>
+        <w:t xml:space="preserve">, ha létezik ilyen. Ezután eltárolunk egy frissen, véletlenszerűen generált, 64 karakter hosszúságú </w:t>
+      </w:r>
+      <w:r>
+        <w:rPr>
+          <w:rFonts w:ascii="Times New Roman" w:hAnsi="Times New Roman" w:cs="Times New Roman"/>
+          <w:i/>
+          <w:sz w:val="24"/>
+        </w:rPr>
+        <w:t>BASE64</w:t>
+      </w:r>
+      <w:r>
+        <w:rPr>
+          <w:rFonts w:ascii="Times New Roman" w:hAnsi="Times New Roman" w:cs="Times New Roman"/>
+          <w:i/>
+          <w:sz w:val="24"/>
+        </w:rPr>
+        <w:t xml:space="preserve"> </w:t>
+      </w:r>
+      <w:r>
+        <w:rPr>
+          <w:rFonts w:ascii="Times New Roman" w:hAnsi="Times New Roman" w:cs="Times New Roman"/>
+          <w:sz w:val="24"/>
+        </w:rPr>
+        <w:t xml:space="preserve">karakterláncot. Ezt visszaküldjük a felhasználónak, és a továbbiakban ezt kell a kérés fejlécébe csatolnia önmaga hitelesítésére, az </w:t>
+      </w:r>
+      <w:r>
+        <w:rPr>
+          <w:rFonts w:ascii="Times New Roman" w:hAnsi="Times New Roman" w:cs="Times New Roman"/>
+          <w:i/>
+          <w:sz w:val="24"/>
+        </w:rPr>
+        <w:t>X-</w:t>
+      </w:r>
+      <w:proofErr w:type="spellStart"/>
+      <w:r>
+        <w:rPr>
+          <w:rFonts w:ascii="Times New Roman" w:hAnsi="Times New Roman" w:cs="Times New Roman"/>
+          <w:i/>
+          <w:sz w:val="24"/>
+        </w:rPr>
+        <w:t>Token</w:t>
+      </w:r>
+      <w:proofErr w:type="spellEnd"/>
+      <w:r>
+        <w:rPr>
+          <w:rFonts w:ascii="Times New Roman" w:hAnsi="Times New Roman" w:cs="Times New Roman"/>
+          <w:sz w:val="24"/>
+        </w:rPr>
+        <w:t xml:space="preserve"> mezőbe.</w:t>
+      </w:r>
+    </w:p>
+    <w:p>
+      <w:pPr>
         <w:pStyle w:val="Cmsor3"/>
       </w:pPr>
-      <w:bookmarkStart w:id="20" w:name="_Toc164079254"/>
-      <w:r>
-        <w:t>Technológia</w:t>
-      </w:r>
-      <w:bookmarkEnd w:id="20"/>
-    </w:p>
-    <w:p>
-      <w:pPr>
-        <w:spacing w:line="360" w:lineRule="auto"/>
-        <w:jc w:val="both"/>
-        <w:rPr>
-          <w:rFonts w:ascii="Times New Roman" w:hAnsi="Times New Roman" w:cs="Times New Roman"/>
-          <w:sz w:val="24"/>
-        </w:rPr>
-      </w:pPr>
-      <w:r>
-        <w:rPr>
-          <w:rFonts w:ascii="Times New Roman" w:hAnsi="Times New Roman" w:cs="Times New Roman"/>
-          <w:sz w:val="24"/>
-        </w:rPr>
-        <w:t xml:space="preserve">Az oldalon történő bejelentkezéshez, majd a felhasználó azonosításához egyedi készítésű </w:t>
-      </w:r>
-      <w:proofErr w:type="spellStart"/>
-      <w:r>
-        <w:rPr>
-          <w:rFonts w:ascii="Times New Roman" w:hAnsi="Times New Roman" w:cs="Times New Roman"/>
-          <w:sz w:val="24"/>
-        </w:rPr>
-        <w:t>tokent</w:t>
-      </w:r>
-      <w:proofErr w:type="spellEnd"/>
-      <w:r>
-        <w:rPr>
-          <w:rFonts w:ascii="Times New Roman" w:hAnsi="Times New Roman" w:cs="Times New Roman"/>
-          <w:sz w:val="24"/>
-        </w:rPr>
-        <w:t xml:space="preserve"> használunk. Egy felhasználóhoz egyszerre egy web- és egy mobil felületről történő hitelesítéshez használt </w:t>
-      </w:r>
-      <w:proofErr w:type="spellStart"/>
-      <w:r>
-        <w:rPr>
-          <w:rFonts w:ascii="Times New Roman" w:hAnsi="Times New Roman" w:cs="Times New Roman"/>
-          <w:sz w:val="24"/>
-        </w:rPr>
-        <w:t>token</w:t>
-      </w:r>
-      <w:proofErr w:type="spellEnd"/>
-      <w:r>
-        <w:rPr>
-          <w:rFonts w:ascii="Times New Roman" w:hAnsi="Times New Roman" w:cs="Times New Roman"/>
-          <w:sz w:val="24"/>
-        </w:rPr>
-        <w:t xml:space="preserve"> tartozhat, ezeket az adatbázis </w:t>
-      </w:r>
-      <w:r>
-        <w:rPr>
-          <w:rFonts w:ascii="Times New Roman" w:hAnsi="Times New Roman" w:cs="Times New Roman"/>
-          <w:i/>
-          <w:sz w:val="24"/>
-        </w:rPr>
-        <w:t>login</w:t>
-      </w:r>
-      <w:r>
-        <w:rPr>
-          <w:rFonts w:ascii="Times New Roman" w:hAnsi="Times New Roman" w:cs="Times New Roman"/>
-          <w:sz w:val="24"/>
-        </w:rPr>
-        <w:t xml:space="preserve"> táblájában tároljuk. Ennek működési elve egyszerű: bejelentkezéskor a bejelentkezési adatok ellenőrzése után töröljük a jelenleg eltárolt </w:t>
-      </w:r>
-      <w:proofErr w:type="spellStart"/>
-      <w:r>
-        <w:rPr>
-          <w:rFonts w:ascii="Times New Roman" w:hAnsi="Times New Roman" w:cs="Times New Roman"/>
-          <w:sz w:val="24"/>
-        </w:rPr>
-        <w:t>tokenjét</w:t>
-      </w:r>
-      <w:proofErr w:type="spellEnd"/>
-      <w:r>
-        <w:rPr>
-          <w:rFonts w:ascii="Times New Roman" w:hAnsi="Times New Roman" w:cs="Times New Roman"/>
-          <w:sz w:val="24"/>
-        </w:rPr>
-        <w:t xml:space="preserve">, ha létezik ilyen. Ezután eltárolunk egy frissen, véletlenszerűen generált, 64 karakter hosszúságú </w:t>
-      </w:r>
-      <w:r>
-        <w:rPr>
-          <w:rFonts w:ascii="Times New Roman" w:hAnsi="Times New Roman" w:cs="Times New Roman"/>
-          <w:i/>
-          <w:sz w:val="24"/>
-        </w:rPr>
-        <w:t>BASE64</w:t>
-      </w:r>
-      <w:r>
-        <w:rPr>
-          <w:rFonts w:ascii="Times New Roman" w:hAnsi="Times New Roman" w:cs="Times New Roman"/>
-          <w:i/>
-          <w:sz w:val="24"/>
-        </w:rPr>
-        <w:t xml:space="preserve"> </w:t>
-      </w:r>
-      <w:r>
-        <w:rPr>
-          <w:rFonts w:ascii="Times New Roman" w:hAnsi="Times New Roman" w:cs="Times New Roman"/>
-          <w:sz w:val="24"/>
-        </w:rPr>
-        <w:t xml:space="preserve">karakterláncot. Ezt visszaküldjük a felhasználónak, és a továbbiakban ezt kell a kérés fejlécébe csatolnia önmaga hitelesítésére, az </w:t>
-      </w:r>
-      <w:r>
-        <w:rPr>
-          <w:rFonts w:ascii="Times New Roman" w:hAnsi="Times New Roman" w:cs="Times New Roman"/>
-          <w:i/>
-          <w:sz w:val="24"/>
-        </w:rPr>
-        <w:t>X-</w:t>
-      </w:r>
-      <w:proofErr w:type="spellStart"/>
-      <w:r>
-        <w:rPr>
-          <w:rFonts w:ascii="Times New Roman" w:hAnsi="Times New Roman" w:cs="Times New Roman"/>
-          <w:i/>
-          <w:sz w:val="24"/>
-        </w:rPr>
-        <w:t>Token</w:t>
-      </w:r>
-      <w:proofErr w:type="spellEnd"/>
-      <w:r>
-        <w:rPr>
-          <w:rFonts w:ascii="Times New Roman" w:hAnsi="Times New Roman" w:cs="Times New Roman"/>
-          <w:sz w:val="24"/>
-        </w:rPr>
-        <w:t xml:space="preserve"> mezőbe.</w:t>
-      </w:r>
-    </w:p>
-    <w:p>
-      <w:pPr>
-        <w:pStyle w:val="Cmsor3"/>
-      </w:pPr>
-      <w:bookmarkStart w:id="21" w:name="_Toc164079255"/>
+      <w:bookmarkStart w:id="20" w:name="_Toc164079255"/>
       <w:r>
         <w:lastRenderedPageBreak/>
         <w:t>Jelszavak</w:t>
       </w:r>
+      <w:bookmarkEnd w:id="20"/>
+    </w:p>
+    <w:p>
+      <w:pPr>
+        <w:spacing w:line="360" w:lineRule="auto"/>
+        <w:jc w:val="both"/>
+        <w:rPr>
+          <w:rFonts w:ascii="Times New Roman" w:hAnsi="Times New Roman" w:cs="Times New Roman"/>
+          <w:sz w:val="24"/>
+        </w:rPr>
+      </w:pPr>
+      <w:r>
+        <w:rPr>
+          <w:rFonts w:ascii="Times New Roman" w:hAnsi="Times New Roman" w:cs="Times New Roman"/>
+          <w:sz w:val="24"/>
+        </w:rPr>
+        <w:t xml:space="preserve">Sikeres regisztráció vagy jelszó visszaállítás után a felhasználó jelszava titkosításon esik át. Erre a </w:t>
+      </w:r>
+      <w:proofErr w:type="spellStart"/>
+      <w:r>
+        <w:rPr>
+          <w:rFonts w:ascii="Times New Roman" w:hAnsi="Times New Roman" w:cs="Times New Roman"/>
+          <w:i/>
+          <w:sz w:val="24"/>
+        </w:rPr>
+        <w:t>bcrypt</w:t>
+      </w:r>
+      <w:proofErr w:type="spellEnd"/>
+      <w:r>
+        <w:rPr>
+          <w:rFonts w:ascii="Times New Roman" w:hAnsi="Times New Roman" w:cs="Times New Roman"/>
+          <w:sz w:val="24"/>
+        </w:rPr>
+        <w:t xml:space="preserve"> modul alapértelmezett aszimmetrikus </w:t>
+      </w:r>
+      <w:proofErr w:type="spellStart"/>
+      <w:r>
+        <w:rPr>
+          <w:rFonts w:ascii="Times New Roman" w:hAnsi="Times New Roman" w:cs="Times New Roman"/>
+          <w:sz w:val="24"/>
+        </w:rPr>
+        <w:t>hashelését</w:t>
+      </w:r>
+      <w:proofErr w:type="spellEnd"/>
+      <w:r>
+        <w:rPr>
+          <w:rFonts w:ascii="Times New Roman" w:hAnsi="Times New Roman" w:cs="Times New Roman"/>
+          <w:sz w:val="24"/>
+        </w:rPr>
+        <w:t xml:space="preserve"> használjuk, és 10 lépésben sózunk. Ennek előnye, hogy a kapott karakterlánc nem visszafordítható egyszerű szöveggé, viszont a szöveges jelszót ismerve bejelentkezéskor vizsgálható az egyezésük. Ezt a titkosított karakterláncot a </w:t>
+      </w:r>
+      <w:proofErr w:type="spellStart"/>
+      <w:r>
+        <w:rPr>
+          <w:rFonts w:ascii="Times New Roman" w:hAnsi="Times New Roman" w:cs="Times New Roman"/>
+          <w:i/>
+          <w:sz w:val="24"/>
+        </w:rPr>
+        <w:t>user</w:t>
+      </w:r>
+      <w:proofErr w:type="spellEnd"/>
+      <w:r>
+        <w:rPr>
+          <w:rFonts w:ascii="Times New Roman" w:hAnsi="Times New Roman" w:cs="Times New Roman"/>
+          <w:i/>
+          <w:sz w:val="24"/>
+        </w:rPr>
+        <w:t xml:space="preserve"> </w:t>
+      </w:r>
+      <w:r>
+        <w:rPr>
+          <w:rFonts w:ascii="Times New Roman" w:hAnsi="Times New Roman" w:cs="Times New Roman"/>
+          <w:sz w:val="24"/>
+        </w:rPr>
+        <w:t xml:space="preserve">tábla </w:t>
+      </w:r>
+      <w:proofErr w:type="spellStart"/>
+      <w:r>
+        <w:rPr>
+          <w:rFonts w:ascii="Times New Roman" w:hAnsi="Times New Roman" w:cs="Times New Roman"/>
+          <w:i/>
+          <w:sz w:val="24"/>
+        </w:rPr>
+        <w:t>password</w:t>
+      </w:r>
+      <w:proofErr w:type="spellEnd"/>
+      <w:r>
+        <w:rPr>
+          <w:rFonts w:ascii="Times New Roman" w:hAnsi="Times New Roman" w:cs="Times New Roman"/>
+          <w:sz w:val="24"/>
+        </w:rPr>
+        <w:t xml:space="preserve"> mezőjében tároljuk.</w:t>
+      </w:r>
+    </w:p>
+    <w:p>
+      <w:pPr>
+        <w:pStyle w:val="Cmsor3"/>
+      </w:pPr>
+      <w:bookmarkStart w:id="21" w:name="_Toc164079256"/>
+      <w:r>
+        <w:t>Jogosultságok</w:t>
+      </w:r>
       <w:bookmarkEnd w:id="21"/>
     </w:p>
     <w:p>
@@ -10047,7 +10154,55 @@
           <w:rFonts w:ascii="Times New Roman" w:hAnsi="Times New Roman" w:cs="Times New Roman"/>
           <w:sz w:val="24"/>
         </w:rPr>
-        <w:t xml:space="preserve">Sikeres regisztráció vagy jelszó visszaállítás után a felhasználó jelszava titkosításon esik át. Erre a </w:t>
+        <w:t xml:space="preserve">A programban két jogosultsági szint található: felhasználó és </w:t>
+      </w:r>
+      <w:proofErr w:type="spellStart"/>
+      <w:r>
+        <w:rPr>
+          <w:rFonts w:ascii="Times New Roman" w:hAnsi="Times New Roman" w:cs="Times New Roman"/>
+          <w:sz w:val="24"/>
+        </w:rPr>
+        <w:t>admin</w:t>
+      </w:r>
+      <w:proofErr w:type="spellEnd"/>
+      <w:r>
+        <w:rPr>
+          <w:rFonts w:ascii="Times New Roman" w:hAnsi="Times New Roman" w:cs="Times New Roman"/>
+          <w:sz w:val="24"/>
+        </w:rPr>
+        <w:t xml:space="preserve">. Felhasználói jogosultságot bejelentkezés után kap a felhasználó. Ezzel az oldal funkcióit teljes egészében tudja használni, de értelemszerűen az </w:t>
+      </w:r>
+      <w:proofErr w:type="spellStart"/>
+      <w:r>
+        <w:rPr>
+          <w:rFonts w:ascii="Times New Roman" w:hAnsi="Times New Roman" w:cs="Times New Roman"/>
+          <w:sz w:val="24"/>
+        </w:rPr>
+        <w:t>admin</w:t>
+      </w:r>
+      <w:proofErr w:type="spellEnd"/>
+      <w:r>
+        <w:rPr>
+          <w:rFonts w:ascii="Times New Roman" w:hAnsi="Times New Roman" w:cs="Times New Roman"/>
+          <w:sz w:val="24"/>
+        </w:rPr>
+        <w:t xml:space="preserve"> oldalt nem használhatja, így csak a saját felhasználói adatait érheti el. Ezzel ellentétben </w:t>
+      </w:r>
+      <w:proofErr w:type="spellStart"/>
+      <w:r>
+        <w:rPr>
+          <w:rFonts w:ascii="Times New Roman" w:hAnsi="Times New Roman" w:cs="Times New Roman"/>
+          <w:sz w:val="24"/>
+        </w:rPr>
+        <w:t>admin</w:t>
+      </w:r>
+      <w:proofErr w:type="spellEnd"/>
+      <w:r>
+        <w:rPr>
+          <w:rFonts w:ascii="Times New Roman" w:hAnsi="Times New Roman" w:cs="Times New Roman"/>
+          <w:sz w:val="24"/>
+        </w:rPr>
+        <w:t xml:space="preserve"> jogosultságot csak úgy kaphat valaki, ha a </w:t>
       </w:r>
       <w:proofErr w:type="spellStart"/>
       <w:r>
@@ -10056,46 +10211,23 @@
           <w:i/>
           <w:sz w:val="24"/>
         </w:rPr>
-        <w:t>bcrypt</w:t>
-      </w:r>
-      <w:proofErr w:type="spellEnd"/>
-      <w:r>
-        <w:rPr>
-          <w:rFonts w:ascii="Times New Roman" w:hAnsi="Times New Roman" w:cs="Times New Roman"/>
-          <w:sz w:val="24"/>
-        </w:rPr>
-        <w:t xml:space="preserve"> modul alapértelmezett aszimmetrikus </w:t>
-      </w:r>
-      <w:proofErr w:type="spellStart"/>
-      <w:r>
-        <w:rPr>
-          <w:rFonts w:ascii="Times New Roman" w:hAnsi="Times New Roman" w:cs="Times New Roman"/>
-          <w:sz w:val="24"/>
-        </w:rPr>
-        <w:t>hashelését</w:t>
-      </w:r>
-      <w:proofErr w:type="spellEnd"/>
-      <w:r>
-        <w:rPr>
-          <w:rFonts w:ascii="Times New Roman" w:hAnsi="Times New Roman" w:cs="Times New Roman"/>
-          <w:sz w:val="24"/>
-        </w:rPr>
-        <w:t xml:space="preserve"> használjuk, és 10 lépésben sózunk. Ennek előnye, hogy a kapott karakterlánc nem visszafordítható egyszerű szöveggé, viszont a szöveges jelszót ismerve bejelentkezéskor vizsgálható az egyezésük. Ezt a titkosított karakterláncot a </w:t>
-      </w:r>
+        <w:t>user</w:t>
+      </w:r>
+      <w:proofErr w:type="spellEnd"/>
       <w:r>
         <w:rPr>
           <w:rFonts w:ascii="Times New Roman" w:hAnsi="Times New Roman" w:cs="Times New Roman"/>
           <w:i/>
           <w:sz w:val="24"/>
         </w:rPr>
-        <w:t xml:space="preserve">user </w:t>
-      </w:r>
-      <w:r>
-        <w:rPr>
-          <w:rFonts w:ascii="Times New Roman" w:hAnsi="Times New Roman" w:cs="Times New Roman"/>
-          <w:sz w:val="24"/>
-        </w:rPr>
-        <w:t xml:space="preserve">tábla </w:t>
+        <w:t xml:space="preserve"> </w:t>
+      </w:r>
+      <w:r>
+        <w:rPr>
+          <w:rFonts w:ascii="Times New Roman" w:hAnsi="Times New Roman" w:cs="Times New Roman"/>
+          <w:sz w:val="24"/>
+        </w:rPr>
+        <w:t xml:space="preserve">tába </w:t>
       </w:r>
       <w:proofErr w:type="spellStart"/>
       <w:r>
@@ -10104,365 +10236,274 @@
           <w:i/>
           <w:sz w:val="24"/>
         </w:rPr>
-        <w:t>password</w:t>
-      </w:r>
-      <w:proofErr w:type="spellEnd"/>
-      <w:r>
-        <w:rPr>
-          <w:rFonts w:ascii="Times New Roman" w:hAnsi="Times New Roman" w:cs="Times New Roman"/>
-          <w:sz w:val="24"/>
-        </w:rPr>
-        <w:t xml:space="preserve"> mezőjében tároljuk.</w:t>
+        <w:t>is_admin</w:t>
+      </w:r>
+      <w:proofErr w:type="spellEnd"/>
+      <w:r>
+        <w:rPr>
+          <w:rFonts w:ascii="Times New Roman" w:hAnsi="Times New Roman" w:cs="Times New Roman"/>
+          <w:sz w:val="24"/>
+        </w:rPr>
+        <w:t xml:space="preserve"> mezőjébe 1-es érték tartozik hozzá. Ezt az </w:t>
+      </w:r>
+      <w:proofErr w:type="spellStart"/>
+      <w:r>
+        <w:rPr>
+          <w:rFonts w:ascii="Times New Roman" w:hAnsi="Times New Roman" w:cs="Times New Roman"/>
+          <w:sz w:val="24"/>
+        </w:rPr>
+        <w:t>admin</w:t>
+      </w:r>
+      <w:proofErr w:type="spellEnd"/>
+      <w:r>
+        <w:rPr>
+          <w:rFonts w:ascii="Times New Roman" w:hAnsi="Times New Roman" w:cs="Times New Roman"/>
+          <w:sz w:val="24"/>
+        </w:rPr>
+        <w:t xml:space="preserve"> oldalról lehet megtenni. Az </w:t>
+      </w:r>
+      <w:proofErr w:type="spellStart"/>
+      <w:r>
+        <w:rPr>
+          <w:rFonts w:ascii="Times New Roman" w:hAnsi="Times New Roman" w:cs="Times New Roman"/>
+          <w:sz w:val="24"/>
+        </w:rPr>
+        <w:t>admin</w:t>
+      </w:r>
+      <w:proofErr w:type="spellEnd"/>
+      <w:r>
+        <w:rPr>
+          <w:rFonts w:ascii="Times New Roman" w:hAnsi="Times New Roman" w:cs="Times New Roman"/>
+          <w:sz w:val="24"/>
+        </w:rPr>
+        <w:t xml:space="preserve"> felhasználók is ugyanúgy használhatják a programot, de ők rendelkeznek az </w:t>
+      </w:r>
+      <w:proofErr w:type="spellStart"/>
+      <w:r>
+        <w:rPr>
+          <w:rFonts w:ascii="Times New Roman" w:hAnsi="Times New Roman" w:cs="Times New Roman"/>
+          <w:sz w:val="24"/>
+        </w:rPr>
+        <w:t>admin</w:t>
+      </w:r>
+      <w:proofErr w:type="spellEnd"/>
+      <w:r>
+        <w:rPr>
+          <w:rFonts w:ascii="Times New Roman" w:hAnsi="Times New Roman" w:cs="Times New Roman"/>
+          <w:sz w:val="24"/>
+        </w:rPr>
+        <w:t xml:space="preserve"> oldal menüponttal is.</w:t>
+      </w:r>
+    </w:p>
+    <w:p>
+      <w:pPr>
+        <w:pStyle w:val="Cmsor2"/>
+      </w:pPr>
+      <w:bookmarkStart w:id="22" w:name="_Toc164079257"/>
+      <w:r>
+        <w:t>API dokumentáció</w:t>
+      </w:r>
+      <w:bookmarkEnd w:id="22"/>
+    </w:p>
+    <w:p>
+      <w:pPr>
+        <w:spacing w:line="360" w:lineRule="auto"/>
+        <w:jc w:val="both"/>
+        <w:rPr>
+          <w:rFonts w:ascii="Times New Roman" w:hAnsi="Times New Roman" w:cs="Times New Roman"/>
+          <w:sz w:val="24"/>
+        </w:rPr>
+      </w:pPr>
+      <w:r>
+        <w:rPr>
+          <w:rFonts w:ascii="Times New Roman" w:hAnsi="Times New Roman" w:cs="Times New Roman"/>
+          <w:sz w:val="24"/>
+        </w:rPr>
+        <w:t xml:space="preserve">Az API hívások (a bejelentkezés és regisztrálás funkciókon kívül), </w:t>
+      </w:r>
+      <w:proofErr w:type="spellStart"/>
+      <w:r>
+        <w:rPr>
+          <w:rFonts w:ascii="Times New Roman" w:hAnsi="Times New Roman" w:cs="Times New Roman"/>
+          <w:sz w:val="24"/>
+        </w:rPr>
+        <w:t>tokent</w:t>
+      </w:r>
+      <w:proofErr w:type="spellEnd"/>
+      <w:r>
+        <w:rPr>
+          <w:rFonts w:ascii="Times New Roman" w:hAnsi="Times New Roman" w:cs="Times New Roman"/>
+          <w:sz w:val="24"/>
+        </w:rPr>
+        <w:t xml:space="preserve"> használnak a felhasználó hitelesítésre. Ennek megadása a hívás fejlécében, az </w:t>
+      </w:r>
+      <w:r>
+        <w:rPr>
+          <w:rFonts w:ascii="Times New Roman" w:hAnsi="Times New Roman" w:cs="Times New Roman"/>
+          <w:i/>
+          <w:sz w:val="24"/>
+        </w:rPr>
+        <w:t>X-</w:t>
+      </w:r>
+      <w:proofErr w:type="spellStart"/>
+      <w:r>
+        <w:rPr>
+          <w:rFonts w:ascii="Times New Roman" w:hAnsi="Times New Roman" w:cs="Times New Roman"/>
+          <w:i/>
+          <w:sz w:val="24"/>
+        </w:rPr>
+        <w:t>Token</w:t>
+      </w:r>
+      <w:proofErr w:type="spellEnd"/>
+      <w:r>
+        <w:rPr>
+          <w:rFonts w:ascii="Times New Roman" w:hAnsi="Times New Roman" w:cs="Times New Roman"/>
+          <w:i/>
+          <w:sz w:val="24"/>
+        </w:rPr>
+        <w:t xml:space="preserve"> </w:t>
+      </w:r>
+      <w:r>
+        <w:rPr>
+          <w:rFonts w:ascii="Times New Roman" w:hAnsi="Times New Roman" w:cs="Times New Roman"/>
+          <w:sz w:val="24"/>
+        </w:rPr>
+        <w:t>mezőben történik. Ez a hívások leírásában nem fog megjelenni.</w:t>
+      </w:r>
+      <w:r>
+        <w:rPr>
+          <w:rFonts w:ascii="Times New Roman" w:hAnsi="Times New Roman" w:cs="Times New Roman"/>
+          <w:sz w:val="24"/>
+        </w:rPr>
+        <w:t xml:space="preserve"> </w:t>
+      </w:r>
+      <w:r>
+        <w:rPr>
+          <w:rFonts w:ascii="Times New Roman" w:hAnsi="Times New Roman" w:cs="Times New Roman"/>
+          <w:sz w:val="24"/>
+        </w:rPr>
+        <w:t xml:space="preserve">Az előbb említett (bejelentkezés és regisztráció) funkciók kivételével, minden híváshoz jogosultság szükséges. Ezeknek két szintje van, </w:t>
+      </w:r>
+      <w:proofErr w:type="spellStart"/>
+      <w:r>
+        <w:rPr>
+          <w:rFonts w:ascii="Times New Roman" w:hAnsi="Times New Roman" w:cs="Times New Roman"/>
+          <w:sz w:val="24"/>
+        </w:rPr>
+        <w:t>user</w:t>
+      </w:r>
+      <w:proofErr w:type="spellEnd"/>
+      <w:r>
+        <w:rPr>
+          <w:rFonts w:ascii="Times New Roman" w:hAnsi="Times New Roman" w:cs="Times New Roman"/>
+          <w:sz w:val="24"/>
+        </w:rPr>
+        <w:t xml:space="preserve"> és </w:t>
+      </w:r>
+      <w:proofErr w:type="spellStart"/>
+      <w:r>
+        <w:rPr>
+          <w:rFonts w:ascii="Times New Roman" w:hAnsi="Times New Roman" w:cs="Times New Roman"/>
+          <w:sz w:val="24"/>
+        </w:rPr>
+        <w:t>admin</w:t>
+      </w:r>
+      <w:proofErr w:type="spellEnd"/>
+      <w:r>
+        <w:rPr>
+          <w:rFonts w:ascii="Times New Roman" w:hAnsi="Times New Roman" w:cs="Times New Roman"/>
+          <w:sz w:val="24"/>
+        </w:rPr>
+        <w:t xml:space="preserve">. Az </w:t>
+      </w:r>
+      <w:proofErr w:type="spellStart"/>
+      <w:r>
+        <w:rPr>
+          <w:rFonts w:ascii="Times New Roman" w:hAnsi="Times New Roman" w:cs="Times New Roman"/>
+          <w:sz w:val="24"/>
+        </w:rPr>
+        <w:t>admin</w:t>
+      </w:r>
+      <w:proofErr w:type="spellEnd"/>
+      <w:r>
+        <w:rPr>
+          <w:rFonts w:ascii="Times New Roman" w:hAnsi="Times New Roman" w:cs="Times New Roman"/>
+          <w:sz w:val="24"/>
+        </w:rPr>
+        <w:t xml:space="preserve"> felhasználók mindkét szinttel rendelkeznek. A hívások </w:t>
+      </w:r>
+      <w:proofErr w:type="spellStart"/>
+      <w:r>
+        <w:rPr>
+          <w:rFonts w:ascii="Times New Roman" w:hAnsi="Times New Roman" w:cs="Times New Roman"/>
+          <w:sz w:val="24"/>
+        </w:rPr>
+        <w:t>leirásában</w:t>
+      </w:r>
+      <w:proofErr w:type="spellEnd"/>
+      <w:r>
+        <w:rPr>
+          <w:rFonts w:ascii="Times New Roman" w:hAnsi="Times New Roman" w:cs="Times New Roman"/>
+          <w:sz w:val="24"/>
+        </w:rPr>
+        <w:t xml:space="preserve"> a minimális jogosultság kerül csak feltüntetésre.</w:t>
+      </w:r>
+      <w:r>
+        <w:rPr>
+          <w:rFonts w:ascii="Times New Roman" w:hAnsi="Times New Roman" w:cs="Times New Roman"/>
+          <w:sz w:val="24"/>
+        </w:rPr>
+        <w:t xml:space="preserve"> </w:t>
+      </w:r>
+      <w:r>
+        <w:rPr>
+          <w:rFonts w:ascii="Times New Roman" w:hAnsi="Times New Roman" w:cs="Times New Roman"/>
+          <w:sz w:val="24"/>
+        </w:rPr>
+        <w:t xml:space="preserve">Minden hívás visszatér egy </w:t>
+      </w:r>
+      <w:proofErr w:type="spellStart"/>
+      <w:r>
+        <w:rPr>
+          <w:rFonts w:ascii="Times New Roman" w:hAnsi="Times New Roman" w:cs="Times New Roman"/>
+          <w:sz w:val="24"/>
+        </w:rPr>
+        <w:t>boolean</w:t>
+      </w:r>
+      <w:proofErr w:type="spellEnd"/>
+      <w:r>
+        <w:rPr>
+          <w:rFonts w:ascii="Times New Roman" w:hAnsi="Times New Roman" w:cs="Times New Roman"/>
+          <w:sz w:val="24"/>
+        </w:rPr>
+        <w:t xml:space="preserve"> </w:t>
+      </w:r>
+      <w:proofErr w:type="spellStart"/>
+      <w:r>
+        <w:rPr>
+          <w:rFonts w:ascii="Times New Roman" w:hAnsi="Times New Roman" w:cs="Times New Roman"/>
+          <w:sz w:val="24"/>
+        </w:rPr>
+        <w:t>success</w:t>
+      </w:r>
+      <w:proofErr w:type="spellEnd"/>
+      <w:r>
+        <w:rPr>
+          <w:rFonts w:ascii="Times New Roman" w:hAnsi="Times New Roman" w:cs="Times New Roman"/>
+          <w:sz w:val="24"/>
+        </w:rPr>
+        <w:t xml:space="preserve"> paraméterrel. Értéke a funkció végrehajtásának sikerességétől függ. Ez sem lesz a továbbiakban feltűntetve.</w:t>
       </w:r>
     </w:p>
     <w:p>
       <w:pPr>
         <w:pStyle w:val="Cmsor3"/>
       </w:pPr>
-      <w:bookmarkStart w:id="22" w:name="_Toc164079256"/>
-      <w:r>
-        <w:t>Jogosultságok</w:t>
-      </w:r>
-      <w:bookmarkEnd w:id="22"/>
-    </w:p>
-    <w:p>
-      <w:pPr>
-        <w:spacing w:line="360" w:lineRule="auto"/>
-        <w:jc w:val="both"/>
-        <w:rPr>
-          <w:rFonts w:ascii="Times New Roman" w:hAnsi="Times New Roman" w:cs="Times New Roman"/>
-          <w:sz w:val="24"/>
-        </w:rPr>
-      </w:pPr>
-      <w:r>
-        <w:rPr>
-          <w:rFonts w:ascii="Times New Roman" w:hAnsi="Times New Roman" w:cs="Times New Roman"/>
-          <w:sz w:val="24"/>
-        </w:rPr>
-        <w:t xml:space="preserve">A programban két jogosultsági szint található: felhasználó és </w:t>
-      </w:r>
-      <w:proofErr w:type="spellStart"/>
-      <w:r>
-        <w:rPr>
-          <w:rFonts w:ascii="Times New Roman" w:hAnsi="Times New Roman" w:cs="Times New Roman"/>
-          <w:sz w:val="24"/>
-        </w:rPr>
-        <w:t>admin</w:t>
-      </w:r>
-      <w:proofErr w:type="spellEnd"/>
-      <w:r>
-        <w:rPr>
-          <w:rFonts w:ascii="Times New Roman" w:hAnsi="Times New Roman" w:cs="Times New Roman"/>
-          <w:sz w:val="24"/>
-        </w:rPr>
-        <w:t xml:space="preserve">. Felhasználói jogosultságot bejelentkezés után kap a felhasználó. Ezzel az oldal funkcióit teljes egészében tudja használni, de értelemszerűen az </w:t>
-      </w:r>
-      <w:proofErr w:type="spellStart"/>
-      <w:r>
-        <w:rPr>
-          <w:rFonts w:ascii="Times New Roman" w:hAnsi="Times New Roman" w:cs="Times New Roman"/>
-          <w:sz w:val="24"/>
-        </w:rPr>
-        <w:t>admin</w:t>
-      </w:r>
-      <w:proofErr w:type="spellEnd"/>
-      <w:r>
-        <w:rPr>
-          <w:rFonts w:ascii="Times New Roman" w:hAnsi="Times New Roman" w:cs="Times New Roman"/>
-          <w:sz w:val="24"/>
-        </w:rPr>
-        <w:t xml:space="preserve"> oldalt nem használhatja, így csak a saját felhasználói adatait érheti el. Ezzel ellentétben </w:t>
-      </w:r>
-      <w:proofErr w:type="spellStart"/>
-      <w:r>
-        <w:rPr>
-          <w:rFonts w:ascii="Times New Roman" w:hAnsi="Times New Roman" w:cs="Times New Roman"/>
-          <w:sz w:val="24"/>
-        </w:rPr>
-        <w:t>admin</w:t>
-      </w:r>
-      <w:proofErr w:type="spellEnd"/>
-      <w:r>
-        <w:rPr>
-          <w:rFonts w:ascii="Times New Roman" w:hAnsi="Times New Roman" w:cs="Times New Roman"/>
-          <w:sz w:val="24"/>
-        </w:rPr>
-        <w:t xml:space="preserve"> jogosultságot csak úgy kaphat valaki, ha a </w:t>
-      </w:r>
-      <w:r>
-        <w:rPr>
-          <w:rFonts w:ascii="Times New Roman" w:hAnsi="Times New Roman" w:cs="Times New Roman"/>
-          <w:i/>
-          <w:sz w:val="24"/>
-        </w:rPr>
-        <w:t xml:space="preserve">user </w:t>
-      </w:r>
-      <w:r>
-        <w:rPr>
-          <w:rFonts w:ascii="Times New Roman" w:hAnsi="Times New Roman" w:cs="Times New Roman"/>
-          <w:sz w:val="24"/>
-        </w:rPr>
-        <w:t xml:space="preserve">tába </w:t>
-      </w:r>
-      <w:proofErr w:type="spellStart"/>
-      <w:r>
-        <w:rPr>
-          <w:rFonts w:ascii="Times New Roman" w:hAnsi="Times New Roman" w:cs="Times New Roman"/>
-          <w:i/>
-          <w:sz w:val="24"/>
-        </w:rPr>
-        <w:t>is_admin</w:t>
-      </w:r>
-      <w:proofErr w:type="spellEnd"/>
-      <w:r>
-        <w:rPr>
-          <w:rFonts w:ascii="Times New Roman" w:hAnsi="Times New Roman" w:cs="Times New Roman"/>
-          <w:sz w:val="24"/>
-        </w:rPr>
-        <w:t xml:space="preserve"> mezőjébe 1-es érték tartozik hozzá. Ezt az </w:t>
-      </w:r>
-      <w:proofErr w:type="spellStart"/>
-      <w:r>
-        <w:rPr>
-          <w:rFonts w:ascii="Times New Roman" w:hAnsi="Times New Roman" w:cs="Times New Roman"/>
-          <w:sz w:val="24"/>
-        </w:rPr>
-        <w:t>admin</w:t>
-      </w:r>
-      <w:proofErr w:type="spellEnd"/>
-      <w:r>
-        <w:rPr>
-          <w:rFonts w:ascii="Times New Roman" w:hAnsi="Times New Roman" w:cs="Times New Roman"/>
-          <w:sz w:val="24"/>
-        </w:rPr>
-        <w:t xml:space="preserve"> oldalról lehet megtenni. Az </w:t>
-      </w:r>
-      <w:proofErr w:type="spellStart"/>
-      <w:r>
-        <w:rPr>
-          <w:rFonts w:ascii="Times New Roman" w:hAnsi="Times New Roman" w:cs="Times New Roman"/>
-          <w:sz w:val="24"/>
-        </w:rPr>
-        <w:t>admin</w:t>
-      </w:r>
-      <w:proofErr w:type="spellEnd"/>
-      <w:r>
-        <w:rPr>
-          <w:rFonts w:ascii="Times New Roman" w:hAnsi="Times New Roman" w:cs="Times New Roman"/>
-          <w:sz w:val="24"/>
-        </w:rPr>
-        <w:t xml:space="preserve"> felhasználók is ugyanúgy használhatják a programot, de ők rendelkeznek az </w:t>
-      </w:r>
-      <w:proofErr w:type="spellStart"/>
-      <w:r>
-        <w:rPr>
-          <w:rFonts w:ascii="Times New Roman" w:hAnsi="Times New Roman" w:cs="Times New Roman"/>
-          <w:sz w:val="24"/>
-        </w:rPr>
-        <w:t>admin</w:t>
-      </w:r>
-      <w:proofErr w:type="spellEnd"/>
-      <w:r>
-        <w:rPr>
-          <w:rFonts w:ascii="Times New Roman" w:hAnsi="Times New Roman" w:cs="Times New Roman"/>
-          <w:sz w:val="24"/>
-        </w:rPr>
-        <w:t xml:space="preserve"> oldal menüponttal is.</w:t>
-      </w:r>
-    </w:p>
-    <w:p>
-      <w:pPr>
-        <w:pStyle w:val="Cmsor2"/>
-      </w:pPr>
-      <w:bookmarkStart w:id="23" w:name="_Toc164079257"/>
-      <w:r>
-        <w:t>API dokumentáció</w:t>
+      <w:bookmarkStart w:id="23" w:name="_Toc164079258"/>
+      <w:r>
+        <w:t>User</w:t>
       </w:r>
       <w:bookmarkEnd w:id="23"/>
-    </w:p>
-    <w:p>
-      <w:pPr>
-        <w:spacing w:line="360" w:lineRule="auto"/>
-        <w:jc w:val="both"/>
-        <w:rPr>
-          <w:rFonts w:ascii="Times New Roman" w:hAnsi="Times New Roman" w:cs="Times New Roman"/>
-          <w:sz w:val="24"/>
-        </w:rPr>
-      </w:pPr>
-      <w:r>
-        <w:rPr>
-          <w:rFonts w:ascii="Times New Roman" w:hAnsi="Times New Roman" w:cs="Times New Roman"/>
-          <w:sz w:val="24"/>
-        </w:rPr>
-        <w:t xml:space="preserve">Az API hívások (a bejelentkezés és regisztrálás funkciókon kívül), </w:t>
-      </w:r>
-      <w:proofErr w:type="spellStart"/>
-      <w:r>
-        <w:rPr>
-          <w:rFonts w:ascii="Times New Roman" w:hAnsi="Times New Roman" w:cs="Times New Roman"/>
-          <w:sz w:val="24"/>
-        </w:rPr>
-        <w:t>tokent</w:t>
-      </w:r>
-      <w:proofErr w:type="spellEnd"/>
-      <w:r>
-        <w:rPr>
-          <w:rFonts w:ascii="Times New Roman" w:hAnsi="Times New Roman" w:cs="Times New Roman"/>
-          <w:sz w:val="24"/>
-        </w:rPr>
-        <w:t xml:space="preserve"> használnak a felhasználó hitelesítésre. Ennek megadása a hívás fejlécében, az </w:t>
-      </w:r>
-      <w:r>
-        <w:rPr>
-          <w:rFonts w:ascii="Times New Roman" w:hAnsi="Times New Roman" w:cs="Times New Roman"/>
-          <w:i/>
-          <w:sz w:val="24"/>
-        </w:rPr>
-        <w:t>X-</w:t>
-      </w:r>
-      <w:proofErr w:type="spellStart"/>
-      <w:r>
-        <w:rPr>
-          <w:rFonts w:ascii="Times New Roman" w:hAnsi="Times New Roman" w:cs="Times New Roman"/>
-          <w:i/>
-          <w:sz w:val="24"/>
-        </w:rPr>
-        <w:t>Token</w:t>
-      </w:r>
-      <w:proofErr w:type="spellEnd"/>
-      <w:r>
-        <w:rPr>
-          <w:rFonts w:ascii="Times New Roman" w:hAnsi="Times New Roman" w:cs="Times New Roman"/>
-          <w:i/>
-          <w:sz w:val="24"/>
-        </w:rPr>
-        <w:t xml:space="preserve"> </w:t>
-      </w:r>
-      <w:r>
-        <w:rPr>
-          <w:rFonts w:ascii="Times New Roman" w:hAnsi="Times New Roman" w:cs="Times New Roman"/>
-          <w:sz w:val="24"/>
-        </w:rPr>
-        <w:t>mezőben történik. Ez a hívások leírásában nem fog megjelenni.</w:t>
-      </w:r>
-      <w:r>
-        <w:rPr>
-          <w:rFonts w:ascii="Times New Roman" w:hAnsi="Times New Roman" w:cs="Times New Roman"/>
-          <w:sz w:val="24"/>
-        </w:rPr>
-        <w:t xml:space="preserve"> </w:t>
-      </w:r>
-      <w:r>
-        <w:rPr>
-          <w:rFonts w:ascii="Times New Roman" w:hAnsi="Times New Roman" w:cs="Times New Roman"/>
-          <w:sz w:val="24"/>
-        </w:rPr>
-        <w:t xml:space="preserve">Az előbb említett (bejelentkezés és regisztráció) funkciók kivételével, minden híváshoz jogosultság szükséges. Ezeknek két szintje van, user és </w:t>
-      </w:r>
-      <w:proofErr w:type="spellStart"/>
-      <w:r>
-        <w:rPr>
-          <w:rFonts w:ascii="Times New Roman" w:hAnsi="Times New Roman" w:cs="Times New Roman"/>
-          <w:sz w:val="24"/>
-        </w:rPr>
-        <w:t>admin</w:t>
-      </w:r>
-      <w:proofErr w:type="spellEnd"/>
-      <w:r>
-        <w:rPr>
-          <w:rFonts w:ascii="Times New Roman" w:hAnsi="Times New Roman" w:cs="Times New Roman"/>
-          <w:sz w:val="24"/>
-        </w:rPr>
-        <w:t xml:space="preserve">. Az </w:t>
-      </w:r>
-      <w:proofErr w:type="spellStart"/>
-      <w:r>
-        <w:rPr>
-          <w:rFonts w:ascii="Times New Roman" w:hAnsi="Times New Roman" w:cs="Times New Roman"/>
-          <w:sz w:val="24"/>
-        </w:rPr>
-        <w:t>admin</w:t>
-      </w:r>
-      <w:proofErr w:type="spellEnd"/>
-      <w:r>
-        <w:rPr>
-          <w:rFonts w:ascii="Times New Roman" w:hAnsi="Times New Roman" w:cs="Times New Roman"/>
-          <w:sz w:val="24"/>
-        </w:rPr>
-        <w:t xml:space="preserve"> felhasználók mindkét szinttel rendelkeznek. A hívások </w:t>
-      </w:r>
-      <w:proofErr w:type="spellStart"/>
-      <w:r>
-        <w:rPr>
-          <w:rFonts w:ascii="Times New Roman" w:hAnsi="Times New Roman" w:cs="Times New Roman"/>
-          <w:sz w:val="24"/>
-        </w:rPr>
-        <w:t>leirásában</w:t>
-      </w:r>
-      <w:proofErr w:type="spellEnd"/>
-      <w:r>
-        <w:rPr>
-          <w:rFonts w:ascii="Times New Roman" w:hAnsi="Times New Roman" w:cs="Times New Roman"/>
-          <w:sz w:val="24"/>
-        </w:rPr>
-        <w:t xml:space="preserve"> a minimális jogosultság kerül csak feltüntetésre.</w:t>
-      </w:r>
-      <w:r>
-        <w:rPr>
-          <w:rFonts w:ascii="Times New Roman" w:hAnsi="Times New Roman" w:cs="Times New Roman"/>
-          <w:sz w:val="24"/>
-        </w:rPr>
-        <w:t xml:space="preserve"> </w:t>
-      </w:r>
-      <w:r>
-        <w:rPr>
-          <w:rFonts w:ascii="Times New Roman" w:hAnsi="Times New Roman" w:cs="Times New Roman"/>
-          <w:sz w:val="24"/>
-        </w:rPr>
-        <w:t xml:space="preserve">Minden hívás visszatér egy </w:t>
-      </w:r>
-      <w:proofErr w:type="spellStart"/>
-      <w:r>
-        <w:rPr>
-          <w:rFonts w:ascii="Times New Roman" w:hAnsi="Times New Roman" w:cs="Times New Roman"/>
-          <w:sz w:val="24"/>
-        </w:rPr>
-        <w:t>boolean</w:t>
-      </w:r>
-      <w:proofErr w:type="spellEnd"/>
-      <w:r>
-        <w:rPr>
-          <w:rFonts w:ascii="Times New Roman" w:hAnsi="Times New Roman" w:cs="Times New Roman"/>
-          <w:sz w:val="24"/>
-        </w:rPr>
-        <w:t xml:space="preserve"> </w:t>
-      </w:r>
-      <w:proofErr w:type="spellStart"/>
-      <w:r>
-        <w:rPr>
-          <w:rFonts w:ascii="Times New Roman" w:hAnsi="Times New Roman" w:cs="Times New Roman"/>
-          <w:sz w:val="24"/>
-        </w:rPr>
-        <w:t>success</w:t>
-      </w:r>
-      <w:proofErr w:type="spellEnd"/>
-      <w:r>
-        <w:rPr>
-          <w:rFonts w:ascii="Times New Roman" w:hAnsi="Times New Roman" w:cs="Times New Roman"/>
-          <w:sz w:val="24"/>
-        </w:rPr>
-        <w:t xml:space="preserve"> paraméterrel. Értéke a funkció végrehajtásának sikerességétől függ. Ez sem lesz a továbbiakban feltűntetve.</w:t>
-      </w:r>
-    </w:p>
-    <w:p>
-      <w:pPr>
-        <w:pStyle w:val="Cmsor3"/>
-      </w:pPr>
-      <w:bookmarkStart w:id="24" w:name="_Toc164079258"/>
-      <w:r>
-        <w:t>User</w:t>
-      </w:r>
-      <w:bookmarkEnd w:id="24"/>
     </w:p>
     <w:p>
       <w:pPr>
@@ -10575,8 +10616,17 @@
           <w:rFonts w:ascii="Times New Roman" w:hAnsi="Times New Roman" w:cs="Times New Roman"/>
           <w:sz w:val="24"/>
         </w:rPr>
-        <w:t>/user</w:t>
-      </w:r>
+        <w:t>/</w:t>
+      </w:r>
+      <w:proofErr w:type="spellStart"/>
+      <w:r>
+        <w:rPr>
+          <w:rFonts w:ascii="Times New Roman" w:hAnsi="Times New Roman" w:cs="Times New Roman"/>
+          <w:sz w:val="24"/>
+        </w:rPr>
+        <w:t>user</w:t>
+      </w:r>
+      <w:proofErr w:type="spellEnd"/>
     </w:p>
     <w:p>
       <w:pPr>
@@ -10781,7 +10831,23 @@
           <w:rFonts w:ascii="Times New Roman" w:hAnsi="Times New Roman" w:cs="Times New Roman"/>
           <w:sz w:val="24"/>
         </w:rPr>
-        <w:t>/user/</w:t>
+        <w:t>/</w:t>
+      </w:r>
+      <w:proofErr w:type="spellStart"/>
+      <w:r>
+        <w:rPr>
+          <w:rFonts w:ascii="Times New Roman" w:hAnsi="Times New Roman" w:cs="Times New Roman"/>
+          <w:sz w:val="24"/>
+        </w:rPr>
+        <w:t>user</w:t>
+      </w:r>
+      <w:proofErr w:type="spellEnd"/>
+      <w:r>
+        <w:rPr>
+          <w:rFonts w:ascii="Times New Roman" w:hAnsi="Times New Roman" w:cs="Times New Roman"/>
+          <w:sz w:val="24"/>
+        </w:rPr>
+        <w:t>/</w:t>
       </w:r>
       <w:proofErr w:type="spellStart"/>
       <w:r>
@@ -11290,13 +11356,13 @@
       <w:pPr>
         <w:pStyle w:val="Cmsor3"/>
       </w:pPr>
-      <w:bookmarkStart w:id="25" w:name="_Toc164079259"/>
+      <w:bookmarkStart w:id="24" w:name="_Toc164079259"/>
       <w:proofErr w:type="spellStart"/>
       <w:r>
         <w:lastRenderedPageBreak/>
         <w:t>Diet</w:t>
       </w:r>
-      <w:bookmarkEnd w:id="25"/>
+      <w:bookmarkEnd w:id="24"/>
       <w:proofErr w:type="spellEnd"/>
     </w:p>
     <w:p>
@@ -11916,13 +11982,13 @@
       <w:pPr>
         <w:pStyle w:val="Cmsor3"/>
       </w:pPr>
-      <w:bookmarkStart w:id="26" w:name="_Toc164079260"/>
+      <w:bookmarkStart w:id="25" w:name="_Toc164079260"/>
       <w:proofErr w:type="spellStart"/>
       <w:r>
         <w:lastRenderedPageBreak/>
         <w:t>Exercises</w:t>
       </w:r>
-      <w:bookmarkEnd w:id="26"/>
+      <w:bookmarkEnd w:id="25"/>
       <w:proofErr w:type="spellEnd"/>
     </w:p>
     <w:p>
@@ -12147,12 +12213,12 @@
       <w:pPr>
         <w:pStyle w:val="Cmsor3"/>
       </w:pPr>
-      <w:bookmarkStart w:id="27" w:name="_Toc164079261"/>
+      <w:bookmarkStart w:id="26" w:name="_Toc164079261"/>
       <w:proofErr w:type="spellStart"/>
       <w:r>
         <w:t>Templates</w:t>
       </w:r>
-      <w:bookmarkEnd w:id="27"/>
+      <w:bookmarkEnd w:id="26"/>
       <w:proofErr w:type="spellEnd"/>
     </w:p>
     <w:p>
@@ -12865,12 +12931,12 @@
       <w:pPr>
         <w:pStyle w:val="Cmsor3"/>
       </w:pPr>
-      <w:bookmarkStart w:id="28" w:name="_Toc164079262"/>
+      <w:bookmarkStart w:id="27" w:name="_Toc164079262"/>
       <w:proofErr w:type="spellStart"/>
       <w:r>
         <w:t>Workouts</w:t>
       </w:r>
-      <w:bookmarkEnd w:id="28"/>
+      <w:bookmarkEnd w:id="27"/>
       <w:proofErr w:type="spellEnd"/>
     </w:p>
     <w:p>
@@ -14207,7 +14273,7 @@
       <w:pPr>
         <w:pStyle w:val="Cmsor3"/>
       </w:pPr>
-      <w:bookmarkStart w:id="29" w:name="_Toc164079263"/>
+      <w:bookmarkStart w:id="28" w:name="_Toc164079263"/>
       <w:proofErr w:type="spellStart"/>
       <w:r>
         <w:t>Password</w:t>
@@ -14220,7 +14286,7 @@
       <w:r>
         <w:t>reset</w:t>
       </w:r>
-      <w:bookmarkEnd w:id="29"/>
+      <w:bookmarkEnd w:id="28"/>
       <w:proofErr w:type="spellEnd"/>
     </w:p>
     <w:p>
@@ -14879,12 +14945,12 @@
       <w:pPr>
         <w:pStyle w:val="Cmsor3"/>
       </w:pPr>
-      <w:bookmarkStart w:id="30" w:name="_Toc164079264"/>
+      <w:bookmarkStart w:id="29" w:name="_Toc164079264"/>
       <w:proofErr w:type="spellStart"/>
       <w:r>
         <w:t>Admin</w:t>
       </w:r>
-      <w:bookmarkEnd w:id="30"/>
+      <w:bookmarkEnd w:id="29"/>
       <w:proofErr w:type="spellEnd"/>
     </w:p>
     <w:p>
@@ -16011,147 +16077,147 @@
       <w:pPr>
         <w:pStyle w:val="Cmsor2"/>
       </w:pPr>
-      <w:bookmarkStart w:id="31" w:name="_Toc164079265"/>
+      <w:bookmarkStart w:id="30" w:name="_Toc164079265"/>
       <w:r>
         <w:lastRenderedPageBreak/>
         <w:t>Frontend dokumentáció</w:t>
       </w:r>
+      <w:bookmarkEnd w:id="30"/>
+    </w:p>
+    <w:p>
+      <w:pPr>
+        <w:pStyle w:val="Cmsor3"/>
+      </w:pPr>
+      <w:bookmarkStart w:id="31" w:name="_izz448ceznpm" w:colFirst="0" w:colLast="0"/>
+      <w:bookmarkStart w:id="32" w:name="_Toc164079266"/>
       <w:bookmarkEnd w:id="31"/>
+      <w:r>
+        <w:t>Technológia választás</w:t>
+      </w:r>
+      <w:bookmarkEnd w:id="32"/>
+    </w:p>
+    <w:p>
+      <w:pPr>
+        <w:spacing w:line="360" w:lineRule="auto"/>
+        <w:jc w:val="both"/>
+        <w:rPr>
+          <w:rFonts w:ascii="Times New Roman" w:hAnsi="Times New Roman" w:cs="Times New Roman"/>
+          <w:sz w:val="24"/>
+          <w:szCs w:val="24"/>
+        </w:rPr>
+      </w:pPr>
+      <w:r>
+        <w:rPr>
+          <w:rFonts w:ascii="Times New Roman" w:hAnsi="Times New Roman" w:cs="Times New Roman"/>
+          <w:sz w:val="24"/>
+          <w:szCs w:val="24"/>
+        </w:rPr>
+        <w:t xml:space="preserve">Választásunk a </w:t>
+      </w:r>
+      <w:proofErr w:type="spellStart"/>
+      <w:r>
+        <w:rPr>
+          <w:rFonts w:ascii="Times New Roman" w:hAnsi="Times New Roman" w:cs="Times New Roman"/>
+          <w:sz w:val="24"/>
+          <w:szCs w:val="24"/>
+        </w:rPr>
+        <w:t>React</w:t>
+      </w:r>
+      <w:proofErr w:type="spellEnd"/>
+      <w:r>
+        <w:rPr>
+          <w:rFonts w:ascii="Times New Roman" w:hAnsi="Times New Roman" w:cs="Times New Roman"/>
+          <w:sz w:val="24"/>
+          <w:szCs w:val="24"/>
+        </w:rPr>
+        <w:t xml:space="preserve"> keretrendszerre esett, modern szintaktikájával és hatalmas mennyiségű tanulható anyagával az interneten egyszerűvé tette a weboldal UI(</w:t>
+      </w:r>
+      <w:proofErr w:type="spellStart"/>
+      <w:r>
+        <w:rPr>
+          <w:rFonts w:ascii="Times New Roman" w:hAnsi="Times New Roman" w:cs="Times New Roman"/>
+          <w:sz w:val="24"/>
+          <w:szCs w:val="24"/>
+        </w:rPr>
+        <w:t>User</w:t>
+      </w:r>
+      <w:proofErr w:type="spellEnd"/>
+      <w:r>
+        <w:rPr>
+          <w:rFonts w:ascii="Times New Roman" w:hAnsi="Times New Roman" w:cs="Times New Roman"/>
+          <w:sz w:val="24"/>
+          <w:szCs w:val="24"/>
+        </w:rPr>
+        <w:t xml:space="preserve"> </w:t>
+      </w:r>
+      <w:proofErr w:type="spellStart"/>
+      <w:r>
+        <w:rPr>
+          <w:rFonts w:ascii="Times New Roman" w:hAnsi="Times New Roman" w:cs="Times New Roman"/>
+          <w:sz w:val="24"/>
+          <w:szCs w:val="24"/>
+        </w:rPr>
+        <w:t>Interface</w:t>
+      </w:r>
+      <w:proofErr w:type="spellEnd"/>
+      <w:r>
+        <w:rPr>
+          <w:rFonts w:ascii="Times New Roman" w:hAnsi="Times New Roman" w:cs="Times New Roman"/>
+          <w:sz w:val="24"/>
+          <w:szCs w:val="24"/>
+        </w:rPr>
+        <w:t>) és UX(</w:t>
+      </w:r>
+      <w:proofErr w:type="spellStart"/>
+      <w:r>
+        <w:rPr>
+          <w:rFonts w:ascii="Times New Roman" w:hAnsi="Times New Roman" w:cs="Times New Roman"/>
+          <w:sz w:val="24"/>
+          <w:szCs w:val="24"/>
+        </w:rPr>
+        <w:t>User</w:t>
+      </w:r>
+      <w:proofErr w:type="spellEnd"/>
+      <w:r>
+        <w:rPr>
+          <w:rFonts w:ascii="Times New Roman" w:hAnsi="Times New Roman" w:cs="Times New Roman"/>
+          <w:sz w:val="24"/>
+          <w:szCs w:val="24"/>
+        </w:rPr>
+        <w:t xml:space="preserve"> </w:t>
+      </w:r>
+      <w:proofErr w:type="spellStart"/>
+      <w:r>
+        <w:rPr>
+          <w:rFonts w:ascii="Times New Roman" w:hAnsi="Times New Roman" w:cs="Times New Roman"/>
+          <w:sz w:val="24"/>
+          <w:szCs w:val="24"/>
+        </w:rPr>
+        <w:t>Experience</w:t>
+      </w:r>
+      <w:proofErr w:type="spellEnd"/>
+      <w:r>
+        <w:rPr>
+          <w:rFonts w:ascii="Times New Roman" w:hAnsi="Times New Roman" w:cs="Times New Roman"/>
+          <w:sz w:val="24"/>
+          <w:szCs w:val="24"/>
+        </w:rPr>
+        <w:t xml:space="preserve">) fejlesztését. </w:t>
+      </w:r>
     </w:p>
     <w:p>
       <w:pPr>
         <w:pStyle w:val="Cmsor3"/>
       </w:pPr>
-      <w:bookmarkStart w:id="32" w:name="_izz448ceznpm" w:colFirst="0" w:colLast="0"/>
-      <w:bookmarkStart w:id="33" w:name="_Toc164079266"/>
-      <w:bookmarkEnd w:id="32"/>
-      <w:r>
-        <w:t>Technológia választás</w:t>
-      </w:r>
+      <w:bookmarkStart w:id="33" w:name="_7oe9vvdtphoi" w:colFirst="0" w:colLast="0"/>
+      <w:bookmarkStart w:id="34" w:name="_x7s8f8vjbskx" w:colFirst="0" w:colLast="0"/>
+      <w:bookmarkStart w:id="35" w:name="_Toc164079267"/>
       <w:bookmarkEnd w:id="33"/>
-    </w:p>
-    <w:p>
-      <w:pPr>
-        <w:spacing w:line="360" w:lineRule="auto"/>
-        <w:jc w:val="both"/>
-        <w:rPr>
-          <w:rFonts w:ascii="Times New Roman" w:hAnsi="Times New Roman" w:cs="Times New Roman"/>
-          <w:sz w:val="24"/>
-          <w:szCs w:val="24"/>
-        </w:rPr>
-      </w:pPr>
-      <w:r>
-        <w:rPr>
-          <w:rFonts w:ascii="Times New Roman" w:hAnsi="Times New Roman" w:cs="Times New Roman"/>
-          <w:sz w:val="24"/>
-          <w:szCs w:val="24"/>
-        </w:rPr>
-        <w:t xml:space="preserve">Választásunk a </w:t>
-      </w:r>
-      <w:proofErr w:type="spellStart"/>
-      <w:r>
-        <w:rPr>
-          <w:rFonts w:ascii="Times New Roman" w:hAnsi="Times New Roman" w:cs="Times New Roman"/>
-          <w:sz w:val="24"/>
-          <w:szCs w:val="24"/>
-        </w:rPr>
-        <w:t>React</w:t>
-      </w:r>
-      <w:proofErr w:type="spellEnd"/>
-      <w:r>
-        <w:rPr>
-          <w:rFonts w:ascii="Times New Roman" w:hAnsi="Times New Roman" w:cs="Times New Roman"/>
-          <w:sz w:val="24"/>
-          <w:szCs w:val="24"/>
-        </w:rPr>
-        <w:t xml:space="preserve"> keretrendszerre esett, modern szintaktikájával és hatalmas mennyiségű tanulható </w:t>
-      </w:r>
-      <w:proofErr w:type="spellStart"/>
-      <w:r>
-        <w:rPr>
-          <w:rFonts w:ascii="Times New Roman" w:hAnsi="Times New Roman" w:cs="Times New Roman"/>
-          <w:sz w:val="24"/>
-          <w:szCs w:val="24"/>
-        </w:rPr>
-        <w:t>anyagával</w:t>
-      </w:r>
-      <w:proofErr w:type="spellEnd"/>
-      <w:r>
-        <w:rPr>
-          <w:rFonts w:ascii="Times New Roman" w:hAnsi="Times New Roman" w:cs="Times New Roman"/>
-          <w:sz w:val="24"/>
-          <w:szCs w:val="24"/>
-        </w:rPr>
-        <w:t xml:space="preserve"> az interneten egyszerűvé tette a weboldal </w:t>
-      </w:r>
-      <w:proofErr w:type="gramStart"/>
-      <w:r>
-        <w:rPr>
-          <w:rFonts w:ascii="Times New Roman" w:hAnsi="Times New Roman" w:cs="Times New Roman"/>
-          <w:sz w:val="24"/>
-          <w:szCs w:val="24"/>
-        </w:rPr>
-        <w:t>UI(</w:t>
-      </w:r>
-      <w:proofErr w:type="gramEnd"/>
-      <w:r>
-        <w:rPr>
-          <w:rFonts w:ascii="Times New Roman" w:hAnsi="Times New Roman" w:cs="Times New Roman"/>
-          <w:sz w:val="24"/>
-          <w:szCs w:val="24"/>
-        </w:rPr>
-        <w:t xml:space="preserve">User </w:t>
-      </w:r>
-      <w:proofErr w:type="spellStart"/>
-      <w:r>
-        <w:rPr>
-          <w:rFonts w:ascii="Times New Roman" w:hAnsi="Times New Roman" w:cs="Times New Roman"/>
-          <w:sz w:val="24"/>
-          <w:szCs w:val="24"/>
-        </w:rPr>
-        <w:t>Interface</w:t>
-      </w:r>
-      <w:proofErr w:type="spellEnd"/>
-      <w:r>
-        <w:rPr>
-          <w:rFonts w:ascii="Times New Roman" w:hAnsi="Times New Roman" w:cs="Times New Roman"/>
-          <w:sz w:val="24"/>
-          <w:szCs w:val="24"/>
-        </w:rPr>
-        <w:t xml:space="preserve">) és UX(User </w:t>
-      </w:r>
-      <w:proofErr w:type="spellStart"/>
-      <w:r>
-        <w:rPr>
-          <w:rFonts w:ascii="Times New Roman" w:hAnsi="Times New Roman" w:cs="Times New Roman"/>
-          <w:sz w:val="24"/>
-          <w:szCs w:val="24"/>
-        </w:rPr>
-        <w:t>Experience</w:t>
-      </w:r>
-      <w:proofErr w:type="spellEnd"/>
-      <w:r>
-        <w:rPr>
-          <w:rFonts w:ascii="Times New Roman" w:hAnsi="Times New Roman" w:cs="Times New Roman"/>
-          <w:sz w:val="24"/>
-          <w:szCs w:val="24"/>
-        </w:rPr>
-        <w:t xml:space="preserve">) fejlesztését. </w:t>
-      </w:r>
-    </w:p>
-    <w:p>
-      <w:pPr>
-        <w:pStyle w:val="Cmsor3"/>
-      </w:pPr>
-      <w:bookmarkStart w:id="34" w:name="_7oe9vvdtphoi" w:colFirst="0" w:colLast="0"/>
-      <w:bookmarkStart w:id="35" w:name="_x7s8f8vjbskx" w:colFirst="0" w:colLast="0"/>
-      <w:bookmarkStart w:id="36" w:name="_Toc164079267"/>
       <w:bookmarkEnd w:id="34"/>
+      <w:r>
+        <w:t>Korai tervezetek</w:t>
+      </w:r>
       <w:bookmarkEnd w:id="35"/>
-      <w:r>
-        <w:t>Korai tervezetek</w:t>
-      </w:r>
-      <w:bookmarkEnd w:id="36"/>
     </w:p>
     <w:p>
       <w:pPr>
@@ -16298,14 +16364,14 @@
       <w:pPr>
         <w:pStyle w:val="Cmsor3"/>
       </w:pPr>
-      <w:bookmarkStart w:id="37" w:name="_vj06owlbh56b" w:colFirst="0" w:colLast="0"/>
-      <w:bookmarkStart w:id="38" w:name="_Toc164079268"/>
-      <w:bookmarkEnd w:id="37"/>
+      <w:bookmarkStart w:id="36" w:name="_vj06owlbh56b" w:colFirst="0" w:colLast="0"/>
+      <w:bookmarkStart w:id="37" w:name="_Toc164079268"/>
+      <w:bookmarkEnd w:id="36"/>
       <w:r>
         <w:lastRenderedPageBreak/>
         <w:t>Korai verziók</w:t>
       </w:r>
-      <w:bookmarkEnd w:id="38"/>
+      <w:bookmarkEnd w:id="37"/>
     </w:p>
     <w:p>
       <w:pPr>
@@ -16531,25 +16597,7 @@
           <w:sz w:val="24"/>
           <w:szCs w:val="24"/>
         </w:rPr>
-        <w:t xml:space="preserve">Több oldal is nagy változásokon esett át az első működő verzió óta, de volt </w:t>
-      </w:r>
-      <w:proofErr w:type="gramStart"/>
-      <w:r>
-        <w:rPr>
-          <w:rFonts w:ascii="Times New Roman" w:hAnsi="Times New Roman" w:cs="Times New Roman"/>
-          <w:sz w:val="24"/>
-          <w:szCs w:val="24"/>
-        </w:rPr>
-        <w:t>pár</w:t>
-      </w:r>
-      <w:proofErr w:type="gramEnd"/>
-      <w:r>
-        <w:rPr>
-          <w:rFonts w:ascii="Times New Roman" w:hAnsi="Times New Roman" w:cs="Times New Roman"/>
-          <w:sz w:val="24"/>
-          <w:szCs w:val="24"/>
-        </w:rPr>
-        <w:t xml:space="preserve"> amelyek kisebb esztétikai változtatásokon kívül hűek maradtak az eredeti elképzeléshez.</w:t>
+        <w:t>Több oldal is nagy változásokon esett át az első működő verzió óta, de volt pár amelyek kisebb esztétikai változtatásokon kívül hűek maradtak az eredeti elképzeléshez.</w:t>
       </w:r>
       <w:r>
         <w:rPr>
@@ -16585,25 +16633,7 @@
           <w:i/>
           <w:szCs w:val="20"/>
         </w:rPr>
-        <w:t xml:space="preserve">Az előző verziók edzés </w:t>
-      </w:r>
-      <w:proofErr w:type="gramStart"/>
-      <w:r>
-        <w:rPr>
-          <w:rFonts w:ascii="Times New Roman" w:hAnsi="Times New Roman" w:cs="Times New Roman"/>
-          <w:i/>
-          <w:szCs w:val="20"/>
-        </w:rPr>
-        <w:t>készítője(</w:t>
-      </w:r>
-      <w:proofErr w:type="gramEnd"/>
-      <w:r>
-        <w:rPr>
-          <w:rFonts w:ascii="Times New Roman" w:hAnsi="Times New Roman" w:cs="Times New Roman"/>
-          <w:i/>
-          <w:szCs w:val="20"/>
-        </w:rPr>
-        <w:t>Bal oldalt) és a jelenlegi verzió edzés tervezője(Jobb oldalt)</w:t>
+        <w:t>Az előző verziók edzés készítője(Bal oldalt) és a jelenlegi verzió edzés tervezője(Jobb oldalt)</w:t>
       </w:r>
     </w:p>
     <w:p>
@@ -16624,18 +16654,18 @@
       <w:pPr>
         <w:pStyle w:val="Cmsor1"/>
       </w:pPr>
-      <w:bookmarkStart w:id="39" w:name="_Toc164079269"/>
+      <w:bookmarkStart w:id="38" w:name="_Toc164079269"/>
       <w:r>
         <w:lastRenderedPageBreak/>
         <w:t>Tesztek</w:t>
       </w:r>
-      <w:bookmarkEnd w:id="39"/>
+      <w:bookmarkEnd w:id="38"/>
     </w:p>
     <w:p>
       <w:pPr>
         <w:pStyle w:val="Cmsor2"/>
       </w:pPr>
-      <w:bookmarkStart w:id="40" w:name="_Toc164079270"/>
+      <w:bookmarkStart w:id="39" w:name="_Toc164079270"/>
       <w:r>
         <w:rPr>
           <w:noProof/>
@@ -16694,36 +16724,36 @@
       <w:r>
         <w:t>Backend tesztek</w:t>
       </w:r>
+      <w:bookmarkEnd w:id="39"/>
+    </w:p>
+    <w:p>
+      <w:pPr>
+        <w:spacing w:line="360" w:lineRule="auto"/>
+        <w:jc w:val="both"/>
+        <w:rPr>
+          <w:rFonts w:ascii="Times New Roman" w:hAnsi="Times New Roman" w:cs="Times New Roman"/>
+          <w:sz w:val="24"/>
+          <w:szCs w:val="24"/>
+        </w:rPr>
+      </w:pPr>
+      <w:r>
+        <w:rPr>
+          <w:rFonts w:ascii="Times New Roman" w:hAnsi="Times New Roman" w:cs="Times New Roman"/>
+          <w:sz w:val="24"/>
+          <w:szCs w:val="24"/>
+        </w:rPr>
+        <w:t>A backend teszteket egy futtatáskor generált teszt fiókon végezzük, amelyek feltöltődnek teszt adatokkal, így semmilyen formában nincs hatással a rendes felhasználók adataira. Ezzel a módszerrel tudjuk tesztelni a regisztrációt és a bejelentkezést is egyaránt, majd utána felhasználni a generált felhasználót a további funkciók tesztelésére is.</w:t>
+      </w:r>
+    </w:p>
+    <w:p>
+      <w:pPr>
+        <w:pStyle w:val="Cmsor2"/>
+      </w:pPr>
+      <w:bookmarkStart w:id="40" w:name="_Toc164079271"/>
+      <w:r>
+        <w:t>Frontend tesztek</w:t>
+      </w:r>
       <w:bookmarkEnd w:id="40"/>
-    </w:p>
-    <w:p>
-      <w:pPr>
-        <w:spacing w:line="360" w:lineRule="auto"/>
-        <w:jc w:val="both"/>
-        <w:rPr>
-          <w:rFonts w:ascii="Times New Roman" w:hAnsi="Times New Roman" w:cs="Times New Roman"/>
-          <w:sz w:val="24"/>
-          <w:szCs w:val="24"/>
-        </w:rPr>
-      </w:pPr>
-      <w:r>
-        <w:rPr>
-          <w:rFonts w:ascii="Times New Roman" w:hAnsi="Times New Roman" w:cs="Times New Roman"/>
-          <w:sz w:val="24"/>
-          <w:szCs w:val="24"/>
-        </w:rPr>
-        <w:t>A backend teszteket egy futtatáskor generált teszt fiókon végezzük, amelyek feltöltődnek teszt adatokkal, így semmilyen formában nincs hatással a rendes felhasználók adataira. Ezzel a módszerrel tudjuk tesztelni a regisztrációt és a bejelentkezést is egyaránt, majd utána felhasználni a generált felhasználót a további funkciók tesztelésére is.</w:t>
-      </w:r>
-    </w:p>
-    <w:p>
-      <w:pPr>
-        <w:pStyle w:val="Cmsor2"/>
-      </w:pPr>
-      <w:bookmarkStart w:id="41" w:name="_Toc164079271"/>
-      <w:r>
-        <w:t>Frontend tesztek</w:t>
-      </w:r>
-      <w:bookmarkEnd w:id="41"/>
     </w:p>
     <w:p>
       <w:pPr>
@@ -16851,30 +16881,30 @@
       <w:pPr>
         <w:pStyle w:val="Cmsor1"/>
       </w:pPr>
-      <w:bookmarkStart w:id="42" w:name="_Toc164079272"/>
+      <w:bookmarkStart w:id="41" w:name="_Toc164079272"/>
       <w:r>
         <w:lastRenderedPageBreak/>
         <w:t>UI és UX Felépítése</w:t>
       </w:r>
+      <w:bookmarkEnd w:id="41"/>
+    </w:p>
+    <w:p>
+      <w:pPr>
+        <w:pStyle w:val="Cmsor2"/>
+        <w:rPr>
+          <w:rFonts w:cs="Times New Roman"/>
+        </w:rPr>
+      </w:pPr>
+      <w:bookmarkStart w:id="42" w:name="_mbvz3rq8jfjt" w:colFirst="0" w:colLast="0"/>
+      <w:bookmarkStart w:id="43" w:name="_Toc164079273"/>
       <w:bookmarkEnd w:id="42"/>
-    </w:p>
-    <w:p>
-      <w:pPr>
-        <w:pStyle w:val="Cmsor2"/>
+      <w:r>
         <w:rPr>
           <w:rFonts w:cs="Times New Roman"/>
         </w:rPr>
-      </w:pPr>
-      <w:bookmarkStart w:id="43" w:name="_mbvz3rq8jfjt" w:colFirst="0" w:colLast="0"/>
-      <w:bookmarkStart w:id="44" w:name="_Toc164079273"/>
+        <w:t>Bejelentkezés és Regisztrálás</w:t>
+      </w:r>
       <w:bookmarkEnd w:id="43"/>
-      <w:r>
-        <w:rPr>
-          <w:rFonts w:cs="Times New Roman"/>
-        </w:rPr>
-        <w:t>Bejelentkezés és Regisztrálás</w:t>
-      </w:r>
-      <w:bookmarkEnd w:id="44"/>
     </w:p>
     <w:p>
       <w:pPr>
@@ -16989,16 +17019,16 @@
           <w:rFonts w:cs="Times New Roman"/>
         </w:rPr>
       </w:pPr>
-      <w:bookmarkStart w:id="45" w:name="_lwx9v917a9to" w:colFirst="0" w:colLast="0"/>
-      <w:bookmarkStart w:id="46" w:name="_Toc164079274"/>
+      <w:bookmarkStart w:id="44" w:name="_lwx9v917a9to" w:colFirst="0" w:colLast="0"/>
+      <w:bookmarkStart w:id="45" w:name="_Toc164079274"/>
+      <w:bookmarkEnd w:id="44"/>
+      <w:r>
+        <w:rPr>
+          <w:rFonts w:cs="Times New Roman"/>
+        </w:rPr>
+        <w:t>Főoldal</w:t>
+      </w:r>
       <w:bookmarkEnd w:id="45"/>
-      <w:r>
-        <w:rPr>
-          <w:rFonts w:cs="Times New Roman"/>
-        </w:rPr>
-        <w:t>Főoldal</w:t>
-      </w:r>
-      <w:bookmarkEnd w:id="46"/>
     </w:p>
     <w:p>
       <w:pPr>
@@ -17133,38 +17163,39 @@
           <w:sz w:val="24"/>
           <w:szCs w:val="24"/>
         </w:rPr>
-        <w:t xml:space="preserve">Bejelentkezés után minden felhasználót először a </w:t>
-      </w:r>
-      <w:proofErr w:type="gramStart"/>
-      <w:r>
+        <w:t xml:space="preserve">Bejelentkezés után minden felhasználót először a Főoldal(Home) köszönt. Innen a felhasználó minden másik funkcióhoz el tud jutni a navigációs oldalsáv segítségével. </w:t>
+      </w:r>
+    </w:p>
+    <w:p>
+      <w:pPr>
+        <w:spacing w:line="360" w:lineRule="auto"/>
+        <w:jc w:val="both"/>
         <w:rPr>
           <w:rFonts w:ascii="Times New Roman" w:hAnsi="Times New Roman" w:cs="Times New Roman"/>
           <w:sz w:val="24"/>
           <w:szCs w:val="24"/>
         </w:rPr>
-        <w:t>Főoldal(</w:t>
-      </w:r>
-      <w:proofErr w:type="gramEnd"/>
-      <w:r>
-        <w:rPr>
-          <w:rFonts w:ascii="Times New Roman" w:hAnsi="Times New Roman" w:cs="Times New Roman"/>
+      </w:pPr>
+      <w:r>
+        <w:rPr>
+          <w:rFonts w:ascii="Times New Roman" w:hAnsi="Times New Roman" w:cs="Times New Roman"/>
+          <w:b/>
           <w:sz w:val="24"/>
           <w:szCs w:val="24"/>
         </w:rPr>
-        <w:t xml:space="preserve">Home) köszönt. Innen a felhasználó minden másik funkcióhoz el tud jutni a navigációs oldalsáv segítségével. </w:t>
-      </w:r>
-    </w:p>
-    <w:p>
-      <w:pPr>
-        <w:spacing w:line="360" w:lineRule="auto"/>
-        <w:jc w:val="both"/>
-        <w:rPr>
-          <w:rFonts w:ascii="Times New Roman" w:hAnsi="Times New Roman" w:cs="Times New Roman"/>
+        <w:t>Edzésterv(</w:t>
+      </w:r>
+      <w:proofErr w:type="spellStart"/>
+      <w:r>
+        <w:rPr>
+          <w:rFonts w:ascii="Times New Roman" w:hAnsi="Times New Roman" w:cs="Times New Roman"/>
+          <w:b/>
           <w:sz w:val="24"/>
           <w:szCs w:val="24"/>
         </w:rPr>
-      </w:pPr>
-      <w:proofErr w:type="gramStart"/>
+        <w:t>Plan</w:t>
+      </w:r>
+      <w:proofErr w:type="spellEnd"/>
       <w:r>
         <w:rPr>
           <w:rFonts w:ascii="Times New Roman" w:hAnsi="Times New Roman" w:cs="Times New Roman"/>
@@ -17172,10 +17203,27 @@
           <w:sz w:val="24"/>
           <w:szCs w:val="24"/>
         </w:rPr>
-        <w:t>Edzésterv(</w:t>
-      </w:r>
-      <w:proofErr w:type="spellStart"/>
-      <w:proofErr w:type="gramEnd"/>
+        <w:t>)</w:t>
+      </w:r>
+      <w:r>
+        <w:rPr>
+          <w:rFonts w:ascii="Times New Roman" w:hAnsi="Times New Roman" w:cs="Times New Roman"/>
+          <w:sz w:val="24"/>
+          <w:szCs w:val="24"/>
+        </w:rPr>
+        <w:t>: Egy naptár nézet segítségével a felhasználó egyszerűen és egyértelműen tudja megtervezni edzéseinek időpontját és követni teljesítményét.</w:t>
+      </w:r>
+    </w:p>
+    <w:p>
+      <w:pPr>
+        <w:spacing w:line="360" w:lineRule="auto"/>
+        <w:jc w:val="both"/>
+        <w:rPr>
+          <w:rFonts w:ascii="Times New Roman" w:hAnsi="Times New Roman" w:cs="Times New Roman"/>
+          <w:sz w:val="24"/>
+          <w:szCs w:val="24"/>
+        </w:rPr>
+      </w:pPr>
       <w:r>
         <w:rPr>
           <w:rFonts w:ascii="Times New Roman" w:hAnsi="Times New Roman" w:cs="Times New Roman"/>
@@ -17183,9 +17231,9 @@
           <w:sz w:val="24"/>
           <w:szCs w:val="24"/>
         </w:rPr>
-        <w:t>Plan</w:t>
-      </w:r>
-      <w:proofErr w:type="spellEnd"/>
+        <w:t>Edzés létrehozása(</w:t>
+      </w:r>
+      <w:proofErr w:type="spellStart"/>
       <w:r>
         <w:rPr>
           <w:rFonts w:ascii="Times New Roman" w:hAnsi="Times New Roman" w:cs="Times New Roman"/>
@@ -17193,6 +17241,36 @@
           <w:sz w:val="24"/>
           <w:szCs w:val="24"/>
         </w:rPr>
+        <w:t>Create</w:t>
+      </w:r>
+      <w:proofErr w:type="spellEnd"/>
+      <w:r>
+        <w:rPr>
+          <w:rFonts w:ascii="Times New Roman" w:hAnsi="Times New Roman" w:cs="Times New Roman"/>
+          <w:b/>
+          <w:sz w:val="24"/>
+          <w:szCs w:val="24"/>
+        </w:rPr>
+        <w:t xml:space="preserve"> </w:t>
+      </w:r>
+      <w:proofErr w:type="spellStart"/>
+      <w:r>
+        <w:rPr>
+          <w:rFonts w:ascii="Times New Roman" w:hAnsi="Times New Roman" w:cs="Times New Roman"/>
+          <w:b/>
+          <w:sz w:val="24"/>
+          <w:szCs w:val="24"/>
+        </w:rPr>
+        <w:t>Workout</w:t>
+      </w:r>
+      <w:proofErr w:type="spellEnd"/>
+      <w:r>
+        <w:rPr>
+          <w:rFonts w:ascii="Times New Roman" w:hAnsi="Times New Roman" w:cs="Times New Roman"/>
+          <w:b/>
+          <w:sz w:val="24"/>
+          <w:szCs w:val="24"/>
+        </w:rPr>
         <w:t>)</w:t>
       </w:r>
       <w:r>
@@ -17201,18 +17279,54 @@
           <w:sz w:val="24"/>
           <w:szCs w:val="24"/>
         </w:rPr>
-        <w:t>: Egy naptár nézet segítségével a felhasználó egyszerűen és egyértelműen tudja megtervezni edzéseinek időpontját és követni teljesítményét.</w:t>
-      </w:r>
-    </w:p>
-    <w:p>
-      <w:pPr>
-        <w:spacing w:line="360" w:lineRule="auto"/>
-        <w:jc w:val="both"/>
+        <w:t xml:space="preserve">: Egy egyszerű </w:t>
+      </w:r>
+      <w:proofErr w:type="spellStart"/>
+      <w:r>
         <w:rPr>
           <w:rFonts w:ascii="Times New Roman" w:hAnsi="Times New Roman" w:cs="Times New Roman"/>
           <w:sz w:val="24"/>
           <w:szCs w:val="24"/>
         </w:rPr>
+        <w:t>drag</w:t>
+      </w:r>
+      <w:proofErr w:type="spellEnd"/>
+      <w:r>
+        <w:rPr>
+          <w:rFonts w:ascii="Times New Roman" w:hAnsi="Times New Roman" w:cs="Times New Roman"/>
+          <w:sz w:val="24"/>
+          <w:szCs w:val="24"/>
+        </w:rPr>
+        <w:t xml:space="preserve"> &amp; </w:t>
+      </w:r>
+      <w:proofErr w:type="spellStart"/>
+      <w:r>
+        <w:rPr>
+          <w:rFonts w:ascii="Times New Roman" w:hAnsi="Times New Roman" w:cs="Times New Roman"/>
+          <w:sz w:val="24"/>
+          <w:szCs w:val="24"/>
+        </w:rPr>
+        <w:t>drop</w:t>
+      </w:r>
+      <w:proofErr w:type="spellEnd"/>
+      <w:r>
+        <w:rPr>
+          <w:rFonts w:ascii="Times New Roman" w:hAnsi="Times New Roman" w:cs="Times New Roman"/>
+          <w:sz w:val="24"/>
+          <w:szCs w:val="24"/>
+        </w:rPr>
+        <w:t xml:space="preserve"> oldal ahol a felhasználó edzés terveket készíthet az adatbázisunkban található megannyi gyakorlatból. </w:t>
+      </w:r>
+    </w:p>
+    <w:p>
+      <w:pPr>
+        <w:spacing w:line="360" w:lineRule="auto"/>
+        <w:jc w:val="both"/>
+        <w:rPr>
+          <w:rFonts w:ascii="Times New Roman" w:hAnsi="Times New Roman" w:cs="Times New Roman"/>
+          <w:sz w:val="24"/>
+          <w:szCs w:val="24"/>
+        </w:rPr>
       </w:pPr>
       <w:r>
         <w:rPr>
@@ -17221,9 +17335,9 @@
           <w:sz w:val="24"/>
           <w:szCs w:val="24"/>
         </w:rPr>
-        <w:t xml:space="preserve">Edzés </w:t>
-      </w:r>
-      <w:proofErr w:type="gramStart"/>
+        <w:t>Gyakorlatok(</w:t>
+      </w:r>
+      <w:proofErr w:type="spellStart"/>
       <w:r>
         <w:rPr>
           <w:rFonts w:ascii="Times New Roman" w:hAnsi="Times New Roman" w:cs="Times New Roman"/>
@@ -17231,10 +17345,9 @@
           <w:sz w:val="24"/>
           <w:szCs w:val="24"/>
         </w:rPr>
-        <w:t>létrehozása(</w:t>
-      </w:r>
-      <w:proofErr w:type="spellStart"/>
-      <w:proofErr w:type="gramEnd"/>
+        <w:t>Browse</w:t>
+      </w:r>
+      <w:proofErr w:type="spellEnd"/>
       <w:r>
         <w:rPr>
           <w:rFonts w:ascii="Times New Roman" w:hAnsi="Times New Roman" w:cs="Times New Roman"/>
@@ -17242,9 +17355,9 @@
           <w:sz w:val="24"/>
           <w:szCs w:val="24"/>
         </w:rPr>
-        <w:t>Create</w:t>
-      </w:r>
-      <w:proofErr w:type="spellEnd"/>
+        <w:t xml:space="preserve"> </w:t>
+      </w:r>
+      <w:proofErr w:type="spellStart"/>
       <w:r>
         <w:rPr>
           <w:rFonts w:ascii="Times New Roman" w:hAnsi="Times New Roman" w:cs="Times New Roman"/>
@@ -17252,9 +17365,9 @@
           <w:sz w:val="24"/>
           <w:szCs w:val="24"/>
         </w:rPr>
-        <w:t xml:space="preserve"> </w:t>
-      </w:r>
-      <w:proofErr w:type="spellStart"/>
+        <w:t>Exercises</w:t>
+      </w:r>
+      <w:proofErr w:type="spellEnd"/>
       <w:r>
         <w:rPr>
           <w:rFonts w:ascii="Times New Roman" w:hAnsi="Times New Roman" w:cs="Times New Roman"/>
@@ -17262,9 +17375,27 @@
           <w:sz w:val="24"/>
           <w:szCs w:val="24"/>
         </w:rPr>
-        <w:t>Workout</w:t>
-      </w:r>
-      <w:proofErr w:type="spellEnd"/>
+        <w:t>)</w:t>
+      </w:r>
+      <w:r>
+        <w:rPr>
+          <w:rFonts w:ascii="Times New Roman" w:hAnsi="Times New Roman" w:cs="Times New Roman"/>
+          <w:sz w:val="24"/>
+          <w:szCs w:val="24"/>
+        </w:rPr>
+        <w:t>: A felhasználó izomcsoportokra felosztva tekintheti meg az egyes gyakorlatokat melyekhez mind egy rövid segítő videó tartozik amely megmutatja hogy, hogy egészséges azt az adott gyakorlatot végezni.</w:t>
+      </w:r>
+    </w:p>
+    <w:p>
+      <w:pPr>
+        <w:spacing w:line="360" w:lineRule="auto"/>
+        <w:jc w:val="both"/>
+        <w:rPr>
+          <w:rFonts w:ascii="Times New Roman" w:hAnsi="Times New Roman" w:cs="Times New Roman"/>
+          <w:sz w:val="24"/>
+          <w:szCs w:val="24"/>
+        </w:rPr>
+      </w:pPr>
       <w:r>
         <w:rPr>
           <w:rFonts w:ascii="Times New Roman" w:hAnsi="Times New Roman" w:cs="Times New Roman"/>
@@ -17272,6 +17403,26 @@
           <w:sz w:val="24"/>
           <w:szCs w:val="24"/>
         </w:rPr>
+        <w:t>Étkezés(</w:t>
+      </w:r>
+      <w:proofErr w:type="spellStart"/>
+      <w:r>
+        <w:rPr>
+          <w:rFonts w:ascii="Times New Roman" w:hAnsi="Times New Roman" w:cs="Times New Roman"/>
+          <w:b/>
+          <w:sz w:val="24"/>
+          <w:szCs w:val="24"/>
+        </w:rPr>
+        <w:t>Diet</w:t>
+      </w:r>
+      <w:proofErr w:type="spellEnd"/>
+      <w:r>
+        <w:rPr>
+          <w:rFonts w:ascii="Times New Roman" w:hAnsi="Times New Roman" w:cs="Times New Roman"/>
+          <w:b/>
+          <w:sz w:val="24"/>
+          <w:szCs w:val="24"/>
+        </w:rPr>
         <w:t>)</w:t>
       </w:r>
       <w:r>
@@ -17280,196 +17431,29 @@
           <w:sz w:val="24"/>
           <w:szCs w:val="24"/>
         </w:rPr>
-        <w:t xml:space="preserve">: Egy egyszerű </w:t>
-      </w:r>
-      <w:proofErr w:type="spellStart"/>
-      <w:r>
+        <w:t>: A felhasználó itt rögzítheti a három főétkezés és egyéb fogyasztását egy napon. Előző napok étkezését is itt tudja megtekinteni egy felhasználóbarát felületen.</w:t>
+      </w:r>
+    </w:p>
+    <w:p>
+      <w:pPr>
+        <w:spacing w:line="360" w:lineRule="auto"/>
+        <w:jc w:val="both"/>
         <w:rPr>
           <w:rFonts w:ascii="Times New Roman" w:hAnsi="Times New Roman" w:cs="Times New Roman"/>
           <w:sz w:val="24"/>
           <w:szCs w:val="24"/>
         </w:rPr>
-        <w:t>drag</w:t>
-      </w:r>
-      <w:proofErr w:type="spellEnd"/>
-      <w:r>
-        <w:rPr>
-          <w:rFonts w:ascii="Times New Roman" w:hAnsi="Times New Roman" w:cs="Times New Roman"/>
+      </w:pPr>
+      <w:r>
+        <w:rPr>
+          <w:rFonts w:ascii="Times New Roman" w:hAnsi="Times New Roman" w:cs="Times New Roman"/>
+          <w:b/>
           <w:sz w:val="24"/>
           <w:szCs w:val="24"/>
         </w:rPr>
-        <w:t xml:space="preserve"> &amp; </w:t>
-      </w:r>
-      <w:proofErr w:type="spellStart"/>
-      <w:r>
-        <w:rPr>
-          <w:rFonts w:ascii="Times New Roman" w:hAnsi="Times New Roman" w:cs="Times New Roman"/>
-          <w:sz w:val="24"/>
-          <w:szCs w:val="24"/>
-        </w:rPr>
-        <w:t>drop</w:t>
-      </w:r>
-      <w:proofErr w:type="spellEnd"/>
-      <w:r>
-        <w:rPr>
-          <w:rFonts w:ascii="Times New Roman" w:hAnsi="Times New Roman" w:cs="Times New Roman"/>
-          <w:sz w:val="24"/>
-          <w:szCs w:val="24"/>
-        </w:rPr>
-        <w:t xml:space="preserve"> oldal ahol a felhasználó edzés terveket készíthet az adatbázisunkban található megannyi gyakorlatból. </w:t>
-      </w:r>
-    </w:p>
-    <w:p>
-      <w:pPr>
-        <w:spacing w:line="360" w:lineRule="auto"/>
-        <w:jc w:val="both"/>
-        <w:rPr>
-          <w:rFonts w:ascii="Times New Roman" w:hAnsi="Times New Roman" w:cs="Times New Roman"/>
-          <w:sz w:val="24"/>
-          <w:szCs w:val="24"/>
-        </w:rPr>
-      </w:pPr>
-      <w:proofErr w:type="gramStart"/>
-      <w:r>
-        <w:rPr>
-          <w:rFonts w:ascii="Times New Roman" w:hAnsi="Times New Roman" w:cs="Times New Roman"/>
-          <w:b/>
-          <w:sz w:val="24"/>
-          <w:szCs w:val="24"/>
-        </w:rPr>
-        <w:t>Gyakorlatok(</w:t>
-      </w:r>
-      <w:proofErr w:type="spellStart"/>
-      <w:proofErr w:type="gramEnd"/>
-      <w:r>
-        <w:rPr>
-          <w:rFonts w:ascii="Times New Roman" w:hAnsi="Times New Roman" w:cs="Times New Roman"/>
-          <w:b/>
-          <w:sz w:val="24"/>
-          <w:szCs w:val="24"/>
-        </w:rPr>
-        <w:t>Browse</w:t>
-      </w:r>
-      <w:proofErr w:type="spellEnd"/>
-      <w:r>
-        <w:rPr>
-          <w:rFonts w:ascii="Times New Roman" w:hAnsi="Times New Roman" w:cs="Times New Roman"/>
-          <w:b/>
-          <w:sz w:val="24"/>
-          <w:szCs w:val="24"/>
-        </w:rPr>
-        <w:t xml:space="preserve"> </w:t>
-      </w:r>
-      <w:proofErr w:type="spellStart"/>
-      <w:r>
-        <w:rPr>
-          <w:rFonts w:ascii="Times New Roman" w:hAnsi="Times New Roman" w:cs="Times New Roman"/>
-          <w:b/>
-          <w:sz w:val="24"/>
-          <w:szCs w:val="24"/>
-        </w:rPr>
-        <w:t>Exercises</w:t>
-      </w:r>
-      <w:proofErr w:type="spellEnd"/>
-      <w:r>
-        <w:rPr>
-          <w:rFonts w:ascii="Times New Roman" w:hAnsi="Times New Roman" w:cs="Times New Roman"/>
-          <w:b/>
-          <w:sz w:val="24"/>
-          <w:szCs w:val="24"/>
-        </w:rPr>
-        <w:t>)</w:t>
-      </w:r>
-      <w:r>
-        <w:rPr>
-          <w:rFonts w:ascii="Times New Roman" w:hAnsi="Times New Roman" w:cs="Times New Roman"/>
-          <w:sz w:val="24"/>
-          <w:szCs w:val="24"/>
-        </w:rPr>
-        <w:t>: A felhasználó izomcsoportokra felosztva tekintheti meg az egyes gyakorlatokat melyekhez mind egy rövid segítő videó tartozik amely megmutatja hogy, hogy egészséges azt az adott gyakorlatot végezni.</w:t>
-      </w:r>
-    </w:p>
-    <w:p>
-      <w:pPr>
-        <w:spacing w:line="360" w:lineRule="auto"/>
-        <w:jc w:val="both"/>
-        <w:rPr>
-          <w:rFonts w:ascii="Times New Roman" w:hAnsi="Times New Roman" w:cs="Times New Roman"/>
-          <w:sz w:val="24"/>
-          <w:szCs w:val="24"/>
-        </w:rPr>
-      </w:pPr>
-      <w:proofErr w:type="gramStart"/>
-      <w:r>
-        <w:rPr>
-          <w:rFonts w:ascii="Times New Roman" w:hAnsi="Times New Roman" w:cs="Times New Roman"/>
-          <w:b/>
-          <w:sz w:val="24"/>
-          <w:szCs w:val="24"/>
-        </w:rPr>
-        <w:t>Étkezés(</w:t>
-      </w:r>
-      <w:proofErr w:type="spellStart"/>
-      <w:proofErr w:type="gramEnd"/>
-      <w:r>
-        <w:rPr>
-          <w:rFonts w:ascii="Times New Roman" w:hAnsi="Times New Roman" w:cs="Times New Roman"/>
-          <w:b/>
-          <w:sz w:val="24"/>
-          <w:szCs w:val="24"/>
-        </w:rPr>
-        <w:t>Diet</w:t>
-      </w:r>
-      <w:proofErr w:type="spellEnd"/>
-      <w:r>
-        <w:rPr>
-          <w:rFonts w:ascii="Times New Roman" w:hAnsi="Times New Roman" w:cs="Times New Roman"/>
-          <w:b/>
-          <w:sz w:val="24"/>
-          <w:szCs w:val="24"/>
-        </w:rPr>
-        <w:t>)</w:t>
-      </w:r>
-      <w:r>
-        <w:rPr>
-          <w:rFonts w:ascii="Times New Roman" w:hAnsi="Times New Roman" w:cs="Times New Roman"/>
-          <w:sz w:val="24"/>
-          <w:szCs w:val="24"/>
-        </w:rPr>
-        <w:t>: A felhasználó itt rögzítheti a három főétkezés és egyéb fogyasztását egy napon. Előző napok étkezését is itt tudja megtekinteni egy felhasználóbarát felületen.</w:t>
-      </w:r>
-    </w:p>
-    <w:p>
-      <w:pPr>
-        <w:spacing w:line="360" w:lineRule="auto"/>
-        <w:jc w:val="both"/>
-        <w:rPr>
-          <w:rFonts w:ascii="Times New Roman" w:hAnsi="Times New Roman" w:cs="Times New Roman"/>
-          <w:sz w:val="24"/>
-          <w:szCs w:val="24"/>
-        </w:rPr>
-      </w:pPr>
-      <w:r>
-        <w:rPr>
-          <w:rFonts w:ascii="Times New Roman" w:hAnsi="Times New Roman" w:cs="Times New Roman"/>
-          <w:b/>
-          <w:sz w:val="24"/>
-          <w:szCs w:val="24"/>
-        </w:rPr>
-        <w:t xml:space="preserve">Mentett </w:t>
-      </w:r>
-      <w:proofErr w:type="gramStart"/>
-      <w:r>
-        <w:rPr>
-          <w:rFonts w:ascii="Times New Roman" w:hAnsi="Times New Roman" w:cs="Times New Roman"/>
-          <w:b/>
-          <w:sz w:val="24"/>
-          <w:szCs w:val="24"/>
-        </w:rPr>
-        <w:t>Edzéseim(</w:t>
-      </w:r>
-      <w:proofErr w:type="spellStart"/>
-      <w:proofErr w:type="gramEnd"/>
+        <w:t>Mentett Edzéseim(</w:t>
+      </w:r>
+      <w:proofErr w:type="spellStart"/>
       <w:r>
         <w:rPr>
           <w:rFonts w:ascii="Times New Roman" w:hAnsi="Times New Roman" w:cs="Times New Roman"/>
@@ -17842,16 +17826,16 @@
           <w:rFonts w:cs="Times New Roman"/>
         </w:rPr>
       </w:pPr>
-      <w:bookmarkStart w:id="47" w:name="_5aogn3qcsjug" w:colFirst="0" w:colLast="0"/>
-      <w:bookmarkStart w:id="48" w:name="_Toc164079275"/>
+      <w:bookmarkStart w:id="46" w:name="_5aogn3qcsjug" w:colFirst="0" w:colLast="0"/>
+      <w:bookmarkStart w:id="47" w:name="_Toc164079275"/>
+      <w:bookmarkEnd w:id="46"/>
+      <w:r>
+        <w:rPr>
+          <w:rFonts w:cs="Times New Roman"/>
+        </w:rPr>
+        <w:t>Edzésterv</w:t>
+      </w:r>
       <w:bookmarkEnd w:id="47"/>
-      <w:r>
-        <w:rPr>
-          <w:rFonts w:cs="Times New Roman"/>
-        </w:rPr>
-        <w:t>Edzésterv</w:t>
-      </w:r>
-      <w:bookmarkEnd w:id="48"/>
     </w:p>
     <w:p>
       <w:pPr>
@@ -18071,16 +18055,16 @@
           <w:rFonts w:cs="Times New Roman"/>
         </w:rPr>
       </w:pPr>
-      <w:bookmarkStart w:id="49" w:name="_tf5obc1cmo2i" w:colFirst="0" w:colLast="0"/>
-      <w:bookmarkStart w:id="50" w:name="_Toc164079276"/>
+      <w:bookmarkStart w:id="48" w:name="_tf5obc1cmo2i" w:colFirst="0" w:colLast="0"/>
+      <w:bookmarkStart w:id="49" w:name="_Toc164079276"/>
+      <w:bookmarkEnd w:id="48"/>
+      <w:r>
+        <w:rPr>
+          <w:rFonts w:cs="Times New Roman"/>
+        </w:rPr>
+        <w:t>Edzés Létrehozás</w:t>
+      </w:r>
       <w:bookmarkEnd w:id="49"/>
-      <w:r>
-        <w:rPr>
-          <w:rFonts w:cs="Times New Roman"/>
-        </w:rPr>
-        <w:t>Edzés Létrehozás</w:t>
-      </w:r>
-      <w:bookmarkEnd w:id="50"/>
     </w:p>
     <w:p>
       <w:pPr>
@@ -18172,25 +18156,7 @@
           <w:sz w:val="24"/>
           <w:szCs w:val="24"/>
         </w:rPr>
-        <w:t xml:space="preserve">tud navigálni. Gyakorlatok ki listázásához a felhasználónak nincs más teendője csak kijelölni azt az izomcsoportot melyet </w:t>
-      </w:r>
-      <w:proofErr w:type="spellStart"/>
-      <w:r>
-        <w:rPr>
-          <w:rFonts w:ascii="Times New Roman" w:hAnsi="Times New Roman" w:cs="Times New Roman"/>
-          <w:sz w:val="24"/>
-          <w:szCs w:val="24"/>
-        </w:rPr>
-        <w:t>edzeni</w:t>
-      </w:r>
-      <w:proofErr w:type="spellEnd"/>
-      <w:r>
-        <w:rPr>
-          <w:rFonts w:ascii="Times New Roman" w:hAnsi="Times New Roman" w:cs="Times New Roman"/>
-          <w:sz w:val="24"/>
-          <w:szCs w:val="24"/>
-        </w:rPr>
-        <w:t xml:space="preserve"> szeretne, ekkor a gyakorlatok kis kártyák formájában megjelennek a bal oldali panelen. </w:t>
+        <w:t xml:space="preserve">tud navigálni. Gyakorlatok ki listázásához a felhasználónak nincs más teendője csak kijelölni azt az izomcsoportot melyet edzeni szeretne, ekkor a gyakorlatok kis kártyák formájában megjelennek a bal oldali panelen. </w:t>
       </w:r>
     </w:p>
     <w:p>
@@ -18321,7 +18287,6 @@
         <w:t xml:space="preserve"> A kártyát a felhasználó a kurzorával megfogva behúzhatja a jobb oldali panelre, ekkor az a gyakorlat hozzáadódik az edzés tervhez. Itt a felhasználó szerkesztheti az adott gyakorlat “</w:t>
       </w:r>
       <w:proofErr w:type="spellStart"/>
-      <w:proofErr w:type="gramStart"/>
       <w:r>
         <w:rPr>
           <w:rFonts w:ascii="Times New Roman" w:hAnsi="Times New Roman" w:cs="Times New Roman"/>
@@ -18337,37 +18302,18 @@
           <w:sz w:val="24"/>
           <w:szCs w:val="24"/>
         </w:rPr>
-        <w:t>”-</w:t>
-      </w:r>
-      <w:proofErr w:type="spellStart"/>
-      <w:proofErr w:type="gramEnd"/>
-      <w:r>
+        <w:t>”-jeit. Egyes gyakorlatok ismétlési számát, vagy ha a gyakorlat időtartamra megy akkor idejét és a használt súlyát kilogrammban megadva.</w:t>
+      </w:r>
+    </w:p>
+    <w:p>
+      <w:pPr>
+        <w:spacing w:line="360" w:lineRule="auto"/>
+        <w:jc w:val="both"/>
         <w:rPr>
           <w:rFonts w:ascii="Times New Roman" w:hAnsi="Times New Roman" w:cs="Times New Roman"/>
           <w:sz w:val="24"/>
           <w:szCs w:val="24"/>
         </w:rPr>
-        <w:t>jeit</w:t>
-      </w:r>
-      <w:proofErr w:type="spellEnd"/>
-      <w:r>
-        <w:rPr>
-          <w:rFonts w:ascii="Times New Roman" w:hAnsi="Times New Roman" w:cs="Times New Roman"/>
-          <w:sz w:val="24"/>
-          <w:szCs w:val="24"/>
-        </w:rPr>
-        <w:t>. Egyes gyakorlatok ismétlési számát, vagy ha a gyakorlat időtartamra megy akkor idejét és a használt súlyát kilogrammban megadva.</w:t>
-      </w:r>
-    </w:p>
-    <w:p>
-      <w:pPr>
-        <w:spacing w:line="360" w:lineRule="auto"/>
-        <w:jc w:val="both"/>
-        <w:rPr>
-          <w:rFonts w:ascii="Times New Roman" w:hAnsi="Times New Roman" w:cs="Times New Roman"/>
-          <w:sz w:val="24"/>
-          <w:szCs w:val="24"/>
-        </w:rPr>
       </w:pPr>
     </w:p>
     <w:p>
@@ -18377,16 +18323,16 @@
           <w:rFonts w:cs="Times New Roman"/>
         </w:rPr>
       </w:pPr>
-      <w:bookmarkStart w:id="51" w:name="_wxrr7frfbh70" w:colFirst="0" w:colLast="0"/>
-      <w:bookmarkStart w:id="52" w:name="_Toc164079277"/>
+      <w:bookmarkStart w:id="50" w:name="_wxrr7frfbh70" w:colFirst="0" w:colLast="0"/>
+      <w:bookmarkStart w:id="51" w:name="_Toc164079277"/>
+      <w:bookmarkEnd w:id="50"/>
+      <w:r>
+        <w:rPr>
+          <w:rFonts w:cs="Times New Roman"/>
+        </w:rPr>
+        <w:t>Gyakorlatok</w:t>
+      </w:r>
       <w:bookmarkEnd w:id="51"/>
-      <w:r>
-        <w:rPr>
-          <w:rFonts w:cs="Times New Roman"/>
-        </w:rPr>
-        <w:t>Gyakorlatok</w:t>
-      </w:r>
-      <w:bookmarkEnd w:id="52"/>
     </w:p>
     <w:p>
       <w:pPr>
@@ -18475,28 +18421,28 @@
         </w:rPr>
         <w:t>A felhasználónak itt is a test ábrán egy izomcsoportra kattintva van lehetősége kilistázni a gyakorlatokat. A gyakorlatokat kurzorával kijelölve tekintheti meg a segítő animációt és a gyakorlat által edzett további izomcsoportokat</w:t>
       </w:r>
-      <w:bookmarkStart w:id="53" w:name="_pbeuvr70zqzw" w:colFirst="0" w:colLast="0"/>
-      <w:bookmarkStart w:id="54" w:name="_o4e874aa70n8" w:colFirst="0" w:colLast="0"/>
+      <w:bookmarkStart w:id="52" w:name="_pbeuvr70zqzw" w:colFirst="0" w:colLast="0"/>
+      <w:bookmarkStart w:id="53" w:name="_o4e874aa70n8" w:colFirst="0" w:colLast="0"/>
+      <w:bookmarkEnd w:id="52"/>
       <w:bookmarkEnd w:id="53"/>
+    </w:p>
+    <w:p>
+      <w:pPr>
+        <w:pStyle w:val="Cmsor2"/>
+        <w:rPr>
+          <w:rFonts w:cs="Times New Roman"/>
+        </w:rPr>
+      </w:pPr>
+      <w:bookmarkStart w:id="54" w:name="_c22k6pe10su3" w:colFirst="0" w:colLast="0"/>
+      <w:bookmarkStart w:id="55" w:name="_Toc164079278"/>
       <w:bookmarkEnd w:id="54"/>
-    </w:p>
-    <w:p>
-      <w:pPr>
-        <w:pStyle w:val="Cmsor2"/>
+      <w:r>
         <w:rPr>
           <w:rFonts w:cs="Times New Roman"/>
         </w:rPr>
-      </w:pPr>
-      <w:bookmarkStart w:id="55" w:name="_c22k6pe10su3" w:colFirst="0" w:colLast="0"/>
-      <w:bookmarkStart w:id="56" w:name="_Toc164079278"/>
+        <w:t>Étkezés</w:t>
+      </w:r>
       <w:bookmarkEnd w:id="55"/>
-      <w:r>
-        <w:rPr>
-          <w:rFonts w:cs="Times New Roman"/>
-        </w:rPr>
-        <w:t>Étkezés</w:t>
-      </w:r>
-      <w:bookmarkEnd w:id="56"/>
     </w:p>
     <w:p>
       <w:pPr>
@@ -18686,35 +18632,35 @@
         </w:rPr>
         <w:t>A felhasználó előző napok elfogyasztott ételeink értékeit is megtekintheti, ez elősegíti egy egészséges étrend tervezéséhez.</w:t>
       </w:r>
-      <w:bookmarkStart w:id="57" w:name="_b1ou47kt3wr4" w:colFirst="0" w:colLast="0"/>
+      <w:bookmarkStart w:id="56" w:name="_b1ou47kt3wr4" w:colFirst="0" w:colLast="0"/>
+      <w:bookmarkEnd w:id="56"/>
+    </w:p>
+    <w:p>
+      <w:pPr>
+        <w:spacing w:line="360" w:lineRule="auto"/>
+        <w:jc w:val="both"/>
+        <w:rPr>
+          <w:rFonts w:ascii="Times New Roman" w:hAnsi="Times New Roman" w:cs="Times New Roman"/>
+          <w:sz w:val="24"/>
+          <w:szCs w:val="24"/>
+        </w:rPr>
+      </w:pPr>
+    </w:p>
+    <w:p>
+      <w:pPr>
+        <w:pStyle w:val="Cmsor2"/>
+        <w:rPr>
+          <w:rFonts w:cs="Times New Roman"/>
+        </w:rPr>
+      </w:pPr>
+      <w:bookmarkStart w:id="57" w:name="_Toc164079279"/>
+      <w:r>
+        <w:rPr>
+          <w:rFonts w:cs="Times New Roman"/>
+        </w:rPr>
+        <w:t>Mentett edzéseim</w:t>
+      </w:r>
       <w:bookmarkEnd w:id="57"/>
-    </w:p>
-    <w:p>
-      <w:pPr>
-        <w:spacing w:line="360" w:lineRule="auto"/>
-        <w:jc w:val="both"/>
-        <w:rPr>
-          <w:rFonts w:ascii="Times New Roman" w:hAnsi="Times New Roman" w:cs="Times New Roman"/>
-          <w:sz w:val="24"/>
-          <w:szCs w:val="24"/>
-        </w:rPr>
-      </w:pPr>
-    </w:p>
-    <w:p>
-      <w:pPr>
-        <w:pStyle w:val="Cmsor2"/>
-        <w:rPr>
-          <w:rFonts w:cs="Times New Roman"/>
-        </w:rPr>
-      </w:pPr>
-      <w:bookmarkStart w:id="58" w:name="_Toc164079279"/>
-      <w:r>
-        <w:rPr>
-          <w:rFonts w:cs="Times New Roman"/>
-        </w:rPr>
-        <w:t>Mentett edzéseim</w:t>
-      </w:r>
-      <w:bookmarkEnd w:id="58"/>
     </w:p>
     <w:p>
       <w:pPr>
@@ -18863,9 +18809,9 @@
           <w:rFonts w:cs="Times New Roman"/>
         </w:rPr>
       </w:pPr>
-      <w:bookmarkStart w:id="59" w:name="_oqfgne6iwex" w:colFirst="0" w:colLast="0"/>
-      <w:bookmarkStart w:id="60" w:name="_Toc164079280"/>
-      <w:bookmarkEnd w:id="59"/>
+      <w:bookmarkStart w:id="58" w:name="_oqfgne6iwex" w:colFirst="0" w:colLast="0"/>
+      <w:bookmarkStart w:id="59" w:name="_Toc164079280"/>
+      <w:bookmarkEnd w:id="58"/>
       <w:r>
         <w:rPr>
           <w:rFonts w:cs="Times New Roman"/>
@@ -18873,7 +18819,7 @@
         <w:lastRenderedPageBreak/>
         <w:t>Fiók Beállítások</w:t>
       </w:r>
-      <w:bookmarkEnd w:id="60"/>
+      <w:bookmarkEnd w:id="59"/>
     </w:p>
     <w:p>
       <w:pPr>
@@ -19139,16 +19085,16 @@
           <w:rFonts w:cs="Times New Roman"/>
         </w:rPr>
       </w:pPr>
-      <w:bookmarkStart w:id="61" w:name="_iq2q6sszn7g9" w:colFirst="0" w:colLast="0"/>
-      <w:bookmarkStart w:id="62" w:name="_Toc164079281"/>
+      <w:bookmarkStart w:id="60" w:name="_iq2q6sszn7g9" w:colFirst="0" w:colLast="0"/>
+      <w:bookmarkStart w:id="61" w:name="_Toc164079281"/>
+      <w:bookmarkEnd w:id="60"/>
+      <w:r>
+        <w:rPr>
+          <w:rFonts w:cs="Times New Roman"/>
+        </w:rPr>
+        <w:t>Edzés</w:t>
+      </w:r>
       <w:bookmarkEnd w:id="61"/>
-      <w:r>
-        <w:rPr>
-          <w:rFonts w:cs="Times New Roman"/>
-        </w:rPr>
-        <w:t>Edzés</w:t>
-      </w:r>
-      <w:bookmarkEnd w:id="62"/>
     </w:p>
     <w:p>
       <w:pPr>
@@ -19226,30 +19172,30 @@
           <w:rFonts w:cs="Times New Roman"/>
         </w:rPr>
       </w:pPr>
-      <w:bookmarkStart w:id="63" w:name="_bom7ti4oe9qu" w:colFirst="0" w:colLast="0"/>
-      <w:bookmarkStart w:id="64" w:name="_Toc164079282"/>
+      <w:bookmarkStart w:id="62" w:name="_bom7ti4oe9qu" w:colFirst="0" w:colLast="0"/>
+      <w:bookmarkStart w:id="63" w:name="_Toc164079282"/>
+      <w:bookmarkEnd w:id="62"/>
+      <w:r>
+        <w:rPr>
+          <w:rFonts w:cs="Times New Roman"/>
+        </w:rPr>
+        <w:t>Kezelő felület (</w:t>
+      </w:r>
+      <w:proofErr w:type="spellStart"/>
+      <w:r>
+        <w:rPr>
+          <w:rFonts w:cs="Times New Roman"/>
+        </w:rPr>
+        <w:t>Admin</w:t>
+      </w:r>
+      <w:proofErr w:type="spellEnd"/>
+      <w:r>
+        <w:rPr>
+          <w:rFonts w:cs="Times New Roman"/>
+        </w:rPr>
+        <w:t>)</w:t>
+      </w:r>
       <w:bookmarkEnd w:id="63"/>
-      <w:r>
-        <w:rPr>
-          <w:rFonts w:cs="Times New Roman"/>
-        </w:rPr>
-        <w:t>Kezelő felület (</w:t>
-      </w:r>
-      <w:proofErr w:type="spellStart"/>
-      <w:r>
-        <w:rPr>
-          <w:rFonts w:cs="Times New Roman"/>
-        </w:rPr>
-        <w:t>Admin</w:t>
-      </w:r>
-      <w:proofErr w:type="spellEnd"/>
-      <w:r>
-        <w:rPr>
-          <w:rFonts w:cs="Times New Roman"/>
-        </w:rPr>
-        <w:t>)</w:t>
-      </w:r>
-      <w:bookmarkEnd w:id="64"/>
     </w:p>
     <w:p>
       <w:pPr>
@@ -19458,11 +19404,67 @@
       <w:pPr>
         <w:pStyle w:val="Cmsor1"/>
       </w:pPr>
-      <w:bookmarkStart w:id="65" w:name="_Toc164079283"/>
+      <w:bookmarkStart w:id="64" w:name="_Toc164079283"/>
       <w:r>
         <w:t>Mobil alkalmazás</w:t>
       </w:r>
+      <w:bookmarkEnd w:id="64"/>
+    </w:p>
+    <w:p>
+      <w:pPr>
+        <w:pStyle w:val="Cmsor2"/>
+        <w:rPr>
+          <w:rFonts w:cs="Times New Roman"/>
+        </w:rPr>
+      </w:pPr>
+      <w:bookmarkStart w:id="65" w:name="_3we4yqkdzqd2" w:colFirst="0" w:colLast="0"/>
+      <w:bookmarkStart w:id="66" w:name="_Toc164079284"/>
       <w:bookmarkEnd w:id="65"/>
+      <w:r>
+        <w:rPr>
+          <w:rFonts w:cs="Times New Roman"/>
+        </w:rPr>
+        <w:t>Miért van rá szükség?</w:t>
+      </w:r>
+      <w:bookmarkEnd w:id="66"/>
+    </w:p>
+    <w:p>
+      <w:pPr>
+        <w:spacing w:line="360" w:lineRule="auto"/>
+        <w:jc w:val="both"/>
+        <w:rPr>
+          <w:rFonts w:ascii="Times New Roman" w:hAnsi="Times New Roman" w:cs="Times New Roman"/>
+          <w:sz w:val="24"/>
+          <w:szCs w:val="24"/>
+        </w:rPr>
+      </w:pPr>
+      <w:r>
+        <w:rPr>
+          <w:rFonts w:ascii="Times New Roman" w:hAnsi="Times New Roman" w:cs="Times New Roman"/>
+          <w:sz w:val="24"/>
+          <w:szCs w:val="24"/>
+        </w:rPr>
+        <w:t xml:space="preserve">Csapatunk inspiráció és megoldások kutatása közben több hasonló alkalmazást tekintett meg és ezekben az alkalmazásokban mind az a közös, hogy szorgalmazzák a felhasználót natív mobil alkalmazásuk letöltésére. </w:t>
+      </w:r>
+    </w:p>
+    <w:p>
+      <w:pPr>
+        <w:spacing w:line="360" w:lineRule="auto"/>
+        <w:jc w:val="both"/>
+        <w:rPr>
+          <w:rFonts w:ascii="Times New Roman" w:hAnsi="Times New Roman" w:cs="Times New Roman"/>
+          <w:sz w:val="24"/>
+          <w:szCs w:val="24"/>
+        </w:rPr>
+      </w:pPr>
+      <w:r>
+        <w:rPr>
+          <w:rFonts w:ascii="Times New Roman" w:hAnsi="Times New Roman" w:cs="Times New Roman"/>
+          <w:sz w:val="24"/>
+          <w:szCs w:val="24"/>
+        </w:rPr>
+        <w:t>Egyszerű válasz erre az, hogy ebben a korban már hasznosabb egy natív mobil alkalmazás mint egy reszponzívvá tett weboldal. Ezért a weboldal kis képernyőkön felajánlja mobil alkalmazásunk letöltését.</w:t>
+      </w:r>
     </w:p>
     <w:p>
       <w:pPr>
@@ -19471,16 +19473,16 @@
           <w:rFonts w:cs="Times New Roman"/>
         </w:rPr>
       </w:pPr>
-      <w:bookmarkStart w:id="66" w:name="_3we4yqkdzqd2" w:colFirst="0" w:colLast="0"/>
-      <w:bookmarkStart w:id="67" w:name="_Toc164079284"/>
-      <w:bookmarkEnd w:id="66"/>
+      <w:bookmarkStart w:id="67" w:name="_gaskwylbnlln" w:colFirst="0" w:colLast="0"/>
+      <w:bookmarkStart w:id="68" w:name="_Toc164079285"/>
+      <w:bookmarkEnd w:id="67"/>
       <w:r>
         <w:rPr>
           <w:rFonts w:cs="Times New Roman"/>
         </w:rPr>
-        <w:t>Miért van rá szükség?</w:t>
-      </w:r>
-      <w:bookmarkEnd w:id="67"/>
+        <w:t>Technológia választás</w:t>
+      </w:r>
+      <w:bookmarkEnd w:id="68"/>
     </w:p>
     <w:p>
       <w:pPr>
@@ -19498,44 +19500,44 @@
           <w:sz w:val="24"/>
           <w:szCs w:val="24"/>
         </w:rPr>
-        <w:t xml:space="preserve">Csapatunk inspiráció és megoldások kutatása közben több hasonló alkalmazást tekintett meg és ezekben az alkalmazásokban mind az a közös, hogy szorgalmazzák a felhasználót natív mobil alkalmazásuk letöltésére. </w:t>
-      </w:r>
-    </w:p>
-    <w:p>
-      <w:pPr>
-        <w:spacing w:line="360" w:lineRule="auto"/>
-        <w:jc w:val="both"/>
+        <w:t xml:space="preserve">Választásunk a .Net </w:t>
+      </w:r>
+      <w:proofErr w:type="spellStart"/>
+      <w:r>
         <w:rPr>
           <w:rFonts w:ascii="Times New Roman" w:hAnsi="Times New Roman" w:cs="Times New Roman"/>
           <w:sz w:val="24"/>
           <w:szCs w:val="24"/>
         </w:rPr>
-      </w:pPr>
+        <w:t>Maui</w:t>
+      </w:r>
+      <w:proofErr w:type="spellEnd"/>
       <w:r>
         <w:rPr>
           <w:rFonts w:ascii="Times New Roman" w:hAnsi="Times New Roman" w:cs="Times New Roman"/>
           <w:sz w:val="24"/>
           <w:szCs w:val="24"/>
         </w:rPr>
-        <w:t xml:space="preserve">Egyszerű válasz erre az, hogy ebben a korban már hasznosabb egy natív mobil </w:t>
-      </w:r>
-      <w:proofErr w:type="gramStart"/>
-      <w:r>
+        <w:t xml:space="preserve"> keretrendszerre esett, fő okunk erre az volt, hogy ez az egyetlen ilyen fejlesztői környezet mely egyszerre többféle operációs rendszerre engedje meg az adott kód fejlesztését. </w:t>
+      </w:r>
+    </w:p>
+    <w:p>
+      <w:pPr>
+        <w:spacing w:line="360" w:lineRule="auto"/>
+        <w:jc w:val="both"/>
         <w:rPr>
           <w:rFonts w:ascii="Times New Roman" w:hAnsi="Times New Roman" w:cs="Times New Roman"/>
           <w:sz w:val="24"/>
           <w:szCs w:val="24"/>
         </w:rPr>
-        <w:t>alkalmazás</w:t>
-      </w:r>
-      <w:proofErr w:type="gramEnd"/>
+      </w:pPr>
       <w:r>
         <w:rPr>
           <w:rFonts w:ascii="Times New Roman" w:hAnsi="Times New Roman" w:cs="Times New Roman"/>
           <w:sz w:val="24"/>
           <w:szCs w:val="24"/>
         </w:rPr>
-        <w:t xml:space="preserve"> mint egy reszponzívvá tett weboldal. Ezért a weboldal kis képernyőkön felajánlja mobil alkalmazásunk letöltését.</w:t>
+        <w:t>Egyetlen nehézsége volt ennek a megoldásnak, hogy ez a keretrendszer még nem teljesen elterjedt és ez a sok kisebb hibájának köszönhető, ezért egy két buckát nehezen tudtunk csak megmászni fejlesztés közben.</w:t>
       </w:r>
     </w:p>
     <w:p>
@@ -19545,83 +19547,9 @@
           <w:rFonts w:cs="Times New Roman"/>
         </w:rPr>
       </w:pPr>
-      <w:bookmarkStart w:id="68" w:name="_gaskwylbnlln" w:colFirst="0" w:colLast="0"/>
-      <w:bookmarkStart w:id="69" w:name="_Toc164079285"/>
-      <w:bookmarkEnd w:id="68"/>
-      <w:r>
-        <w:rPr>
-          <w:rFonts w:cs="Times New Roman"/>
-        </w:rPr>
-        <w:t>Technológia választás</w:t>
-      </w:r>
+      <w:bookmarkStart w:id="69" w:name="_jhcpfhkezkqx" w:colFirst="0" w:colLast="0"/>
+      <w:bookmarkStart w:id="70" w:name="_Toc164079286"/>
       <w:bookmarkEnd w:id="69"/>
-    </w:p>
-    <w:p>
-      <w:pPr>
-        <w:spacing w:line="360" w:lineRule="auto"/>
-        <w:jc w:val="both"/>
-        <w:rPr>
-          <w:rFonts w:ascii="Times New Roman" w:hAnsi="Times New Roman" w:cs="Times New Roman"/>
-          <w:sz w:val="24"/>
-          <w:szCs w:val="24"/>
-        </w:rPr>
-      </w:pPr>
-      <w:r>
-        <w:rPr>
-          <w:rFonts w:ascii="Times New Roman" w:hAnsi="Times New Roman" w:cs="Times New Roman"/>
-          <w:sz w:val="24"/>
-          <w:szCs w:val="24"/>
-        </w:rPr>
-        <w:t xml:space="preserve">Választásunk a .Net </w:t>
-      </w:r>
-      <w:proofErr w:type="spellStart"/>
-      <w:r>
-        <w:rPr>
-          <w:rFonts w:ascii="Times New Roman" w:hAnsi="Times New Roman" w:cs="Times New Roman"/>
-          <w:sz w:val="24"/>
-          <w:szCs w:val="24"/>
-        </w:rPr>
-        <w:t>Maui</w:t>
-      </w:r>
-      <w:proofErr w:type="spellEnd"/>
-      <w:r>
-        <w:rPr>
-          <w:rFonts w:ascii="Times New Roman" w:hAnsi="Times New Roman" w:cs="Times New Roman"/>
-          <w:sz w:val="24"/>
-          <w:szCs w:val="24"/>
-        </w:rPr>
-        <w:t xml:space="preserve"> keretrendszerre esett, fő okunk erre az volt, hogy ez az egyetlen ilyen fejlesztői környezet mely egyszerre többféle operációs rendszerre engedje meg az adott kód fejlesztését. </w:t>
-      </w:r>
-    </w:p>
-    <w:p>
-      <w:pPr>
-        <w:spacing w:line="360" w:lineRule="auto"/>
-        <w:jc w:val="both"/>
-        <w:rPr>
-          <w:rFonts w:ascii="Times New Roman" w:hAnsi="Times New Roman" w:cs="Times New Roman"/>
-          <w:sz w:val="24"/>
-          <w:szCs w:val="24"/>
-        </w:rPr>
-      </w:pPr>
-      <w:r>
-        <w:rPr>
-          <w:rFonts w:ascii="Times New Roman" w:hAnsi="Times New Roman" w:cs="Times New Roman"/>
-          <w:sz w:val="24"/>
-          <w:szCs w:val="24"/>
-        </w:rPr>
-        <w:t>Egyetlen nehézsége volt ennek a megoldásnak, hogy ez a keretrendszer még nem teljesen elterjedt és ez a sok kisebb hibájának köszönhető, ezért egy két buckát nehezen tudtunk csak megmászni fejlesztés közben.</w:t>
-      </w:r>
-    </w:p>
-    <w:p>
-      <w:pPr>
-        <w:pStyle w:val="Cmsor2"/>
-        <w:rPr>
-          <w:rFonts w:cs="Times New Roman"/>
-        </w:rPr>
-      </w:pPr>
-      <w:bookmarkStart w:id="70" w:name="_jhcpfhkezkqx" w:colFirst="0" w:colLast="0"/>
-      <w:bookmarkStart w:id="71" w:name="_Toc164079286"/>
-      <w:bookmarkEnd w:id="70"/>
       <w:r>
         <w:rPr>
           <w:rFonts w:cs="Times New Roman"/>
@@ -19629,7 +19557,7 @@
         <w:lastRenderedPageBreak/>
         <w:t>Főoldal</w:t>
       </w:r>
-      <w:bookmarkEnd w:id="71"/>
+      <w:bookmarkEnd w:id="70"/>
     </w:p>
     <w:p>
       <w:pPr>
@@ -19971,9 +19899,9 @@
           <w:rFonts w:cs="Times New Roman"/>
         </w:rPr>
       </w:pPr>
-      <w:bookmarkStart w:id="72" w:name="_rsn2loe4kh2o" w:colFirst="0" w:colLast="0"/>
-      <w:bookmarkStart w:id="73" w:name="_Toc164079287"/>
-      <w:bookmarkEnd w:id="72"/>
+      <w:bookmarkStart w:id="71" w:name="_rsn2loe4kh2o" w:colFirst="0" w:colLast="0"/>
+      <w:bookmarkStart w:id="72" w:name="_Toc164079287"/>
+      <w:bookmarkEnd w:id="71"/>
       <w:r>
         <w:rPr>
           <w:rFonts w:cs="Times New Roman"/>
@@ -19981,7 +19909,7 @@
         <w:lastRenderedPageBreak/>
         <w:t>Étkezés</w:t>
       </w:r>
-      <w:bookmarkEnd w:id="73"/>
+      <w:bookmarkEnd w:id="72"/>
     </w:p>
     <w:p>
       <w:pPr>
@@ -20123,16 +20051,16 @@
           <w:rFonts w:cs="Times New Roman"/>
         </w:rPr>
       </w:pPr>
-      <w:bookmarkStart w:id="74" w:name="_wsonog71db4t" w:colFirst="0" w:colLast="0"/>
-      <w:bookmarkStart w:id="75" w:name="_Toc164079288"/>
+      <w:bookmarkStart w:id="73" w:name="_wsonog71db4t" w:colFirst="0" w:colLast="0"/>
+      <w:bookmarkStart w:id="74" w:name="_Toc164079288"/>
+      <w:bookmarkEnd w:id="73"/>
+      <w:r>
+        <w:rPr>
+          <w:rFonts w:cs="Times New Roman"/>
+        </w:rPr>
+        <w:t>Naptár</w:t>
+      </w:r>
       <w:bookmarkEnd w:id="74"/>
-      <w:r>
-        <w:rPr>
-          <w:rFonts w:cs="Times New Roman"/>
-        </w:rPr>
-        <w:t>Naptár</w:t>
-      </w:r>
-      <w:bookmarkEnd w:id="75"/>
     </w:p>
     <w:p>
       <w:pPr>
@@ -20232,18 +20160,9 @@
           <w:rFonts w:ascii="Times New Roman" w:hAnsi="Times New Roman" w:cs="Times New Roman"/>
           <w:sz w:val="24"/>
         </w:rPr>
-        <w:t xml:space="preserve">Az oldal két részre osztja a beírt edzéseket, az e </w:t>
-      </w:r>
-      <w:proofErr w:type="gramStart"/>
-      <w:r>
-        <w:rPr>
-          <w:rFonts w:ascii="Times New Roman" w:hAnsi="Times New Roman" w:cs="Times New Roman"/>
-          <w:sz w:val="24"/>
-        </w:rPr>
-        <w:t>heti(</w:t>
-      </w:r>
-      <w:proofErr w:type="spellStart"/>
-      <w:proofErr w:type="gramEnd"/>
+        <w:t>Az oldal két részre osztja a beírt edzéseket, az e heti(</w:t>
+      </w:r>
+      <w:proofErr w:type="spellStart"/>
       <w:r>
         <w:rPr>
           <w:rFonts w:ascii="Times New Roman" w:hAnsi="Times New Roman" w:cs="Times New Roman"/>
@@ -20432,58 +20351,58 @@
           <w:rFonts w:cs="Times New Roman"/>
         </w:rPr>
       </w:pPr>
-      <w:bookmarkStart w:id="76" w:name="_u0ylavl4ypu2" w:colFirst="0" w:colLast="0"/>
-      <w:bookmarkStart w:id="77" w:name="_Toc164079289"/>
+      <w:bookmarkStart w:id="75" w:name="_u0ylavl4ypu2" w:colFirst="0" w:colLast="0"/>
+      <w:bookmarkStart w:id="76" w:name="_Toc164079289"/>
+      <w:bookmarkEnd w:id="75"/>
+      <w:r>
+        <w:rPr>
+          <w:rFonts w:cs="Times New Roman"/>
+        </w:rPr>
+        <w:t>Beállítások</w:t>
+      </w:r>
       <w:bookmarkEnd w:id="76"/>
-      <w:r>
+    </w:p>
+    <w:p>
+      <w:pPr>
+        <w:spacing w:line="360" w:lineRule="auto"/>
+      </w:pPr>
+    </w:p>
+    <w:p>
+      <w:pPr>
+        <w:spacing w:line="360" w:lineRule="auto"/>
+        <w:jc w:val="both"/>
+        <w:rPr>
+          <w:rFonts w:ascii="Times New Roman" w:hAnsi="Times New Roman" w:cs="Times New Roman"/>
+          <w:sz w:val="24"/>
+        </w:rPr>
+      </w:pPr>
+      <w:r>
+        <w:rPr>
+          <w:rFonts w:ascii="Times New Roman" w:hAnsi="Times New Roman" w:cs="Times New Roman"/>
+          <w:sz w:val="24"/>
+        </w:rPr>
+        <w:t>A jelenlegi Beállítások oldalon a felhasználó megtudja változtatni a test ábra kinézetét és ki tud jelentkezni. A közel jövőben több személyre szabási beállítás is megtalálható lesz majd itt.</w:t>
+      </w:r>
+    </w:p>
+    <w:p>
+      <w:pPr>
+        <w:spacing w:line="360" w:lineRule="auto"/>
+        <w:rPr>
+          <w:rFonts w:ascii="Times New Roman" w:hAnsi="Times New Roman" w:cs="Times New Roman"/>
+          <w:sz w:val="24"/>
+        </w:rPr>
+      </w:pPr>
+    </w:p>
+    <w:p>
+      <w:pPr>
+        <w:pStyle w:val="Cmsor2"/>
         <w:rPr>
           <w:rFonts w:cs="Times New Roman"/>
         </w:rPr>
-        <w:t>Beállítások</w:t>
-      </w:r>
+      </w:pPr>
+      <w:bookmarkStart w:id="77" w:name="_seb6oxkz341c" w:colFirst="0" w:colLast="0"/>
+      <w:bookmarkStart w:id="78" w:name="_Toc164079290"/>
       <w:bookmarkEnd w:id="77"/>
-    </w:p>
-    <w:p>
-      <w:pPr>
-        <w:spacing w:line="360" w:lineRule="auto"/>
-      </w:pPr>
-    </w:p>
-    <w:p>
-      <w:pPr>
-        <w:spacing w:line="360" w:lineRule="auto"/>
-        <w:jc w:val="both"/>
-        <w:rPr>
-          <w:rFonts w:ascii="Times New Roman" w:hAnsi="Times New Roman" w:cs="Times New Roman"/>
-          <w:sz w:val="24"/>
-        </w:rPr>
-      </w:pPr>
-      <w:r>
-        <w:rPr>
-          <w:rFonts w:ascii="Times New Roman" w:hAnsi="Times New Roman" w:cs="Times New Roman"/>
-          <w:sz w:val="24"/>
-        </w:rPr>
-        <w:t>A jelenlegi Beállítások oldalon a felhasználó megtudja változtatni a test ábra kinézetét és ki tud jelentkezni. A közel jövőben több személyre szabási beállítás is megtalálható lesz majd itt.</w:t>
-      </w:r>
-    </w:p>
-    <w:p>
-      <w:pPr>
-        <w:spacing w:line="360" w:lineRule="auto"/>
-        <w:rPr>
-          <w:rFonts w:ascii="Times New Roman" w:hAnsi="Times New Roman" w:cs="Times New Roman"/>
-          <w:sz w:val="24"/>
-        </w:rPr>
-      </w:pPr>
-    </w:p>
-    <w:p>
-      <w:pPr>
-        <w:pStyle w:val="Cmsor2"/>
-        <w:rPr>
-          <w:rFonts w:cs="Times New Roman"/>
-        </w:rPr>
-      </w:pPr>
-      <w:bookmarkStart w:id="78" w:name="_seb6oxkz341c" w:colFirst="0" w:colLast="0"/>
-      <w:bookmarkStart w:id="79" w:name="_Toc164079290"/>
-      <w:bookmarkEnd w:id="78"/>
       <w:r>
         <w:rPr>
           <w:rFonts w:cs="Times New Roman"/>
@@ -20590,7 +20509,7 @@
           </wp:anchor>
         </w:drawing>
       </w:r>
-      <w:bookmarkEnd w:id="79"/>
+      <w:bookmarkEnd w:id="78"/>
     </w:p>
     <w:p>
       <w:pPr>
@@ -20800,7 +20719,6 @@
         <w:t>A képernyőn való balra vagy jobbra húzással lehet léptetni az edzés “</w:t>
       </w:r>
       <w:proofErr w:type="spellStart"/>
-      <w:proofErr w:type="gramStart"/>
       <w:r>
         <w:rPr>
           <w:rFonts w:ascii="Times New Roman" w:hAnsi="Times New Roman" w:cs="Times New Roman"/>
@@ -20814,24 +20732,7 @@
           <w:rFonts w:ascii="Times New Roman" w:hAnsi="Times New Roman" w:cs="Times New Roman"/>
           <w:sz w:val="24"/>
         </w:rPr>
-        <w:t>”-</w:t>
-      </w:r>
-      <w:proofErr w:type="spellStart"/>
-      <w:proofErr w:type="gramEnd"/>
-      <w:r>
-        <w:rPr>
-          <w:rFonts w:ascii="Times New Roman" w:hAnsi="Times New Roman" w:cs="Times New Roman"/>
-          <w:sz w:val="24"/>
-        </w:rPr>
-        <w:t>jeit</w:t>
-      </w:r>
-      <w:proofErr w:type="spellEnd"/>
-      <w:r>
-        <w:rPr>
-          <w:rFonts w:ascii="Times New Roman" w:hAnsi="Times New Roman" w:cs="Times New Roman"/>
-          <w:sz w:val="24"/>
-        </w:rPr>
-        <w:t xml:space="preserve"> ekkor is felugrik a Részletek panel.</w:t>
+        <w:t>”-jeit ekkor is felugrik a Részletek panel.</w:t>
       </w:r>
     </w:p>
     <w:p>
@@ -20854,15 +20755,18 @@
     <w:p>
       <w:pPr>
         <w:pStyle w:val="Cmsor1"/>
-      </w:pPr>
-      <w:bookmarkStart w:id="80" w:name="_Toc164079291"/>
+        <w:jc w:val="both"/>
+      </w:pPr>
+      <w:bookmarkStart w:id="79" w:name="_Toc164079291"/>
       <w:r>
         <w:t>Fejlesztői futtatás</w:t>
       </w:r>
-      <w:bookmarkEnd w:id="80"/>
-    </w:p>
-    <w:p>
-      <w:pPr>
+      <w:bookmarkEnd w:id="79"/>
+    </w:p>
+    <w:p>
+      <w:pPr>
+        <w:spacing w:line="360" w:lineRule="auto"/>
+        <w:jc w:val="both"/>
         <w:rPr>
           <w:rFonts w:ascii="Times New Roman" w:hAnsi="Times New Roman" w:cs="Times New Roman"/>
           <w:sz w:val="24"/>
@@ -20878,6 +20782,8 @@
     </w:p>
     <w:p>
       <w:pPr>
+        <w:spacing w:line="360" w:lineRule="auto"/>
+        <w:jc w:val="both"/>
         <w:rPr>
           <w:rStyle w:val="downloadsection849a6"/>
           <w:rFonts w:ascii="Helvetica" w:hAnsi="Helvetica"/>
@@ -20993,9 +20899,9 @@
           <w:szCs w:val="21"/>
           <w:bdr w:val="none" w:sz="0" w:space="0" w:color="auto" w:frame="1"/>
         </w:rPr>
-        <w:t>/server</w:t>
-      </w:r>
-      <w:proofErr w:type="gramStart"/>
+        <w:t>/server/.</w:t>
+      </w:r>
+      <w:proofErr w:type="spellStart"/>
       <w:r>
         <w:rPr>
           <w:rStyle w:val="downloadsection849a6"/>
@@ -21005,9 +20911,9 @@
           <w:szCs w:val="21"/>
           <w:bdr w:val="none" w:sz="0" w:space="0" w:color="auto" w:frame="1"/>
         </w:rPr>
-        <w:t>/.</w:t>
-      </w:r>
-      <w:proofErr w:type="spellStart"/>
+        <w:t>env</w:t>
+      </w:r>
+      <w:proofErr w:type="spellEnd"/>
       <w:r>
         <w:rPr>
           <w:rStyle w:val="downloadsection849a6"/>
@@ -21017,19 +20923,6 @@
           <w:szCs w:val="21"/>
           <w:bdr w:val="none" w:sz="0" w:space="0" w:color="auto" w:frame="1"/>
         </w:rPr>
-        <w:t>env</w:t>
-      </w:r>
-      <w:proofErr w:type="spellEnd"/>
-      <w:proofErr w:type="gramEnd"/>
-      <w:r>
-        <w:rPr>
-          <w:rStyle w:val="downloadsection849a6"/>
-          <w:rFonts w:ascii="Helvetica" w:hAnsi="Helvetica"/>
-          <w:i/>
-          <w:sz w:val="21"/>
-          <w:szCs w:val="21"/>
-          <w:bdr w:val="none" w:sz="0" w:space="0" w:color="auto" w:frame="1"/>
-        </w:rPr>
         <w:t xml:space="preserve"> </w:t>
       </w:r>
       <w:r>
@@ -21045,6 +20938,7 @@
     </w:p>
     <w:p>
       <w:pPr>
+        <w:spacing w:line="360" w:lineRule="auto"/>
         <w:jc w:val="center"/>
         <w:rPr>
           <w:rFonts w:ascii="Times New Roman" w:hAnsi="Times New Roman" w:cs="Times New Roman"/>
@@ -21054,7 +20948,9 @@
       <w:r>
         <w:rPr>
           <w:rFonts w:ascii="Times New Roman" w:hAnsi="Times New Roman" w:cs="Times New Roman"/>
-          <w:sz w:val="24"/>
+          <w:noProof/>
+          <w:sz w:val="24"/>
+          <w:lang w:eastAsia="hu-HU"/>
         </w:rPr>
         <w:drawing>
           <wp:inline distT="0" distB="0" distL="0" distR="0" wp14:anchorId="0D958E88" wp14:editId="3D89A051">
@@ -21095,24 +20991,65 @@
     </w:p>
     <w:p>
       <w:pPr>
-        <w:rPr>
-          <w:rFonts w:ascii="Times New Roman" w:hAnsi="Times New Roman" w:cs="Times New Roman"/>
-          <w:sz w:val="24"/>
-        </w:rPr>
-      </w:pPr>
-      <w:r>
-        <w:rPr>
-          <w:rFonts w:ascii="Times New Roman" w:hAnsi="Times New Roman" w:cs="Times New Roman"/>
-          <w:sz w:val="24"/>
-        </w:rPr>
-        <w:t xml:space="preserve">A konfigurálás után a következő parancsokat kiadva indíthatjuk el a szervert (feltételezve, hogy a parancssorunk a projekt fő mappájára mutat): </w:t>
-      </w:r>
+        <w:spacing w:line="360" w:lineRule="auto"/>
+        <w:jc w:val="both"/>
+        <w:rPr>
+          <w:rFonts w:ascii="Times New Roman" w:hAnsi="Times New Roman" w:cs="Times New Roman"/>
+          <w:sz w:val="24"/>
+        </w:rPr>
+      </w:pPr>
+      <w:r>
+        <w:rPr>
+          <w:rFonts w:ascii="Times New Roman" w:hAnsi="Times New Roman" w:cs="Times New Roman"/>
+          <w:sz w:val="24"/>
+        </w:rPr>
+        <w:t>A konfigurálás után a következő parancsokat kiadva indíthatjuk el a szervert (feltételezve, hogy a parancssorunk a projekt fő mappájára mutat):</w:t>
+      </w:r>
+      <w:r>
+        <w:rPr>
+          <w:rFonts w:ascii="Times New Roman" w:hAnsi="Times New Roman" w:cs="Times New Roman"/>
+          <w:sz w:val="24"/>
+        </w:rPr>
+        <w:t xml:space="preserve"> </w:t>
+      </w:r>
+      <w:proofErr w:type="spellStart"/>
       <w:r>
         <w:rPr>
           <w:rFonts w:ascii="Courier New" w:hAnsi="Courier New" w:cs="Courier New"/>
           <w:sz w:val="24"/>
           <w:highlight w:val="darkGray"/>
         </w:rPr>
+        <w:t>npm</w:t>
+      </w:r>
+      <w:proofErr w:type="spellEnd"/>
+      <w:r>
+        <w:rPr>
+          <w:rFonts w:ascii="Courier New" w:hAnsi="Courier New" w:cs="Courier New"/>
+          <w:sz w:val="24"/>
+          <w:highlight w:val="darkGray"/>
+        </w:rPr>
+        <w:t xml:space="preserve"> i</w:t>
+      </w:r>
+      <w:r>
+        <w:rPr>
+          <w:rFonts w:ascii="Times New Roman" w:hAnsi="Times New Roman" w:cs="Times New Roman"/>
+          <w:sz w:val="24"/>
+        </w:rPr>
+        <w:t>,</w:t>
+      </w:r>
+      <w:r>
+        <w:rPr>
+          <w:rFonts w:ascii="Times New Roman" w:hAnsi="Times New Roman" w:cs="Times New Roman"/>
+          <w:sz w:val="24"/>
+        </w:rPr>
+        <w:t xml:space="preserve"> </w:t>
+      </w:r>
+      <w:r>
+        <w:rPr>
+          <w:rFonts w:ascii="Courier New" w:hAnsi="Courier New" w:cs="Courier New"/>
+          <w:sz w:val="24"/>
+          <w:highlight w:val="darkGray"/>
+        </w:rPr>
         <w:t>cd server</w:t>
       </w:r>
       <w:r>
@@ -21164,6 +21101,8 @@
     </w:p>
     <w:p>
       <w:pPr>
+        <w:spacing w:line="360" w:lineRule="auto"/>
+        <w:jc w:val="both"/>
         <w:rPr>
           <w:rFonts w:ascii="Courier New" w:hAnsi="Courier New" w:cs="Courier New"/>
           <w:sz w:val="24"/>
@@ -21212,6 +21151,8 @@
         </w:rPr>
         <w:t xml:space="preserve"> start</w:t>
       </w:r>
+      <w:bookmarkStart w:id="80" w:name="_GoBack"/>
+      <w:bookmarkEnd w:id="80"/>
     </w:p>
     <w:p>
       <w:pPr>
@@ -21258,13 +21199,23 @@
           <w:szCs w:val="24"/>
         </w:rPr>
       </w:pPr>
+      <w:proofErr w:type="spellStart"/>
       <w:r>
         <w:rPr>
           <w:rFonts w:ascii="Times New Roman" w:hAnsi="Times New Roman" w:cs="Times New Roman"/>
           <w:sz w:val="24"/>
           <w:szCs w:val="24"/>
         </w:rPr>
-        <w:t xml:space="preserve">Wikipedia - </w:t>
+        <w:t>Wikipedia</w:t>
+      </w:r>
+      <w:proofErr w:type="spellEnd"/>
+      <w:r>
+        <w:rPr>
+          <w:rFonts w:ascii="Times New Roman" w:hAnsi="Times New Roman" w:cs="Times New Roman"/>
+          <w:sz w:val="24"/>
+          <w:szCs w:val="24"/>
+        </w:rPr>
+        <w:t xml:space="preserve"> - </w:t>
       </w:r>
       <w:proofErr w:type="spellStart"/>
       <w:r>
@@ -21619,7 +21570,7 @@
 </file>
 
 <file path=word/endnotes.xml><?xml version="1.0" encoding="utf-8"?>
-<w:endnotes xmlns:wpc="http://schemas.microsoft.com/office/word/2010/wordprocessingCanvas" xmlns:cx="http://schemas.microsoft.com/office/drawing/2014/chartex" xmlns:cx1="http://schemas.microsoft.com/office/drawing/2015/9/8/chartex" xmlns:cx2="http://schemas.microsoft.com/office/drawing/2015/10/21/chartex" xmlns:cx3="http://schemas.microsoft.com/office/drawing/2016/5/9/chartex" xmlns:cx4="http://schemas.microsoft.com/office/drawing/2016/5/10/chartex" xmlns:cx5="http://schemas.microsoft.com/office/drawing/2016/5/11/chartex" xmlns:cx6="http://schemas.microsoft.com/office/drawing/2016/5/12/chartex" xmlns:cx7="http://schemas.microsoft.com/office/drawing/2016/5/13/chartex" xmlns:cx8="http://schemas.microsoft.com/office/drawing/2016/5/14/chartex" xmlns:mc="http://schemas.openxmlformats.org/markup-compatibility/2006" xmlns:aink="http://schemas.microsoft.com/office/drawing/2016/ink" xmlns:am3d="http://schemas.microsoft.com/office/drawing/2017/model3d" xmlns:o="urn:schemas-microsoft-com:office:office" xmlns:r="http://schemas.openxmlformats.org/officeDocument/2006/relationships" xmlns:m="http://schemas.openxmlformats.org/officeDocument/2006/math" xmlns:v="urn:schemas-microsoft-com:vml" xmlns:wp14="http://schemas.microsoft.com/office/word/2010/wordprocessingDrawing" xmlns:wp="http://schemas.openxmlformats.org/drawingml/2006/wordprocessingDrawing" xmlns:w10="urn:schemas-microsoft-com:office:word" xmlns:w="http://schemas.openxmlformats.org/wordprocessingml/2006/main" xmlns:w14="http://schemas.microsoft.com/office/word/2010/wordml" xmlns:w15="http://schemas.microsoft.com/office/word/2012/wordml" xmlns:w16cid="http://schemas.microsoft.com/office/word/2016/wordml/cid" xmlns:w16se="http://schemas.microsoft.com/office/word/2015/wordml/symex" xmlns:wpg="http://schemas.microsoft.com/office/word/2010/wordprocessingGroup" xmlns:wpi="http://schemas.microsoft.com/office/word/2010/wordprocessingInk" xmlns:wne="http://schemas.microsoft.com/office/word/2006/wordml" xmlns:wps="http://schemas.microsoft.com/office/word/2010/wordprocessingShape" mc:Ignorable="w14 w15 w16se w16cid wp14">
+<w:endnotes xmlns:wpc="http://schemas.microsoft.com/office/word/2010/wordprocessingCanvas" xmlns:cx="http://schemas.microsoft.com/office/drawing/2014/chartex" xmlns:cx1="http://schemas.microsoft.com/office/drawing/2015/9/8/chartex" xmlns:mc="http://schemas.openxmlformats.org/markup-compatibility/2006" xmlns:o="urn:schemas-microsoft-com:office:office" xmlns:r="http://schemas.openxmlformats.org/officeDocument/2006/relationships" xmlns:m="http://schemas.openxmlformats.org/officeDocument/2006/math" xmlns:v="urn:schemas-microsoft-com:vml" xmlns:wp14="http://schemas.microsoft.com/office/word/2010/wordprocessingDrawing" xmlns:wp="http://schemas.openxmlformats.org/drawingml/2006/wordprocessingDrawing" xmlns:w10="urn:schemas-microsoft-com:office:word" xmlns:w="http://schemas.openxmlformats.org/wordprocessingml/2006/main" xmlns:w14="http://schemas.microsoft.com/office/word/2010/wordml" xmlns:w15="http://schemas.microsoft.com/office/word/2012/wordml" xmlns:w16se="http://schemas.microsoft.com/office/word/2015/wordml/symex" xmlns:wpg="http://schemas.microsoft.com/office/word/2010/wordprocessingGroup" xmlns:wpi="http://schemas.microsoft.com/office/word/2010/wordprocessingInk" xmlns:wne="http://schemas.microsoft.com/office/word/2006/wordml" xmlns:wps="http://schemas.microsoft.com/office/word/2010/wordprocessingShape" mc:Ignorable="w14 w15 w16se wp14">
   <w:endnote w:type="separator" w:id="-1">
     <w:p>
       <w:pPr>
@@ -21644,7 +21595,7 @@
 </file>
 
 <file path=word/footer1.xml><?xml version="1.0" encoding="utf-8"?>
-<w:ftr xmlns:wpc="http://schemas.microsoft.com/office/word/2010/wordprocessingCanvas" xmlns:cx="http://schemas.microsoft.com/office/drawing/2014/chartex" xmlns:cx1="http://schemas.microsoft.com/office/drawing/2015/9/8/chartex" xmlns:cx2="http://schemas.microsoft.com/office/drawing/2015/10/21/chartex" xmlns:cx3="http://schemas.microsoft.com/office/drawing/2016/5/9/chartex" xmlns:cx4="http://schemas.microsoft.com/office/drawing/2016/5/10/chartex" xmlns:cx5="http://schemas.microsoft.com/office/drawing/2016/5/11/chartex" xmlns:cx6="http://schemas.microsoft.com/office/drawing/2016/5/12/chartex" xmlns:cx7="http://schemas.microsoft.com/office/drawing/2016/5/13/chartex" xmlns:cx8="http://schemas.microsoft.com/office/drawing/2016/5/14/chartex" xmlns:mc="http://schemas.openxmlformats.org/markup-compatibility/2006" xmlns:aink="http://schemas.microsoft.com/office/drawing/2016/ink" xmlns:am3d="http://schemas.microsoft.com/office/drawing/2017/model3d" xmlns:o="urn:schemas-microsoft-com:office:office" xmlns:r="http://schemas.openxmlformats.org/officeDocument/2006/relationships" xmlns:m="http://schemas.openxmlformats.org/officeDocument/2006/math" xmlns:v="urn:schemas-microsoft-com:vml" xmlns:wp14="http://schemas.microsoft.com/office/word/2010/wordprocessingDrawing" xmlns:wp="http://schemas.openxmlformats.org/drawingml/2006/wordprocessingDrawing" xmlns:w10="urn:schemas-microsoft-com:office:word" xmlns:w="http://schemas.openxmlformats.org/wordprocessingml/2006/main" xmlns:w14="http://schemas.microsoft.com/office/word/2010/wordml" xmlns:w15="http://schemas.microsoft.com/office/word/2012/wordml" xmlns:w16cid="http://schemas.microsoft.com/office/word/2016/wordml/cid" xmlns:w16se="http://schemas.microsoft.com/office/word/2015/wordml/symex" xmlns:wpg="http://schemas.microsoft.com/office/word/2010/wordprocessingGroup" xmlns:wpi="http://schemas.microsoft.com/office/word/2010/wordprocessingInk" xmlns:wne="http://schemas.microsoft.com/office/word/2006/wordml" xmlns:wps="http://schemas.microsoft.com/office/word/2010/wordprocessingShape" mc:Ignorable="w14 w15 w16se w16cid wp14">
+<w:ftr xmlns:wpc="http://schemas.microsoft.com/office/word/2010/wordprocessingCanvas" xmlns:cx="http://schemas.microsoft.com/office/drawing/2014/chartex" xmlns:cx1="http://schemas.microsoft.com/office/drawing/2015/9/8/chartex" xmlns:mc="http://schemas.openxmlformats.org/markup-compatibility/2006" xmlns:o="urn:schemas-microsoft-com:office:office" xmlns:r="http://schemas.openxmlformats.org/officeDocument/2006/relationships" xmlns:m="http://schemas.openxmlformats.org/officeDocument/2006/math" xmlns:v="urn:schemas-microsoft-com:vml" xmlns:wp14="http://schemas.microsoft.com/office/word/2010/wordprocessingDrawing" xmlns:wp="http://schemas.openxmlformats.org/drawingml/2006/wordprocessingDrawing" xmlns:w10="urn:schemas-microsoft-com:office:word" xmlns:w="http://schemas.openxmlformats.org/wordprocessingml/2006/main" xmlns:w14="http://schemas.microsoft.com/office/word/2010/wordml" xmlns:w15="http://schemas.microsoft.com/office/word/2012/wordml" xmlns:w16se="http://schemas.microsoft.com/office/word/2015/wordml/symex" xmlns:wpg="http://schemas.microsoft.com/office/word/2010/wordprocessingGroup" xmlns:wpi="http://schemas.microsoft.com/office/word/2010/wordprocessingInk" xmlns:wne="http://schemas.microsoft.com/office/word/2006/wordml" xmlns:wps="http://schemas.microsoft.com/office/word/2010/wordprocessingShape" mc:Ignorable="w14 w15 w16se wp14">
   <w:sdt>
     <w:sdtPr>
       <w:id w:val="-1086296150"/>
@@ -21696,7 +21647,7 @@
             <w:noProof/>
             <w:sz w:val="24"/>
           </w:rPr>
-          <w:t>23</w:t>
+          <w:t>38</w:t>
         </w:r>
         <w:r>
           <w:rPr>
@@ -21712,7 +21663,7 @@
 </file>
 
 <file path=word/footnotes.xml><?xml version="1.0" encoding="utf-8"?>
-<w:footnotes xmlns:wpc="http://schemas.microsoft.com/office/word/2010/wordprocessingCanvas" xmlns:cx="http://schemas.microsoft.com/office/drawing/2014/chartex" xmlns:cx1="http://schemas.microsoft.com/office/drawing/2015/9/8/chartex" xmlns:cx2="http://schemas.microsoft.com/office/drawing/2015/10/21/chartex" xmlns:cx3="http://schemas.microsoft.com/office/drawing/2016/5/9/chartex" xmlns:cx4="http://schemas.microsoft.com/office/drawing/2016/5/10/chartex" xmlns:cx5="http://schemas.microsoft.com/office/drawing/2016/5/11/chartex" xmlns:cx6="http://schemas.microsoft.com/office/drawing/2016/5/12/chartex" xmlns:cx7="http://schemas.microsoft.com/office/drawing/2016/5/13/chartex" xmlns:cx8="http://schemas.microsoft.com/office/drawing/2016/5/14/chartex" xmlns:mc="http://schemas.openxmlformats.org/markup-compatibility/2006" xmlns:aink="http://schemas.microsoft.com/office/drawing/2016/ink" xmlns:am3d="http://schemas.microsoft.com/office/drawing/2017/model3d" xmlns:o="urn:schemas-microsoft-com:office:office" xmlns:r="http://schemas.openxmlformats.org/officeDocument/2006/relationships" xmlns:m="http://schemas.openxmlformats.org/officeDocument/2006/math" xmlns:v="urn:schemas-microsoft-com:vml" xmlns:wp14="http://schemas.microsoft.com/office/word/2010/wordprocessingDrawing" xmlns:wp="http://schemas.openxmlformats.org/drawingml/2006/wordprocessingDrawing" xmlns:w10="urn:schemas-microsoft-com:office:word" xmlns:w="http://schemas.openxmlformats.org/wordprocessingml/2006/main" xmlns:w14="http://schemas.microsoft.com/office/word/2010/wordml" xmlns:w15="http://schemas.microsoft.com/office/word/2012/wordml" xmlns:w16cid="http://schemas.microsoft.com/office/word/2016/wordml/cid" xmlns:w16se="http://schemas.microsoft.com/office/word/2015/wordml/symex" xmlns:wpg="http://schemas.microsoft.com/office/word/2010/wordprocessingGroup" xmlns:wpi="http://schemas.microsoft.com/office/word/2010/wordprocessingInk" xmlns:wne="http://schemas.microsoft.com/office/word/2006/wordml" xmlns:wps="http://schemas.microsoft.com/office/word/2010/wordprocessingShape" mc:Ignorable="w14 w15 w16se w16cid wp14">
+<w:footnotes xmlns:wpc="http://schemas.microsoft.com/office/word/2010/wordprocessingCanvas" xmlns:cx="http://schemas.microsoft.com/office/drawing/2014/chartex" xmlns:cx1="http://schemas.microsoft.com/office/drawing/2015/9/8/chartex" xmlns:mc="http://schemas.openxmlformats.org/markup-compatibility/2006" xmlns:o="urn:schemas-microsoft-com:office:office" xmlns:r="http://schemas.openxmlformats.org/officeDocument/2006/relationships" xmlns:m="http://schemas.openxmlformats.org/officeDocument/2006/math" xmlns:v="urn:schemas-microsoft-com:vml" xmlns:wp14="http://schemas.microsoft.com/office/word/2010/wordprocessingDrawing" xmlns:wp="http://schemas.openxmlformats.org/drawingml/2006/wordprocessingDrawing" xmlns:w10="urn:schemas-microsoft-com:office:word" xmlns:w="http://schemas.openxmlformats.org/wordprocessingml/2006/main" xmlns:w14="http://schemas.microsoft.com/office/word/2010/wordml" xmlns:w15="http://schemas.microsoft.com/office/word/2012/wordml" xmlns:w16se="http://schemas.microsoft.com/office/word/2015/wordml/symex" xmlns:wpg="http://schemas.microsoft.com/office/word/2010/wordprocessingGroup" xmlns:wpi="http://schemas.microsoft.com/office/word/2010/wordprocessingInk" xmlns:wne="http://schemas.microsoft.com/office/word/2006/wordml" xmlns:wps="http://schemas.microsoft.com/office/word/2010/wordprocessingShape" mc:Ignorable="w14 w15 w16se wp14">
   <w:footnote w:type="separator" w:id="-1">
     <w:p>
       <w:pPr>
@@ -21769,7 +21720,7 @@
 </file>
 
 <file path=word/header1.xml><?xml version="1.0" encoding="utf-8"?>
-<w:hdr xmlns:wpc="http://schemas.microsoft.com/office/word/2010/wordprocessingCanvas" xmlns:cx="http://schemas.microsoft.com/office/drawing/2014/chartex" xmlns:cx1="http://schemas.microsoft.com/office/drawing/2015/9/8/chartex" xmlns:cx2="http://schemas.microsoft.com/office/drawing/2015/10/21/chartex" xmlns:cx3="http://schemas.microsoft.com/office/drawing/2016/5/9/chartex" xmlns:cx4="http://schemas.microsoft.com/office/drawing/2016/5/10/chartex" xmlns:cx5="http://schemas.microsoft.com/office/drawing/2016/5/11/chartex" xmlns:cx6="http://schemas.microsoft.com/office/drawing/2016/5/12/chartex" xmlns:cx7="http://schemas.microsoft.com/office/drawing/2016/5/13/chartex" xmlns:cx8="http://schemas.microsoft.com/office/drawing/2016/5/14/chartex" xmlns:mc="http://schemas.openxmlformats.org/markup-compatibility/2006" xmlns:aink="http://schemas.microsoft.com/office/drawing/2016/ink" xmlns:am3d="http://schemas.microsoft.com/office/drawing/2017/model3d" xmlns:o="urn:schemas-microsoft-com:office:office" xmlns:r="http://schemas.openxmlformats.org/officeDocument/2006/relationships" xmlns:m="http://schemas.openxmlformats.org/officeDocument/2006/math" xmlns:v="urn:schemas-microsoft-com:vml" xmlns:wp14="http://schemas.microsoft.com/office/word/2010/wordprocessingDrawing" xmlns:wp="http://schemas.openxmlformats.org/drawingml/2006/wordprocessingDrawing" xmlns:w10="urn:schemas-microsoft-com:office:word" xmlns:w="http://schemas.openxmlformats.org/wordprocessingml/2006/main" xmlns:w14="http://schemas.microsoft.com/office/word/2010/wordml" xmlns:w15="http://schemas.microsoft.com/office/word/2012/wordml" xmlns:w16cid="http://schemas.microsoft.com/office/word/2016/wordml/cid" xmlns:w16se="http://schemas.microsoft.com/office/word/2015/wordml/symex" xmlns:wpg="http://schemas.microsoft.com/office/word/2010/wordprocessingGroup" xmlns:wpi="http://schemas.microsoft.com/office/word/2010/wordprocessingInk" xmlns:wne="http://schemas.microsoft.com/office/word/2006/wordml" xmlns:wps="http://schemas.microsoft.com/office/word/2010/wordprocessingShape" mc:Ignorable="w14 w15 w16se w16cid wp14">
+<w:hdr xmlns:wpc="http://schemas.microsoft.com/office/word/2010/wordprocessingCanvas" xmlns:cx="http://schemas.microsoft.com/office/drawing/2014/chartex" xmlns:cx1="http://schemas.microsoft.com/office/drawing/2015/9/8/chartex" xmlns:mc="http://schemas.openxmlformats.org/markup-compatibility/2006" xmlns:o="urn:schemas-microsoft-com:office:office" xmlns:r="http://schemas.openxmlformats.org/officeDocument/2006/relationships" xmlns:m="http://schemas.openxmlformats.org/officeDocument/2006/math" xmlns:v="urn:schemas-microsoft-com:vml" xmlns:wp14="http://schemas.microsoft.com/office/word/2010/wordprocessingDrawing" xmlns:wp="http://schemas.openxmlformats.org/drawingml/2006/wordprocessingDrawing" xmlns:w10="urn:schemas-microsoft-com:office:word" xmlns:w="http://schemas.openxmlformats.org/wordprocessingml/2006/main" xmlns:w14="http://schemas.microsoft.com/office/word/2010/wordml" xmlns:w15="http://schemas.microsoft.com/office/word/2012/wordml" xmlns:w16se="http://schemas.microsoft.com/office/word/2015/wordml/symex" xmlns:wpg="http://schemas.microsoft.com/office/word/2010/wordprocessingGroup" xmlns:wpi="http://schemas.microsoft.com/office/word/2010/wordprocessingInk" xmlns:wne="http://schemas.microsoft.com/office/word/2006/wordml" xmlns:wps="http://schemas.microsoft.com/office/word/2010/wordprocessingShape" mc:Ignorable="w14 w15 w16se wp14">
   <w:p>
     <w:pPr>
       <w:pStyle w:val="lfej"/>
@@ -21833,7 +21784,7 @@
 </file>
 
 <file path=word/header2.xml><?xml version="1.0" encoding="utf-8"?>
-<w:hdr xmlns:wpc="http://schemas.microsoft.com/office/word/2010/wordprocessingCanvas" xmlns:cx="http://schemas.microsoft.com/office/drawing/2014/chartex" xmlns:cx1="http://schemas.microsoft.com/office/drawing/2015/9/8/chartex" xmlns:cx2="http://schemas.microsoft.com/office/drawing/2015/10/21/chartex" xmlns:cx3="http://schemas.microsoft.com/office/drawing/2016/5/9/chartex" xmlns:cx4="http://schemas.microsoft.com/office/drawing/2016/5/10/chartex" xmlns:cx5="http://schemas.microsoft.com/office/drawing/2016/5/11/chartex" xmlns:cx6="http://schemas.microsoft.com/office/drawing/2016/5/12/chartex" xmlns:cx7="http://schemas.microsoft.com/office/drawing/2016/5/13/chartex" xmlns:cx8="http://schemas.microsoft.com/office/drawing/2016/5/14/chartex" xmlns:mc="http://schemas.openxmlformats.org/markup-compatibility/2006" xmlns:aink="http://schemas.microsoft.com/office/drawing/2016/ink" xmlns:am3d="http://schemas.microsoft.com/office/drawing/2017/model3d" xmlns:o="urn:schemas-microsoft-com:office:office" xmlns:r="http://schemas.openxmlformats.org/officeDocument/2006/relationships" xmlns:m="http://schemas.openxmlformats.org/officeDocument/2006/math" xmlns:v="urn:schemas-microsoft-com:vml" xmlns:wp14="http://schemas.microsoft.com/office/word/2010/wordprocessingDrawing" xmlns:wp="http://schemas.openxmlformats.org/drawingml/2006/wordprocessingDrawing" xmlns:w10="urn:schemas-microsoft-com:office:word" xmlns:w="http://schemas.openxmlformats.org/wordprocessingml/2006/main" xmlns:w14="http://schemas.microsoft.com/office/word/2010/wordml" xmlns:w15="http://schemas.microsoft.com/office/word/2012/wordml" xmlns:w16cid="http://schemas.microsoft.com/office/word/2016/wordml/cid" xmlns:w16se="http://schemas.microsoft.com/office/word/2015/wordml/symex" xmlns:wpg="http://schemas.microsoft.com/office/word/2010/wordprocessingGroup" xmlns:wpi="http://schemas.microsoft.com/office/word/2010/wordprocessingInk" xmlns:wne="http://schemas.microsoft.com/office/word/2006/wordml" xmlns:wps="http://schemas.microsoft.com/office/word/2010/wordprocessingShape" mc:Ignorable="w14 w15 w16se w16cid wp14">
+<w:hdr xmlns:wpc="http://schemas.microsoft.com/office/word/2010/wordprocessingCanvas" xmlns:cx="http://schemas.microsoft.com/office/drawing/2014/chartex" xmlns:cx1="http://schemas.microsoft.com/office/drawing/2015/9/8/chartex" xmlns:mc="http://schemas.openxmlformats.org/markup-compatibility/2006" xmlns:o="urn:schemas-microsoft-com:office:office" xmlns:r="http://schemas.openxmlformats.org/officeDocument/2006/relationships" xmlns:m="http://schemas.openxmlformats.org/officeDocument/2006/math" xmlns:v="urn:schemas-microsoft-com:vml" xmlns:wp14="http://schemas.microsoft.com/office/word/2010/wordprocessingDrawing" xmlns:wp="http://schemas.openxmlformats.org/drawingml/2006/wordprocessingDrawing" xmlns:w10="urn:schemas-microsoft-com:office:word" xmlns:w="http://schemas.openxmlformats.org/wordprocessingml/2006/main" xmlns:w14="http://schemas.microsoft.com/office/word/2010/wordml" xmlns:w15="http://schemas.microsoft.com/office/word/2012/wordml" xmlns:w16se="http://schemas.microsoft.com/office/word/2015/wordml/symex" xmlns:wpg="http://schemas.microsoft.com/office/word/2010/wordprocessingGroup" xmlns:wpi="http://schemas.microsoft.com/office/word/2010/wordprocessingInk" xmlns:wne="http://schemas.microsoft.com/office/word/2006/wordml" xmlns:wps="http://schemas.microsoft.com/office/word/2010/wordprocessingShape" mc:Ignorable="w14 w15 w16se wp14">
   <w:p>
     <w:pPr>
       <w:pStyle w:val="lfej"/>
@@ -21904,7 +21855,7 @@
 </file>
 
 <file path=word/header3.xml><?xml version="1.0" encoding="utf-8"?>
-<w:hdr xmlns:wpc="http://schemas.microsoft.com/office/word/2010/wordprocessingCanvas" xmlns:cx="http://schemas.microsoft.com/office/drawing/2014/chartex" xmlns:cx1="http://schemas.microsoft.com/office/drawing/2015/9/8/chartex" xmlns:cx2="http://schemas.microsoft.com/office/drawing/2015/10/21/chartex" xmlns:cx3="http://schemas.microsoft.com/office/drawing/2016/5/9/chartex" xmlns:cx4="http://schemas.microsoft.com/office/drawing/2016/5/10/chartex" xmlns:cx5="http://schemas.microsoft.com/office/drawing/2016/5/11/chartex" xmlns:cx6="http://schemas.microsoft.com/office/drawing/2016/5/12/chartex" xmlns:cx7="http://schemas.microsoft.com/office/drawing/2016/5/13/chartex" xmlns:cx8="http://schemas.microsoft.com/office/drawing/2016/5/14/chartex" xmlns:mc="http://schemas.openxmlformats.org/markup-compatibility/2006" xmlns:aink="http://schemas.microsoft.com/office/drawing/2016/ink" xmlns:am3d="http://schemas.microsoft.com/office/drawing/2017/model3d" xmlns:o="urn:schemas-microsoft-com:office:office" xmlns:r="http://schemas.openxmlformats.org/officeDocument/2006/relationships" xmlns:m="http://schemas.openxmlformats.org/officeDocument/2006/math" xmlns:v="urn:schemas-microsoft-com:vml" xmlns:wp14="http://schemas.microsoft.com/office/word/2010/wordprocessingDrawing" xmlns:wp="http://schemas.openxmlformats.org/drawingml/2006/wordprocessingDrawing" xmlns:w10="urn:schemas-microsoft-com:office:word" xmlns:w="http://schemas.openxmlformats.org/wordprocessingml/2006/main" xmlns:w14="http://schemas.microsoft.com/office/word/2010/wordml" xmlns:w15="http://schemas.microsoft.com/office/word/2012/wordml" xmlns:w16cid="http://schemas.microsoft.com/office/word/2016/wordml/cid" xmlns:w16se="http://schemas.microsoft.com/office/word/2015/wordml/symex" xmlns:wpg="http://schemas.microsoft.com/office/word/2010/wordprocessingGroup" xmlns:wpi="http://schemas.microsoft.com/office/word/2010/wordprocessingInk" xmlns:wne="http://schemas.microsoft.com/office/word/2006/wordml" xmlns:wps="http://schemas.microsoft.com/office/word/2010/wordprocessingShape" mc:Ignorable="w14 w15 w16se w16cid wp14">
+<w:hdr xmlns:wpc="http://schemas.microsoft.com/office/word/2010/wordprocessingCanvas" xmlns:cx="http://schemas.microsoft.com/office/drawing/2014/chartex" xmlns:cx1="http://schemas.microsoft.com/office/drawing/2015/9/8/chartex" xmlns:mc="http://schemas.openxmlformats.org/markup-compatibility/2006" xmlns:o="urn:schemas-microsoft-com:office:office" xmlns:r="http://schemas.openxmlformats.org/officeDocument/2006/relationships" xmlns:m="http://schemas.openxmlformats.org/officeDocument/2006/math" xmlns:v="urn:schemas-microsoft-com:vml" xmlns:wp14="http://schemas.microsoft.com/office/word/2010/wordprocessingDrawing" xmlns:wp="http://schemas.openxmlformats.org/drawingml/2006/wordprocessingDrawing" xmlns:w10="urn:schemas-microsoft-com:office:word" xmlns:w="http://schemas.openxmlformats.org/wordprocessingml/2006/main" xmlns:w14="http://schemas.microsoft.com/office/word/2010/wordml" xmlns:w15="http://schemas.microsoft.com/office/word/2012/wordml" xmlns:w16se="http://schemas.microsoft.com/office/word/2015/wordml/symex" xmlns:wpg="http://schemas.microsoft.com/office/word/2010/wordprocessingGroup" xmlns:wpi="http://schemas.microsoft.com/office/word/2010/wordprocessingInk" xmlns:wne="http://schemas.microsoft.com/office/word/2006/wordml" xmlns:wps="http://schemas.microsoft.com/office/word/2010/wordprocessingShape" mc:Ignorable="w14 w15 w16se wp14">
   <w:p>
     <w:pPr>
       <w:pStyle w:val="lfej"/>
@@ -21914,7 +21865,7 @@
 </file>
 
 <file path=word/header4.xml><?xml version="1.0" encoding="utf-8"?>
-<w:hdr xmlns:wpc="http://schemas.microsoft.com/office/word/2010/wordprocessingCanvas" xmlns:cx="http://schemas.microsoft.com/office/drawing/2014/chartex" xmlns:cx1="http://schemas.microsoft.com/office/drawing/2015/9/8/chartex" xmlns:cx2="http://schemas.microsoft.com/office/drawing/2015/10/21/chartex" xmlns:cx3="http://schemas.microsoft.com/office/drawing/2016/5/9/chartex" xmlns:cx4="http://schemas.microsoft.com/office/drawing/2016/5/10/chartex" xmlns:cx5="http://schemas.microsoft.com/office/drawing/2016/5/11/chartex" xmlns:cx6="http://schemas.microsoft.com/office/drawing/2016/5/12/chartex" xmlns:cx7="http://schemas.microsoft.com/office/drawing/2016/5/13/chartex" xmlns:cx8="http://schemas.microsoft.com/office/drawing/2016/5/14/chartex" xmlns:mc="http://schemas.openxmlformats.org/markup-compatibility/2006" xmlns:aink="http://schemas.microsoft.com/office/drawing/2016/ink" xmlns:am3d="http://schemas.microsoft.com/office/drawing/2017/model3d" xmlns:o="urn:schemas-microsoft-com:office:office" xmlns:r="http://schemas.openxmlformats.org/officeDocument/2006/relationships" xmlns:m="http://schemas.openxmlformats.org/officeDocument/2006/math" xmlns:v="urn:schemas-microsoft-com:vml" xmlns:wp14="http://schemas.microsoft.com/office/word/2010/wordprocessingDrawing" xmlns:wp="http://schemas.openxmlformats.org/drawingml/2006/wordprocessingDrawing" xmlns:w10="urn:schemas-microsoft-com:office:word" xmlns:w="http://schemas.openxmlformats.org/wordprocessingml/2006/main" xmlns:w14="http://schemas.microsoft.com/office/word/2010/wordml" xmlns:w15="http://schemas.microsoft.com/office/word/2012/wordml" xmlns:w16cid="http://schemas.microsoft.com/office/word/2016/wordml/cid" xmlns:w16se="http://schemas.microsoft.com/office/word/2015/wordml/symex" xmlns:wpg="http://schemas.microsoft.com/office/word/2010/wordprocessingGroup" xmlns:wpi="http://schemas.microsoft.com/office/word/2010/wordprocessingInk" xmlns:wne="http://schemas.microsoft.com/office/word/2006/wordml" xmlns:wps="http://schemas.microsoft.com/office/word/2010/wordprocessingShape" mc:Ignorable="w14 w15 w16se w16cid wp14">
+<w:hdr xmlns:wpc="http://schemas.microsoft.com/office/word/2010/wordprocessingCanvas" xmlns:cx="http://schemas.microsoft.com/office/drawing/2014/chartex" xmlns:cx1="http://schemas.microsoft.com/office/drawing/2015/9/8/chartex" xmlns:mc="http://schemas.openxmlformats.org/markup-compatibility/2006" xmlns:o="urn:schemas-microsoft-com:office:office" xmlns:r="http://schemas.openxmlformats.org/officeDocument/2006/relationships" xmlns:m="http://schemas.openxmlformats.org/officeDocument/2006/math" xmlns:v="urn:schemas-microsoft-com:vml" xmlns:wp14="http://schemas.microsoft.com/office/word/2010/wordprocessingDrawing" xmlns:wp="http://schemas.openxmlformats.org/drawingml/2006/wordprocessingDrawing" xmlns:w10="urn:schemas-microsoft-com:office:word" xmlns:w="http://schemas.openxmlformats.org/wordprocessingml/2006/main" xmlns:w14="http://schemas.microsoft.com/office/word/2010/wordml" xmlns:w15="http://schemas.microsoft.com/office/word/2012/wordml" xmlns:w16se="http://schemas.microsoft.com/office/word/2015/wordml/symex" xmlns:wpg="http://schemas.microsoft.com/office/word/2010/wordprocessingGroup" xmlns:wpi="http://schemas.microsoft.com/office/word/2010/wordprocessingInk" xmlns:wne="http://schemas.microsoft.com/office/word/2006/wordml" xmlns:wps="http://schemas.microsoft.com/office/word/2010/wordprocessingShape" mc:Ignorable="w14 w15 w16se wp14">
   <w:p>
     <w:pPr>
       <w:pStyle w:val="lfej"/>
@@ -21931,7 +21882,7 @@
 </file>
 
 <file path=word/header5.xml><?xml version="1.0" encoding="utf-8"?>
-<w:hdr xmlns:wpc="http://schemas.microsoft.com/office/word/2010/wordprocessingCanvas" xmlns:cx="http://schemas.microsoft.com/office/drawing/2014/chartex" xmlns:cx1="http://schemas.microsoft.com/office/drawing/2015/9/8/chartex" xmlns:cx2="http://schemas.microsoft.com/office/drawing/2015/10/21/chartex" xmlns:cx3="http://schemas.microsoft.com/office/drawing/2016/5/9/chartex" xmlns:cx4="http://schemas.microsoft.com/office/drawing/2016/5/10/chartex" xmlns:cx5="http://schemas.microsoft.com/office/drawing/2016/5/11/chartex" xmlns:cx6="http://schemas.microsoft.com/office/drawing/2016/5/12/chartex" xmlns:cx7="http://schemas.microsoft.com/office/drawing/2016/5/13/chartex" xmlns:cx8="http://schemas.microsoft.com/office/drawing/2016/5/14/chartex" xmlns:mc="http://schemas.openxmlformats.org/markup-compatibility/2006" xmlns:aink="http://schemas.microsoft.com/office/drawing/2016/ink" xmlns:am3d="http://schemas.microsoft.com/office/drawing/2017/model3d" xmlns:o="urn:schemas-microsoft-com:office:office" xmlns:r="http://schemas.openxmlformats.org/officeDocument/2006/relationships" xmlns:m="http://schemas.openxmlformats.org/officeDocument/2006/math" xmlns:v="urn:schemas-microsoft-com:vml" xmlns:wp14="http://schemas.microsoft.com/office/word/2010/wordprocessingDrawing" xmlns:wp="http://schemas.openxmlformats.org/drawingml/2006/wordprocessingDrawing" xmlns:w10="urn:schemas-microsoft-com:office:word" xmlns:w="http://schemas.openxmlformats.org/wordprocessingml/2006/main" xmlns:w14="http://schemas.microsoft.com/office/word/2010/wordml" xmlns:w15="http://schemas.microsoft.com/office/word/2012/wordml" xmlns:w16cid="http://schemas.microsoft.com/office/word/2016/wordml/cid" xmlns:w16se="http://schemas.microsoft.com/office/word/2015/wordml/symex" xmlns:wpg="http://schemas.microsoft.com/office/word/2010/wordprocessingGroup" xmlns:wpi="http://schemas.microsoft.com/office/word/2010/wordprocessingInk" xmlns:wne="http://schemas.microsoft.com/office/word/2006/wordml" xmlns:wps="http://schemas.microsoft.com/office/word/2010/wordprocessingShape" mc:Ignorable="w14 w15 w16se w16cid wp14">
+<w:hdr xmlns:wpc="http://schemas.microsoft.com/office/word/2010/wordprocessingCanvas" xmlns:cx="http://schemas.microsoft.com/office/drawing/2014/chartex" xmlns:cx1="http://schemas.microsoft.com/office/drawing/2015/9/8/chartex" xmlns:mc="http://schemas.openxmlformats.org/markup-compatibility/2006" xmlns:o="urn:schemas-microsoft-com:office:office" xmlns:r="http://schemas.openxmlformats.org/officeDocument/2006/relationships" xmlns:m="http://schemas.openxmlformats.org/officeDocument/2006/math" xmlns:v="urn:schemas-microsoft-com:vml" xmlns:wp14="http://schemas.microsoft.com/office/word/2010/wordprocessingDrawing" xmlns:wp="http://schemas.openxmlformats.org/drawingml/2006/wordprocessingDrawing" xmlns:w10="urn:schemas-microsoft-com:office:word" xmlns:w="http://schemas.openxmlformats.org/wordprocessingml/2006/main" xmlns:w14="http://schemas.microsoft.com/office/word/2010/wordml" xmlns:w15="http://schemas.microsoft.com/office/word/2012/wordml" xmlns:w16se="http://schemas.microsoft.com/office/word/2015/wordml/symex" xmlns:wpg="http://schemas.microsoft.com/office/word/2010/wordprocessingGroup" xmlns:wpi="http://schemas.microsoft.com/office/word/2010/wordprocessingInk" xmlns:wne="http://schemas.microsoft.com/office/word/2006/wordml" xmlns:wps="http://schemas.microsoft.com/office/word/2010/wordprocessingShape" mc:Ignorable="w14 w15 w16se wp14">
   <w:p>
     <w:pPr>
       <w:pStyle w:val="lfej"/>
@@ -22015,7 +21966,7 @@
 </file>
 
 <file path=word/header6.xml><?xml version="1.0" encoding="utf-8"?>
-<w:hdr xmlns:wpc="http://schemas.microsoft.com/office/word/2010/wordprocessingCanvas" xmlns:cx="http://schemas.microsoft.com/office/drawing/2014/chartex" xmlns:cx1="http://schemas.microsoft.com/office/drawing/2015/9/8/chartex" xmlns:cx2="http://schemas.microsoft.com/office/drawing/2015/10/21/chartex" xmlns:cx3="http://schemas.microsoft.com/office/drawing/2016/5/9/chartex" xmlns:cx4="http://schemas.microsoft.com/office/drawing/2016/5/10/chartex" xmlns:cx5="http://schemas.microsoft.com/office/drawing/2016/5/11/chartex" xmlns:cx6="http://schemas.microsoft.com/office/drawing/2016/5/12/chartex" xmlns:cx7="http://schemas.microsoft.com/office/drawing/2016/5/13/chartex" xmlns:cx8="http://schemas.microsoft.com/office/drawing/2016/5/14/chartex" xmlns:mc="http://schemas.openxmlformats.org/markup-compatibility/2006" xmlns:aink="http://schemas.microsoft.com/office/drawing/2016/ink" xmlns:am3d="http://schemas.microsoft.com/office/drawing/2017/model3d" xmlns:o="urn:schemas-microsoft-com:office:office" xmlns:r="http://schemas.openxmlformats.org/officeDocument/2006/relationships" xmlns:m="http://schemas.openxmlformats.org/officeDocument/2006/math" xmlns:v="urn:schemas-microsoft-com:vml" xmlns:wp14="http://schemas.microsoft.com/office/word/2010/wordprocessingDrawing" xmlns:wp="http://schemas.openxmlformats.org/drawingml/2006/wordprocessingDrawing" xmlns:w10="urn:schemas-microsoft-com:office:word" xmlns:w="http://schemas.openxmlformats.org/wordprocessingml/2006/main" xmlns:w14="http://schemas.microsoft.com/office/word/2010/wordml" xmlns:w15="http://schemas.microsoft.com/office/word/2012/wordml" xmlns:w16cid="http://schemas.microsoft.com/office/word/2016/wordml/cid" xmlns:w16se="http://schemas.microsoft.com/office/word/2015/wordml/symex" xmlns:wpg="http://schemas.microsoft.com/office/word/2010/wordprocessingGroup" xmlns:wpi="http://schemas.microsoft.com/office/word/2010/wordprocessingInk" xmlns:wne="http://schemas.microsoft.com/office/word/2006/wordml" xmlns:wps="http://schemas.microsoft.com/office/word/2010/wordprocessingShape" mc:Ignorable="w14 w15 w16se w16cid wp14">
+<w:hdr xmlns:wpc="http://schemas.microsoft.com/office/word/2010/wordprocessingCanvas" xmlns:cx="http://schemas.microsoft.com/office/drawing/2014/chartex" xmlns:cx1="http://schemas.microsoft.com/office/drawing/2015/9/8/chartex" xmlns:mc="http://schemas.openxmlformats.org/markup-compatibility/2006" xmlns:o="urn:schemas-microsoft-com:office:office" xmlns:r="http://schemas.openxmlformats.org/officeDocument/2006/relationships" xmlns:m="http://schemas.openxmlformats.org/officeDocument/2006/math" xmlns:v="urn:schemas-microsoft-com:vml" xmlns:wp14="http://schemas.microsoft.com/office/word/2010/wordprocessingDrawing" xmlns:wp="http://schemas.openxmlformats.org/drawingml/2006/wordprocessingDrawing" xmlns:w10="urn:schemas-microsoft-com:office:word" xmlns:w="http://schemas.openxmlformats.org/wordprocessingml/2006/main" xmlns:w14="http://schemas.microsoft.com/office/word/2010/wordml" xmlns:w15="http://schemas.microsoft.com/office/word/2012/wordml" xmlns:w16se="http://schemas.microsoft.com/office/word/2015/wordml/symex" xmlns:wpg="http://schemas.microsoft.com/office/word/2010/wordprocessingGroup" xmlns:wpi="http://schemas.microsoft.com/office/word/2010/wordprocessingInk" xmlns:wne="http://schemas.microsoft.com/office/word/2006/wordml" xmlns:wps="http://schemas.microsoft.com/office/word/2010/wordprocessingShape" mc:Ignorable="w14 w15 w16se wp14">
   <w:p>
     <w:pPr>
       <w:pStyle w:val="lfej"/>
@@ -22036,7 +21987,7 @@
 </file>
 
 <file path=word/numbering.xml><?xml version="1.0" encoding="utf-8"?>
-<w:numbering xmlns:wpc="http://schemas.microsoft.com/office/word/2010/wordprocessingCanvas" xmlns:cx="http://schemas.microsoft.com/office/drawing/2014/chartex" xmlns:cx1="http://schemas.microsoft.com/office/drawing/2015/9/8/chartex" xmlns:cx2="http://schemas.microsoft.com/office/drawing/2015/10/21/chartex" xmlns:cx3="http://schemas.microsoft.com/office/drawing/2016/5/9/chartex" xmlns:cx4="http://schemas.microsoft.com/office/drawing/2016/5/10/chartex" xmlns:cx5="http://schemas.microsoft.com/office/drawing/2016/5/11/chartex" xmlns:cx6="http://schemas.microsoft.com/office/drawing/2016/5/12/chartex" xmlns:cx7="http://schemas.microsoft.com/office/drawing/2016/5/13/chartex" xmlns:cx8="http://schemas.microsoft.com/office/drawing/2016/5/14/chartex" xmlns:mc="http://schemas.openxmlformats.org/markup-compatibility/2006" xmlns:aink="http://schemas.microsoft.com/office/drawing/2016/ink" xmlns:am3d="http://schemas.microsoft.com/office/drawing/2017/model3d" xmlns:o="urn:schemas-microsoft-com:office:office" xmlns:r="http://schemas.openxmlformats.org/officeDocument/2006/relationships" xmlns:m="http://schemas.openxmlformats.org/officeDocument/2006/math" xmlns:v="urn:schemas-microsoft-com:vml" xmlns:wp14="http://schemas.microsoft.com/office/word/2010/wordprocessingDrawing" xmlns:wp="http://schemas.openxmlformats.org/drawingml/2006/wordprocessingDrawing" xmlns:w10="urn:schemas-microsoft-com:office:word" xmlns:w="http://schemas.openxmlformats.org/wordprocessingml/2006/main" xmlns:w14="http://schemas.microsoft.com/office/word/2010/wordml" xmlns:w15="http://schemas.microsoft.com/office/word/2012/wordml" xmlns:w16cid="http://schemas.microsoft.com/office/word/2016/wordml/cid" xmlns:w16se="http://schemas.microsoft.com/office/word/2015/wordml/symex" xmlns:wpg="http://schemas.microsoft.com/office/word/2010/wordprocessingGroup" xmlns:wpi="http://schemas.microsoft.com/office/word/2010/wordprocessingInk" xmlns:wne="http://schemas.microsoft.com/office/word/2006/wordml" xmlns:wps="http://schemas.microsoft.com/office/word/2010/wordprocessingShape" mc:Ignorable="w14 w15 w16se w16cid wp14">
+<w:numbering xmlns:wpc="http://schemas.microsoft.com/office/word/2010/wordprocessingCanvas" xmlns:cx="http://schemas.microsoft.com/office/drawing/2014/chartex" xmlns:cx1="http://schemas.microsoft.com/office/drawing/2015/9/8/chartex" xmlns:mc="http://schemas.openxmlformats.org/markup-compatibility/2006" xmlns:o="urn:schemas-microsoft-com:office:office" xmlns:r="http://schemas.openxmlformats.org/officeDocument/2006/relationships" xmlns:m="http://schemas.openxmlformats.org/officeDocument/2006/math" xmlns:v="urn:schemas-microsoft-com:vml" xmlns:wp14="http://schemas.microsoft.com/office/word/2010/wordprocessingDrawing" xmlns:wp="http://schemas.openxmlformats.org/drawingml/2006/wordprocessingDrawing" xmlns:w10="urn:schemas-microsoft-com:office:word" xmlns:w="http://schemas.openxmlformats.org/wordprocessingml/2006/main" xmlns:w14="http://schemas.microsoft.com/office/word/2010/wordml" xmlns:w15="http://schemas.microsoft.com/office/word/2012/wordml" xmlns:w16se="http://schemas.microsoft.com/office/word/2015/wordml/symex" xmlns:wpg="http://schemas.microsoft.com/office/word/2010/wordprocessingGroup" xmlns:wpi="http://schemas.microsoft.com/office/word/2010/wordprocessingInk" xmlns:wne="http://schemas.microsoft.com/office/word/2006/wordml" xmlns:wps="http://schemas.microsoft.com/office/word/2010/wordprocessingShape" mc:Ignorable="w14 w15 w16se wp14">
   <w:abstractNum w:abstractNumId="0" w15:restartNumberingAfterBreak="0">
     <w:nsid w:val="05F9477F"/>
     <w:multiLevelType w:val="hybridMultilevel"/>
@@ -24384,7 +24335,7 @@
 </file>
 
 <file path=word/styles.xml><?xml version="1.0" encoding="utf-8"?>
-<w:styles xmlns:mc="http://schemas.openxmlformats.org/markup-compatibility/2006" xmlns:r="http://schemas.openxmlformats.org/officeDocument/2006/relationships" xmlns:w="http://schemas.openxmlformats.org/wordprocessingml/2006/main" xmlns:w14="http://schemas.microsoft.com/office/word/2010/wordml" xmlns:w15="http://schemas.microsoft.com/office/word/2012/wordml" xmlns:w16cid="http://schemas.microsoft.com/office/word/2016/wordml/cid" xmlns:w16se="http://schemas.microsoft.com/office/word/2015/wordml/symex" mc:Ignorable="w14 w15 w16se w16cid">
+<w:styles xmlns:mc="http://schemas.openxmlformats.org/markup-compatibility/2006" xmlns:r="http://schemas.openxmlformats.org/officeDocument/2006/relationships" xmlns:w="http://schemas.openxmlformats.org/wordprocessingml/2006/main" xmlns:w14="http://schemas.microsoft.com/office/word/2010/wordml" xmlns:w15="http://schemas.microsoft.com/office/word/2012/wordml" xmlns:w16se="http://schemas.microsoft.com/office/word/2015/wordml/symex" mc:Ignorable="w14 w15 w16se">
   <w:docDefaults>
     <w:rPrDefault>
       <w:rPr>
@@ -24400,7 +24351,7 @@
       </w:pPr>
     </w:pPrDefault>
   </w:docDefaults>
-  <w:latentStyles w:defLockedState="0" w:defUIPriority="99" w:defSemiHidden="0" w:defUnhideWhenUsed="0" w:defQFormat="0" w:count="375">
+  <w:latentStyles w:defLockedState="0" w:defUIPriority="99" w:defSemiHidden="0" w:defUnhideWhenUsed="0" w:defQFormat="0" w:count="371">
     <w:lsdException w:name="Normal" w:uiPriority="0" w:qFormat="1"/>
     <w:lsdException w:name="heading 1" w:uiPriority="9" w:qFormat="1"/>
     <w:lsdException w:name="heading 2" w:semiHidden="1" w:uiPriority="9" w:unhideWhenUsed="1" w:qFormat="1"/>
@@ -24772,10 +24723,6 @@
     <w:lsdException w:name="List Table 5 Dark Accent 6" w:uiPriority="50"/>
     <w:lsdException w:name="List Table 6 Colorful Accent 6" w:uiPriority="51"/>
     <w:lsdException w:name="List Table 7 Colorful Accent 6" w:uiPriority="52"/>
-    <w:lsdException w:name="Mention" w:semiHidden="1" w:unhideWhenUsed="1"/>
-    <w:lsdException w:name="Smart Hyperlink" w:semiHidden="1" w:unhideWhenUsed="1"/>
-    <w:lsdException w:name="Hashtag" w:semiHidden="1" w:unhideWhenUsed="1"/>
-    <w:lsdException w:name="Unresolved Mention" w:semiHidden="1" w:unhideWhenUsed="1"/>
   </w:latentStyles>
   <w:style w:type="paragraph" w:default="1" w:styleId="Norml">
     <w:name w:val="Normal"/>
@@ -25384,7 +25331,7 @@
       <w:shd w:val="clear" w:color="auto" w:fill="E1DFDD"/>
     </w:rPr>
   </w:style>
-  <w:style w:type="character" w:styleId="Feloldatlanmegemlts">
+  <w:style w:type="character" w:customStyle="1" w:styleId="UnresolvedMention">
     <w:name w:val="Unresolved Mention"/>
     <w:basedOn w:val="Bekezdsalapbettpusa"/>
     <w:uiPriority w:val="99"/>
@@ -25704,7 +25651,7 @@
 </file>
 
 <file path=customXml/itemProps1.xml><?xml version="1.0" encoding="utf-8"?>
-<ds:datastoreItem xmlns:ds="http://schemas.openxmlformats.org/officeDocument/2006/customXml" ds:itemID="{2A63F0DC-1278-410A-9574-486A48D15CAC}">
+<ds:datastoreItem xmlns:ds="http://schemas.openxmlformats.org/officeDocument/2006/customXml" ds:itemID="{E380B286-E5F1-48CA-BA83-49784D2A34AB}">
   <ds:schemaRefs>
     <ds:schemaRef ds:uri="http://schemas.openxmlformats.org/officeDocument/2006/bibliography"/>
   </ds:schemaRefs>

</xml_diff>